<commit_message>
MVPA variable fixed and everything re-run
</commit_message>
<xml_diff>
--- a/_baseline-manuscript.docx
+++ b/_baseline-manuscript.docx
@@ -425,16 +425,25 @@
         <w:pStyle w:val="FirstParagraph"/>
       </w:pPr>
       <w:r>
-        <w:t xml:space="preserve">Declining physical activity (PA) and increasing sedentary behaviour (SB) are growing concerns for public health, especially for individuals with low socioeconomic status (SES)</w:t>
-      </w:r>
-      <w:r>
-        <w:t xml:space="preserve"> </w:t>
-      </w:r>
-      <w:r>
-        <w:t xml:space="preserve">(Elgar et al., 2015)</w:t>
-      </w:r>
-      <w:r>
-        <w:t xml:space="preserve">. Patterns of low PA among adults begin earlier in life. Among children, the evidence regarding psychosocial predictors of PA and SB, and especially objectively measured activity, is quite clear (CITE KATJA? ). There is however less knowledge about the predictors of PA and SB in adolescence. As there is evidence that the declines in PA and increases in SB are already evident in childhood and adolescence</w:t>
+        <w:t xml:space="preserve">Declining physical activity (PA) and increasing sedentary behaviour (SB) are costly and growing concerns for public health, especially for individuals with low socioeconomic status (SES)</w:t>
+      </w:r>
+      <w:r>
+        <w:t xml:space="preserve"> </w:t>
+      </w:r>
+      <w:r>
+        <w:t xml:space="preserve">(Elgar et al., 2015,</w:t>
+      </w:r>
+      <w:r>
+        <w:t xml:space="preserve"> </w:t>
+      </w:r>
+      <w:r>
+        <w:t xml:space="preserve">Dieleman et al. (2018)</w:t>
+      </w:r>
+      <w:r>
+        <w:t xml:space="preserve">)</w:t>
+      </w:r>
+      <w:r>
+        <w:t xml:space="preserve">. Patterns of low PA among adults begin earlier in life. Among children, the evidence regarding psychosocial predictors of PA and SB, and especially objectively measured activity, is quite clear (CITE KATJA? ). As there is evidence that the declines in PA and increases in SB are already evident in childhood and adolescence</w:t>
       </w:r>
       <w:r>
         <w:t xml:space="preserve"> </w:t>
@@ -443,16 +452,7 @@
         <w:t xml:space="preserve">(P. Husu, Vähä-Ypyä, &amp; Vasankari, 2016; Mäkelä et al., 2016)</w:t>
       </w:r>
       <w:r>
-        <w:t xml:space="preserve">, there is a need for further research on to how to improve PA and SB among adolescents, so that healthier behavioral patterns can be carried into adulthood. This is crucial from both the point of view of individuals’ later quality of life, as well as from that of a healthcare system struggling with rising costs of treating non-communicable diseases</w:t>
-      </w:r>
-      <w:r>
-        <w:t xml:space="preserve"> </w:t>
-      </w:r>
-      <w:r>
-        <w:t xml:space="preserve">(Dieleman et al., 2018)</w:t>
-      </w:r>
-      <w:r>
-        <w:t xml:space="preserve">.</w:t>
+        <w:t xml:space="preserve">, there is a need for further research on to how to improve PA and SB among adolescents.</w:t>
       </w:r>
     </w:p>
     <w:p>
@@ -466,22 +466,13 @@
         <w:t xml:space="preserve">(van Sluijs et al., 2008)</w:t>
       </w:r>
       <w:r>
-        <w:t xml:space="preserve">. However, few trials have evaluated the effectiveness of complex theory-based interventions in changing physical activity and sedentary behaviours among older adolescents in schools, and none of them have demonstrated lasting effects on physical activity behaviours</w:t>
-      </w:r>
-      <w:r>
-        <w:t xml:space="preserve"> </w:t>
-      </w:r>
-      <w:r>
-        <w:t xml:space="preserve">(S.-T. Hynynen et al., 2016)</w:t>
-      </w:r>
-      <w:r>
-        <w:t xml:space="preserve">. The Let’s Move It intervention was designed to address this gap, and aimed to reduce SB and increase PA among adolescents in vocational schools. Let’s Move It is a multi-level intervention that was developed using stakeholder input and co-creation with target group representatives, as well as behavioural science theory and empirical evidence</w:t>
-      </w:r>
-      <w:r>
-        <w:t xml:space="preserve"> </w:t>
-      </w:r>
-      <w:r>
-        <w:t xml:space="preserve">(N. Hankonen et al., 2017; S.-T. Hynynen et al., 2016)</w:t>
+        <w:t xml:space="preserve">. The Let’s Move It intervention aimed to reduce SB and increase PA among adolescents in vocational schools; developed using stakeholder input and co-creation with target group representatives, as well as behavioural science theory and empirical evidence</w:t>
+      </w:r>
+      <w:r>
+        <w:t xml:space="preserve"> </w:t>
+      </w:r>
+      <w:r>
+        <w:t xml:space="preserve">(N. Hankonen et al., 2017b; S.-T. Hynynen et al., 2016)</w:t>
       </w:r>
       <w:r>
         <w:t xml:space="preserve">. The effectiveness of Let’s Move It has now been tested in a cluster-randomised controlled trial. Contrary to typical school-based interventions with uniform study populations, this trial was carried out in vocational schools with different educational tracks, differences between which may be important to making accurate conclusions in the trial evaluation phase.</w:t>
@@ -492,29 +483,58 @@
         <w:pStyle w:val="Textkrper"/>
       </w:pPr>
       <w:r>
-        <w:t xml:space="preserve">The programme theory (explicated in REF: DEVELOPMENT; see also process eval,</w:t>
-      </w:r>
-      <w:r>
-        <w:t xml:space="preserve"> </w:t>
-      </w:r>
-      <w:r>
-        <w:t xml:space="preserve">Rogers (2008)</w:t>
-      </w:r>
-      <w:r>
-        <w:t xml:space="preserve"> </w:t>
-      </w:r>
-      <w:r>
-        <w:t xml:space="preserve">p. 32) for changing PA and SB was hypothesised to be slightly different for PA and SB. In order to engage in PA, one needs to have a conscious effort and self-regulatory capacity to make use of the opportunities, such as planning for active times and overcoming barriers to exercise. In the intervention, one of the key emphases in helping adolescents change their PA was to help them understand and use techniques to manage their motivation and behaviour (see also Hankonen et al 2017 feasibility). The use of these techniques was also measured in the trial. Assessing what participants do to advances our understanding of what people themselves can do to in attempts to change their behaviour. To date, there is little systematic theorising on how these techniques link to each other, and it would be important to understand these interlinkages empirically. The model for SB, on the other hand, is more driven by environmental opportunities and incentives, such as having the option of standing up during class.</w:t>
-      </w:r>
-    </w:p>
-    <w:p>
-      <w:pPr>
-        <w:pStyle w:val="Textkrper"/>
-      </w:pPr>
-      <w:r>
-        <w:t xml:space="preserve">In order to change moderate-to-vigorous-intensity PA, a central component of the intervention targeted autonomous motivation, social cognitions, as well as participants’ skills to use behaviour change techniques to self-regulate motivation and behaviour (Hankonen et al, unpublished manuscript). To change SB, or specifically, to reduce total SB as well as introduce breaks in SB, the program aimed to change the school environment by training teachers in providing more active teaching and altering physical choice architecture in classrooms (KÃ¶ykkÃ¤ et al, under review) . The intervention included also poster campaign in schools and a website, as well as materials to target community actors and parents (Hankonen et al 2016). More information of the content of the intervention and the development of it is reported elsewhere (Hankonen et al 2017, Hankonen et al unpublished manuscript). The mediators postulated by the program theor y included behavioural beliefs (outcome expectations, descriptive norms, intention, self-efficacy/perceived behavioural control), autonomous and controlled motivation, environmental opportunities, action and coping planning, and behaviour change technique (BCT) use. Key hypotheses regarding students’ PA change have been registered OSF (</w:t>
+        <w:t xml:space="preserve">The programme theory (explicated in REF: DEVELOPMENT; see</w:t>
+      </w:r>
+      <w:r>
+        <w:t xml:space="preserve"> </w:t>
       </w:r>
       <w:hyperlink r:id="rId24">
+        <w:r>
+          <w:rPr>
+            <w:rStyle w:val="Hyperlink"/>
+          </w:rPr>
+          <w:t xml:space="preserve">also@rogersUsingProgrammeTheory2008a</w:t>
+        </w:r>
+      </w:hyperlink>
+      <w:r>
+        <w:t xml:space="preserve">, and</w:t>
+      </w:r>
+      <w:r>
+        <w:t xml:space="preserve"> </w:t>
+      </w:r>
+      <w:r>
+        <w:t xml:space="preserve">G. F. Moore et al. (2015)</w:t>
+      </w:r>
+      <w:r>
+        <w:t xml:space="preserve">, p. 32) for changing PA and SB was hypothesised to be slightly different for PA and SB. In order to engage in PA, one needs to have a conscious effort and self-regulatory capacity to make use of the opportunities, such as planning for active times and overcoming barriers to exercise. In the intervention, one of the key emphases in helping adolescents change their PA was to help them understand and use techniques to manage their motivation and behaviour (see also</w:t>
+      </w:r>
+      <w:r>
+        <w:t xml:space="preserve"> </w:t>
+      </w:r>
+      <w:r>
+        <w:t xml:space="preserve">N. Hankonen et al. (2017a)</w:t>
+      </w:r>
+      <w:r>
+        <w:t xml:space="preserve">). Assessing what participants do to advances our understanding of what people themselves can do to in attempts to change their behaviour. To date, there is little systematic theorising on how the use of these techniques link to each other, and it would be important to understand these interlinkages empirically. The model for SB, on the other hand, is more driven by environmental opportunities and incentives, such as having the option of standing up during class.</w:t>
+      </w:r>
+    </w:p>
+    <w:p>
+      <w:pPr>
+        <w:pStyle w:val="Textkrper"/>
+      </w:pPr>
+      <w:r>
+        <w:t xml:space="preserve">In order to change moderate-to-vigorous-intensity PA, a central component of the intervention targeted autonomous motivation, social cognitions, as well as participants’ skills to use behaviour change techniques to self-regulate motivation and behaviour (Hankonen et al, unpublished manuscript). To change SB, or specifically, to reduce total SB as well as introduce breaks in SB, the program aimed to change the school environment by training teachers in providing more active teaching and altering physical choice architecture in classrooms (KÃ¶ykkÃ¤ et al, accepted) . The intervention included also poster campaign in schools and a website, as well as materials to target community actors and parents</w:t>
+      </w:r>
+      <w:r>
+        <w:t xml:space="preserve"> </w:t>
+      </w:r>
+      <w:r>
+        <w:t xml:space="preserve">(N. Hankonen et al., 2016)</w:t>
+      </w:r>
+      <w:r>
+        <w:t xml:space="preserve">. More information of the content of the intervention and the development of it is reported elsewhere (Hankonen et al 2017 NELLI?), Hankonen et al unpublished manuscript). The mediators postulated by the program theory included behavioural beliefs (outcome expectations, descriptive norms, intention, self-efficacy/perceived behavioural control), autonomous and controlled motivation, environmental opportunities, action and coping planning, and behaviour change technique (BCT) use. Key hypotheses regarding students’ PA change have been registered OSF (</w:t>
+      </w:r>
+      <w:hyperlink r:id="rId25">
         <w:r>
           <w:rPr>
             <w:rStyle w:val="Hyperlink"/>
@@ -547,24 +567,15 @@
         <w:pStyle w:val="Textkrper"/>
       </w:pPr>
       <w:r>
-        <w:rPr>
-          <w:b/>
-        </w:rPr>
-        <w:t xml:space="preserve">SOSPSYKAMMAT AIMIT?</w:t>
-      </w:r>
-      <w:r>
-        <w:t xml:space="preserve"> </w:t>
-      </w:r>
-      <w:r>
-        <w:t xml:space="preserve">In summary, by describing the characteristics of the Let’s Move It baseline cohort, the current paper aims to (1) provide a strong rationale for the urgency of data visualization, discusses its advantages, and recent developments in scientific publishing, statistical software, and statistical models that enable researchers to use data visualization tools more easily and efficiently; (2) provides a detailed visualization of the LMI trial baseline data, with focus on psychosocial correlates and hypothesised mediators of the intervention effect on moderate-to-vigorous physical activity; and (3) provides all code and delivers the information in a format which only necessitates a web browser to access.</w:t>
+        <w:t xml:space="preserve">In summary, by describing the characteristics of the Let’s Move It baseline cohort, the current paper aims to (1) provide a strong rationale for the urgency of data visualization, discuss its advantages, and recent developments in scientific publishing, statistical software, and statistical models that enable researchers to use data visualization tools more easily and efficiently; (2) provides a detailed visualization of the LMI trial baseline data, with focus on psychosocial correlates and hypothesised mediators of the intervention effect on moderate-to-vigorous physical activity; and (3) provides all code to use as a template for and delivers the information in a format which only necessitates a web browser to access.</w:t>
       </w:r>
     </w:p>
     <w:p>
       <w:pPr>
         <w:pStyle w:val="berschrift1"/>
       </w:pPr>
-      <w:bookmarkStart w:id="25" w:name="methods"/>
-      <w:bookmarkEnd w:id="25"/>
+      <w:bookmarkStart w:id="26" w:name="methods"/>
+      <w:bookmarkEnd w:id="26"/>
       <w:r>
         <w:t xml:space="preserve">Methods</w:t>
       </w:r>
@@ -574,7 +585,16 @@
         <w:pStyle w:val="FirstParagraph"/>
       </w:pPr>
       <w:r>
-        <w:t xml:space="preserve">The study has been described earlier in [REF PROTOCOL]. In brief, the study was a cluster-randomised controlled trial of a complex multi-level intervention based in Finnish vocational schools. The consenting participants answered an electronic survey, underwent bioimpedance measurement and were instructed to wear an accelerometer for seven consecutive days.</w:t>
+        <w:t xml:space="preserve">The study has been described earlier in</w:t>
+      </w:r>
+      <w:r>
+        <w:t xml:space="preserve"> </w:t>
+      </w:r>
+      <w:r>
+        <w:t xml:space="preserve">N. Hankonen et al. (2016)</w:t>
+      </w:r>
+      <w:r>
+        <w:t xml:space="preserve">. In brief, the study was a cluster-randomised controlled trial of a complex multi-level intervention based in Finnish vocational schools. The consenting participants answered an electronic survey, underwent bioimpedance measurement and were instructed to wear an accelerometer for seven consecutive days.</w:t>
       </w:r>
     </w:p>
     <w:p>
@@ -590,15 +610,24 @@
         <w:pStyle w:val="Textkrper"/>
       </w:pPr>
       <w:r>
-        <w:t xml:space="preserve">Five schools consisting of four educational tracks; 1. Practical Nurse (Nur), 2. Hotel, Restaurant and Catering (HRC), 3. Business and Administration (BA), and 4. Information and Communications Technology (IT) were recruited. Schools were paired so that there would be matching numbers of students from each educational track for both members of the pair. Blinded randomization by a statistician without knowledge of pairs, track or schools was then conducted so that a random member of each pair was selected as case school, the other as control school (details reported in REF protocol Hankonen et al 2016). Participants were blind to randomisation at baseline.</w:t>
+        <w:t xml:space="preserve">Five schools providing four educational tracks; 1. Practical Nurse (Nur), 2. Hotel, Restaurant and Catering (HRC), 3. Business and Administration (BA), and 4. Information and Communications Technology (IT) were recruited. Schools were paired so that there would be matching numbers of students from each educational track for both members of the pair. Blinded randomization by a statistician without knowledge of pairs, track or schools was then conducted so that a random member of each pair was selected as case school, the other as control school (details reported in</w:t>
+      </w:r>
+      <w:r>
+        <w:t xml:space="preserve"> </w:t>
+      </w:r>
+      <w:r>
+        <w:t xml:space="preserve">N. Hankonen et al. (2016)</w:t>
+      </w:r>
+      <w:r>
+        <w:t xml:space="preserve">). Participants were blind to randomisation at baseline.</w:t>
       </w:r>
     </w:p>
     <w:p>
       <w:pPr>
         <w:pStyle w:val="berschrift2"/>
       </w:pPr>
-      <w:bookmarkStart w:id="26" w:name="measures"/>
-      <w:bookmarkEnd w:id="26"/>
+      <w:bookmarkStart w:id="27" w:name="measures"/>
+      <w:bookmarkEnd w:id="27"/>
       <w:r>
         <w:t xml:space="preserve">Measures</w:t>
       </w:r>
@@ -608,15 +637,24 @@
         <w:pStyle w:val="FirstParagraph"/>
       </w:pPr>
       <w:r>
-        <w:t xml:space="preserve">The measurements have been previously described in [REF PROTOCOL], and all individual items of the scales described below are available in the supplementary file [MATTI TODO]. Thus, we will present these baseline measures only briefly.</w:t>
+        <w:t xml:space="preserve">The measurements have been previously described in</w:t>
+      </w:r>
+      <w:r>
+        <w:t xml:space="preserve"> </w:t>
+      </w:r>
+      <w:r>
+        <w:t xml:space="preserve">N. Hankonen et al. (2016)</w:t>
+      </w:r>
+      <w:r>
+        <w:t xml:space="preserve">, and all individual items of the scales are available in the supplementary file [MATTI TODO]. Thus, we will present these baseline measures only briefly.</w:t>
       </w:r>
     </w:p>
     <w:p>
       <w:pPr>
         <w:pStyle w:val="berschrift3"/>
       </w:pPr>
-      <w:bookmarkStart w:id="27" w:name="primary-outcome-variables"/>
-      <w:bookmarkEnd w:id="27"/>
+      <w:bookmarkStart w:id="28" w:name="primary-outcome-variables"/>
+      <w:bookmarkEnd w:id="28"/>
       <w:r>
         <w:t xml:space="preserve">Primary outcome variables</w:t>
       </w:r>
@@ -643,7 +681,16 @@
         <w:t xml:space="preserve"> </w:t>
       </w:r>
       <w:r>
-        <w:t xml:space="preserve">Self-reported MVPA was measured with two questions in accordance with the NordPAQ measurement (FAGT, S., ANDERSEN, L. F., ANDERSSEN, S. A., BECKER, W., BORODULIN, K., FOGELHOLM, M., GROTH, M. V., GUNNARSDOTTIR, I., HELAKORPI, S., KOLLE, E., MATTHIESSEN, J., ROSENLUND-SORENSEN, M., SIMONEN, R., SVEINSSON, T., TAMMELIN, T., THORGEIRSDOTTIR, H., VALSTA, L. &amp; TROLLE, E. (2011) Nordic Monitoring of diet, physical activity and overweight. Validation of indicators. Nordic Council of Ministers). The first question asked participants about the number of days in which they did more than 30 minutes of MVPA during the last week, the other asked about the overall amount of MVPA (in hours) during the previous week.</w:t>
+        <w:t xml:space="preserve">Self-reported MVPA was measured with two questions in accordance with the NordPAQ measurement</w:t>
+      </w:r>
+      <w:r>
+        <w:t xml:space="preserve"> </w:t>
+      </w:r>
+      <w:r>
+        <w:t xml:space="preserve">(Fagt et al., 2012)</w:t>
+      </w:r>
+      <w:r>
+        <w:t xml:space="preserve">. The first question asked participants about the number of days in which they did more than 30 minutes of MVPA during the last week, the other asked about the overall amount of MVPA (in hours) during the previous week.</w:t>
       </w:r>
     </w:p>
     <w:p>
@@ -678,7 +725,7 @@
         <w:t xml:space="preserve">, Vasankari, Husu, Suni, &amp; Sievänen, 2015b)</w:t>
       </w:r>
       <w:r>
-        <w:t xml:space="preserve">. The MAD values were then converted to MET values</w:t>
+        <w:t xml:space="preserve">. The MAD values were then converted to metabolic equivalent (MET) values</w:t>
       </w:r>
       <w:r>
         <w:t xml:space="preserve"> </w:t>
@@ -699,7 +746,7 @@
         <w:t xml:space="preserve">et al., 2015a)</w:t>
       </w:r>
       <w:r>
-        <w:t xml:space="preserve">. The epoch-wise MET values were further smoothed by calculating 1min [TOMMI CHECK if 1min moving avg or 6s epoch] exponential moving average. Using the smoothed MET values total PA was classified in terms of energy consumption covering MET values higher than 1.5 and moderate-to-vigorous PA (MVPA) covering MET values equal to or higher than 3</w:t>
+        <w:t xml:space="preserve">. The epoch-wise MET values were further smoothed by calculating 1min exponential moving average [**TOMMI CHECK if 1min moving avg or 6s epoch] exponential moving average**]. Using the smoothed MET values total PA was classified in terms of energy consumption covering MET values higher than 1.5 and moderate-to-vigorous PA (MVPA) covering MET values equal to or higher than 3</w:t>
       </w:r>
       <w:r>
         <w:t xml:space="preserve"> </w:t>
@@ -771,8 +818,8 @@
       <w:pPr>
         <w:pStyle w:val="berschrift3"/>
       </w:pPr>
-      <w:bookmarkStart w:id="28" w:name="theoretical-predictors-of-pa"/>
-      <w:bookmarkEnd w:id="28"/>
+      <w:bookmarkStart w:id="29" w:name="theoretical-predictors-of-pa"/>
+      <w:bookmarkEnd w:id="29"/>
       <w:r>
         <w:t xml:space="preserve">Theoretical predictors of PA</w:t>
       </w:r>
@@ -789,8 +836,8 @@
       <w:pPr>
         <w:pStyle w:val="berschrift3"/>
       </w:pPr>
-      <w:bookmarkStart w:id="29" w:name="statistical-analysis"/>
-      <w:bookmarkEnd w:id="29"/>
+      <w:bookmarkStart w:id="30" w:name="statistical-analysis"/>
+      <w:bookmarkEnd w:id="30"/>
       <w:r>
         <w:t xml:space="preserve">Statistical analysis</w:t>
       </w:r>
@@ -800,7 +847,31 @@
         <w:pStyle w:val="FirstParagraph"/>
       </w:pPr>
       <w:r>
-        <w:t xml:space="preserve">We used R â€¦ Data were visualised as density plots using packages sm, ggplot2 … [Program, this is what will be shown and this is how variables will be summarised].</w:t>
+        <w:t xml:space="preserve">We used RStudio</w:t>
+      </w:r>
+      <w:r>
+        <w:t xml:space="preserve"> </w:t>
+      </w:r>
+      <w:r>
+        <w:t xml:space="preserve">(RStudio Team, 2016)</w:t>
+      </w:r>
+      <w:r>
+        <w:t xml:space="preserve"> </w:t>
+      </w:r>
+      <w:r>
+        <w:t xml:space="preserve">running R R</w:t>
+      </w:r>
+      <w:r>
+        <w:t xml:space="preserve"> </w:t>
+      </w:r>
+      <w:r>
+        <w:t xml:space="preserve">(Version 3.5.0; R Core Team, 2018)</w:t>
+      </w:r>
+      <w:r>
+        <w:t xml:space="preserve"> </w:t>
+      </w:r>
+      <w:r>
+        <w:t xml:space="preserve">for all our analyses and figures.</w:t>
       </w:r>
     </w:p>
     <w:p>
@@ -824,7 +895,7 @@
         <w:pStyle w:val="Textkrper"/>
       </w:pPr>
       <w:r>
-        <w:t xml:space="preserve">Specifically, we used a Mixed Graphical Model that is the appropriate network model for our data. This model uses regularization, a procedure that has been shown to help recover the true network structure in data in case the data were simulated under a network model. Regularization has the goal to avoid estimating spurious relationships among items (i.e. false positive relations), and results in a parsimonious network structure. The regularization technique used here is the Least Absolute Shrinkage and Selection Operator (LASSO;</w:t>
+        <w:t xml:space="preserve">Specifically, we demonstrate use of a Mixed Graphical Model that is the appropriate network model for our data. This model uses regularization, a procedure that has been shown to help recover the true network structure in data in case the data were simulated under a network model. Regularization has the goal to avoid estimating spurious relationships among items (i.e. false positive relations), and results in a parsimonious network structure. The regularization technique used here is the Least Absolute Shrinkage and Selection Operator (LASSO;</w:t>
       </w:r>
       <w:r>
         <w:t xml:space="preserve"> </w:t>
@@ -833,15 +904,111 @@
         <w:t xml:space="preserve">Tibshirani (1996)</w:t>
       </w:r>
       <w:r>
-        <w:t xml:space="preserve">), which shrinks all edges and sets very small edges to exact zero. A paper that explains lasso regularization in network models in detail can be found elsewhere (REF).</w:t>
-      </w:r>
-    </w:p>
-    <w:p>
-      <w:pPr>
-        <w:pStyle w:val="Textkrper"/>
-      </w:pPr>
-      <w:r>
-        <w:t xml:space="preserve">Network analysis has recently shown promise in many fields such as personality, intelligence, psychopathology, and empathy research (REF), and is beginning to be applied for health behaviours on a broader scale (REF). Several helpful tutorial papers aimed at empirical researchers working in psychology are available (3-5 REFS).</w:t>
+        <w:t xml:space="preserve">), which shrinks all edges and sets very small edges to exact zero. A paper that explains lasso regularization in network models in detail can be found elsewhere</w:t>
+      </w:r>
+      <w:r>
+        <w:t xml:space="preserve"> </w:t>
+      </w:r>
+      <w:r>
+        <w:t xml:space="preserve">(Epskamp &amp; Fried, 2018)</w:t>
+      </w:r>
+      <w:r>
+        <w:t xml:space="preserve">.</w:t>
+      </w:r>
+    </w:p>
+    <w:p>
+      <w:pPr>
+        <w:pStyle w:val="Textkrper"/>
+      </w:pPr>
+      <w:r>
+        <w:t xml:space="preserve">Network analysis has recently shown promise in many fields such as social psychology</w:t>
+      </w:r>
+      <w:r>
+        <w:t xml:space="preserve"> </w:t>
+      </w:r>
+      <w:r>
+        <w:t xml:space="preserve">(Dalege, Borsboom, Harreveld, Waldorp, &amp; Maas, 2017; Dalege et al., 2016)</w:t>
+      </w:r>
+      <w:r>
+        <w:t xml:space="preserve">, personality</w:t>
+      </w:r>
+      <w:r>
+        <w:t xml:space="preserve"> </w:t>
+      </w:r>
+      <w:r>
+        <w:t xml:space="preserve">(Mõttus &amp; Allerhand, 2017)</w:t>
+      </w:r>
+      <w:r>
+        <w:t xml:space="preserve">, intelligence</w:t>
+      </w:r>
+      <w:r>
+        <w:t xml:space="preserve"> </w:t>
+      </w:r>
+      <w:r>
+        <w:t xml:space="preserve">(Van Der Maas, Kan, Marsman, &amp; Stevenson, 2017)</w:t>
+      </w:r>
+      <w:r>
+        <w:t xml:space="preserve">, psychopathology</w:t>
+      </w:r>
+      <w:r>
+        <w:t xml:space="preserve"> </w:t>
+      </w:r>
+      <w:r>
+        <w:t xml:space="preserve">(Fried et al., 2017)</w:t>
+      </w:r>
+      <w:r>
+        <w:t xml:space="preserve">, and empathy research</w:t>
+      </w:r>
+      <w:r>
+        <w:t xml:space="preserve"> </w:t>
+      </w:r>
+      <w:r>
+        <w:t xml:space="preserve">(Briganti, Kempenaers, Braun, Fried, &amp; Linkowski, 2018)</w:t>
+      </w:r>
+      <w:r>
+        <w:t xml:space="preserve">, and is beginning to be applied for health behaviours on a broader scale. Several helpful tutorial papers aimed at empirical researchers working in psychology are available (</w:t>
+      </w:r>
+      <w:r>
+        <w:t xml:space="preserve">Dalege, Borsboom, van Harreveld, and van der Maas (2017)</w:t>
+      </w:r>
+      <w:r>
+        <w:t xml:space="preserve">;</w:t>
+      </w:r>
+      <w:r>
+        <w:t xml:space="preserve"> </w:t>
+      </w:r>
+      <w:r>
+        <w:t xml:space="preserve">Epskamp and Fried (2018)</w:t>
+      </w:r>
+      <w:r>
+        <w:t xml:space="preserve">;</w:t>
+      </w:r>
+      <w:r>
+        <w:t xml:space="preserve"> </w:t>
+      </w:r>
+      <w:r>
+        <w:t xml:space="preserve">Epskamp, Borsboom, and Fried (2016)</w:t>
+      </w:r>
+      <w:r>
+        <w:t xml:space="preserve">;</w:t>
+      </w:r>
+      <w:r>
+        <w:t xml:space="preserve"> </w:t>
+      </w:r>
+      <w:r>
+        <w:t xml:space="preserve">Costantini et al. (2015)</w:t>
+      </w:r>
+      <w:r>
+        <w:t xml:space="preserve">;</w:t>
+      </w:r>
+      <w:r>
+        <w:t xml:space="preserve"> </w:t>
+      </w:r>
+      <w:r>
+        <w:t xml:space="preserve">Costantini et al. (2017)</w:t>
+      </w:r>
+      <w:r>
+        <w:t xml:space="preserve">].</w:t>
       </w:r>
     </w:p>
     <w:p>
@@ -1998,59 +2165,12 @@
     </w:tbl>
     <w:p>
       <w:pPr>
-        <w:pStyle w:val="Textkrper"/>
+        <w:pStyle w:val="FigureWithCaption"/>
       </w:pPr>
       <w:r>
         <w:drawing>
           <wp:inline>
-            <wp:extent cx="4587290" cy="3669832"/>
-            <wp:effectExtent b="0" l="0" r="0" t="0"/>
-            <wp:docPr descr="" title="" id="1" name="Picture"/>
-            <a:graphic>
-              <a:graphicData uri="http://schemas.openxmlformats.org/drawingml/2006/picture">
-                <pic:pic>
-                  <pic:nvPicPr>
-                    <pic:cNvPr descr="_baseline-manuscript_files/figure-docx/unnamed-chunk-1-1.png" id="0" name="Picture"/>
-                    <pic:cNvPicPr>
-                      <a:picLocks noChangeArrowheads="1" noChangeAspect="1"/>
-                    </pic:cNvPicPr>
-                  </pic:nvPicPr>
-                  <pic:blipFill>
-                    <a:blip r:embed="rId30"/>
-                    <a:stretch>
-                      <a:fillRect/>
-                    </a:stretch>
-                  </pic:blipFill>
-                  <pic:spPr bwMode="auto">
-                    <a:xfrm>
-                      <a:off x="0" y="0"/>
-                      <a:ext cx="4587290" cy="3669832"/>
-                    </a:xfrm>
-                    <a:prstGeom prst="rect">
-                      <a:avLst/>
-                    </a:prstGeom>
-                    <a:noFill/>
-                    <a:ln w="9525">
-                      <a:noFill/>
-                      <a:headEnd/>
-                      <a:tailEnd/>
-                    </a:ln>
-                  </pic:spPr>
-                </pic:pic>
-              </a:graphicData>
-            </a:graphic>
-          </wp:inline>
-        </w:drawing>
-      </w:r>
-    </w:p>
-    <w:p>
-      <w:pPr>
-        <w:pStyle w:val="FigureWithCaption"/>
-      </w:pPr>
-      <w:r>
-        <w:drawing>
-          <wp:inline>
-            <wp:extent cx="4587290" cy="2201899"/>
+            <wp:extent cx="4587290" cy="7339665"/>
             <wp:effectExtent b="0" l="0" r="0" t="0"/>
             <wp:docPr descr="Figure 1 Mixed graphical model: PA, BCTs &amp; motivation" title="" id="1" name="Picture"/>
             <a:graphic>
@@ -2071,7 +2191,7 @@
                   <pic:spPr bwMode="auto">
                     <a:xfrm>
                       <a:off x="0" y="0"/>
-                      <a:ext cx="4587290" cy="2201899"/>
+                      <a:ext cx="4587290" cy="7339665"/>
                     </a:xfrm>
                     <a:prstGeom prst="rect">
                       <a:avLst/>
@@ -2121,6 +2241,218 @@
         <w:pStyle w:val="Textkrper"/>
       </w:pPr>
       <w:r>
+        <w:t xml:space="preserve">Briganti, G., Kempenaers, C., Braun, S., Fried, E. I., &amp; Linkowski, P. (2018). Network analysis of empathy items from the interpersonal reactivity index in 1973 young adults.</w:t>
+      </w:r>
+      <w:r>
+        <w:t xml:space="preserve"> </w:t>
+      </w:r>
+      <w:r>
+        <w:rPr>
+          <w:i/>
+        </w:rPr>
+        <w:t xml:space="preserve">Psychiatry Research</w:t>
+      </w:r>
+      <w:r>
+        <w:t xml:space="preserve">,</w:t>
+      </w:r>
+      <w:r>
+        <w:t xml:space="preserve"> </w:t>
+      </w:r>
+      <w:r>
+        <w:rPr>
+          <w:i/>
+        </w:rPr>
+        <w:t xml:space="preserve">265</w:t>
+      </w:r>
+      <w:r>
+        <w:t xml:space="preserve">, 87–92. doi:</w:t>
+      </w:r>
+      <w:hyperlink r:id="rId33">
+        <w:r>
+          <w:rPr>
+            <w:rStyle w:val="Hyperlink"/>
+          </w:rPr>
+          <w:t xml:space="preserve">10.1016/j.psychres.2018.03.082</w:t>
+        </w:r>
+      </w:hyperlink>
+    </w:p>
+    <w:p>
+      <w:pPr>
+        <w:pStyle w:val="Textkrper"/>
+      </w:pPr>
+      <w:r>
+        <w:t xml:space="preserve">Costantini, G., Epskamp, S., Borsboom, D., Perugini, M., Mõttus, R., Waldorp, L. J., &amp; Cramer, A. O. (2015). State of the aRt personality research: A tutorial on network analysis of personality data in R.</w:t>
+      </w:r>
+      <w:r>
+        <w:t xml:space="preserve"> </w:t>
+      </w:r>
+      <w:r>
+        <w:rPr>
+          <w:i/>
+        </w:rPr>
+        <w:t xml:space="preserve">Journal of Research in Personality</w:t>
+      </w:r>
+      <w:r>
+        <w:t xml:space="preserve">,</w:t>
+      </w:r>
+      <w:r>
+        <w:t xml:space="preserve"> </w:t>
+      </w:r>
+      <w:r>
+        <w:rPr>
+          <w:i/>
+        </w:rPr>
+        <w:t xml:space="preserve">54</w:t>
+      </w:r>
+      <w:r>
+        <w:t xml:space="preserve">, 13–29. doi:</w:t>
+      </w:r>
+      <w:hyperlink r:id="rId34">
+        <w:r>
+          <w:rPr>
+            <w:rStyle w:val="Hyperlink"/>
+          </w:rPr>
+          <w:t xml:space="preserve">10.1016/j.jrp.2014.07.003</w:t>
+        </w:r>
+      </w:hyperlink>
+    </w:p>
+    <w:p>
+      <w:pPr>
+        <w:pStyle w:val="Textkrper"/>
+      </w:pPr>
+      <w:r>
+        <w:t xml:space="preserve">Costantini, G., Richetin, J., Preti, E., Casini, E., Epskamp, S., &amp; Perugini, M. (2017). Stability and variability of personality networks. A tutorial on recent developments in network psychometrics.</w:t>
+      </w:r>
+      <w:r>
+        <w:t xml:space="preserve"> </w:t>
+      </w:r>
+      <w:r>
+        <w:rPr>
+          <w:i/>
+        </w:rPr>
+        <w:t xml:space="preserve">Personality and Individual Differences</w:t>
+      </w:r>
+      <w:r>
+        <w:t xml:space="preserve">. doi:</w:t>
+      </w:r>
+      <w:hyperlink r:id="rId35">
+        <w:r>
+          <w:rPr>
+            <w:rStyle w:val="Hyperlink"/>
+          </w:rPr>
+          <w:t xml:space="preserve">10.1016/j.paid.2017.06.011</w:t>
+        </w:r>
+      </w:hyperlink>
+    </w:p>
+    <w:p>
+      <w:pPr>
+        <w:pStyle w:val="Textkrper"/>
+      </w:pPr>
+      <w:r>
+        <w:t xml:space="preserve">Dalege, J., Borsboom, D., Harreveld, F., Waldorp, L. J., &amp; Maas, H. L. (2017). Network structure explains the impact of attitudes on voting decisions.</w:t>
+      </w:r>
+      <w:r>
+        <w:t xml:space="preserve"> </w:t>
+      </w:r>
+      <w:r>
+        <w:rPr>
+          <w:i/>
+        </w:rPr>
+        <w:t xml:space="preserve">Scientific Reports</w:t>
+      </w:r>
+      <w:r>
+        <w:t xml:space="preserve">,</w:t>
+      </w:r>
+      <w:r>
+        <w:t xml:space="preserve"> </w:t>
+      </w:r>
+      <w:r>
+        <w:rPr>
+          <w:i/>
+        </w:rPr>
+        <w:t xml:space="preserve">7</w:t>
+      </w:r>
+      <w:r>
+        <w:t xml:space="preserve">(1), 4909.</w:t>
+      </w:r>
+    </w:p>
+    <w:p>
+      <w:pPr>
+        <w:pStyle w:val="Textkrper"/>
+      </w:pPr>
+      <w:r>
+        <w:t xml:space="preserve">Dalege, J., Borsboom, D., van Harreveld, F., &amp; van der Maas, H. L. (2017). Network analysis on attitudes: A brief tutorial.</w:t>
+      </w:r>
+      <w:r>
+        <w:t xml:space="preserve"> </w:t>
+      </w:r>
+      <w:r>
+        <w:rPr>
+          <w:i/>
+        </w:rPr>
+        <w:t xml:space="preserve">Social Psychological and Personality Science</w:t>
+      </w:r>
+      <w:r>
+        <w:t xml:space="preserve">,</w:t>
+      </w:r>
+      <w:r>
+        <w:t xml:space="preserve"> </w:t>
+      </w:r>
+      <w:r>
+        <w:rPr>
+          <w:i/>
+        </w:rPr>
+        <w:t xml:space="preserve">8</w:t>
+      </w:r>
+      <w:r>
+        <w:t xml:space="preserve">(5), 528–537.</w:t>
+      </w:r>
+    </w:p>
+    <w:p>
+      <w:pPr>
+        <w:pStyle w:val="Textkrper"/>
+      </w:pPr>
+      <w:r>
+        <w:t xml:space="preserve">Dalege, J., Borsboom, D., van Harreveld, F., van den Berg, H., Conner, M., &amp; van der Maas, H. L. J. (2016). Toward a formalized account of attitudes: The Causal Attitude Network (CAN) model.</w:t>
+      </w:r>
+      <w:r>
+        <w:t xml:space="preserve"> </w:t>
+      </w:r>
+      <w:r>
+        <w:rPr>
+          <w:i/>
+        </w:rPr>
+        <w:t xml:space="preserve">Psychological Review</w:t>
+      </w:r>
+      <w:r>
+        <w:t xml:space="preserve">,</w:t>
+      </w:r>
+      <w:r>
+        <w:t xml:space="preserve"> </w:t>
+      </w:r>
+      <w:r>
+        <w:rPr>
+          <w:i/>
+        </w:rPr>
+        <w:t xml:space="preserve">123</w:t>
+      </w:r>
+      <w:r>
+        <w:t xml:space="preserve">(1), 2–22. doi:</w:t>
+      </w:r>
+      <w:hyperlink r:id="rId36">
+        <w:r>
+          <w:rPr>
+            <w:rStyle w:val="Hyperlink"/>
+          </w:rPr>
+          <w:t xml:space="preserve">10.1037/a0039802</w:t>
+        </w:r>
+      </w:hyperlink>
+    </w:p>
+    <w:p>
+      <w:pPr>
+        <w:pStyle w:val="Textkrper"/>
+      </w:pPr>
+      <w:r>
         <w:t xml:space="preserve">Dieleman, J. L., Sadat, N., Chang, A. Y., Fullman, N., Abbafati, C., Acharya, P., … Alizadeh-Navaei, R. (2018). Trends in future health financing and coverage: Future health spending and universal health coverage in 188 countries, 2016–40.</w:t>
       </w:r>
       <w:r>
@@ -2179,7 +2511,7 @@
       <w:r>
         <w:t xml:space="preserve">(9982), 2088–2095. doi:</w:t>
       </w:r>
-      <w:hyperlink r:id="rId33">
+      <w:hyperlink r:id="rId37">
         <w:r>
           <w:rPr>
             <w:rStyle w:val="Hyperlink"/>
@@ -2193,10 +2525,193 @@
         <w:pStyle w:val="Textkrper"/>
       </w:pPr>
       <w:r>
+        <w:t xml:space="preserve">Epskamp, S., &amp; Fried, E. I. (2018). A Tutorial on Regularized Partial Correlation Networks.</w:t>
+      </w:r>
+      <w:r>
+        <w:t xml:space="preserve"> </w:t>
+      </w:r>
+      <w:r>
+        <w:rPr>
+          <w:i/>
+        </w:rPr>
+        <w:t xml:space="preserve">Psychological Methods</w:t>
+      </w:r>
+      <w:r>
+        <w:t xml:space="preserve">. doi:</w:t>
+      </w:r>
+      <w:hyperlink r:id="rId38">
+        <w:r>
+          <w:rPr>
+            <w:rStyle w:val="Hyperlink"/>
+          </w:rPr>
+          <w:t xml:space="preserve">10.1037/met0000167</w:t>
+        </w:r>
+      </w:hyperlink>
+    </w:p>
+    <w:p>
+      <w:pPr>
+        <w:pStyle w:val="Textkrper"/>
+      </w:pPr>
+      <w:r>
+        <w:t xml:space="preserve">Epskamp, S., Borsboom, D., &amp; Fried, E. I. (2016). Estimating Psychological Networks and their Stability: A Tutorial Paper.</w:t>
+      </w:r>
+      <w:r>
+        <w:t xml:space="preserve"> </w:t>
+      </w:r>
+      <w:r>
+        <w:rPr>
+          <w:i/>
+        </w:rPr>
+        <w:t xml:space="preserve">arXiv Preprint arXiv:1604.08462</w:t>
+      </w:r>
+      <w:r>
+        <w:t xml:space="preserve">.</w:t>
+      </w:r>
+    </w:p>
+    <w:p>
+      <w:pPr>
+        <w:pStyle w:val="Textkrper"/>
+      </w:pPr>
+      <w:r>
+        <w:t xml:space="preserve">Fagt, S., Andersen, L. F., Anderssen, S. A., Becker, W., Borodulin, K., Fogelholm, M., … Trolle, E. (2012).</w:t>
+      </w:r>
+      <w:r>
+        <w:t xml:space="preserve"> </w:t>
+      </w:r>
+      <w:r>
+        <w:rPr>
+          <w:i/>
+        </w:rPr>
+        <w:t xml:space="preserve">Nordic Monitoring of diet, physical activity and overweight : Validation of indicators</w:t>
+      </w:r>
+      <w:r>
+        <w:t xml:space="preserve">. Nordic Council of Ministers.</w:t>
+      </w:r>
+    </w:p>
+    <w:p>
+      <w:pPr>
+        <w:pStyle w:val="Textkrper"/>
+      </w:pPr>
+      <w:r>
+        <w:t xml:space="preserve">Fried, E. I., van Borkulo, C. D., Cramer, A. O., Boschloo, L., Schoevers, R. A., &amp; Borsboom, D. (2017). Mental disorders as networks of problems: A review of recent insights.</w:t>
+      </w:r>
+      <w:r>
+        <w:t xml:space="preserve"> </w:t>
+      </w:r>
+      <w:r>
+        <w:rPr>
+          <w:i/>
+        </w:rPr>
+        <w:t xml:space="preserve">Social Psychiatry and Psychiatric Epidemiology</w:t>
+      </w:r>
+      <w:r>
+        <w:t xml:space="preserve">,</w:t>
+      </w:r>
+      <w:r>
+        <w:t xml:space="preserve"> </w:t>
+      </w:r>
+      <w:r>
+        <w:rPr>
+          <w:i/>
+        </w:rPr>
+        <w:t xml:space="preserve">52</w:t>
+      </w:r>
+      <w:r>
+        <w:t xml:space="preserve">(1), 1–10.</w:t>
+      </w:r>
+    </w:p>
+    <w:p>
+      <w:pPr>
+        <w:pStyle w:val="Textkrper"/>
+      </w:pPr>
+      <w:r>
+        <w:t xml:space="preserve">Hankonen, N., Heino, M. T. J., Araujo-Soares, V., Sniehotta, F. F., Sund, R., Vasankari, T., … Haukkala, A. (2016). “Let’s Move It” a school-based multilevel intervention to increase physical activity and reduce sedentary behaviour among older adolescents in vocational secondary schools: A study protocol for a cluster-randomised trial.</w:t>
+      </w:r>
+      <w:r>
+        <w:t xml:space="preserve"> </w:t>
+      </w:r>
+      <w:r>
+        <w:rPr>
+          <w:i/>
+        </w:rPr>
+        <w:t xml:space="preserve">BMC Public Health</w:t>
+      </w:r>
+      <w:r>
+        <w:t xml:space="preserve">,</w:t>
+      </w:r>
+      <w:r>
+        <w:t xml:space="preserve"> </w:t>
+      </w:r>
+      <w:r>
+        <w:rPr>
+          <w:i/>
+        </w:rPr>
+        <w:t xml:space="preserve">16</w:t>
+      </w:r>
+      <w:r>
+        <w:t xml:space="preserve">, 451–466. doi:</w:t>
+      </w:r>
+      <w:hyperlink r:id="rId39">
+        <w:r>
+          <w:rPr>
+            <w:rStyle w:val="Hyperlink"/>
+          </w:rPr>
+          <w:t xml:space="preserve">10.1186/s12889-016-3094-x</w:t>
+        </w:r>
+      </w:hyperlink>
+    </w:p>
+    <w:p>
+      <w:pPr>
+        <w:pStyle w:val="Textkrper"/>
+      </w:pPr>
+      <w:r>
+        <w:t xml:space="preserve">Hankonen, N., Heino, M. T. J., Hynynen, S.-T., Laine, H., Ara</w:t>
+      </w:r>
+      <w:r>
+        <w:t xml:space="preserve">’ujo-Soares, V., Sniehotta, F. F., … Haukkala, A. (2017a). Randomised controlled feasibility study of a school-based multi-level intervention to increase physical activity and decrease sedentary behaviour among vocational school students.</w:t>
+      </w:r>
+      <w:r>
+        <w:t xml:space="preserve"> </w:t>
+      </w:r>
+      <w:r>
+        <w:rPr>
+          <w:i/>
+        </w:rPr>
+        <w:t xml:space="preserve">International Journal of Behavioral Nutrition and Physical Activity</w:t>
+      </w:r>
+      <w:r>
+        <w:t xml:space="preserve">,</w:t>
+      </w:r>
+      <w:r>
+        <w:t xml:space="preserve"> </w:t>
+      </w:r>
+      <w:r>
+        <w:rPr>
+          <w:i/>
+        </w:rPr>
+        <w:t xml:space="preserve">14</w:t>
+      </w:r>
+      <w:r>
+        <w:t xml:space="preserve">(1). doi:</w:t>
+      </w:r>
+      <w:hyperlink r:id="rId40">
+        <w:r>
+          <w:rPr>
+            <w:rStyle w:val="Hyperlink"/>
+          </w:rPr>
+          <w:t xml:space="preserve">10.1186/s12966-017-0484-0</w:t>
+        </w:r>
+      </w:hyperlink>
+    </w:p>
+    <w:p>
+      <w:pPr>
+        <w:pStyle w:val="Textkrper"/>
+      </w:pPr>
+      <w:r>
         <w:t xml:space="preserve">Hankonen, N., Heino, M. T., Kujala, E., Hynynen, S.-T., Absetz, P., Ara</w:t>
       </w:r>
       <w:r>
-        <w:t xml:space="preserve">’ujo-Soares, V., … Haukkala, A. (2017). What explains the socioeconomic status gap in activity? Educational differences in determinants of physical activity and screentime.</w:t>
+        <w:t xml:space="preserve">’ujo-Soares, V., … Haukkala, A. (2017b). What explains the socioeconomic status gap in activity? Educational differences in determinants of physical activity and screentime.</w:t>
       </w:r>
       <w:r>
         <w:t xml:space="preserve"> </w:t>
@@ -2225,7 +2740,7 @@
       <w:r>
         <w:t xml:space="preserve"> </w:t>
       </w:r>
-      <w:hyperlink r:id="rId34">
+      <w:hyperlink r:id="rId41">
         <w:r>
           <w:rPr>
             <w:rStyle w:val="Hyperlink"/>
@@ -2300,7 +2815,7 @@
       <w:r>
         <w:t xml:space="preserve">(1), 22–44. doi:</w:t>
       </w:r>
-      <w:hyperlink r:id="rId35">
+      <w:hyperlink r:id="rId42">
         <w:r>
           <w:rPr>
             <w:rStyle w:val="Hyperlink"/>
@@ -2346,16 +2861,16 @@
         <w:pStyle w:val="Textkrper"/>
       </w:pPr>
       <w:r>
-        <w:t xml:space="preserve">Rogers, P. J. (2008). Using Programme Theory to Evaluate Complicated and Complex Aspects of Interventions.</w:t>
-      </w:r>
-      <w:r>
-        <w:t xml:space="preserve"> </w:t>
-      </w:r>
-      <w:r>
-        <w:rPr>
-          <w:i/>
-        </w:rPr>
-        <w:t xml:space="preserve">Evaluation</w:t>
+        <w:t xml:space="preserve">Moore, G. F., Audrey, S., Barker, M., Bond, L., Bonell, C., Hardeman, W., … Baird, J. (2015). Process evaluation of complex interventions: Medical Research Council guidance.</w:t>
+      </w:r>
+      <w:r>
+        <w:t xml:space="preserve"> </w:t>
+      </w:r>
+      <w:r>
+        <w:rPr>
+          <w:i/>
+        </w:rPr>
+        <w:t xml:space="preserve">BMJ</w:t>
       </w:r>
       <w:r>
         <w:t xml:space="preserve">,</w:t>
@@ -2367,17 +2882,17 @@
         <w:rPr>
           <w:i/>
         </w:rPr>
-        <w:t xml:space="preserve">14</w:t>
-      </w:r>
-      <w:r>
-        <w:t xml:space="preserve">(1), 29–48. doi:</w:t>
-      </w:r>
-      <w:hyperlink r:id="rId36">
+        <w:t xml:space="preserve">350</w:t>
+      </w:r>
+      <w:r>
+        <w:t xml:space="preserve">, h1258. doi:</w:t>
+      </w:r>
+      <w:hyperlink r:id="rId43">
         <w:r>
           <w:rPr>
             <w:rStyle w:val="Hyperlink"/>
           </w:rPr>
-          <w:t xml:space="preserve">10.1177/1356389007084674</w:t>
+          <w:t xml:space="preserve">10.1136/bmj.h1258</w:t>
         </w:r>
       </w:hyperlink>
     </w:p>
@@ -2386,6 +2901,77 @@
         <w:pStyle w:val="Textkrper"/>
       </w:pPr>
       <w:r>
+        <w:t xml:space="preserve">Mõttus, R., &amp; Allerhand, M. (2017). Why do traits come together? The underlying trait and network approaches.</w:t>
+      </w:r>
+      <w:r>
+        <w:t xml:space="preserve"> </w:t>
+      </w:r>
+      <w:r>
+        <w:rPr>
+          <w:i/>
+        </w:rPr>
+        <w:t xml:space="preserve">SAGE Handbook of Personality and Individual Differences</w:t>
+      </w:r>
+      <w:r>
+        <w:t xml:space="preserve">,</w:t>
+      </w:r>
+      <w:r>
+        <w:t xml:space="preserve"> </w:t>
+      </w:r>
+      <w:r>
+        <w:rPr>
+          <w:i/>
+        </w:rPr>
+        <w:t xml:space="preserve">1</w:t>
+      </w:r>
+      <w:r>
+        <w:t xml:space="preserve">, 1–22.</w:t>
+      </w:r>
+    </w:p>
+    <w:p>
+      <w:pPr>
+        <w:pStyle w:val="Textkrper"/>
+      </w:pPr>
+      <w:r>
+        <w:t xml:space="preserve">R Core Team. (2018).</w:t>
+      </w:r>
+      <w:r>
+        <w:t xml:space="preserve"> </w:t>
+      </w:r>
+      <w:r>
+        <w:rPr>
+          <w:i/>
+        </w:rPr>
+        <w:t xml:space="preserve">R: A language and environment for statistical computing</w:t>
+      </w:r>
+      <w:r>
+        <w:t xml:space="preserve">. Vienna, Austria: R Foundation for Statistical Computing. Retrieved from</w:t>
+      </w:r>
+      <w:r>
+        <w:t xml:space="preserve"> </w:t>
+      </w:r>
+      <w:hyperlink r:id="rId44">
+        <w:r>
+          <w:rPr>
+            <w:rStyle w:val="Hyperlink"/>
+          </w:rPr>
+          <w:t xml:space="preserve">https://www.R-project.org/</w:t>
+        </w:r>
+      </w:hyperlink>
+    </w:p>
+    <w:p>
+      <w:pPr>
+        <w:pStyle w:val="Textkrper"/>
+      </w:pPr>
+      <w:r>
+        <w:t xml:space="preserve">RStudio Team. (2016). RStudio: Integrated Development Environment for R. Boston, MA: RStudio, Inc.</w:t>
+      </w:r>
+    </w:p>
+    <w:p>
+      <w:pPr>
+        <w:pStyle w:val="Textkrper"/>
+      </w:pPr>
+      <w:r>
         <w:t xml:space="preserve">Tibshirani, R. (1996). Regression shrinkage and selection via the lasso: A retrospective.</w:t>
       </w:r>
       <w:r>
@@ -2412,7 +2998,7 @@
       <w:r>
         <w:t xml:space="preserve">(3), 273–282. doi:</w:t>
       </w:r>
-      <w:hyperlink r:id="rId37">
+      <w:hyperlink r:id="rId45">
         <w:r>
           <w:rPr>
             <w:rStyle w:val="Hyperlink"/>
@@ -2452,7 +3038,7 @@
       <w:r>
         <w:t xml:space="preserve">, 75. doi:</w:t>
       </w:r>
-      <w:hyperlink r:id="rId38">
+      <w:hyperlink r:id="rId46">
         <w:r>
           <w:rPr>
             <w:rStyle w:val="Hyperlink"/>
@@ -2466,6 +3052,26 @@
         <w:pStyle w:val="Textkrper"/>
       </w:pPr>
       <w:r>
+        <w:t xml:space="preserve">Van Der Maas, H., Kan, K.-J., Marsman, M., &amp; Stevenson, C. E. (2017).</w:t>
+      </w:r>
+      <w:r>
+        <w:t xml:space="preserve"> </w:t>
+      </w:r>
+      <w:r>
+        <w:rPr>
+          <w:i/>
+        </w:rPr>
+        <w:t xml:space="preserve">Network Models for Cognitive Development and Intelligence</w:t>
+      </w:r>
+      <w:r>
+        <w:t xml:space="preserve">. Preprint.</w:t>
+      </w:r>
+    </w:p>
+    <w:p>
+      <w:pPr>
+        <w:pStyle w:val="Textkrper"/>
+      </w:pPr>
+      <w:r>
         <w:t xml:space="preserve">van Sluijs, E. M., Skidmore, P. M., Mwanza, K., Jones, A. P., Callaghan, A. M., Ekelund, U., … Wareham, N. J. (2008). Physical activity and dietary behaviour in a population-based sample of British 10-year old children: The SPEEDY study (Sport, Physical activity and Eating behaviour: Environmental Determinants in Young people).</w:t>
       </w:r>
       <w:r>
@@ -2533,7 +3139,7 @@
       <w:r>
         <w:t xml:space="preserve">(3), 1092–1102. doi:</w:t>
       </w:r>
-      <w:hyperlink r:id="rId39">
+      <w:hyperlink r:id="rId47">
         <w:r>
           <w:rPr>
             <w:rStyle w:val="Hyperlink"/>
@@ -3029,7 +3635,7 @@
     </w:lvl>
   </w:abstractNum>
   <w:abstractNum w:abstractNumId="990">
-    <w:nsid w:val="ea9478a7"/>
+    <w:nsid w:val="8d89c394"/>
     <w:multiLevelType w:val="multilevel"/>
     <w:lvl w:ilvl="0">
       <w:numFmt w:val="bullet"/>

</xml_diff>

<commit_message>
More networks, some new headings, many small changes including density plot pch
</commit_message>
<xml_diff>
--- a/_baseline-manuscript.docx
+++ b/_baseline-manuscript.docx
@@ -390,7 +390,7 @@
         <w:t xml:space="preserve"> </w:t>
       </w:r>
       <w:r>
-        <w:t xml:space="preserve">exercise, physical activity, school-based intervention, behaviour change, sedentary behavior</w:t>
+        <w:t xml:space="preserve">exercise, physical activity, school-based intervention, behaviour change, sedentary behaviour</w:t>
       </w:r>
     </w:p>
     <w:p>
@@ -523,7 +523,7 @@
         <w:pStyle w:val="Textkrper"/>
       </w:pPr>
       <w:r>
-        <w:t xml:space="preserve">In order to change moderate-to-vigorous-intensity PA, a central component of the intervention targeted autonomous motivation, social cognitions, as well as participants’ skills to use behaviour change techniques to self-regulate motivation and behaviour (Hankonen et al, unpublished manuscript). To change SB, or specifically, to reduce total SB as well as introduce breaks in SB, the program aimed to change the school environment by training teachers in providing more active teaching and altering physical choice architecture in classrooms (KÃ¶ykkÃ¤ et al, accepted) . The intervention included also poster campaign in schools and a website, as well as materials to target community actors and parents</w:t>
+        <w:t xml:space="preserve">In order to change moderate-to-vigorous-intensity PA, a central component of the intervention targeted autonomous motivation, social cognitions, as well as participants’ skills to use behaviour change techniques to self-regulate motivation and behaviour (Hankonen et al, unpublished manuscript). To change SB, or specifically, to reduce total SB as well as introduce breaks in SB, the program aimed to change the school environment by training teachers in providing more active teaching and altering physical choice architecture in classrooms (Köykkä et al, accepted) . The intervention included also poster campaign in schools and a website, as well as materials to target community actors and parents</w:t>
       </w:r>
       <w:r>
         <w:t xml:space="preserve"> </w:t>
@@ -707,7 +707,7 @@
         <w:t xml:space="preserve"> </w:t>
       </w:r>
       <w:r>
-        <w:t xml:space="preserve">Within one week after responding to the questionnaire, students were given an accelerometer to be worn for seven consecutive days. The hip-worn accelerometer (Hookie AM 20, Traxmeet Ltd, Espoo, Finland) using a digital triaxial acceleration sensor (ADXL345; Analog Devices, Norwood MA) was attached to a flexible belt and participants were instructed to wear the belt around their right hip for seven consecutive days during waking hours, except during shower and other water activities. The acceleration signal was collected at 100 Hz sampling frequency, Â±16 g acceleration range and 0.004 g resolution. PA-parameters were based on mean amplitude deviation (MAD) of the resultant acceleration analysed in 6s epochs</w:t>
+        <w:t xml:space="preserve">Within one week after responding to the questionnaire, students were given an accelerometer to be worn for seven consecutive days. The hip-worn accelerometer (Hookie AM 20, Traxmeet Ltd, Espoo, Finland) using a digital triaxial acceleration sensor (ADXL345; Analog Devices, Norwood MA) was attached to a flexible belt and participants were instructed to wear the belt around their right hip for seven consecutive days during waking hours, except during shower and other water activities. The acceleration signal was collected at 100 Hz sampling frequency, ±16 g acceleration range and 0.004 g resolution. PA-parameters were based on mean amplitude deviation (MAD) of the resultant acceleration analysed in 6s epochs</w:t>
       </w:r>
       <w:r>
         <w:t xml:space="preserve"> </w:t>
@@ -790,10 +790,19 @@
         <w:t xml:space="preserve"> </w:t>
       </w:r>
       <w:r>
-        <w:t xml:space="preserve">(Tremblay et al., 2017)</w:t>
-      </w:r>
-      <w:r>
-        <w:t xml:space="preserve">, time spent in sitting and reclining positions were combined to indicate SB, whereas standing was analysed separately as another form of stationary behavior. Body postures were recognized from the raw acceleration data by employing both direction and intensity information from all three measurement axes. The recognition was based on the low intensity of movement (&lt;1.5 MET) and the accelerometer orientation in relation to identified upright position (angle for posture estimation, APE) calculated at the end of each 6 s epoch</w:t>
+        <w:t xml:space="preserve">(</w:t>
+      </w:r>
+      <w:r>
+        <w:rPr>
+          <w:b/>
+        </w:rPr>
+        <w:t xml:space="preserve">???</w:t>
+      </w:r>
+      <w:r>
+        <w:t xml:space="preserve">)</w:t>
+      </w:r>
+      <w:r>
+        <w:t xml:space="preserve">, time spent in sitting and reclining positions were combined to indicate SB, whereas standing was analysed separately as another form of stationary behaviour. Body postures were recognized from the raw acceleration data by employing both direction and intensity information from all three measurement axes. The recognition was based on the low intensity of movement (&lt;1.5 MET) and the accelerometer orientation in relation to identified upright position (angle for posture estimation, APE) calculated at the end of each 6 s epoch</w:t>
       </w:r>
       <w:r>
         <w:t xml:space="preserve"> </w:t>
@@ -859,7 +868,7 @@
         <w:t xml:space="preserve"> </w:t>
       </w:r>
       <w:r>
-        <w:t xml:space="preserve">running R R</w:t>
+        <w:t xml:space="preserve">running R</w:t>
       </w:r>
       <w:r>
         <w:t xml:space="preserve"> </w:t>
@@ -879,7 +888,7 @@
         <w:pStyle w:val="Textkrper"/>
       </w:pPr>
       <w:r>
-        <w:t xml:space="preserve">[from Kerala paper: â€œlinear regression for continuous variables and logistic regression (including multinomial for unordered categories and ordinal for ordered categories) for categorical variables, with P values based on Huberâ€“White standard errors that were adjusted for clustering by polling booths. Skewed variables were log-transformed before analysis. Two-sided P values &lt;0.05 were taken to indicate statistical significance.â€]</w:t>
+        <w:t xml:space="preserve">We used psychological network analysis to estimate and visualize relations among items. Such networks contain nodes (variables) and edges (statistical relationships between variables). We used state-of-the-art network models that estimate conditional dependence relations among a set of items, which can be interpreted akin to partial correlations. An edge between two variables implies that they are related after controlling for all other items; the absence of an edge implies that the two items are conditionally independent.</w:t>
       </w:r>
     </w:p>
     <w:p>
@@ -887,7 +896,25 @@
         <w:pStyle w:val="Textkrper"/>
       </w:pPr>
       <w:r>
-        <w:t xml:space="preserve">We used psychological network analysis to estimate and visualize relations among items. Such networks contain nodes (variables) and edges (statistical relationships between variables). We used state-of-the-art network models that estimate conditional dependence relations among a set of items, which can be interpreted akin to partial correlations. An edge between two variables implies that they are related after controlling for all other items; the absence of an edge implies that the two items are conditionally independent.</w:t>
+        <w:t xml:space="preserve">Specifically, we demonstrate use of a Mixed Graphical Model that is the appropriate network model for our data. This model uses regularization, a procedure that has been shown to help recover the true network structure in data in case the data were simulated under a network model. Regularization has the goal to avoid estimating spurious relationships among items (i.e. false positive relations), and results in a parsimonious network structure. The regularization technique used here is the Least Absolute Shrinkage and Selection Operator (LASSO;</w:t>
+      </w:r>
+      <w:r>
+        <w:t xml:space="preserve"> </w:t>
+      </w:r>
+      <w:r>
+        <w:t xml:space="preserve">Tibshirani (1996)</w:t>
+      </w:r>
+      <w:r>
+        <w:t xml:space="preserve">), which shrinks all edges and sets very small edges to exact zero. A paper that explains lasso regularization in network models in detail can be found elsewhere</w:t>
+      </w:r>
+      <w:r>
+        <w:t xml:space="preserve"> </w:t>
+      </w:r>
+      <w:r>
+        <w:t xml:space="preserve">(Epskamp &amp; Fried, 2018)</w:t>
+      </w:r>
+      <w:r>
+        <w:t xml:space="preserve">.</w:t>
       </w:r>
     </w:p>
     <w:p>
@@ -895,25 +922,94 @@
         <w:pStyle w:val="Textkrper"/>
       </w:pPr>
       <w:r>
-        <w:t xml:space="preserve">Specifically, we demonstrate use of a Mixed Graphical Model that is the appropriate network model for our data. This model uses regularization, a procedure that has been shown to help recover the true network structure in data in case the data were simulated under a network model. Regularization has the goal to avoid estimating spurious relationships among items (i.e. false positive relations), and results in a parsimonious network structure. The regularization technique used here is the Least Absolute Shrinkage and Selection Operator (LASSO;</w:t>
-      </w:r>
-      <w:r>
-        <w:t xml:space="preserve"> </w:t>
-      </w:r>
-      <w:r>
-        <w:t xml:space="preserve">Tibshirani (1996)</w:t>
-      </w:r>
-      <w:r>
-        <w:t xml:space="preserve">), which shrinks all edges and sets very small edges to exact zero. A paper that explains lasso regularization in network models in detail can be found elsewhere</w:t>
-      </w:r>
-      <w:r>
-        <w:t xml:space="preserve"> </w:t>
-      </w:r>
-      <w:r>
-        <w:t xml:space="preserve">(Epskamp &amp; Fried, 2018)</w:t>
-      </w:r>
-      <w:r>
-        <w:t xml:space="preserve">.</w:t>
+        <w:t xml:space="preserve">Network analysis has recently shown promise in many fields such as social psychology</w:t>
+      </w:r>
+      <w:r>
+        <w:t xml:space="preserve"> </w:t>
+      </w:r>
+      <w:r>
+        <w:t xml:space="preserve">(Dalege, Borsboom, Harreveld, Waldorp, &amp; Maas, 2017; Dalege et al., 2016)</w:t>
+      </w:r>
+      <w:r>
+        <w:t xml:space="preserve">, personality</w:t>
+      </w:r>
+      <w:r>
+        <w:t xml:space="preserve"> </w:t>
+      </w:r>
+      <w:r>
+        <w:t xml:space="preserve">(Mõttus &amp; Allerhand, 2017)</w:t>
+      </w:r>
+      <w:r>
+        <w:t xml:space="preserve">, intelligence</w:t>
+      </w:r>
+      <w:r>
+        <w:t xml:space="preserve"> </w:t>
+      </w:r>
+      <w:r>
+        <w:t xml:space="preserve">(Van Der Maas, Kan, Marsman, &amp; Stevenson, 2017)</w:t>
+      </w:r>
+      <w:r>
+        <w:t xml:space="preserve">, psychopathology</w:t>
+      </w:r>
+      <w:r>
+        <w:t xml:space="preserve"> </w:t>
+      </w:r>
+      <w:r>
+        <w:t xml:space="preserve">(Fried et al., 2017)</w:t>
+      </w:r>
+      <w:r>
+        <w:t xml:space="preserve">, and empathy research</w:t>
+      </w:r>
+      <w:r>
+        <w:t xml:space="preserve"> </w:t>
+      </w:r>
+      <w:r>
+        <w:t xml:space="preserve">(Briganti, Kempenaers, Braun, Fried, &amp; Linkowski, 2018)</w:t>
+      </w:r>
+      <w:r>
+        <w:t xml:space="preserve">, and is beginning to be applied for health behaviours on a broader scale. Several helpful tutorial papers aimed at empirical researchers working in psychology are available (</w:t>
+      </w:r>
+      <w:r>
+        <w:t xml:space="preserve">Dalege, Borsboom, van Harreveld, and van der Maas (2017)</w:t>
+      </w:r>
+      <w:r>
+        <w:t xml:space="preserve">;</w:t>
+      </w:r>
+      <w:r>
+        <w:t xml:space="preserve"> </w:t>
+      </w:r>
+      <w:r>
+        <w:t xml:space="preserve">Epskamp and Fried (2018)</w:t>
+      </w:r>
+      <w:r>
+        <w:t xml:space="preserve">;</w:t>
+      </w:r>
+      <w:r>
+        <w:t xml:space="preserve"> </w:t>
+      </w:r>
+      <w:r>
+        <w:t xml:space="preserve">Epskamp, Borsboom, and Fried (2016)</w:t>
+      </w:r>
+      <w:r>
+        <w:t xml:space="preserve">;</w:t>
+      </w:r>
+      <w:r>
+        <w:t xml:space="preserve"> </w:t>
+      </w:r>
+      <w:r>
+        <w:t xml:space="preserve">Costantini et al. (2015)</w:t>
+      </w:r>
+      <w:r>
+        <w:t xml:space="preserve">;</w:t>
+      </w:r>
+      <w:r>
+        <w:t xml:space="preserve"> </w:t>
+      </w:r>
+      <w:r>
+        <w:t xml:space="preserve">Costantini et al. (2017)</w:t>
+      </w:r>
+      <w:r>
+        <w:t xml:space="preserve">].</w:t>
       </w:r>
     </w:p>
     <w:p>
@@ -921,102 +1017,19 @@
         <w:pStyle w:val="Textkrper"/>
       </w:pPr>
       <w:r>
-        <w:t xml:space="preserve">Network analysis has recently shown promise in many fields such as social psychology</w:t>
-      </w:r>
-      <w:r>
-        <w:t xml:space="preserve"> </w:t>
-      </w:r>
-      <w:r>
-        <w:t xml:space="preserve">(Dalege, Borsboom, Harreveld, Waldorp, &amp; Maas, 2017; Dalege et al., 2016)</w:t>
-      </w:r>
-      <w:r>
-        <w:t xml:space="preserve">, personality</w:t>
-      </w:r>
-      <w:r>
-        <w:t xml:space="preserve"> </w:t>
-      </w:r>
-      <w:r>
-        <w:t xml:space="preserve">(Mõttus &amp; Allerhand, 2017)</w:t>
-      </w:r>
-      <w:r>
-        <w:t xml:space="preserve">, intelligence</w:t>
-      </w:r>
-      <w:r>
-        <w:t xml:space="preserve"> </w:t>
-      </w:r>
-      <w:r>
-        <w:t xml:space="preserve">(Van Der Maas, Kan, Marsman, &amp; Stevenson, 2017)</w:t>
-      </w:r>
-      <w:r>
-        <w:t xml:space="preserve">, psychopathology</w:t>
-      </w:r>
-      <w:r>
-        <w:t xml:space="preserve"> </w:t>
-      </w:r>
-      <w:r>
-        <w:t xml:space="preserve">(Fried et al., 2017)</w:t>
-      </w:r>
-      <w:r>
-        <w:t xml:space="preserve">, and empathy research</w:t>
-      </w:r>
-      <w:r>
-        <w:t xml:space="preserve"> </w:t>
-      </w:r>
-      <w:r>
-        <w:t xml:space="preserve">(Briganti, Kempenaers, Braun, Fried, &amp; Linkowski, 2018)</w:t>
-      </w:r>
-      <w:r>
-        <w:t xml:space="preserve">, and is beginning to be applied for health behaviours on a broader scale. Several helpful tutorial papers aimed at empirical researchers working in psychology are available (</w:t>
-      </w:r>
-      <w:r>
-        <w:t xml:space="preserve">Dalege, Borsboom, van Harreveld, and van der Maas (2017)</w:t>
-      </w:r>
-      <w:r>
-        <w:t xml:space="preserve">;</w:t>
-      </w:r>
-      <w:r>
-        <w:t xml:space="preserve"> </w:t>
-      </w:r>
-      <w:r>
-        <w:t xml:space="preserve">Epskamp and Fried (2018)</w:t>
-      </w:r>
-      <w:r>
-        <w:t xml:space="preserve">;</w:t>
-      </w:r>
-      <w:r>
-        <w:t xml:space="preserve"> </w:t>
-      </w:r>
-      <w:r>
-        <w:t xml:space="preserve">Epskamp, Borsboom, and Fried (2016)</w:t>
-      </w:r>
-      <w:r>
-        <w:t xml:space="preserve">;</w:t>
-      </w:r>
-      <w:r>
-        <w:t xml:space="preserve"> </w:t>
-      </w:r>
-      <w:r>
-        <w:t xml:space="preserve">Costantini et al. (2015)</w:t>
-      </w:r>
-      <w:r>
-        <w:t xml:space="preserve">;</w:t>
-      </w:r>
-      <w:r>
-        <w:t xml:space="preserve"> </w:t>
-      </w:r>
-      <w:r>
-        <w:t xml:space="preserve">Costantini et al. (2017)</w:t>
-      </w:r>
-      <w:r>
-        <w:t xml:space="preserve">].</w:t>
-      </w:r>
-    </w:p>
-    <w:p>
-      <w:pPr>
-        <w:pStyle w:val="Textkrper"/>
-      </w:pPr>
-      <w:r>
-        <w:t xml:space="preserve">Network models applied to between-subjects data at one time-point can be useful for describing health psychological data, as well as facilitating group-level hypothesis generation regarding which parts of the system are central for a problem at hand (â€œMoving forwardâ€¦â€). Identifying these determinants of importance can thus supplement traditional structural equation modeling (SEM) approaches, while dealing with some possibly problematic approaches to SEM (REF Borsboom theoretical status of latent variables, Bringmann 2018, but see also Bringmann &amp; Eronen, 2018).</w:t>
+        <w:t xml:space="preserve">Network models applied to between-subjects data at one time-point can be useful for describing health psychological data, as well as facilitating group-level hypothesis generation regarding which parts of the system are central for a problem at hand (</w:t>
+      </w:r>
+      <w:r>
+        <w:t xml:space="preserve">“</w:t>
+      </w:r>
+      <w:r>
+        <w:t xml:space="preserve">Moving forward.</w:t>
+      </w:r>
+      <w:r>
+        <w:t xml:space="preserve">”</w:t>
+      </w:r>
+      <w:r>
+        <w:t xml:space="preserve">). Identifying these determinants of importance can thus supplement traditional structural equation modeling (SEM) approaches, while dealing with some possibly problematic approaches to SEM (REF Borsboom theoretical status of latent variables, Bringmann 2018, but see also Bringmann &amp; Eronen, 2018).</w:t>
       </w:r>
       <w:r>
         <w:t xml:space="preserve"> </w:t>
@@ -1027,15 +1040,17 @@
     </w:p>
     <w:p>
       <w:pPr>
-        <w:pStyle w:val="Textkrper"/>
-      </w:pPr>
+        <w:pStyle w:val="berschrift1"/>
+      </w:pPr>
+      <w:bookmarkStart w:id="31" w:name="findings"/>
+      <w:bookmarkEnd w:id="31"/>
       <w:r>
         <w:t xml:space="preserve">Findings</w:t>
       </w:r>
     </w:p>
     <w:p>
       <w:pPr>
-        <w:pStyle w:val="Textkrper"/>
+        <w:pStyle w:val="FirstParagraph"/>
       </w:pPr>
       <w:r>
         <w:t xml:space="preserve">Table</w:t>
@@ -1069,7 +1084,43 @@
         <w:rPr>
           <w:i/>
         </w:rPr>
-        <w:t xml:space="preserve">Baseline demographics of educational tracks. Nur = Practical nurse, HRC = Hotel, restaurant and catering studies, BA = Business and administration, IT = Business information technology</w:t>
+        <w:t xml:space="preserve">Baseline demographics of educational tracks. Nur = Practical nurse, HRC = Hotel, restaurant and catering studies, BA = Business and administration, IT = Business information technology. Omitted are 24 participants, who reported</w:t>
+      </w:r>
+      <w:r>
+        <w:rPr>
+          <w:i/>
+        </w:rPr>
+        <w:t xml:space="preserve"> </w:t>
+      </w:r>
+      <w:r>
+        <w:rPr>
+          <w:i/>
+        </w:rPr>
+        <w:t xml:space="preserve">“</w:t>
+      </w:r>
+      <w:r>
+        <w:rPr>
+          <w:i/>
+        </w:rPr>
+        <w:t xml:space="preserve">other</w:t>
+      </w:r>
+      <w:r>
+        <w:rPr>
+          <w:i/>
+        </w:rPr>
+        <w:t xml:space="preserve">”</w:t>
+      </w:r>
+      <w:r>
+        <w:rPr>
+          <w:i/>
+        </w:rPr>
+        <w:t xml:space="preserve"> </w:t>
+      </w:r>
+      <w:r>
+        <w:rPr>
+          <w:i/>
+        </w:rPr>
+        <w:t xml:space="preserve">as their track, as well as 81 participants from whom the data is not available.</w:t>
       </w:r>
     </w:p>
     <w:tbl>
@@ -1597,7 +1648,54 @@
     </w:tbl>
     <w:p>
       <w:pPr>
-        <w:pStyle w:val="Textkrper"/>
+        <w:pStyle w:val="SourceCode"/>
+      </w:pPr>
+      <w:r>
+        <w:rPr>
+          <w:rStyle w:val="VerbatimChar"/>
+        </w:rPr>
+        <w:t xml:space="preserve">## Warning in mean.default(., na.rm = TRUE): argument is not numeric or</w:t>
+      </w:r>
+      <w:r>
+        <w:br w:type="textWrapping"/>
+      </w:r>
+      <w:r>
+        <w:rPr>
+          <w:rStyle w:val="VerbatimChar"/>
+        </w:rPr>
+        <w:t xml:space="preserve">## logical: returning NA</w:t>
+      </w:r>
+      <w:r>
+        <w:br w:type="textWrapping"/>
+      </w:r>
+      <w:r>
+        <w:rPr>
+          <w:rStyle w:val="VerbatimChar"/>
+        </w:rPr>
+        <w:t xml:space="preserve">## Warning in min(x): no non-missing arguments to min; returning Inf</w:t>
+      </w:r>
+      <w:r>
+        <w:br w:type="textWrapping"/>
+      </w:r>
+      <w:r>
+        <w:rPr>
+          <w:rStyle w:val="VerbatimChar"/>
+        </w:rPr>
+        <w:t xml:space="preserve">## Warning in max(x): no non-missing arguments to max; returning -Inf</w:t>
+      </w:r>
+      <w:r>
+        <w:br w:type="textWrapping"/>
+      </w:r>
+      <w:r>
+        <w:rPr>
+          <w:rStyle w:val="VerbatimChar"/>
+        </w:rPr>
+        <w:t xml:space="preserve">## Warning in precision(x): NaNs produced</w:t>
+      </w:r>
+    </w:p>
+    <w:p>
+      <w:pPr>
+        <w:pStyle w:val="FirstParagraph"/>
       </w:pPr>
       <w:r>
         <w:t xml:space="preserve">Table</w:t>
@@ -1618,7 +1716,7 @@
         <w:t xml:space="preserve"> </w:t>
       </w:r>
       <w:r>
-        <w:t xml:space="preserve">At baseline, xx% students provided at least xx days with a minimum of 10 hours per day of valid accelerometer data (xxx/xxxx) (jotain tÃ¤llaista?). On average, the youth reported engaging in 30 minutes of MVPA on 2.8 days a week.</w:t>
+        <w:t xml:space="preserve">At baseline, NA% students provided at least 4 days with a minimum of 10 hours per day of valid accelerometer data. On average, the youth reported engaging in at least 30 minutes of MVPA on 2.80 days a week.</w:t>
       </w:r>
     </w:p>
     <w:p>
@@ -1637,7 +1735,7 @@
         <w:rPr>
           <w:i/>
         </w:rPr>
-        <w:t xml:space="preserve">Primary outcome variables with their class and school ICCs. Primary outcome variables highlighted with asterisks.</w:t>
+        <w:t xml:space="preserve">Primary outcome variables with their class and school ICCs. Primary outcome variables highlighted with asterisks. Accelerometer results, including wear time, are only included from those participants who met the cutoff of at least 10 hours of measurement time for at least four days.</w:t>
       </w:r>
     </w:p>
     <w:tbl>
@@ -1773,40 +1871,40 @@
               <w:jc w:val="left"/>
             </w:pPr>
             <w:r>
-              <w:t xml:space="preserve">3h 3min</w:t>
-            </w:r>
-          </w:p>
-        </w:tc>
-        <w:tc>
-          <w:p>
-            <w:pPr>
-              <w:pStyle w:val="Compact"/>
-              <w:jc w:val="left"/>
-            </w:pPr>
-            <w:r>
-              <w:t xml:space="preserve">2h 46min - 3h 20min</w:t>
-            </w:r>
-          </w:p>
-        </w:tc>
-        <w:tc>
-          <w:p>
-            <w:pPr>
-              <w:pStyle w:val="Compact"/>
-              <w:jc w:val="left"/>
-            </w:pPr>
-            <w:r>
-              <w:t xml:space="preserve">0.072</w:t>
-            </w:r>
-          </w:p>
-        </w:tc>
-        <w:tc>
-          <w:p>
-            <w:pPr>
-              <w:pStyle w:val="Compact"/>
-              <w:jc w:val="left"/>
-            </w:pPr>
-            <w:r>
-              <w:t xml:space="preserve">0.096</w:t>
+              <w:t xml:space="preserve">1h 29min</w:t>
+            </w:r>
+          </w:p>
+        </w:tc>
+        <w:tc>
+          <w:p>
+            <w:pPr>
+              <w:pStyle w:val="Compact"/>
+              <w:jc w:val="left"/>
+            </w:pPr>
+            <w:r>
+              <w:t xml:space="preserve">1h 19min - 1h 40min</w:t>
+            </w:r>
+          </w:p>
+        </w:tc>
+        <w:tc>
+          <w:p>
+            <w:pPr>
+              <w:pStyle w:val="Compact"/>
+              <w:jc w:val="left"/>
+            </w:pPr>
+            <w:r>
+              <w:t xml:space="preserve">.083</w:t>
+            </w:r>
+          </w:p>
+        </w:tc>
+        <w:tc>
+          <w:p>
+            <w:pPr>
+              <w:pStyle w:val="Compact"/>
+              <w:jc w:val="left"/>
+            </w:pPr>
+            <w:r>
+              <w:t xml:space="preserve">.100</w:t>
             </w:r>
           </w:p>
         </w:tc>
@@ -1863,18 +1961,18 @@
               <w:jc w:val="left"/>
             </w:pPr>
             <w:r>
-              <w:t xml:space="preserve">0.074</w:t>
-            </w:r>
-          </w:p>
-        </w:tc>
-        <w:tc>
-          <w:p>
-            <w:pPr>
-              <w:pStyle w:val="Compact"/>
-              <w:jc w:val="left"/>
-            </w:pPr>
-            <w:r>
-              <w:t xml:space="preserve">0.074</w:t>
+              <w:t xml:space="preserve">.074</w:t>
+            </w:r>
+          </w:p>
+        </w:tc>
+        <w:tc>
+          <w:p>
+            <w:pPr>
+              <w:pStyle w:val="Compact"/>
+              <w:jc w:val="left"/>
+            </w:pPr>
+            <w:r>
+              <w:t xml:space="preserve">.074</w:t>
             </w:r>
           </w:p>
         </w:tc>
@@ -1931,18 +2029,18 @@
               <w:jc w:val="left"/>
             </w:pPr>
             <w:r>
-              <w:t xml:space="preserve">0.140</w:t>
-            </w:r>
-          </w:p>
-        </w:tc>
-        <w:tc>
-          <w:p>
-            <w:pPr>
-              <w:pStyle w:val="Compact"/>
-              <w:jc w:val="left"/>
-            </w:pPr>
-            <w:r>
-              <w:t xml:space="preserve">0.098</w:t>
+              <w:t xml:space="preserve">.140</w:t>
+            </w:r>
+          </w:p>
+        </w:tc>
+        <w:tc>
+          <w:p>
+            <w:pPr>
+              <w:pStyle w:val="Compact"/>
+              <w:jc w:val="left"/>
+            </w:pPr>
+            <w:r>
+              <w:t xml:space="preserve">.098</w:t>
             </w:r>
           </w:p>
         </w:tc>
@@ -1999,18 +2097,18 @@
               <w:jc w:val="left"/>
             </w:pPr>
             <w:r>
-              <w:t xml:space="preserve">0.086</w:t>
-            </w:r>
-          </w:p>
-        </w:tc>
-        <w:tc>
-          <w:p>
-            <w:pPr>
-              <w:pStyle w:val="Compact"/>
-              <w:jc w:val="left"/>
-            </w:pPr>
-            <w:r>
-              <w:t xml:space="preserve">0.145</w:t>
+              <w:t xml:space="preserve">.086</w:t>
+            </w:r>
+          </w:p>
+        </w:tc>
+        <w:tc>
+          <w:p>
+            <w:pPr>
+              <w:pStyle w:val="Compact"/>
+              <w:jc w:val="left"/>
+            </w:pPr>
+            <w:r>
+              <w:t xml:space="preserve">.145</w:t>
             </w:r>
           </w:p>
         </w:tc>
@@ -2067,18 +2165,18 @@
               <w:jc w:val="left"/>
             </w:pPr>
             <w:r>
-              <w:t xml:space="preserve">0.058</w:t>
-            </w:r>
-          </w:p>
-        </w:tc>
-        <w:tc>
-          <w:p>
-            <w:pPr>
-              <w:pStyle w:val="Compact"/>
-              <w:jc w:val="left"/>
-            </w:pPr>
-            <w:r>
-              <w:t xml:space="preserve">0.085</w:t>
+              <w:t xml:space="preserve">.058</w:t>
+            </w:r>
+          </w:p>
+        </w:tc>
+        <w:tc>
+          <w:p>
+            <w:pPr>
+              <w:pStyle w:val="Compact"/>
+              <w:jc w:val="left"/>
+            </w:pPr>
+            <w:r>
+              <w:t xml:space="preserve">.085</w:t>
             </w:r>
           </w:p>
         </w:tc>
@@ -2135,18 +2233,18 @@
               <w:jc w:val="left"/>
             </w:pPr>
             <w:r>
-              <w:t xml:space="preserve">0.047</w:t>
-            </w:r>
-          </w:p>
-        </w:tc>
-        <w:tc>
-          <w:p>
-            <w:pPr>
-              <w:pStyle w:val="Compact"/>
-              <w:jc w:val="left"/>
-            </w:pPr>
-            <w:r>
-              <w:t xml:space="preserve">&lt; 0.001</w:t>
+              <w:t xml:space="preserve">.047</w:t>
+            </w:r>
+          </w:p>
+        </w:tc>
+        <w:tc>
+          <w:p>
+            <w:pPr>
+              <w:pStyle w:val="Compact"/>
+              <w:jc w:val="left"/>
+            </w:pPr>
+            <w:r>
+              <w:t xml:space="preserve">&lt; .001</w:t>
             </w:r>
           </w:p>
         </w:tc>
@@ -2165,25 +2263,1597 @@
     </w:tbl>
     <w:p>
       <w:pPr>
+        <w:pStyle w:val="Textkrper"/>
+      </w:pPr>
+      <w:r>
+        <w:t xml:space="preserve">As shown, 8.6% of variance in time spent sitting or lying down can be explained by school, and 14.5% by classroom membership.</w:t>
+      </w:r>
+    </w:p>
+    <w:p>
+      <w:pPr>
+        <w:pStyle w:val="berschrift2"/>
+      </w:pPr>
+      <w:bookmarkStart w:id="32" w:name="theoretical-mediators-traditionally-presented-results"/>
+      <w:bookmarkEnd w:id="32"/>
+      <w:r>
+        <w:t xml:space="preserve">Theoretical mediators: Traditionally presented results</w:t>
+      </w:r>
+    </w:p>
+    <w:p>
+      <w:pPr>
+        <w:pStyle w:val="FirstParagraph"/>
+      </w:pPr>
+      <w:r>
+        <w:t xml:space="preserve">In table</w:t>
+      </w:r>
+      <w:r>
+        <w:t xml:space="preserve"> </w:t>
+      </w:r>
+      <w:r>
+        <w:t xml:space="preserve">3</w:t>
+      </w:r>
+      <w:r>
+        <w:t xml:space="preserve"> </w:t>
+      </w:r>
+      <w:r>
+        <w:t xml:space="preserve">below, we present the means for the primary outcome variables by gender and intervention group allocation. We do not present statistical tests for several reasons. First of all, following the logic of Neyman-Pearson hypothesis testing</w:t>
+      </w:r>
+      <w:r>
+        <w:t xml:space="preserve"> </w:t>
+      </w:r>
+      <w:r>
+        <w:t xml:space="preserve">(Haig, 2016; Nickerson, 2000)</w:t>
+      </w:r>
+      <w:r>
+        <w:t xml:space="preserve">, to keep error rate under the alpha level, one would have to correct for multiple testing and it is unclear how many tests one should correct for, when hypotheses are not pre-specified [cite wagenmakers, ask for recent]. Ignoring this – especially in our case, where it is unclear how to heed the recommendation to justify one’s alpha level</w:t>
+      </w:r>
+      <w:r>
+        <w:t xml:space="preserve"> </w:t>
+      </w:r>
+      <w:r>
+        <w:t xml:space="preserve">(Lakens et al., 2018)</w:t>
+      </w:r>
+      <w:r>
+        <w:t xml:space="preserve"> </w:t>
+      </w:r>
+      <w:r>
+        <w:t xml:space="preserve">– error rates can become surprisingly high</w:t>
+      </w:r>
+      <w:r>
+        <w:t xml:space="preserve"> </w:t>
+      </w:r>
+      <w:r>
+        <w:t xml:space="preserve">(Simmons, Nelson, &amp; Simonsohn, 2011)</w:t>
+      </w:r>
+      <w:r>
+        <w:t xml:space="preserve">. Besides the logic of hypothesis testing, and more importantly, we are not interested in whether the populations differ by any arbitrarily small amount on any on the variables. What matters is, whether this difference will affect the analysis and interpretation of outcomes for the main trial (i.e. a null hypothesis of nil difference is not sensible in our case), and the minimal meaningful effect size is of primary importance here. However, two caveats follow: Firstly, effect sizes not accounting for the multilevel structure of the data inflate the standard errors, possibly even making zero effects appear as medium-sized ones</w:t>
+      </w:r>
+      <w:r>
+        <w:t xml:space="preserve"> </w:t>
+      </w:r>
+      <w:r>
+        <w:t xml:space="preserve">(M. H. C. Lai &amp; Kwok, 2016)</w:t>
+      </w:r>
+      <w:r>
+        <w:t xml:space="preserve">. Secondly, it is not a trivial task to derive trustworthy effect sizes for nested data [cite bolker?]. Although some solutions exist (e.g.</w:t>
+      </w:r>
+      <w:r>
+        <w:t xml:space="preserve"> </w:t>
+      </w:r>
+      <w:r>
+        <w:t xml:space="preserve">M. H. C. Lai and Kwok (2016)</w:t>
+      </w:r>
+      <w:r>
+        <w:t xml:space="preserve">), they have not yet been empirically validated for finite populations in the second or third levels</w:t>
+      </w:r>
+      <w:r>
+        <w:t xml:space="preserve"> </w:t>
+      </w:r>
+      <w:r>
+        <w:t xml:space="preserve">(M. H. Lai, Kwok, Hsiao, &amp; Cao, 2018)</w:t>
+      </w:r>
+      <w:r>
+        <w:t xml:space="preserve">, nor is there a straightforward software implementation at the time of writing. [REIJO maybe refurbish this?] Therefore, we opt to present the means with their corresponding confidence intervals, encouraging the readers to refrain from merely considering non-overlapping intervals between groups as hypothesis tests.</w:t>
+      </w:r>
+    </w:p>
+    <w:p>
+      <w:pPr>
+        <w:pStyle w:val="Compact"/>
+      </w:pPr>
+      <w:r>
+        <w:t xml:space="preserve">Table 3</w:t>
+      </w:r>
+    </w:p>
+    <w:p>
+      <w:pPr>
+        <w:pStyle w:val="Compact"/>
+      </w:pPr>
+      <w:r>
+        <w:rPr>
+          <w:i/>
+        </w:rPr>
+        <w:t xml:space="preserve">Main mediating variables of PA and SB</w:t>
+      </w:r>
+    </w:p>
+    <w:tbl>
+      <w:tblPr>
+        <w:tblStyle w:val="TableNormal"/>
+        <w:tblW w:type="pct" w:w="0.0"/>
+        <w:tblLook w:firstRow="1"/>
+      </w:tblPr>
+      <w:tblGrid/>
+      <w:tr>
+        <w:trPr>
+          <w:cnfStyle w:firstRow="1"/>
+        </w:trPr>
+        <w:tc>
+          <w:tcPr>
+            <w:tcBorders>
+              <w:bottom w:val="single"/>
+            </w:tcBorders>
+            <w:vAlign w:val="bottom"/>
+          </w:tcPr>
+          <w:p>
+            <w:pPr>
+              <w:pStyle w:val="Compact"/>
+              <w:jc w:val="left"/>
+            </w:pPr>
+            <w:r>
+              <w:t xml:space="preserve">Variable</w:t>
+            </w:r>
+          </w:p>
+        </w:tc>
+        <w:tc>
+          <w:tcPr>
+            <w:tcBorders>
+              <w:bottom w:val="single"/>
+            </w:tcBorders>
+            <w:vAlign w:val="bottom"/>
+          </w:tcPr>
+          <w:p>
+            <w:pPr>
+              <w:pStyle w:val="Compact"/>
+              <w:jc w:val="left"/>
+            </w:pPr>
+            <w:r>
+              <w:t xml:space="preserve">Girls</w:t>
+            </w:r>
+          </w:p>
+        </w:tc>
+        <w:tc>
+          <w:tcPr>
+            <w:tcBorders>
+              <w:bottom w:val="single"/>
+            </w:tcBorders>
+            <w:vAlign w:val="bottom"/>
+          </w:tcPr>
+          <w:p>
+            <w:pPr>
+              <w:pStyle w:val="Compact"/>
+              <w:jc w:val="left"/>
+            </w:pPr>
+            <w:r>
+              <w:t xml:space="preserve">Boys</w:t>
+            </w:r>
+          </w:p>
+        </w:tc>
+        <w:tc>
+          <w:tcPr>
+            <w:tcBorders>
+              <w:bottom w:val="single"/>
+            </w:tcBorders>
+            <w:vAlign w:val="bottom"/>
+          </w:tcPr>
+          <w:p>
+            <w:pPr>
+              <w:pStyle w:val="Compact"/>
+              <w:jc w:val="left"/>
+            </w:pPr>
+            <w:r>
+              <w:t xml:space="preserve">Intervention</w:t>
+            </w:r>
+          </w:p>
+        </w:tc>
+        <w:tc>
+          <w:tcPr>
+            <w:tcBorders>
+              <w:bottom w:val="single"/>
+            </w:tcBorders>
+            <w:vAlign w:val="bottom"/>
+          </w:tcPr>
+          <w:p>
+            <w:pPr>
+              <w:pStyle w:val="Compact"/>
+              <w:jc w:val="left"/>
+            </w:pPr>
+            <w:r>
+              <w:t xml:space="preserve">Control</w:t>
+            </w:r>
+          </w:p>
+        </w:tc>
+        <w:tc>
+          <w:tcPr>
+            <w:tcBorders>
+              <w:bottom w:val="single"/>
+            </w:tcBorders>
+            <w:vAlign w:val="bottom"/>
+          </w:tcPr>
+          <w:p>
+            <w:pPr>
+              <w:pStyle w:val="Compact"/>
+              <w:jc w:val="left"/>
+            </w:pPr>
+            <w:r>
+              <w:t xml:space="preserve">Total</w:t>
+            </w:r>
+          </w:p>
+        </w:tc>
+      </w:tr>
+      <w:tr>
+        <w:tc>
+          <w:p>
+            <w:pPr>
+              <w:pStyle w:val="Compact"/>
+              <w:jc w:val="left"/>
+            </w:pPr>
+            <w:r>
+              <w:t xml:space="preserve">PA action planning</w:t>
+            </w:r>
+          </w:p>
+        </w:tc>
+        <w:tc>
+          <w:p>
+            <w:pPr>
+              <w:pStyle w:val="Compact"/>
+              <w:jc w:val="left"/>
+            </w:pPr>
+            <w:r>
+              <w:t xml:space="preserve">2.7 (2.6 - 2.8)</w:t>
+            </w:r>
+          </w:p>
+        </w:tc>
+        <w:tc>
+          <w:p>
+            <w:pPr>
+              <w:pStyle w:val="Compact"/>
+              <w:jc w:val="left"/>
+            </w:pPr>
+            <w:r>
+              <w:t xml:space="preserve">2.8 (2.7 - 2.9)</w:t>
+            </w:r>
+          </w:p>
+        </w:tc>
+        <w:tc>
+          <w:p>
+            <w:pPr>
+              <w:pStyle w:val="Compact"/>
+              <w:jc w:val="left"/>
+            </w:pPr>
+            <w:r>
+              <w:t xml:space="preserve">2.7 (2.6 - 2.8)</w:t>
+            </w:r>
+          </w:p>
+        </w:tc>
+        <w:tc>
+          <w:p>
+            <w:pPr>
+              <w:pStyle w:val="Compact"/>
+              <w:jc w:val="left"/>
+            </w:pPr>
+            <w:r>
+              <w:t xml:space="preserve">2.8 (2.7 - 2.9)</w:t>
+            </w:r>
+          </w:p>
+        </w:tc>
+        <w:tc>
+          <w:p>
+            <w:pPr>
+              <w:pStyle w:val="Compact"/>
+              <w:jc w:val="left"/>
+            </w:pPr>
+            <w:r>
+              <w:t xml:space="preserve">2.8 (2.7 - 2.8)</w:t>
+            </w:r>
+          </w:p>
+        </w:tc>
+      </w:tr>
+      <w:tr>
+        <w:tc>
+          <w:p>
+            <w:pPr>
+              <w:pStyle w:val="Compact"/>
+              <w:jc w:val="left"/>
+            </w:pPr>
+            <w:r>
+              <w:t xml:space="preserve">PA agreement-BCTs</w:t>
+            </w:r>
+          </w:p>
+        </w:tc>
+        <w:tc>
+          <w:p>
+            <w:pPr>
+              <w:pStyle w:val="Compact"/>
+              <w:jc w:val="left"/>
+            </w:pPr>
+            <w:r>
+              <w:t xml:space="preserve">3.1 (2.9 - 3.2)</w:t>
+            </w:r>
+          </w:p>
+        </w:tc>
+        <w:tc>
+          <w:p>
+            <w:pPr>
+              <w:pStyle w:val="Compact"/>
+              <w:jc w:val="left"/>
+            </w:pPr>
+            <w:r>
+              <w:t xml:space="preserve">3.1 (3.0 - 3.3)</w:t>
+            </w:r>
+          </w:p>
+        </w:tc>
+        <w:tc>
+          <w:p>
+            <w:pPr>
+              <w:pStyle w:val="Compact"/>
+              <w:jc w:val="left"/>
+            </w:pPr>
+            <w:r>
+              <w:t xml:space="preserve">3.0 (2.9 - 3.2)</w:t>
+            </w:r>
+          </w:p>
+        </w:tc>
+        <w:tc>
+          <w:p>
+            <w:pPr>
+              <w:pStyle w:val="Compact"/>
+              <w:jc w:val="left"/>
+            </w:pPr>
+            <w:r>
+              <w:t xml:space="preserve">3.2 (3.0 - 3.4)</w:t>
+            </w:r>
+          </w:p>
+        </w:tc>
+        <w:tc>
+          <w:p>
+            <w:pPr>
+              <w:pStyle w:val="Compact"/>
+              <w:jc w:val="left"/>
+            </w:pPr>
+            <w:r>
+              <w:t xml:space="preserve">3.1 (3.0 - 3.2)</w:t>
+            </w:r>
+          </w:p>
+        </w:tc>
+      </w:tr>
+      <w:tr>
+        <w:tc>
+          <w:p>
+            <w:pPr>
+              <w:pStyle w:val="Compact"/>
+              <w:jc w:val="left"/>
+            </w:pPr>
+            <w:r>
+              <w:t xml:space="preserve">PA amotivation</w:t>
+            </w:r>
+          </w:p>
+        </w:tc>
+        <w:tc>
+          <w:p>
+            <w:pPr>
+              <w:pStyle w:val="Compact"/>
+              <w:jc w:val="left"/>
+            </w:pPr>
+            <w:r>
+              <w:t xml:space="preserve">1.5 (1.4 - 1.5)</w:t>
+            </w:r>
+          </w:p>
+        </w:tc>
+        <w:tc>
+          <w:p>
+            <w:pPr>
+              <w:pStyle w:val="Compact"/>
+              <w:jc w:val="left"/>
+            </w:pPr>
+            <w:r>
+              <w:t xml:space="preserve">1.6 (1.5 - 1.7)</w:t>
+            </w:r>
+          </w:p>
+        </w:tc>
+        <w:tc>
+          <w:p>
+            <w:pPr>
+              <w:pStyle w:val="Compact"/>
+              <w:jc w:val="left"/>
+            </w:pPr>
+            <w:r>
+              <w:t xml:space="preserve">1.5 (1.4 - 1.6)</w:t>
+            </w:r>
+          </w:p>
+        </w:tc>
+        <w:tc>
+          <w:p>
+            <w:pPr>
+              <w:pStyle w:val="Compact"/>
+              <w:jc w:val="left"/>
+            </w:pPr>
+            <w:r>
+              <w:t xml:space="preserve">1.5 (1.4 - 1.7)</w:t>
+            </w:r>
+          </w:p>
+        </w:tc>
+        <w:tc>
+          <w:p>
+            <w:pPr>
+              <w:pStyle w:val="Compact"/>
+              <w:jc w:val="left"/>
+            </w:pPr>
+            <w:r>
+              <w:t xml:space="preserve">1.5 (1.5 - 1.6)</w:t>
+            </w:r>
+          </w:p>
+        </w:tc>
+      </w:tr>
+      <w:tr>
+        <w:tc>
+          <w:p>
+            <w:pPr>
+              <w:pStyle w:val="Compact"/>
+              <w:jc w:val="left"/>
+            </w:pPr>
+            <w:r>
+              <w:t xml:space="preserve">PA autonomous regulation</w:t>
+            </w:r>
+          </w:p>
+        </w:tc>
+        <w:tc>
+          <w:p>
+            <w:pPr>
+              <w:pStyle w:val="Compact"/>
+              <w:jc w:val="left"/>
+            </w:pPr>
+            <w:r>
+              <w:t xml:space="preserve">3.3 (3.2 - 3.5)</w:t>
+            </w:r>
+          </w:p>
+        </w:tc>
+        <w:tc>
+          <w:p>
+            <w:pPr>
+              <w:pStyle w:val="Compact"/>
+              <w:jc w:val="left"/>
+            </w:pPr>
+            <w:r>
+              <w:t xml:space="preserve">3.6 (3.4 - 3.7)</w:t>
+            </w:r>
+          </w:p>
+        </w:tc>
+        <w:tc>
+          <w:p>
+            <w:pPr>
+              <w:pStyle w:val="Compact"/>
+              <w:jc w:val="left"/>
+            </w:pPr>
+            <w:r>
+              <w:t xml:space="preserve">3.3 (3.2 - 3.5)</w:t>
+            </w:r>
+          </w:p>
+        </w:tc>
+        <w:tc>
+          <w:p>
+            <w:pPr>
+              <w:pStyle w:val="Compact"/>
+              <w:jc w:val="left"/>
+            </w:pPr>
+            <w:r>
+              <w:t xml:space="preserve">3.5 (3.3 - 3.6)</w:t>
+            </w:r>
+          </w:p>
+        </w:tc>
+        <w:tc>
+          <w:p>
+            <w:pPr>
+              <w:pStyle w:val="Compact"/>
+              <w:jc w:val="left"/>
+            </w:pPr>
+            <w:r>
+              <w:t xml:space="preserve">3.4 (3.3 - 3.5)</w:t>
+            </w:r>
+          </w:p>
+        </w:tc>
+      </w:tr>
+      <w:tr>
+        <w:tc>
+          <w:p>
+            <w:pPr>
+              <w:pStyle w:val="Compact"/>
+              <w:jc w:val="left"/>
+            </w:pPr>
+            <w:r>
+              <w:t xml:space="preserve">PA controlled regulation</w:t>
+            </w:r>
+          </w:p>
+        </w:tc>
+        <w:tc>
+          <w:p>
+            <w:pPr>
+              <w:pStyle w:val="Compact"/>
+              <w:jc w:val="left"/>
+            </w:pPr>
+            <w:r>
+              <w:t xml:space="preserve">1.9 (1.8 - 2.0)</w:t>
+            </w:r>
+          </w:p>
+        </w:tc>
+        <w:tc>
+          <w:p>
+            <w:pPr>
+              <w:pStyle w:val="Compact"/>
+              <w:jc w:val="left"/>
+            </w:pPr>
+            <w:r>
+              <w:t xml:space="preserve">1.8 (1.7 - 1.8)</w:t>
+            </w:r>
+          </w:p>
+        </w:tc>
+        <w:tc>
+          <w:p>
+            <w:pPr>
+              <w:pStyle w:val="Compact"/>
+              <w:jc w:val="left"/>
+            </w:pPr>
+            <w:r>
+              <w:t xml:space="preserve">1.8 (1.7 - 1.9)</w:t>
+            </w:r>
+          </w:p>
+        </w:tc>
+        <w:tc>
+          <w:p>
+            <w:pPr>
+              <w:pStyle w:val="Compact"/>
+              <w:jc w:val="left"/>
+            </w:pPr>
+            <w:r>
+              <w:t xml:space="preserve">1.9 (1.8 - 1.9)</w:t>
+            </w:r>
+          </w:p>
+        </w:tc>
+        <w:tc>
+          <w:p>
+            <w:pPr>
+              <w:pStyle w:val="Compact"/>
+              <w:jc w:val="left"/>
+            </w:pPr>
+            <w:r>
+              <w:t xml:space="preserve">1.8 (1.8 - 1.9)</w:t>
+            </w:r>
+          </w:p>
+        </w:tc>
+      </w:tr>
+      <w:tr>
+        <w:tc>
+          <w:p>
+            <w:pPr>
+              <w:pStyle w:val="Compact"/>
+              <w:jc w:val="left"/>
+            </w:pPr>
+            <w:r>
+              <w:t xml:space="preserve">PA coping planning</w:t>
+            </w:r>
+          </w:p>
+        </w:tc>
+        <w:tc>
+          <w:p>
+            <w:pPr>
+              <w:pStyle w:val="Compact"/>
+              <w:jc w:val="left"/>
+            </w:pPr>
+            <w:r>
+              <w:t xml:space="preserve">2.4 (2.4 - 2.5)</w:t>
+            </w:r>
+          </w:p>
+        </w:tc>
+        <w:tc>
+          <w:p>
+            <w:pPr>
+              <w:pStyle w:val="Compact"/>
+              <w:jc w:val="left"/>
+            </w:pPr>
+            <w:r>
+              <w:t xml:space="preserve">2.6 (2.5 - 2.7)</w:t>
+            </w:r>
+          </w:p>
+        </w:tc>
+        <w:tc>
+          <w:p>
+            <w:pPr>
+              <w:pStyle w:val="Compact"/>
+              <w:jc w:val="left"/>
+            </w:pPr>
+            <w:r>
+              <w:t xml:space="preserve">2.5 (2.4 - 2.6)</w:t>
+            </w:r>
+          </w:p>
+        </w:tc>
+        <w:tc>
+          <w:p>
+            <w:pPr>
+              <w:pStyle w:val="Compact"/>
+              <w:jc w:val="left"/>
+            </w:pPr>
+            <w:r>
+              <w:t xml:space="preserve">2.5 (2.4 - 2.6)</w:t>
+            </w:r>
+          </w:p>
+        </w:tc>
+        <w:tc>
+          <w:p>
+            <w:pPr>
+              <w:pStyle w:val="Compact"/>
+              <w:jc w:val="left"/>
+            </w:pPr>
+            <w:r>
+              <w:t xml:space="preserve">2.5 (2.4 - 2.6)</w:t>
+            </w:r>
+          </w:p>
+        </w:tc>
+      </w:tr>
+      <w:tr>
+        <w:tc>
+          <w:p>
+            <w:pPr>
+              <w:pStyle w:val="Compact"/>
+              <w:jc w:val="left"/>
+            </w:pPr>
+            <w:r>
+              <w:t xml:space="preserve">PA descriptive norm</w:t>
+            </w:r>
+          </w:p>
+        </w:tc>
+        <w:tc>
+          <w:p>
+            <w:pPr>
+              <w:pStyle w:val="Compact"/>
+              <w:jc w:val="left"/>
+            </w:pPr>
+            <w:r>
+              <w:t xml:space="preserve">4.3 (4.1 - 4.5)</w:t>
+            </w:r>
+          </w:p>
+        </w:tc>
+        <w:tc>
+          <w:p>
+            <w:pPr>
+              <w:pStyle w:val="Compact"/>
+              <w:jc w:val="left"/>
+            </w:pPr>
+            <w:r>
+              <w:t xml:space="preserve">4.5 (4.4 - 4.7)</w:t>
+            </w:r>
+          </w:p>
+        </w:tc>
+        <w:tc>
+          <w:p>
+            <w:pPr>
+              <w:pStyle w:val="Compact"/>
+              <w:jc w:val="left"/>
+            </w:pPr>
+            <w:r>
+              <w:t xml:space="preserve">4.3 (4.1 - 4.5)</w:t>
+            </w:r>
+          </w:p>
+        </w:tc>
+        <w:tc>
+          <w:p>
+            <w:pPr>
+              <w:pStyle w:val="Compact"/>
+              <w:jc w:val="left"/>
+            </w:pPr>
+            <w:r>
+              <w:t xml:space="preserve">4.5 (4.3 - 4.7)</w:t>
+            </w:r>
+          </w:p>
+        </w:tc>
+        <w:tc>
+          <w:p>
+            <w:pPr>
+              <w:pStyle w:val="Compact"/>
+              <w:jc w:val="left"/>
+            </w:pPr>
+            <w:r>
+              <w:t xml:space="preserve">4.4 (4.2 - 4.6)</w:t>
+            </w:r>
+          </w:p>
+        </w:tc>
+      </w:tr>
+      <w:tr>
+        <w:tc>
+          <w:p>
+            <w:pPr>
+              <w:pStyle w:val="Compact"/>
+              <w:jc w:val="left"/>
+            </w:pPr>
+            <w:r>
+              <w:t xml:space="preserve">PA frequency-BCTs</w:t>
+            </w:r>
+          </w:p>
+        </w:tc>
+        <w:tc>
+          <w:p>
+            <w:pPr>
+              <w:pStyle w:val="Compact"/>
+              <w:jc w:val="left"/>
+            </w:pPr>
+            <w:r>
+              <w:t xml:space="preserve">2.5 (2.4 - 2.6)</w:t>
+            </w:r>
+          </w:p>
+        </w:tc>
+        <w:tc>
+          <w:p>
+            <w:pPr>
+              <w:pStyle w:val="Compact"/>
+              <w:jc w:val="left"/>
+            </w:pPr>
+            <w:r>
+              <w:t xml:space="preserve">2.6 (2.5 - 2.7)</w:t>
+            </w:r>
+          </w:p>
+        </w:tc>
+        <w:tc>
+          <w:p>
+            <w:pPr>
+              <w:pStyle w:val="Compact"/>
+              <w:jc w:val="left"/>
+            </w:pPr>
+            <w:r>
+              <w:t xml:space="preserve">2.5 (2.4 - 2.6)</w:t>
+            </w:r>
+          </w:p>
+        </w:tc>
+        <w:tc>
+          <w:p>
+            <w:pPr>
+              <w:pStyle w:val="Compact"/>
+              <w:jc w:val="left"/>
+            </w:pPr>
+            <w:r>
+              <w:t xml:space="preserve">2.6 (2.4 - 2.7)</w:t>
+            </w:r>
+          </w:p>
+        </w:tc>
+        <w:tc>
+          <w:p>
+            <w:pPr>
+              <w:pStyle w:val="Compact"/>
+              <w:jc w:val="left"/>
+            </w:pPr>
+            <w:r>
+              <w:t xml:space="preserve">2.5 (2.4 - 2.6)</w:t>
+            </w:r>
+          </w:p>
+        </w:tc>
+      </w:tr>
+      <w:tr>
+        <w:tc>
+          <w:p>
+            <w:pPr>
+              <w:pStyle w:val="Compact"/>
+              <w:jc w:val="left"/>
+            </w:pPr>
+            <w:r>
+              <w:t xml:space="preserve">PA injunctive norm</w:t>
+            </w:r>
+          </w:p>
+        </w:tc>
+        <w:tc>
+          <w:p>
+            <w:pPr>
+              <w:pStyle w:val="Compact"/>
+              <w:jc w:val="left"/>
+            </w:pPr>
+            <w:r>
+              <w:t xml:space="preserve">4.6 (4.4 - 4.8)</w:t>
+            </w:r>
+          </w:p>
+        </w:tc>
+        <w:tc>
+          <w:p>
+            <w:pPr>
+              <w:pStyle w:val="Compact"/>
+              <w:jc w:val="left"/>
+            </w:pPr>
+            <w:r>
+              <w:t xml:space="preserve">4.8 (4.5 - 5.0)</w:t>
+            </w:r>
+          </w:p>
+        </w:tc>
+        <w:tc>
+          <w:p>
+            <w:pPr>
+              <w:pStyle w:val="Compact"/>
+              <w:jc w:val="left"/>
+            </w:pPr>
+            <w:r>
+              <w:t xml:space="preserve">4.5 (4.3 - 4.7)</w:t>
+            </w:r>
+          </w:p>
+        </w:tc>
+        <w:tc>
+          <w:p>
+            <w:pPr>
+              <w:pStyle w:val="Compact"/>
+              <w:jc w:val="left"/>
+            </w:pPr>
+            <w:r>
+              <w:t xml:space="preserve">4.8 (4.6 - 5.0)</w:t>
+            </w:r>
+          </w:p>
+        </w:tc>
+        <w:tc>
+          <w:p>
+            <w:pPr>
+              <w:pStyle w:val="Compact"/>
+              <w:jc w:val="left"/>
+            </w:pPr>
+            <w:r>
+              <w:t xml:space="preserve">4.7 (4.5 - 4.8)</w:t>
+            </w:r>
+          </w:p>
+        </w:tc>
+      </w:tr>
+      <w:tr>
+        <w:tc>
+          <w:p>
+            <w:pPr>
+              <w:pStyle w:val="Compact"/>
+              <w:jc w:val="left"/>
+            </w:pPr>
+            <w:r>
+              <w:t xml:space="preserve">PA intention</w:t>
+            </w:r>
+          </w:p>
+        </w:tc>
+        <w:tc>
+          <w:p>
+            <w:pPr>
+              <w:pStyle w:val="Compact"/>
+              <w:jc w:val="left"/>
+            </w:pPr>
+            <w:r>
+              <w:t xml:space="preserve">5.3 (5.1 - 5.5)</w:t>
+            </w:r>
+          </w:p>
+        </w:tc>
+        <w:tc>
+          <w:p>
+            <w:pPr>
+              <w:pStyle w:val="Compact"/>
+              <w:jc w:val="left"/>
+            </w:pPr>
+            <w:r>
+              <w:t xml:space="preserve">5.5 (5.2 - 5.7)</w:t>
+            </w:r>
+          </w:p>
+        </w:tc>
+        <w:tc>
+          <w:p>
+            <w:pPr>
+              <w:pStyle w:val="Compact"/>
+              <w:jc w:val="left"/>
+            </w:pPr>
+            <w:r>
+              <w:t xml:space="preserve">5.4 (5.1 - 5.7)</w:t>
+            </w:r>
+          </w:p>
+        </w:tc>
+        <w:tc>
+          <w:p>
+            <w:pPr>
+              <w:pStyle w:val="Compact"/>
+              <w:jc w:val="left"/>
+            </w:pPr>
+            <w:r>
+              <w:t xml:space="preserve">5.4 (5.1 - 5.7)</w:t>
+            </w:r>
+          </w:p>
+        </w:tc>
+        <w:tc>
+          <w:p>
+            <w:pPr>
+              <w:pStyle w:val="Compact"/>
+              <w:jc w:val="left"/>
+            </w:pPr>
+            <w:r>
+              <w:t xml:space="preserve">5.4 (5.2 - 5.6)</w:t>
+            </w:r>
+          </w:p>
+        </w:tc>
+      </w:tr>
+      <w:tr>
+        <w:tc>
+          <w:p>
+            <w:pPr>
+              <w:pStyle w:val="Compact"/>
+              <w:jc w:val="left"/>
+            </w:pPr>
+            <w:r>
+              <w:t xml:space="preserve">PA opportunities</w:t>
+            </w:r>
+          </w:p>
+        </w:tc>
+        <w:tc>
+          <w:p>
+            <w:pPr>
+              <w:pStyle w:val="Compact"/>
+              <w:jc w:val="left"/>
+            </w:pPr>
+            <w:r>
+              <w:t xml:space="preserve">5.1 (5.0 - 5.1)</w:t>
+            </w:r>
+          </w:p>
+        </w:tc>
+        <w:tc>
+          <w:p>
+            <w:pPr>
+              <w:pStyle w:val="Compact"/>
+              <w:jc w:val="left"/>
+            </w:pPr>
+            <w:r>
+              <w:t xml:space="preserve">5.2 (5.1 - 5.3)</w:t>
+            </w:r>
+          </w:p>
+        </w:tc>
+        <w:tc>
+          <w:p>
+            <w:pPr>
+              <w:pStyle w:val="Compact"/>
+              <w:jc w:val="left"/>
+            </w:pPr>
+            <w:r>
+              <w:t xml:space="preserve">5.1 (5.0 - 5.2)</w:t>
+            </w:r>
+          </w:p>
+        </w:tc>
+        <w:tc>
+          <w:p>
+            <w:pPr>
+              <w:pStyle w:val="Compact"/>
+              <w:jc w:val="left"/>
+            </w:pPr>
+            <w:r>
+              <w:t xml:space="preserve">5.2 (5.1 - 5.3)</w:t>
+            </w:r>
+          </w:p>
+        </w:tc>
+        <w:tc>
+          <w:p>
+            <w:pPr>
+              <w:pStyle w:val="Compact"/>
+              <w:jc w:val="left"/>
+            </w:pPr>
+            <w:r>
+              <w:t xml:space="preserve">5.1 (5.1 - 5.2)</w:t>
+            </w:r>
+          </w:p>
+        </w:tc>
+      </w:tr>
+      <w:tr>
+        <w:tc>
+          <w:p>
+            <w:pPr>
+              <w:pStyle w:val="Compact"/>
+              <w:jc w:val="left"/>
+            </w:pPr>
+            <w:r>
+              <w:t xml:space="preserve">PA outcome expectations</w:t>
+            </w:r>
+          </w:p>
+        </w:tc>
+        <w:tc>
+          <w:p>
+            <w:pPr>
+              <w:pStyle w:val="Compact"/>
+              <w:jc w:val="left"/>
+            </w:pPr>
+            <w:r>
+              <w:t xml:space="preserve">4.7 (4.6 - 4.8)</w:t>
+            </w:r>
+          </w:p>
+        </w:tc>
+        <w:tc>
+          <w:p>
+            <w:pPr>
+              <w:pStyle w:val="Compact"/>
+              <w:jc w:val="left"/>
+            </w:pPr>
+            <w:r>
+              <w:t xml:space="preserve">4.5 (4.4 - 4.6)</w:t>
+            </w:r>
+          </w:p>
+        </w:tc>
+        <w:tc>
+          <w:p>
+            <w:pPr>
+              <w:pStyle w:val="Compact"/>
+              <w:jc w:val="left"/>
+            </w:pPr>
+            <w:r>
+              <w:t xml:space="preserve">4.6 (4.4 - 4.7)</w:t>
+            </w:r>
+          </w:p>
+        </w:tc>
+        <w:tc>
+          <w:p>
+            <w:pPr>
+              <w:pStyle w:val="Compact"/>
+              <w:jc w:val="left"/>
+            </w:pPr>
+            <w:r>
+              <w:t xml:space="preserve">4.7 (4.5 - 4.8)</w:t>
+            </w:r>
+          </w:p>
+        </w:tc>
+        <w:tc>
+          <w:p>
+            <w:pPr>
+              <w:pStyle w:val="Compact"/>
+              <w:jc w:val="left"/>
+            </w:pPr>
+            <w:r>
+              <w:t xml:space="preserve">4.6 (4.5 - 4.7)</w:t>
+            </w:r>
+          </w:p>
+        </w:tc>
+      </w:tr>
+      <w:tr>
+        <w:tc>
+          <w:p>
+            <w:pPr>
+              <w:pStyle w:val="Compact"/>
+              <w:jc w:val="left"/>
+            </w:pPr>
+            <w:r>
+              <w:t xml:space="preserve">PA perceived behavioural control</w:t>
+            </w:r>
+          </w:p>
+        </w:tc>
+        <w:tc>
+          <w:p>
+            <w:pPr>
+              <w:pStyle w:val="Compact"/>
+              <w:jc w:val="left"/>
+            </w:pPr>
+            <w:r>
+              <w:t xml:space="preserve">5.2 (5.1 - 5.3)</w:t>
+            </w:r>
+          </w:p>
+        </w:tc>
+        <w:tc>
+          <w:p>
+            <w:pPr>
+              <w:pStyle w:val="Compact"/>
+              <w:jc w:val="left"/>
+            </w:pPr>
+            <w:r>
+              <w:t xml:space="preserve">5.5 (5.4 - 5.6)</w:t>
+            </w:r>
+          </w:p>
+        </w:tc>
+        <w:tc>
+          <w:p>
+            <w:pPr>
+              <w:pStyle w:val="Compact"/>
+              <w:jc w:val="left"/>
+            </w:pPr>
+            <w:r>
+              <w:t xml:space="preserve">5.3 (5.1 - 5.5)</w:t>
+            </w:r>
+          </w:p>
+        </w:tc>
+        <w:tc>
+          <w:p>
+            <w:pPr>
+              <w:pStyle w:val="Compact"/>
+              <w:jc w:val="left"/>
+            </w:pPr>
+            <w:r>
+              <w:t xml:space="preserve">5.3 (5.1 - 5.5)</w:t>
+            </w:r>
+          </w:p>
+        </w:tc>
+        <w:tc>
+          <w:p>
+            <w:pPr>
+              <w:pStyle w:val="Compact"/>
+              <w:jc w:val="left"/>
+            </w:pPr>
+            <w:r>
+              <w:t xml:space="preserve">5.3 (5.2 - 5.5)</w:t>
+            </w:r>
+          </w:p>
+        </w:tc>
+      </w:tr>
+      <w:tr>
+        <w:tc>
+          <w:p>
+            <w:pPr>
+              <w:pStyle w:val="Compact"/>
+              <w:jc w:val="left"/>
+            </w:pPr>
+            <w:r>
+              <w:t xml:space="preserve">PA self-efficacy</w:t>
+            </w:r>
+          </w:p>
+        </w:tc>
+        <w:tc>
+          <w:p>
+            <w:pPr>
+              <w:pStyle w:val="Compact"/>
+              <w:jc w:val="left"/>
+            </w:pPr>
+            <w:r>
+              <w:t xml:space="preserve">5.1 (5.0 - 5.3)</w:t>
+            </w:r>
+          </w:p>
+        </w:tc>
+        <w:tc>
+          <w:p>
+            <w:pPr>
+              <w:pStyle w:val="Compact"/>
+              <w:jc w:val="left"/>
+            </w:pPr>
+            <w:r>
+              <w:t xml:space="preserve">5.3 (5.2 - 5.5)</w:t>
+            </w:r>
+          </w:p>
+        </w:tc>
+        <w:tc>
+          <w:p>
+            <w:pPr>
+              <w:pStyle w:val="Compact"/>
+              <w:jc w:val="left"/>
+            </w:pPr>
+            <w:r>
+              <w:t xml:space="preserve">5.2 (5.0 - 5.3)</w:t>
+            </w:r>
+          </w:p>
+        </w:tc>
+        <w:tc>
+          <w:p>
+            <w:pPr>
+              <w:pStyle w:val="Compact"/>
+              <w:jc w:val="left"/>
+            </w:pPr>
+            <w:r>
+              <w:t xml:space="preserve">5.3 (5.1 - 5.4)</w:t>
+            </w:r>
+          </w:p>
+        </w:tc>
+        <w:tc>
+          <w:p>
+            <w:pPr>
+              <w:pStyle w:val="Compact"/>
+              <w:jc w:val="left"/>
+            </w:pPr>
+            <w:r>
+              <w:t xml:space="preserve">5.2 (5.1 - 5.4)</w:t>
+            </w:r>
+          </w:p>
+        </w:tc>
+      </w:tr>
+      <w:tr>
+        <w:tc>
+          <w:p>
+            <w:pPr>
+              <w:pStyle w:val="Compact"/>
+              <w:jc w:val="left"/>
+            </w:pPr>
+            <w:r>
+              <w:t xml:space="preserve">SB descriptive norm</w:t>
+            </w:r>
+          </w:p>
+        </w:tc>
+        <w:tc>
+          <w:p>
+            <w:pPr>
+              <w:pStyle w:val="Compact"/>
+              <w:jc w:val="left"/>
+            </w:pPr>
+            <w:r>
+              <w:t xml:space="preserve">3.2 (3.0 - 3.4)</w:t>
+            </w:r>
+          </w:p>
+        </w:tc>
+        <w:tc>
+          <w:p>
+            <w:pPr>
+              <w:pStyle w:val="Compact"/>
+              <w:jc w:val="left"/>
+            </w:pPr>
+            <w:r>
+              <w:t xml:space="preserve">3.4 (3.1 - 3.6)</w:t>
+            </w:r>
+          </w:p>
+        </w:tc>
+        <w:tc>
+          <w:p>
+            <w:pPr>
+              <w:pStyle w:val="Compact"/>
+              <w:jc w:val="left"/>
+            </w:pPr>
+            <w:r>
+              <w:t xml:space="preserve">3.2 (3.0 - 3.4)</w:t>
+            </w:r>
+          </w:p>
+        </w:tc>
+        <w:tc>
+          <w:p>
+            <w:pPr>
+              <w:pStyle w:val="Compact"/>
+              <w:jc w:val="left"/>
+            </w:pPr>
+            <w:r>
+              <w:t xml:space="preserve">3.3 (3.1 - 3.5)</w:t>
+            </w:r>
+          </w:p>
+        </w:tc>
+        <w:tc>
+          <w:p>
+            <w:pPr>
+              <w:pStyle w:val="Compact"/>
+              <w:jc w:val="left"/>
+            </w:pPr>
+            <w:r>
+              <w:t xml:space="preserve">3.2 (3.1 - 3.4)</w:t>
+            </w:r>
+          </w:p>
+        </w:tc>
+      </w:tr>
+      <w:tr>
+        <w:tc>
+          <w:p>
+            <w:pPr>
+              <w:pStyle w:val="Compact"/>
+              <w:jc w:val="left"/>
+            </w:pPr>
+            <w:r>
+              <w:t xml:space="preserve">SB injunctive norm</w:t>
+            </w:r>
+          </w:p>
+        </w:tc>
+        <w:tc>
+          <w:p>
+            <w:pPr>
+              <w:pStyle w:val="Compact"/>
+              <w:jc w:val="left"/>
+            </w:pPr>
+            <w:r>
+              <w:t xml:space="preserve">4.0 (3.8 - 4.1)</w:t>
+            </w:r>
+          </w:p>
+        </w:tc>
+        <w:tc>
+          <w:p>
+            <w:pPr>
+              <w:pStyle w:val="Compact"/>
+              <w:jc w:val="left"/>
+            </w:pPr>
+            <w:r>
+              <w:t xml:space="preserve">4.1 (3.9 - 4.3)</w:t>
+            </w:r>
+          </w:p>
+        </w:tc>
+        <w:tc>
+          <w:p>
+            <w:pPr>
+              <w:pStyle w:val="Compact"/>
+              <w:jc w:val="left"/>
+            </w:pPr>
+            <w:r>
+              <w:t xml:space="preserve">3.9 (3.8 - 4.1)</w:t>
+            </w:r>
+          </w:p>
+        </w:tc>
+        <w:tc>
+          <w:p>
+            <w:pPr>
+              <w:pStyle w:val="Compact"/>
+              <w:jc w:val="left"/>
+            </w:pPr>
+            <w:r>
+              <w:t xml:space="preserve">4.1 (4.0 - 4.2)</w:t>
+            </w:r>
+          </w:p>
+        </w:tc>
+        <w:tc>
+          <w:p>
+            <w:pPr>
+              <w:pStyle w:val="Compact"/>
+              <w:jc w:val="left"/>
+            </w:pPr>
+            <w:r>
+              <w:t xml:space="preserve">4.0 (3.9 - 4.1)</w:t>
+            </w:r>
+          </w:p>
+        </w:tc>
+      </w:tr>
+      <w:tr>
+        <w:tc>
+          <w:p>
+            <w:pPr>
+              <w:pStyle w:val="Compact"/>
+              <w:jc w:val="left"/>
+            </w:pPr>
+            <w:r>
+              <w:t xml:space="preserve">SB intention</w:t>
+            </w:r>
+          </w:p>
+        </w:tc>
+        <w:tc>
+          <w:p>
+            <w:pPr>
+              <w:pStyle w:val="Compact"/>
+              <w:jc w:val="left"/>
+            </w:pPr>
+            <w:r>
+              <w:t xml:space="preserve">3.8 (3.5 - 4.1)</w:t>
+            </w:r>
+          </w:p>
+        </w:tc>
+        <w:tc>
+          <w:p>
+            <w:pPr>
+              <w:pStyle w:val="Compact"/>
+              <w:jc w:val="left"/>
+            </w:pPr>
+            <w:r>
+              <w:t xml:space="preserve">3.6 (3.3 - 3.9)</w:t>
+            </w:r>
+          </w:p>
+        </w:tc>
+        <w:tc>
+          <w:p>
+            <w:pPr>
+              <w:pStyle w:val="Compact"/>
+              <w:jc w:val="left"/>
+            </w:pPr>
+            <w:r>
+              <w:t xml:space="preserve">3.7 (3.2 - 4.2)</w:t>
+            </w:r>
+          </w:p>
+        </w:tc>
+        <w:tc>
+          <w:p>
+            <w:pPr>
+              <w:pStyle w:val="Compact"/>
+              <w:jc w:val="left"/>
+            </w:pPr>
+            <w:r>
+              <w:t xml:space="preserve">3.7 (3.3 - 4.2)</w:t>
+            </w:r>
+          </w:p>
+        </w:tc>
+        <w:tc>
+          <w:p>
+            <w:pPr>
+              <w:pStyle w:val="Compact"/>
+              <w:jc w:val="left"/>
+            </w:pPr>
+            <w:r>
+              <w:t xml:space="preserve">3.7 (3.4 - 4.1)</w:t>
+            </w:r>
+          </w:p>
+        </w:tc>
+      </w:tr>
+      <w:tr>
+        <w:tc>
+          <w:p>
+            <w:pPr>
+              <w:pStyle w:val="Compact"/>
+              <w:jc w:val="left"/>
+            </w:pPr>
+            <w:r>
+              <w:t xml:space="preserve">SB outcome expectations</w:t>
+            </w:r>
+          </w:p>
+        </w:tc>
+        <w:tc>
+          <w:p>
+            <w:pPr>
+              <w:pStyle w:val="Compact"/>
+              <w:jc w:val="left"/>
+            </w:pPr>
+            <w:r>
+              <w:t xml:space="preserve">4.5 (4.4 - 4.6)</w:t>
+            </w:r>
+          </w:p>
+        </w:tc>
+        <w:tc>
+          <w:p>
+            <w:pPr>
+              <w:pStyle w:val="Compact"/>
+              <w:jc w:val="left"/>
+            </w:pPr>
+            <w:r>
+              <w:t xml:space="preserve">4.3 (4.2 - 4.4)</w:t>
+            </w:r>
+          </w:p>
+        </w:tc>
+        <w:tc>
+          <w:p>
+            <w:pPr>
+              <w:pStyle w:val="Compact"/>
+              <w:jc w:val="left"/>
+            </w:pPr>
+            <w:r>
+              <w:t xml:space="preserve">4.4 (4.2 - 4.6)</w:t>
+            </w:r>
+          </w:p>
+        </w:tc>
+        <w:tc>
+          <w:p>
+            <w:pPr>
+              <w:pStyle w:val="Compact"/>
+              <w:jc w:val="left"/>
+            </w:pPr>
+            <w:r>
+              <w:t xml:space="preserve">4.4 (4.3 - 4.6)</w:t>
+            </w:r>
+          </w:p>
+        </w:tc>
+        <w:tc>
+          <w:p>
+            <w:pPr>
+              <w:pStyle w:val="Compact"/>
+              <w:jc w:val="left"/>
+            </w:pPr>
+            <w:r>
+              <w:t xml:space="preserve">4.4 (4.3 - 4.5)</w:t>
+            </w:r>
+          </w:p>
+        </w:tc>
+      </w:tr>
+    </w:tbl>
+    <w:p>
+      <w:pPr>
+        <w:pStyle w:val="berschrift2"/>
+      </w:pPr>
+      <w:bookmarkStart w:id="33" w:name="graphical-presentation"/>
+      <w:bookmarkEnd w:id="33"/>
+      <w:r>
+        <w:t xml:space="preserve">Graphical presentation</w:t>
+      </w:r>
+    </w:p>
+    <w:p>
+      <w:pPr>
+        <w:pStyle w:val="FirstParagraph"/>
+      </w:pPr>
+      <w:r>
+        <w:t xml:space="preserve">Next, we present results graphically, to give the reader a richer perspective than from what can be gauged from considering means only.</w:t>
+      </w:r>
+    </w:p>
+    <w:p>
+      <w:pPr>
+        <w:pStyle w:val="berschrift3"/>
+      </w:pPr>
+      <w:bookmarkStart w:id="34" w:name="activity-during-the-day"/>
+      <w:bookmarkEnd w:id="34"/>
+      <w:r>
+        <w:t xml:space="preserve">Activity during the day</w:t>
+      </w:r>
+    </w:p>
+    <w:p>
+      <w:pPr>
+        <w:pStyle w:val="FirstParagraph"/>
+      </w:pPr>
+      <w:r>
+        <w:t xml:space="preserve">From plot</w:t>
+      </w:r>
+      <w:r>
+        <w:t xml:space="preserve"> </w:t>
+      </w:r>
+      <w:r>
+        <w:t xml:space="preserve">1</w:t>
+      </w:r>
+      <w:r>
+        <w:t xml:space="preserve">, we can see that the patterns of activity within gender and intervention allocation groups are similar, but the educational tracks differ in their activity levels to an extent.</w:t>
+      </w:r>
+    </w:p>
+    <w:p>
+      <w:pPr>
+        <w:pStyle w:val="SourceCode"/>
+      </w:pPr>
+      <w:r>
+        <w:rPr>
+          <w:rStyle w:val="VerbatimChar"/>
+        </w:rPr>
+        <w:t xml:space="preserve">## Warning: attributes are not identical across measure variables;</w:t>
+      </w:r>
+      <w:r>
+        <w:br w:type="textWrapping"/>
+      </w:r>
+      <w:r>
+        <w:rPr>
+          <w:rStyle w:val="VerbatimChar"/>
+        </w:rPr>
+        <w:t xml:space="preserve">## they will be dropped</w:t>
+      </w:r>
+      <w:r>
+        <w:br w:type="textWrapping"/>
+      </w:r>
+      <w:r>
+        <w:rPr>
+          <w:rStyle w:val="VerbatimChar"/>
+        </w:rPr>
+        <w:t xml:space="preserve"/>
+      </w:r>
+      <w:r>
+        <w:br w:type="textWrapping"/>
+      </w:r>
+      <w:r>
+        <w:rPr>
+          <w:rStyle w:val="VerbatimChar"/>
+        </w:rPr>
+        <w:t xml:space="preserve">## Warning: attributes are not identical across measure variables;</w:t>
+      </w:r>
+      <w:r>
+        <w:br w:type="textWrapping"/>
+      </w:r>
+      <w:r>
+        <w:rPr>
+          <w:rStyle w:val="VerbatimChar"/>
+        </w:rPr>
+        <w:t xml:space="preserve">## they will be dropped</w:t>
+      </w:r>
+      <w:r>
+        <w:br w:type="textWrapping"/>
+      </w:r>
+      <w:r>
+        <w:rPr>
+          <w:rStyle w:val="VerbatimChar"/>
+        </w:rPr>
+        <w:t xml:space="preserve">## Warning: Removed 1850 rows containing missing values (position_stack).</w:t>
+      </w:r>
+      <w:r>
+        <w:br w:type="textWrapping"/>
+      </w:r>
+      <w:r>
+        <w:rPr>
+          <w:rStyle w:val="VerbatimChar"/>
+        </w:rPr>
+        <w:t xml:space="preserve"/>
+      </w:r>
+      <w:r>
+        <w:br w:type="textWrapping"/>
+      </w:r>
+      <w:r>
+        <w:rPr>
+          <w:rStyle w:val="VerbatimChar"/>
+        </w:rPr>
+        <w:t xml:space="preserve">## Warning: Removed 1850 rows containing missing values (position_stack).</w:t>
+      </w:r>
+    </w:p>
+    <w:p>
+      <w:pPr>
         <w:pStyle w:val="FigureWithCaption"/>
       </w:pPr>
       <w:r>
         <w:drawing>
           <wp:inline>
-            <wp:extent cx="4587290" cy="7339665"/>
+            <wp:extent cx="5969000" cy="2984500"/>
             <wp:effectExtent b="0" l="0" r="0" t="0"/>
-            <wp:docPr descr="Figure 1 Mixed graphical model: PA, BCTs &amp; motivation" title="" id="1" name="Picture"/>
+            <wp:docPr descr="Figure 1 Averaged proportions of activity during an average day." title="" id="1" name="Picture"/>
             <a:graphic>
               <a:graphicData uri="http://schemas.openxmlformats.org/drawingml/2006/picture">
                 <pic:pic>
                   <pic:nvPicPr>
-                    <pic:cNvPr descr="_baseline-manuscript_files/figure-docx/network-plot-1.png" id="0" name="Picture"/>
+                    <pic:cNvPr descr="_baseline-manuscript_files/figure-docx/average-day-activity-plot-1.png" id="0" name="Picture"/>
                     <pic:cNvPicPr>
                       <a:picLocks noChangeArrowheads="1" noChangeAspect="1"/>
                     </pic:cNvPicPr>
                   </pic:nvPicPr>
                   <pic:blipFill>
-                    <a:blip r:embed="rId31"/>
+                    <a:blip r:embed="rId35"/>
                     <a:stretch>
                       <a:fillRect/>
                     </a:stretch>
@@ -2191,7 +3861,7 @@
                   <pic:spPr bwMode="auto">
                     <a:xfrm>
                       <a:off x="0" y="0"/>
-                      <a:ext cx="4587290" cy="7339665"/>
+                      <a:ext cx="5969000" cy="2984500"/>
                     </a:xfrm>
                     <a:prstGeom prst="rect">
                       <a:avLst/>
@@ -2215,15 +3885,486 @@
         <w:pStyle w:val="ImageCaption"/>
       </w:pPr>
       <w:r>
-        <w:t xml:space="preserve">Figure 1 Mixed graphical model: PA, BCTs &amp; motivation</w:t>
+        <w:t xml:space="preserve">Figure 1 Averaged proportions of activity during an average day.</w:t>
+      </w:r>
+    </w:p>
+    <w:p>
+      <w:pPr>
+        <w:pStyle w:val="Textkrper"/>
+      </w:pPr>
+      <w:r>
+        <w:t xml:space="preserve">The plot shows the averages aggregated across individuals and, while being clear, hides variability in the activity types. For example, while the average portion of the day spent in sedentary behaviour was 68%, almost every fourth (23%) participant was sedentary more than 75% of the measurement time.</w:t>
+      </w:r>
+    </w:p>
+    <w:p>
+      <w:pPr>
+        <w:pStyle w:val="berschrift2"/>
+      </w:pPr>
+      <w:bookmarkStart w:id="36" w:name="mvpa-measured-by-accelerometer"/>
+      <w:bookmarkEnd w:id="36"/>
+      <w:r>
+        <w:t xml:space="preserve">MVPA measured by accelerometer</w:t>
+      </w:r>
+    </w:p>
+    <w:p>
+      <w:pPr>
+        <w:pStyle w:val="FirstParagraph"/>
+      </w:pPr>
+      <w:r>
+        <w:t xml:space="preserve">Figure</w:t>
+      </w:r>
+      <w:r>
+        <w:t xml:space="preserve"> </w:t>
+      </w:r>
+      <w:r>
+        <w:t xml:space="preserve">2</w:t>
+      </w:r>
+      <w:r>
+        <w:t xml:space="preserve"> </w:t>
+      </w:r>
+      <w:r>
+        <w:t xml:space="preserve">displays a density plot. It can be read like a histogram, but the shape is not dependent on the bar size, which is often set by software defaults and may not reflect the research needs at hand. The density curve also helps illustrate differences across groups.</w:t>
+      </w:r>
+    </w:p>
+    <w:p>
+      <w:pPr>
+        <w:pStyle w:val="SourceCode"/>
+      </w:pPr>
+      <w:r>
+        <w:rPr>
+          <w:rStyle w:val="VerbatimChar"/>
+        </w:rPr>
+        <w:t xml:space="preserve">## </w:t>
+      </w:r>
+      <w:r>
+        <w:br w:type="textWrapping"/>
+      </w:r>
+      <w:r>
+        <w:rPr>
+          <w:rStyle w:val="VerbatimChar"/>
+        </w:rPr>
+        <w:t xml:space="preserve">## Test of equal densities:  p-value =  0</w:t>
+      </w:r>
+      <w:r>
+        <w:br w:type="textWrapping"/>
+      </w:r>
+      <w:r>
+        <w:rPr>
+          <w:rStyle w:val="VerbatimChar"/>
+        </w:rPr>
+        <w:t xml:space="preserve">## </w:t>
+      </w:r>
+      <w:r>
+        <w:br w:type="textWrapping"/>
+      </w:r>
+      <w:r>
+        <w:rPr>
+          <w:rStyle w:val="VerbatimChar"/>
+        </w:rPr>
+        <w:t xml:space="preserve">## Test of equal densities:  p-value =  0.09</w:t>
+      </w:r>
+    </w:p>
+    <w:p>
+      <w:pPr>
+        <w:pStyle w:val="FigureWithCaption"/>
+      </w:pPr>
+      <w:r>
+        <w:drawing>
+          <wp:inline>
+            <wp:extent cx="4587290" cy="3669832"/>
+            <wp:effectExtent b="0" l="0" r="0" t="0"/>
+            <wp:docPr descr="Figure 2 Accelerometer-measured MVPA minutes. Grey region in depicts bootstrapped area of equivalence, given independent observations. Figure implemented by R package sm." title="" id="1" name="Picture"/>
+            <a:graphic>
+              <a:graphicData uri="http://schemas.openxmlformats.org/drawingml/2006/picture">
+                <pic:pic>
+                  <pic:nvPicPr>
+                    <pic:cNvPr descr="_baseline-manuscript_files/figure-docx/MVPA-accelerometer-sm-1.png" id="0" name="Picture"/>
+                    <pic:cNvPicPr>
+                      <a:picLocks noChangeArrowheads="1" noChangeAspect="1"/>
+                    </pic:cNvPicPr>
+                  </pic:nvPicPr>
+                  <pic:blipFill>
+                    <a:blip r:embed="rId37"/>
+                    <a:stretch>
+                      <a:fillRect/>
+                    </a:stretch>
+                  </pic:blipFill>
+                  <pic:spPr bwMode="auto">
+                    <a:xfrm>
+                      <a:off x="0" y="0"/>
+                      <a:ext cx="4587290" cy="3669832"/>
+                    </a:xfrm>
+                    <a:prstGeom prst="rect">
+                      <a:avLst/>
+                    </a:prstGeom>
+                    <a:noFill/>
+                    <a:ln w="9525">
+                      <a:noFill/>
+                      <a:headEnd/>
+                      <a:tailEnd/>
+                    </a:ln>
+                  </pic:spPr>
+                </pic:pic>
+              </a:graphicData>
+            </a:graphic>
+          </wp:inline>
+        </w:drawing>
+      </w:r>
+    </w:p>
+    <w:p>
+      <w:pPr>
+        <w:pStyle w:val="ImageCaption"/>
+      </w:pPr>
+      <w:r>
+        <w:t xml:space="preserve">Figure 2 Accelerometer-measured MVPA minutes. Grey region in depicts bootstrapped area of equivalence, given independent observations. Figure implemented by R package sm.</w:t>
+      </w:r>
+    </w:p>
+    <w:p>
+      <w:pPr>
+        <w:pStyle w:val="Textkrper"/>
+      </w:pPr>
+      <w:r>
+        <w:t xml:space="preserve">We can see, that girls seem to be more active than boys, or more specifically, there are more girls who reached an average of 1.5-2 hours of MVPA, and less of them who were lower. Although the grey band does not take clustering in classes, schools and educational tracks into account, it provides a heuristic for determining divergences between groups. Given that boys are generally more active than girls</w:t>
+      </w:r>
+      <w:r>
+        <w:t xml:space="preserve"> </w:t>
+      </w:r>
+      <w:r>
+        <w:t xml:space="preserve">(P. Husu et al., 2016)</w:t>
+      </w:r>
+      <w:r>
+        <w:t xml:space="preserve">, this warrants a closer inspection.</w:t>
+      </w:r>
+    </w:p>
+    <w:p>
+      <w:pPr>
+        <w:pStyle w:val="SourceCode"/>
+      </w:pPr>
+      <w:r>
+        <w:rPr>
+          <w:rStyle w:val="VerbatimChar"/>
+        </w:rPr>
+        <w:t xml:space="preserve">## Warning: Removed 370 rows containing non-finite values</w:t>
+      </w:r>
+      <w:r>
+        <w:br w:type="textWrapping"/>
+      </w:r>
+      <w:r>
+        <w:rPr>
+          <w:rStyle w:val="VerbatimChar"/>
+        </w:rPr>
+        <w:t xml:space="preserve">## (stat_density_ridges).</w:t>
+      </w:r>
+      <w:r>
+        <w:br w:type="textWrapping"/>
+      </w:r>
+      <w:r>
+        <w:rPr>
+          <w:rStyle w:val="VerbatimChar"/>
+        </w:rPr>
+        <w:t xml:space="preserve"/>
+      </w:r>
+      <w:r>
+        <w:br w:type="textWrapping"/>
+      </w:r>
+      <w:r>
+        <w:rPr>
+          <w:rStyle w:val="VerbatimChar"/>
+        </w:rPr>
+        <w:t xml:space="preserve">## Warning: Removed 370 rows containing non-finite values</w:t>
+      </w:r>
+      <w:r>
+        <w:br w:type="textWrapping"/>
+      </w:r>
+      <w:r>
+        <w:rPr>
+          <w:rStyle w:val="VerbatimChar"/>
+        </w:rPr>
+        <w:t xml:space="preserve">## (stat_density_ridges).</w:t>
+      </w:r>
+    </w:p>
+    <w:p>
+      <w:pPr>
+        <w:pStyle w:val="FigureWithCaption"/>
+      </w:pPr>
+      <w:r>
+        <w:drawing>
+          <wp:inline>
+            <wp:extent cx="4587290" cy="3669832"/>
+            <wp:effectExtent b="0" l="0" r="0" t="0"/>
+            <wp:docPr descr="Figure 3 Hours of moderate-to-vigorous PA for different educational tracks. Midpoints of diamonds indicate means, endpoints 95% credible intervals. Individual observations are presented under the density curves, with random scatter on the y-axis to ease inspection. Figure implemented by R package ggridges. Nur = Practical nurse, HRC = Hotel, restaurant and catering, BA = Business and administration, IT = Information and communications technology." title="" id="1" name="Picture"/>
+            <a:graphic>
+              <a:graphicData uri="http://schemas.openxmlformats.org/drawingml/2006/picture">
+                <pic:pic>
+                  <pic:nvPicPr>
+                    <pic:cNvPr descr="_baseline-manuscript_files/figure-docx/MVPA-accelerometer-plot-1.png" id="0" name="Picture"/>
+                    <pic:cNvPicPr>
+                      <a:picLocks noChangeArrowheads="1" noChangeAspect="1"/>
+                    </pic:cNvPicPr>
+                  </pic:nvPicPr>
+                  <pic:blipFill>
+                    <a:blip r:embed="rId38"/>
+                    <a:stretch>
+                      <a:fillRect/>
+                    </a:stretch>
+                  </pic:blipFill>
+                  <pic:spPr bwMode="auto">
+                    <a:xfrm>
+                      <a:off x="0" y="0"/>
+                      <a:ext cx="4587290" cy="3669832"/>
+                    </a:xfrm>
+                    <a:prstGeom prst="rect">
+                      <a:avLst/>
+                    </a:prstGeom>
+                    <a:noFill/>
+                    <a:ln w="9525">
+                      <a:noFill/>
+                      <a:headEnd/>
+                      <a:tailEnd/>
+                    </a:ln>
+                  </pic:spPr>
+                </pic:pic>
+              </a:graphicData>
+            </a:graphic>
+          </wp:inline>
+        </w:drawing>
+      </w:r>
+    </w:p>
+    <w:p>
+      <w:pPr>
+        <w:pStyle w:val="ImageCaption"/>
+      </w:pPr>
+      <w:r>
+        <w:t xml:space="preserve">Figure 3 Hours of moderate-to-vigorous PA for different educational tracks. Midpoints of diamonds indicate means, endpoints 95% credible intervals. Individual observations are presented under the density curves, with random scatter on the y-axis to ease inspection. Figure implemented by R package ggridges. Nur = Practical nurse, HRC = Hotel, restaurant and catering, BA = Business and administration, IT = Information and communications technology.</w:t>
+      </w:r>
+    </w:p>
+    <w:p>
+      <w:pPr>
+        <w:pStyle w:val="Textkrper"/>
+      </w:pPr>
+      <w:r>
+        <w:t xml:space="preserve">As can be seen from the x-axis placement of diamonds in figure</w:t>
+      </w:r>
+      <w:r>
+        <w:t xml:space="preserve"> </w:t>
+      </w:r>
+      <w:r>
+        <w:t xml:space="preserve">3</w:t>
+      </w:r>
+      <w:r>
+        <w:t xml:space="preserve">, participants who study to be practical nurses are the most active, followed by HRC students and BA students, with the IT track being the least active, though there is considerable variation within tracks. This also explains the difference in MVPA among girls and boys: the practical nurse track is the largest, and its students are most active, as well as mostly girls. The information technology students are the least active, but mostly boys.</w:t>
+      </w:r>
+    </w:p>
+    <w:p>
+      <w:pPr>
+        <w:pStyle w:val="Textkrper"/>
+      </w:pPr>
+      <w:r>
+        <w:t xml:space="preserve">In sum, even though boys are more active in most of the tracks (mean difference 446.30 minutes for Practical nurse, -26.20 for Hotel, restaurant and catering, 450.90 for Business and administration, and 1,025.40 for Information and communications technology),</w:t>
+      </w:r>
+    </w:p>
+    <w:p>
+      <w:pPr>
+        <w:pStyle w:val="berschrift2"/>
+      </w:pPr>
+      <w:bookmarkStart w:id="39" w:name="self-reported-mvpa"/>
+      <w:bookmarkEnd w:id="39"/>
+      <w:r>
+        <w:t xml:space="preserve">Self-reported MVPA</w:t>
+      </w:r>
+    </w:p>
+    <w:p>
+      <w:pPr>
+        <w:pStyle w:val="FirstParagraph"/>
+      </w:pPr>
+      <w:r>
+        <w:t xml:space="preserve">The number of days participants reported doing PA on, suggested a different picture of difference between genders in activity.</w:t>
+      </w:r>
+    </w:p>
+    <w:p>
+      <w:pPr>
+        <w:pStyle w:val="Textkrper"/>
+      </w:pPr>
+      <w:r>
+        <w:t xml:space="preserve">Figure xxx. Self-reported frequency of MVPA.</w:t>
+      </w:r>
+      <w:r>
+        <w:t xml:space="preserve"> </w:t>
+      </w:r>
+      <w:r>
+        <w:t xml:space="preserve">From figure xxx, we can see that there were more boys reporting a high number of MVPA days, and fewer boys reported low numbers.</w:t>
+      </w:r>
+      <w:r>
+        <w:t xml:space="preserve"> </w:t>
+      </w:r>
+      <w:r>
+        <w:t xml:space="preserve">This effect was consistent among educational tracks. Boys and girls, as well as different educational tracks, differed largely in the types of PA they reported having engaged in during the previous month (see supplement at</w:t>
+      </w:r>
+      <w:r>
+        <w:t xml:space="preserve"> </w:t>
+      </w:r>
+      <w:r>
+        <w:t xml:space="preserve">“</w:t>
+      </w:r>
+      <w:r>
+        <w:t xml:space="preserve">Types of self-reported exercise</w:t>
+      </w:r>
+      <w:r>
+        <w:t xml:space="preserve">”</w:t>
+      </w:r>
+      <w:r>
+        <w:t xml:space="preserve">).</w:t>
+      </w:r>
+    </w:p>
+    <w:p>
+      <w:pPr>
+        <w:pStyle w:val="berschrift2"/>
+      </w:pPr>
+      <w:bookmarkStart w:id="40" w:name="breaks-in-sedentary-time"/>
+      <w:bookmarkEnd w:id="40"/>
+      <w:r>
+        <w:t xml:space="preserve">Breaks in sedentary time</w:t>
+      </w:r>
+    </w:p>
+    <w:p>
+      <w:pPr>
+        <w:pStyle w:val="FirstParagraph"/>
+      </w:pPr>
+      <w:r>
+        <w:t xml:space="preserve">Girls in all educational tracks interrupted sitting more than boys.</w:t>
+      </w:r>
+    </w:p>
+    <w:p>
+      <w:pPr>
+        <w:pStyle w:val="Textkrper"/>
+      </w:pPr>
+      <w:r>
+        <w:t xml:space="preserve">Figure xxx. Breaks in sedentary time.</w:t>
+      </w:r>
+    </w:p>
+    <w:p>
+      <w:pPr>
+        <w:pStyle w:val="berschrift2"/>
+      </w:pPr>
+      <w:bookmarkStart w:id="41" w:name="time-spent-sitting-and-lying-down"/>
+      <w:bookmarkEnd w:id="41"/>
+      <w:r>
+        <w:t xml:space="preserve">Time spent sitting and lying down</w:t>
+      </w:r>
+    </w:p>
+    <w:p>
+      <w:pPr>
+        <w:pStyle w:val="FirstParagraph"/>
+      </w:pPr>
+      <w:r>
+        <w:t xml:space="preserve">Differences in time spent sitting and lying down emerged between boys and girls, the former having more sedentary time. Even though there was some heterogeneity among schools, again the aggregated intervention and control schools showed no differences.</w:t>
+      </w:r>
+    </w:p>
+    <w:p>
+      <w:pPr>
+        <w:pStyle w:val="Textkrper"/>
+      </w:pPr>
+      <w:r>
+        <w:t xml:space="preserve">Breaking the distributions down by tracks, this is what we see:</w:t>
+      </w:r>
+    </w:p>
+    <w:p>
+      <w:pPr>
+        <w:pStyle w:val="Textkrper"/>
+      </w:pPr>
+      <w:r>
+        <w:t xml:space="preserve">Figure xxx. Average time spent sitting or lying down during a day. Nur = Practical nurse, HRC = Hotel, restaurant and catering, BA = Business and administration, IT = Information and communications technology.</w:t>
+      </w:r>
+    </w:p>
+    <w:p>
+      <w:pPr>
+        <w:pStyle w:val="Textkrper"/>
+      </w:pPr>
+      <w:r>
+        <w:t xml:space="preserve">Figure XXX shows, that boys are more sedentary in all groups, but the IT group–which consists of mostly boys–is also most sedentary regardless of gender. Distributions between intervention and control groups exhibit some differences, but the most pronounced one can be seen in the HRC track.</w:t>
+      </w:r>
+    </w:p>
+    <w:p>
+      <w:pPr>
+        <w:pStyle w:val="Textkrper"/>
+      </w:pPr>
+      <w:r>
+        <w:t xml:space="preserve">Figure</w:t>
+      </w:r>
+      <w:r>
+        <w:t xml:space="preserve"> </w:t>
+      </w:r>
+      <w:r>
+        <w:t xml:space="preserve">4</w:t>
+      </w:r>
+      <w:r>
+        <w:t xml:space="preserve"> </w:t>
+      </w:r>
+      <w:r>
+        <w:t xml:space="preserve">shows the network model</w:t>
+      </w:r>
+    </w:p>
+    <w:p>
+      <w:pPr>
+        <w:pStyle w:val="FigureWithCaption"/>
+      </w:pPr>
+      <w:r>
+        <w:drawing>
+          <wp:inline>
+            <wp:extent cx="5969000" cy="2984500"/>
+            <wp:effectExtent b="0" l="0" r="0" t="0"/>
+            <wp:docPr descr="Figure 4 Mixed graphical model: PA, BCTs &amp; motivation" title="" id="1" name="Picture"/>
+            <a:graphic>
+              <a:graphicData uri="http://schemas.openxmlformats.org/drawingml/2006/picture">
+                <pic:pic>
+                  <pic:nvPicPr>
+                    <pic:cNvPr descr="_baseline-manuscript_files/figure-docx/network-plot-1.png" id="0" name="Picture"/>
+                    <pic:cNvPicPr>
+                      <a:picLocks noChangeArrowheads="1" noChangeAspect="1"/>
+                    </pic:cNvPicPr>
+                  </pic:nvPicPr>
+                  <pic:blipFill>
+                    <a:blip r:embed="rId42"/>
+                    <a:stretch>
+                      <a:fillRect/>
+                    </a:stretch>
+                  </pic:blipFill>
+                  <pic:spPr bwMode="auto">
+                    <a:xfrm>
+                      <a:off x="0" y="0"/>
+                      <a:ext cx="5969000" cy="2984500"/>
+                    </a:xfrm>
+                    <a:prstGeom prst="rect">
+                      <a:avLst/>
+                    </a:prstGeom>
+                    <a:noFill/>
+                    <a:ln w="9525">
+                      <a:noFill/>
+                      <a:headEnd/>
+                      <a:tailEnd/>
+                    </a:ln>
+                  </pic:spPr>
+                </pic:pic>
+              </a:graphicData>
+            </a:graphic>
+          </wp:inline>
+        </w:drawing>
+      </w:r>
+    </w:p>
+    <w:p>
+      <w:pPr>
+        <w:pStyle w:val="ImageCaption"/>
+      </w:pPr>
+      <w:r>
+        <w:t xml:space="preserve">Figure 4 Mixed graphical model: PA, BCTs &amp; motivation</w:t>
       </w:r>
     </w:p>
     <w:p>
       <w:pPr>
         <w:pStyle w:val="berschrift1"/>
       </w:pPr>
-      <w:bookmarkStart w:id="32" w:name="references"/>
-      <w:bookmarkEnd w:id="32"/>
+      <w:bookmarkStart w:id="43" w:name="references"/>
+      <w:bookmarkEnd w:id="43"/>
       <w:r>
         <w:t xml:space="preserve">References</w:t>
       </w:r>
@@ -2267,7 +4408,7 @@
       <w:r>
         <w:t xml:space="preserve">, 87–92. doi:</w:t>
       </w:r>
-      <w:hyperlink r:id="rId33">
+      <w:hyperlink r:id="rId44">
         <w:r>
           <w:rPr>
             <w:rStyle w:val="Hyperlink"/>
@@ -2307,7 +4448,7 @@
       <w:r>
         <w:t xml:space="preserve">, 13–29. doi:</w:t>
       </w:r>
-      <w:hyperlink r:id="rId34">
+      <w:hyperlink r:id="rId45">
         <w:r>
           <w:rPr>
             <w:rStyle w:val="Hyperlink"/>
@@ -2335,7 +4476,7 @@
       <w:r>
         <w:t xml:space="preserve">. doi:</w:t>
       </w:r>
-      <w:hyperlink r:id="rId35">
+      <w:hyperlink r:id="rId46">
         <w:r>
           <w:rPr>
             <w:rStyle w:val="Hyperlink"/>
@@ -2439,7 +4580,7 @@
       <w:r>
         <w:t xml:space="preserve">(1), 2–22. doi:</w:t>
       </w:r>
-      <w:hyperlink r:id="rId36">
+      <w:hyperlink r:id="rId47">
         <w:r>
           <w:rPr>
             <w:rStyle w:val="Hyperlink"/>
@@ -2511,7 +4652,7 @@
       <w:r>
         <w:t xml:space="preserve">(9982), 2088–2095. doi:</w:t>
       </w:r>
-      <w:hyperlink r:id="rId37">
+      <w:hyperlink r:id="rId48">
         <w:r>
           <w:rPr>
             <w:rStyle w:val="Hyperlink"/>
@@ -2539,7 +4680,7 @@
       <w:r>
         <w:t xml:space="preserve">. doi:</w:t>
       </w:r>
-      <w:hyperlink r:id="rId38">
+      <w:hyperlink r:id="rId49">
         <w:r>
           <w:rPr>
             <w:rStyle w:val="Hyperlink"/>
@@ -2625,6 +4766,34 @@
         <w:pStyle w:val="Textkrper"/>
       </w:pPr>
       <w:r>
+        <w:t xml:space="preserve">Haig, B. D. (2016). Tests of Statistical Significance Made Sound.</w:t>
+      </w:r>
+      <w:r>
+        <w:t xml:space="preserve"> </w:t>
+      </w:r>
+      <w:r>
+        <w:rPr>
+          <w:i/>
+        </w:rPr>
+        <w:t xml:space="preserve">Educational and Psychological Measurement</w:t>
+      </w:r>
+      <w:r>
+        <w:t xml:space="preserve">. doi:</w:t>
+      </w:r>
+      <w:hyperlink r:id="rId50">
+        <w:r>
+          <w:rPr>
+            <w:rStyle w:val="Hyperlink"/>
+          </w:rPr>
+          <w:t xml:space="preserve">10.1177/0013164416667981</w:t>
+        </w:r>
+      </w:hyperlink>
+    </w:p>
+    <w:p>
+      <w:pPr>
+        <w:pStyle w:val="Textkrper"/>
+      </w:pPr>
+      <w:r>
         <w:t xml:space="preserve">Hankonen, N., Heino, M. T. J., Araujo-Soares, V., Sniehotta, F. F., Sund, R., Vasankari, T., … Haukkala, A. (2016). “Let’s Move It” a school-based multilevel intervention to increase physical activity and reduce sedentary behaviour among older adolescents in vocational secondary schools: A study protocol for a cluster-randomised trial.</w:t>
       </w:r>
       <w:r>
@@ -2651,7 +4820,7 @@
       <w:r>
         <w:t xml:space="preserve">, 451–466. doi:</w:t>
       </w:r>
-      <w:hyperlink r:id="rId39">
+      <w:hyperlink r:id="rId51">
         <w:r>
           <w:rPr>
             <w:rStyle w:val="Hyperlink"/>
@@ -2694,7 +4863,7 @@
       <w:r>
         <w:t xml:space="preserve">(1). doi:</w:t>
       </w:r>
-      <w:hyperlink r:id="rId40">
+      <w:hyperlink r:id="rId52">
         <w:r>
           <w:rPr>
             <w:rStyle w:val="Hyperlink"/>
@@ -2740,7 +4909,7 @@
       <w:r>
         <w:t xml:space="preserve"> </w:t>
       </w:r>
-      <w:hyperlink r:id="rId41">
+      <w:hyperlink r:id="rId53">
         <w:r>
           <w:rPr>
             <w:rStyle w:val="Hyperlink"/>
@@ -2815,7 +4984,7 @@
       <w:r>
         <w:t xml:space="preserve">(1), 22–44. doi:</w:t>
       </w:r>
-      <w:hyperlink r:id="rId42">
+      <w:hyperlink r:id="rId54">
         <w:r>
           <w:rPr>
             <w:rStyle w:val="Hyperlink"/>
@@ -2829,6 +4998,118 @@
         <w:pStyle w:val="Textkrper"/>
       </w:pPr>
       <w:r>
+        <w:t xml:space="preserve">Lai, M. H. C., &amp; Kwok, O.-m. (2016). Estimating Standardized Effect Sizes for Two- and Three-Level Partially Nested Data.</w:t>
+      </w:r>
+      <w:r>
+        <w:t xml:space="preserve"> </w:t>
+      </w:r>
+      <w:r>
+        <w:rPr>
+          <w:i/>
+        </w:rPr>
+        <w:t xml:space="preserve">Multivariate Behavioral Research</w:t>
+      </w:r>
+      <w:r>
+        <w:t xml:space="preserve">,</w:t>
+      </w:r>
+      <w:r>
+        <w:t xml:space="preserve"> </w:t>
+      </w:r>
+      <w:r>
+        <w:rPr>
+          <w:i/>
+        </w:rPr>
+        <w:t xml:space="preserve">51</w:t>
+      </w:r>
+      <w:r>
+        <w:t xml:space="preserve">(6), 740–756. doi:</w:t>
+      </w:r>
+      <w:hyperlink r:id="rId55">
+        <w:r>
+          <w:rPr>
+            <w:rStyle w:val="Hyperlink"/>
+          </w:rPr>
+          <w:t xml:space="preserve">10.1080/00273171.2016.1231606</w:t>
+        </w:r>
+      </w:hyperlink>
+    </w:p>
+    <w:p>
+      <w:pPr>
+        <w:pStyle w:val="Textkrper"/>
+      </w:pPr>
+      <w:r>
+        <w:t xml:space="preserve">Lai, M. H., Kwok, O.-m., Hsiao, Y.-Y., &amp; Cao, Q. (2018). Finite population correction for two-level hierarchical linear models.</w:t>
+      </w:r>
+      <w:r>
+        <w:t xml:space="preserve"> </w:t>
+      </w:r>
+      <w:r>
+        <w:rPr>
+          <w:i/>
+        </w:rPr>
+        <w:t xml:space="preserve">Psychological Methods</w:t>
+      </w:r>
+      <w:r>
+        <w:t xml:space="preserve">,</w:t>
+      </w:r>
+      <w:r>
+        <w:t xml:space="preserve"> </w:t>
+      </w:r>
+      <w:r>
+        <w:rPr>
+          <w:i/>
+        </w:rPr>
+        <w:t xml:space="preserve">23</w:t>
+      </w:r>
+      <w:r>
+        <w:t xml:space="preserve">(1), 94.</w:t>
+      </w:r>
+    </w:p>
+    <w:p>
+      <w:pPr>
+        <w:pStyle w:val="Textkrper"/>
+      </w:pPr>
+      <w:r>
+        <w:t xml:space="preserve">Lakens, D., Adolfi, F. G., Albers, C. J., Anvari, F., Apps, M. A. J., Argamon, S. E., … Zwaan, R. A. (2018). Justify your alpha.</w:t>
+      </w:r>
+      <w:r>
+        <w:t xml:space="preserve"> </w:t>
+      </w:r>
+      <w:r>
+        <w:rPr>
+          <w:i/>
+        </w:rPr>
+        <w:t xml:space="preserve">Nature Human Behaviour</w:t>
+      </w:r>
+      <w:r>
+        <w:t xml:space="preserve">,</w:t>
+      </w:r>
+      <w:r>
+        <w:t xml:space="preserve"> </w:t>
+      </w:r>
+      <w:r>
+        <w:rPr>
+          <w:i/>
+        </w:rPr>
+        <w:t xml:space="preserve">2</w:t>
+      </w:r>
+      <w:r>
+        <w:t xml:space="preserve">(3), 168–171. doi:</w:t>
+      </w:r>
+      <w:hyperlink r:id="rId56">
+        <w:r>
+          <w:rPr>
+            <w:rStyle w:val="Hyperlink"/>
+          </w:rPr>
+          <w:t xml:space="preserve">10.1038/s41562-018-0311-x</w:t>
+        </w:r>
+      </w:hyperlink>
+    </w:p>
+    <w:p>
+      <w:pPr>
+        <w:pStyle w:val="Textkrper"/>
+      </w:pPr>
+      <w:r>
         <w:t xml:space="preserve">Mäkelä, K., Kokko, S., Kannas, L., Villberg, J., Vasankari, T., Heinonen, J. O., … Selänne, H. (2016). Physical Activity, Screen Time and Sleep among Youth Participating and Non-Participating in Organized Sports: The Finnish Health Promoting Sports Club (FHPSC) Study.</w:t>
       </w:r>
       <w:r>
@@ -2887,7 +5168,7 @@
       <w:r>
         <w:t xml:space="preserve">, h1258. doi:</w:t>
       </w:r>
-      <w:hyperlink r:id="rId43">
+      <w:hyperlink r:id="rId57">
         <w:r>
           <w:rPr>
             <w:rStyle w:val="Hyperlink"/>
@@ -2933,6 +5214,46 @@
         <w:pStyle w:val="Textkrper"/>
       </w:pPr>
       <w:r>
+        <w:t xml:space="preserve">Nickerson, R. S. (2000). Null hypothesis significance testing: A review of an old and continuing controversy.</w:t>
+      </w:r>
+      <w:r>
+        <w:t xml:space="preserve"> </w:t>
+      </w:r>
+      <w:r>
+        <w:rPr>
+          <w:i/>
+        </w:rPr>
+        <w:t xml:space="preserve">Psychological Methods</w:t>
+      </w:r>
+      <w:r>
+        <w:t xml:space="preserve">,</w:t>
+      </w:r>
+      <w:r>
+        <w:t xml:space="preserve"> </w:t>
+      </w:r>
+      <w:r>
+        <w:rPr>
+          <w:i/>
+        </w:rPr>
+        <w:t xml:space="preserve">5</w:t>
+      </w:r>
+      <w:r>
+        <w:t xml:space="preserve">(2), 241–301. doi:</w:t>
+      </w:r>
+      <w:hyperlink r:id="rId58">
+        <w:r>
+          <w:rPr>
+            <w:rStyle w:val="Hyperlink"/>
+          </w:rPr>
+          <w:t xml:space="preserve">http://dx.doi.org/10.1037/1082-989X.5.2.241</w:t>
+        </w:r>
+      </w:hyperlink>
+    </w:p>
+    <w:p>
+      <w:pPr>
+        <w:pStyle w:val="Textkrper"/>
+      </w:pPr>
+      <w:r>
         <w:t xml:space="preserve">R Core Team. (2018).</w:t>
       </w:r>
       <w:r>
@@ -2950,7 +5271,7 @@
       <w:r>
         <w:t xml:space="preserve"> </w:t>
       </w:r>
-      <w:hyperlink r:id="rId44">
+      <w:hyperlink r:id="rId59">
         <w:r>
           <w:rPr>
             <w:rStyle w:val="Hyperlink"/>
@@ -2972,6 +5293,46 @@
         <w:pStyle w:val="Textkrper"/>
       </w:pPr>
       <w:r>
+        <w:t xml:space="preserve">Simmons, J. P., Nelson, L. D., &amp; Simonsohn, U. (2011). False-Positive Psychology Undisclosed Flexibility in Data Collection and Analysis Allows Presenting Anything as Significant.</w:t>
+      </w:r>
+      <w:r>
+        <w:t xml:space="preserve"> </w:t>
+      </w:r>
+      <w:r>
+        <w:rPr>
+          <w:i/>
+        </w:rPr>
+        <w:t xml:space="preserve">Psychological Science</w:t>
+      </w:r>
+      <w:r>
+        <w:t xml:space="preserve">,</w:t>
+      </w:r>
+      <w:r>
+        <w:t xml:space="preserve"> </w:t>
+      </w:r>
+      <w:r>
+        <w:rPr>
+          <w:i/>
+        </w:rPr>
+        <w:t xml:space="preserve">22</w:t>
+      </w:r>
+      <w:r>
+        <w:t xml:space="preserve">(11), 1359–1366. doi:</w:t>
+      </w:r>
+      <w:hyperlink r:id="rId60">
+        <w:r>
+          <w:rPr>
+            <w:rStyle w:val="Hyperlink"/>
+          </w:rPr>
+          <w:t xml:space="preserve">10.1177/0956797611417632</w:t>
+        </w:r>
+      </w:hyperlink>
+    </w:p>
+    <w:p>
+      <w:pPr>
+        <w:pStyle w:val="Textkrper"/>
+      </w:pPr>
+      <w:r>
         <w:t xml:space="preserve">Tibshirani, R. (1996). Regression shrinkage and selection via the lasso: A retrospective.</w:t>
       </w:r>
       <w:r>
@@ -2998,7 +5359,7 @@
       <w:r>
         <w:t xml:space="preserve">(3), 273–282. doi:</w:t>
       </w:r>
-      <w:hyperlink r:id="rId45">
+      <w:hyperlink r:id="rId61">
         <w:r>
           <w:rPr>
             <w:rStyle w:val="Hyperlink"/>
@@ -3012,7 +5373,7 @@
         <w:pStyle w:val="Textkrper"/>
       </w:pPr>
       <w:r>
-        <w:t xml:space="preserve">Tremblay, M. S., Aubert, S., Barnes, J. D., Saunders, T. J., Carson, V., Latimer-Cheung, A. E., … Chinapaw, M. J. (2017). Sedentary Behavior Research Network (SBRN) process and outcome.</w:t>
+        <w:t xml:space="preserve">Van Der Maas, H., Kan, K.-J., Marsman, M., &amp; Stevenson, C. E. (2017).</w:t>
       </w:r>
       <w:r>
         <w:t xml:space="preserve"> </w:t>
@@ -3021,7 +5382,27 @@
         <w:rPr>
           <w:i/>
         </w:rPr>
-        <w:t xml:space="preserve">International Journal of Behavioral Nutrition and Physical Activity</w:t>
+        <w:t xml:space="preserve">Network Models for Cognitive Development and Intelligence</w:t>
+      </w:r>
+      <w:r>
+        <w:t xml:space="preserve">. Preprint.</w:t>
+      </w:r>
+    </w:p>
+    <w:p>
+      <w:pPr>
+        <w:pStyle w:val="Textkrper"/>
+      </w:pPr>
+      <w:r>
+        <w:t xml:space="preserve">van Sluijs, E. M., Skidmore, P. M., Mwanza, K., Jones, A. P., Callaghan, A. M., Ekelund, U., … Wareham, N. J. (2008). Physical activity and dietary behaviour in a population-based sample of British 10-year old children: The SPEEDY study (Sport, Physical activity and Eating behaviour: Environmental Determinants in Young people).</w:t>
+      </w:r>
+      <w:r>
+        <w:t xml:space="preserve"> </w:t>
+      </w:r>
+      <w:r>
+        <w:rPr>
+          <w:i/>
+        </w:rPr>
+        <w:t xml:space="preserve">BMC Public Health</w:t>
       </w:r>
       <w:r>
         <w:t xml:space="preserve">,</w:t>
@@ -3033,26 +5414,27 @@
         <w:rPr>
           <w:i/>
         </w:rPr>
-        <w:t xml:space="preserve">14</w:t>
-      </w:r>
-      <w:r>
-        <w:t xml:space="preserve">, 75. doi:</w:t>
-      </w:r>
-      <w:hyperlink r:id="rId46">
-        <w:r>
-          <w:rPr>
-            <w:rStyle w:val="Hyperlink"/>
-          </w:rPr>
-          <w:t xml:space="preserve">10.1186/s12966-017-0525-8</w:t>
-        </w:r>
-      </w:hyperlink>
+        <w:t xml:space="preserve">8</w:t>
+      </w:r>
+      <w:r>
+        <w:t xml:space="preserve">(1), 388.</w:t>
+      </w:r>
     </w:p>
     <w:p>
       <w:pPr>
         <w:pStyle w:val="Textkrper"/>
       </w:pPr>
       <w:r>
-        <w:t xml:space="preserve">Van Der Maas, H., Kan, K.-J., Marsman, M., &amp; Stevenson, C. E. (2017).</w:t>
+        <w:t xml:space="preserve">VÃ</w:t>
+      </w:r>
+      <w:r>
+        <w:t xml:space="preserve">hÃ</w:t>
+      </w:r>
+      <w:r>
+        <w:t xml:space="preserve">-YpyÃ</w:t>
+      </w:r>
+      <w:r>
+        <w:t xml:space="preserve">, H., Husu, P., Suni, J., Vasankari, T., &amp; Sievänen, H. (2018). Reliable recognition of lying, sitting, and standing with a hip-worn accelerometer.</w:t>
       </w:r>
       <w:r>
         <w:t xml:space="preserve"> </w:t>
@@ -3061,18 +5443,10 @@
         <w:rPr>
           <w:i/>
         </w:rPr>
-        <w:t xml:space="preserve">Network Models for Cognitive Development and Intelligence</w:t>
-      </w:r>
-      <w:r>
-        <w:t xml:space="preserve">. Preprint.</w:t>
-      </w:r>
-    </w:p>
-    <w:p>
-      <w:pPr>
-        <w:pStyle w:val="Textkrper"/>
-      </w:pPr>
-      <w:r>
-        <w:t xml:space="preserve">van Sluijs, E. M., Skidmore, P. M., Mwanza, K., Jones, A. P., Callaghan, A. M., Ekelund, U., … Wareham, N. J. (2008). Physical activity and dietary behaviour in a population-based sample of British 10-year old children: The SPEEDY study (Sport, Physical activity and Eating behaviour: Environmental Determinants in Young people).</w:t>
+        <w:t xml:space="preserve">Scandinavian Journal of Medicine &amp; Science in Sports</w:t>
+      </w:r>
+      <w:r>
+        <w:t xml:space="preserve">,</w:t>
       </w:r>
       <w:r>
         <w:t xml:space="preserve"> </w:t>
@@ -3081,65 +5455,12 @@
         <w:rPr>
           <w:i/>
         </w:rPr>
-        <w:t xml:space="preserve">BMC Public Health</w:t>
-      </w:r>
-      <w:r>
-        <w:t xml:space="preserve">,</w:t>
-      </w:r>
-      <w:r>
-        <w:t xml:space="preserve"> </w:t>
-      </w:r>
-      <w:r>
-        <w:rPr>
-          <w:i/>
-        </w:rPr>
-        <w:t xml:space="preserve">8</w:t>
-      </w:r>
-      <w:r>
-        <w:t xml:space="preserve">(1), 388.</w:t>
-      </w:r>
-    </w:p>
-    <w:p>
-      <w:pPr>
-        <w:pStyle w:val="Textkrper"/>
-      </w:pPr>
-      <w:r>
-        <w:t xml:space="preserve">VÃ</w:t>
-      </w:r>
-      <w:r>
-        <w:t xml:space="preserve">hÃ</w:t>
-      </w:r>
-      <w:r>
-        <w:t xml:space="preserve">-YpyÃ</w:t>
-      </w:r>
-      <w:r>
-        <w:t xml:space="preserve">, H., Husu, P., Suni, J., Vasankari, T., &amp; Sievänen, H. (2018). Reliable recognition of lying, sitting, and standing with a hip-worn accelerometer.</w:t>
-      </w:r>
-      <w:r>
-        <w:t xml:space="preserve"> </w:t>
-      </w:r>
-      <w:r>
-        <w:rPr>
-          <w:i/>
-        </w:rPr>
-        <w:t xml:space="preserve">Scandinavian Journal of Medicine &amp; Science in Sports</w:t>
-      </w:r>
-      <w:r>
-        <w:t xml:space="preserve">,</w:t>
-      </w:r>
-      <w:r>
-        <w:t xml:space="preserve"> </w:t>
-      </w:r>
-      <w:r>
-        <w:rPr>
-          <w:i/>
-        </w:rPr>
         <w:t xml:space="preserve">28</w:t>
       </w:r>
       <w:r>
         <w:t xml:space="preserve">(3), 1092–1102. doi:</w:t>
       </w:r>
-      <w:hyperlink r:id="rId47">
+      <w:hyperlink r:id="rId62">
         <w:r>
           <w:rPr>
             <w:rStyle w:val="Hyperlink"/>
@@ -3635,7 +5956,7 @@
     </w:lvl>
   </w:abstractNum>
   <w:abstractNum w:abstractNumId="990">
-    <w:nsid w:val="8d89c394"/>
+    <w:nsid w:val="f392341f"/>
     <w:multiLevelType w:val="multilevel"/>
     <w:lvl w:ilvl="0">
       <w:numFmt w:val="bullet"/>

</xml_diff>

<commit_message>
Working on the manuscript, added stuff to networks
</commit_message>
<xml_diff>
--- a/_baseline-manuscript.docx
+++ b/_baseline-manuscript.docx
@@ -790,16 +790,7 @@
         <w:t xml:space="preserve"> </w:t>
       </w:r>
       <w:r>
-        <w:t xml:space="preserve">(</w:t>
-      </w:r>
-      <w:r>
-        <w:rPr>
-          <w:b/>
-        </w:rPr>
-        <w:t xml:space="preserve">???</w:t>
-      </w:r>
-      <w:r>
-        <w:t xml:space="preserve">)</w:t>
+        <w:t xml:space="preserve">(Tremblay et al., 2017)</w:t>
       </w:r>
       <w:r>
         <w:t xml:space="preserve">, time spent in sitting and reclining positions were combined to indicate SB, whereas standing was analysed separately as another form of stationary behaviour. Body postures were recognized from the raw acceleration data by employing both direction and intensity information from all three measurement axes. The recognition was based on the low intensity of movement (&lt;1.5 MET) and the accelerometer orientation in relation to identified upright position (angle for posture estimation, APE) calculated at the end of each 6 s epoch</w:t>
@@ -1648,54 +1639,7 @@
     </w:tbl>
     <w:p>
       <w:pPr>
-        <w:pStyle w:val="SourceCode"/>
-      </w:pPr>
-      <w:r>
-        <w:rPr>
-          <w:rStyle w:val="VerbatimChar"/>
-        </w:rPr>
-        <w:t xml:space="preserve">## Warning in mean.default(., na.rm = TRUE): argument is not numeric or</w:t>
-      </w:r>
-      <w:r>
-        <w:br w:type="textWrapping"/>
-      </w:r>
-      <w:r>
-        <w:rPr>
-          <w:rStyle w:val="VerbatimChar"/>
-        </w:rPr>
-        <w:t xml:space="preserve">## logical: returning NA</w:t>
-      </w:r>
-      <w:r>
-        <w:br w:type="textWrapping"/>
-      </w:r>
-      <w:r>
-        <w:rPr>
-          <w:rStyle w:val="VerbatimChar"/>
-        </w:rPr>
-        <w:t xml:space="preserve">## Warning in min(x): no non-missing arguments to min; returning Inf</w:t>
-      </w:r>
-      <w:r>
-        <w:br w:type="textWrapping"/>
-      </w:r>
-      <w:r>
-        <w:rPr>
-          <w:rStyle w:val="VerbatimChar"/>
-        </w:rPr>
-        <w:t xml:space="preserve">## Warning in max(x): no non-missing arguments to max; returning -Inf</w:t>
-      </w:r>
-      <w:r>
-        <w:br w:type="textWrapping"/>
-      </w:r>
-      <w:r>
-        <w:rPr>
-          <w:rStyle w:val="VerbatimChar"/>
-        </w:rPr>
-        <w:t xml:space="preserve">## Warning in precision(x): NaNs produced</w:t>
-      </w:r>
-    </w:p>
-    <w:p>
-      <w:pPr>
-        <w:pStyle w:val="FirstParagraph"/>
+        <w:pStyle w:val="Textkrper"/>
       </w:pPr>
       <w:r>
         <w:t xml:space="preserve">Table</w:t>
@@ -2305,7 +2249,16 @@
         <w:t xml:space="preserve">(Haig, 2016; Nickerson, 2000)</w:t>
       </w:r>
       <w:r>
-        <w:t xml:space="preserve">, to keep error rate under the alpha level, one would have to correct for multiple testing and it is unclear how many tests one should correct for, when hypotheses are not pre-specified [cite wagenmakers, ask for recent]. Ignoring this – especially in our case, where it is unclear how to heed the recommendation to justify one’s alpha level</w:t>
+        <w:t xml:space="preserve">, to keep error rate under the alpha level, one would have to correct for multiple testing and it is unclear how many tests one should correct for, when hypotheses are not pre-specified</w:t>
+      </w:r>
+      <w:r>
+        <w:t xml:space="preserve"> </w:t>
+      </w:r>
+      <w:r>
+        <w:t xml:space="preserve">(de Groot, 2014; Nosek, Ebersole, DeHaven, &amp; Mellor, 2018)</w:t>
+      </w:r>
+      <w:r>
+        <w:t xml:space="preserve">. Ignoring this – especially in our case, where it is unclear how to heed the recommendation to justify one’s alpha level</w:t>
       </w:r>
       <w:r>
         <w:t xml:space="preserve"> </w:t>
@@ -3757,80 +3710,6 @@
       </w:r>
       <w:r>
         <w:t xml:space="preserve">, we can see that the patterns of activity within gender and intervention allocation groups are similar, but the educational tracks differ in their activity levels to an extent.</w:t>
-      </w:r>
-    </w:p>
-    <w:p>
-      <w:pPr>
-        <w:pStyle w:val="SourceCode"/>
-      </w:pPr>
-      <w:r>
-        <w:rPr>
-          <w:rStyle w:val="VerbatimChar"/>
-        </w:rPr>
-        <w:t xml:space="preserve">## Warning: attributes are not identical across measure variables;</w:t>
-      </w:r>
-      <w:r>
-        <w:br w:type="textWrapping"/>
-      </w:r>
-      <w:r>
-        <w:rPr>
-          <w:rStyle w:val="VerbatimChar"/>
-        </w:rPr>
-        <w:t xml:space="preserve">## they will be dropped</w:t>
-      </w:r>
-      <w:r>
-        <w:br w:type="textWrapping"/>
-      </w:r>
-      <w:r>
-        <w:rPr>
-          <w:rStyle w:val="VerbatimChar"/>
-        </w:rPr>
-        <w:t xml:space="preserve"/>
-      </w:r>
-      <w:r>
-        <w:br w:type="textWrapping"/>
-      </w:r>
-      <w:r>
-        <w:rPr>
-          <w:rStyle w:val="VerbatimChar"/>
-        </w:rPr>
-        <w:t xml:space="preserve">## Warning: attributes are not identical across measure variables;</w:t>
-      </w:r>
-      <w:r>
-        <w:br w:type="textWrapping"/>
-      </w:r>
-      <w:r>
-        <w:rPr>
-          <w:rStyle w:val="VerbatimChar"/>
-        </w:rPr>
-        <w:t xml:space="preserve">## they will be dropped</w:t>
-      </w:r>
-      <w:r>
-        <w:br w:type="textWrapping"/>
-      </w:r>
-      <w:r>
-        <w:rPr>
-          <w:rStyle w:val="VerbatimChar"/>
-        </w:rPr>
-        <w:t xml:space="preserve">## Warning: Removed 1850 rows containing missing values (position_stack).</w:t>
-      </w:r>
-      <w:r>
-        <w:br w:type="textWrapping"/>
-      </w:r>
-      <w:r>
-        <w:rPr>
-          <w:rStyle w:val="VerbatimChar"/>
-        </w:rPr>
-        <w:t xml:space="preserve"/>
-      </w:r>
-      <w:r>
-        <w:br w:type="textWrapping"/>
-      </w:r>
-      <w:r>
-        <w:rPr>
-          <w:rStyle w:val="VerbatimChar"/>
-        </w:rPr>
-        <w:t xml:space="preserve">## Warning: Removed 1850 rows containing missing values (position_stack).</w:t>
       </w:r>
     </w:p>
     <w:p>
@@ -3898,17 +3777,7 @@
     </w:p>
     <w:p>
       <w:pPr>
-        <w:pStyle w:val="berschrift2"/>
-      </w:pPr>
-      <w:bookmarkStart w:id="36" w:name="mvpa-measured-by-accelerometer"/>
-      <w:bookmarkEnd w:id="36"/>
-      <w:r>
-        <w:t xml:space="preserve">MVPA measured by accelerometer</w:t>
-      </w:r>
-    </w:p>
-    <w:p>
-      <w:pPr>
-        <w:pStyle w:val="FirstParagraph"/>
+        <w:pStyle w:val="Textkrper"/>
       </w:pPr>
       <w:r>
         <w:t xml:space="preserve">Figure</w:t>
@@ -3979,6 +3848,87 @@
                 <pic:pic>
                   <pic:nvPicPr>
                     <pic:cNvPr descr="_baseline-manuscript_files/figure-docx/MVPA-accelerometer-sm-1.png" id="0" name="Picture"/>
+                    <pic:cNvPicPr>
+                      <a:picLocks noChangeArrowheads="1" noChangeAspect="1"/>
+                    </pic:cNvPicPr>
+                  </pic:nvPicPr>
+                  <pic:blipFill>
+                    <a:blip r:embed="rId36"/>
+                    <a:stretch>
+                      <a:fillRect/>
+                    </a:stretch>
+                  </pic:blipFill>
+                  <pic:spPr bwMode="auto">
+                    <a:xfrm>
+                      <a:off x="0" y="0"/>
+                      <a:ext cx="4587290" cy="3669832"/>
+                    </a:xfrm>
+                    <a:prstGeom prst="rect">
+                      <a:avLst/>
+                    </a:prstGeom>
+                    <a:noFill/>
+                    <a:ln w="9525">
+                      <a:noFill/>
+                      <a:headEnd/>
+                      <a:tailEnd/>
+                    </a:ln>
+                  </pic:spPr>
+                </pic:pic>
+              </a:graphicData>
+            </a:graphic>
+          </wp:inline>
+        </w:drawing>
+      </w:r>
+    </w:p>
+    <w:p>
+      <w:pPr>
+        <w:pStyle w:val="ImageCaption"/>
+      </w:pPr>
+      <w:r>
+        <w:t xml:space="preserve">Figure 2 Accelerometer-measured MVPA minutes. Grey region in depicts bootstrapped area of equivalence, given independent observations. Figure implemented by R package sm.</w:t>
+      </w:r>
+    </w:p>
+    <w:p>
+      <w:pPr>
+        <w:pStyle w:val="Textkrper"/>
+      </w:pPr>
+      <w:r>
+        <w:t xml:space="preserve">We can see, that girls seem to be more active than boys, or more specifically, there are more girls who reached an average of 1.5-2 hours of MVPA, and less of them who were lower. Although the grey band does not take clustering in classes, schools and educational tracks into account, it provides a heuristic for determining divergences between groups. Given that boys are generally more active than girls</w:t>
+      </w:r>
+      <w:r>
+        <w:t xml:space="preserve"> </w:t>
+      </w:r>
+      <w:r>
+        <w:t xml:space="preserve">(P. Husu et al., 2016)</w:t>
+      </w:r>
+      <w:r>
+        <w:t xml:space="preserve">, this warrants a closer inspection, as presented by the density plots in figure</w:t>
+      </w:r>
+      <w:r>
+        <w:t xml:space="preserve"> </w:t>
+      </w:r>
+      <w:r>
+        <w:t xml:space="preserve">3</w:t>
+      </w:r>
+      <w:r>
+        <w:t xml:space="preserve">.</w:t>
+      </w:r>
+    </w:p>
+    <w:p>
+      <w:pPr>
+        <w:pStyle w:val="FigureWithCaption"/>
+      </w:pPr>
+      <w:r>
+        <w:drawing>
+          <wp:inline>
+            <wp:extent cx="4587290" cy="3669832"/>
+            <wp:effectExtent b="0" l="0" r="0" t="0"/>
+            <wp:docPr descr="Figure 3 Hours of moderate-to-vigorous PA for different educational tracks. Midpoints of diamonds indicate means, endpoints 95% credible intervals. Individual observations are presented under the density curves, with random scatter on the y-axis to ease inspection. Figure implemented by R package ggridges. Nur = Practical nurse, HRC = Hotel, restaurant and catering, BA = Business and administration, IT = Information and communications technology." title="" id="1" name="Picture"/>
+            <a:graphic>
+              <a:graphicData uri="http://schemas.openxmlformats.org/drawingml/2006/picture">
+                <pic:pic>
+                  <pic:nvPicPr>
+                    <pic:cNvPr descr="_baseline-manuscript_files/figure-docx/MVPA-accelerometer-plot-1.png" id="0" name="Picture"/>
                     <pic:cNvPicPr>
                       <a:picLocks noChangeArrowheads="1" noChangeAspect="1"/>
                     </pic:cNvPicPr>
@@ -4016,125 +3966,6 @@
         <w:pStyle w:val="ImageCaption"/>
       </w:pPr>
       <w:r>
-        <w:t xml:space="preserve">Figure 2 Accelerometer-measured MVPA minutes. Grey region in depicts bootstrapped area of equivalence, given independent observations. Figure implemented by R package sm.</w:t>
-      </w:r>
-    </w:p>
-    <w:p>
-      <w:pPr>
-        <w:pStyle w:val="Textkrper"/>
-      </w:pPr>
-      <w:r>
-        <w:t xml:space="preserve">We can see, that girls seem to be more active than boys, or more specifically, there are more girls who reached an average of 1.5-2 hours of MVPA, and less of them who were lower. Although the grey band does not take clustering in classes, schools and educational tracks into account, it provides a heuristic for determining divergences between groups. Given that boys are generally more active than girls</w:t>
-      </w:r>
-      <w:r>
-        <w:t xml:space="preserve"> </w:t>
-      </w:r>
-      <w:r>
-        <w:t xml:space="preserve">(P. Husu et al., 2016)</w:t>
-      </w:r>
-      <w:r>
-        <w:t xml:space="preserve">, this warrants a closer inspection.</w:t>
-      </w:r>
-    </w:p>
-    <w:p>
-      <w:pPr>
-        <w:pStyle w:val="SourceCode"/>
-      </w:pPr>
-      <w:r>
-        <w:rPr>
-          <w:rStyle w:val="VerbatimChar"/>
-        </w:rPr>
-        <w:t xml:space="preserve">## Warning: Removed 370 rows containing non-finite values</w:t>
-      </w:r>
-      <w:r>
-        <w:br w:type="textWrapping"/>
-      </w:r>
-      <w:r>
-        <w:rPr>
-          <w:rStyle w:val="VerbatimChar"/>
-        </w:rPr>
-        <w:t xml:space="preserve">## (stat_density_ridges).</w:t>
-      </w:r>
-      <w:r>
-        <w:br w:type="textWrapping"/>
-      </w:r>
-      <w:r>
-        <w:rPr>
-          <w:rStyle w:val="VerbatimChar"/>
-        </w:rPr>
-        <w:t xml:space="preserve"/>
-      </w:r>
-      <w:r>
-        <w:br w:type="textWrapping"/>
-      </w:r>
-      <w:r>
-        <w:rPr>
-          <w:rStyle w:val="VerbatimChar"/>
-        </w:rPr>
-        <w:t xml:space="preserve">## Warning: Removed 370 rows containing non-finite values</w:t>
-      </w:r>
-      <w:r>
-        <w:br w:type="textWrapping"/>
-      </w:r>
-      <w:r>
-        <w:rPr>
-          <w:rStyle w:val="VerbatimChar"/>
-        </w:rPr>
-        <w:t xml:space="preserve">## (stat_density_ridges).</w:t>
-      </w:r>
-    </w:p>
-    <w:p>
-      <w:pPr>
-        <w:pStyle w:val="FigureWithCaption"/>
-      </w:pPr>
-      <w:r>
-        <w:drawing>
-          <wp:inline>
-            <wp:extent cx="4587290" cy="3669832"/>
-            <wp:effectExtent b="0" l="0" r="0" t="0"/>
-            <wp:docPr descr="Figure 3 Hours of moderate-to-vigorous PA for different educational tracks. Midpoints of diamonds indicate means, endpoints 95% credible intervals. Individual observations are presented under the density curves, with random scatter on the y-axis to ease inspection. Figure implemented by R package ggridges. Nur = Practical nurse, HRC = Hotel, restaurant and catering, BA = Business and administration, IT = Information and communications technology." title="" id="1" name="Picture"/>
-            <a:graphic>
-              <a:graphicData uri="http://schemas.openxmlformats.org/drawingml/2006/picture">
-                <pic:pic>
-                  <pic:nvPicPr>
-                    <pic:cNvPr descr="_baseline-manuscript_files/figure-docx/MVPA-accelerometer-plot-1.png" id="0" name="Picture"/>
-                    <pic:cNvPicPr>
-                      <a:picLocks noChangeArrowheads="1" noChangeAspect="1"/>
-                    </pic:cNvPicPr>
-                  </pic:nvPicPr>
-                  <pic:blipFill>
-                    <a:blip r:embed="rId38"/>
-                    <a:stretch>
-                      <a:fillRect/>
-                    </a:stretch>
-                  </pic:blipFill>
-                  <pic:spPr bwMode="auto">
-                    <a:xfrm>
-                      <a:off x="0" y="0"/>
-                      <a:ext cx="4587290" cy="3669832"/>
-                    </a:xfrm>
-                    <a:prstGeom prst="rect">
-                      <a:avLst/>
-                    </a:prstGeom>
-                    <a:noFill/>
-                    <a:ln w="9525">
-                      <a:noFill/>
-                      <a:headEnd/>
-                      <a:tailEnd/>
-                    </a:ln>
-                  </pic:spPr>
-                </pic:pic>
-              </a:graphicData>
-            </a:graphic>
-          </wp:inline>
-        </w:drawing>
-      </w:r>
-    </w:p>
-    <w:p>
-      <w:pPr>
-        <w:pStyle w:val="ImageCaption"/>
-      </w:pPr>
-      <w:r>
         <w:t xml:space="preserve">Figure 3 Hours of moderate-to-vigorous PA for different educational tracks. Midpoints of diamonds indicate means, endpoints 95% credible intervals. Individual observations are presented under the density curves, with random scatter on the y-axis to ease inspection. Figure implemented by R package ggridges. Nur = Practical nurse, HRC = Hotel, restaurant and catering, BA = Business and administration, IT = Information and communications technology.</w:t>
       </w:r>
     </w:p>
@@ -4160,17 +3991,82 @@
         <w:pStyle w:val="Textkrper"/>
       </w:pPr>
       <w:r>
-        <w:t xml:space="preserve">In sum, even though boys are more active in most of the tracks (mean difference 446.30 minutes for Practical nurse, -26.20 for Hotel, restaurant and catering, 450.90 for Business and administration, and 1,025.40 for Information and communications technology),</w:t>
+        <w:t xml:space="preserve">In sum, boys are slightly more active in most of the tracks (mean differences—7.40 minutes for Practical nurse, -0.40 for Hotel, restaurant and catering, 7.50 for Business and administration, and 17.10 for Information and communications technology—are small and can be attributed to random variation). In spite of this, girls appear more active in the aggregate. This is also known as the Simpson’s paradox, and is best approached by visualising data (see</w:t>
+      </w:r>
+      <w:r>
+        <w:t xml:space="preserve"> </w:t>
+      </w:r>
+      <w:r>
+        <w:t xml:space="preserve">Kievit, Frankenhuis, Waldorp, and Borsboom (2013)</w:t>
+      </w:r>
+      <w:r>
+        <w:t xml:space="preserve"> </w:t>
+      </w:r>
+      <w:r>
+        <w:t xml:space="preserve">for an introduction).</w:t>
       </w:r>
     </w:p>
     <w:p>
       <w:pPr>
         <w:pStyle w:val="berschrift2"/>
       </w:pPr>
-      <w:bookmarkStart w:id="39" w:name="self-reported-mvpa"/>
+      <w:bookmarkStart w:id="38" w:name="self-reported-mvpa"/>
+      <w:bookmarkEnd w:id="38"/>
+      <w:r>
+        <w:t xml:space="preserve">Self-reported MVPA</w:t>
+      </w:r>
+    </w:p>
+    <w:p>
+      <w:pPr>
+        <w:pStyle w:val="FirstParagraph"/>
+      </w:pPr>
+      <w:r>
+        <w:t xml:space="preserve">The number of days participants reported doing PA on, suggested a different picture of difference between genders in activity.</w:t>
+      </w:r>
+    </w:p>
+    <w:p>
+      <w:pPr>
+        <w:pStyle w:val="Textkrper"/>
+      </w:pPr>
+      <w:r>
+        <w:t xml:space="preserve">Figure xxx. Self-reported frequency of MVPA.</w:t>
+      </w:r>
+      <w:r>
+        <w:t xml:space="preserve"> </w:t>
+      </w:r>
+      <w:r>
+        <w:t xml:space="preserve">From figure xxx, we can see that there were more boys reporting a high number of MVPA days, and fewer boys reported low numbers.</w:t>
+      </w:r>
+      <w:r>
+        <w:t xml:space="preserve"> </w:t>
+      </w:r>
+      <w:r>
+        <w:t xml:space="preserve">This effect was consistent among educational tracks. Boys and girls, as well as different educational tracks, differed largely in the types of PA they reported having engaged in during the previous month (see supplement at</w:t>
+      </w:r>
+      <w:r>
+        <w:t xml:space="preserve"> </w:t>
+      </w:r>
+      <w:r>
+        <w:t xml:space="preserve">“</w:t>
+      </w:r>
+      <w:r>
+        <w:t xml:space="preserve">Types of self-reported exercise</w:t>
+      </w:r>
+      <w:r>
+        <w:t xml:space="preserve">”</w:t>
+      </w:r>
+      <w:r>
+        <w:t xml:space="preserve">).</w:t>
+      </w:r>
+    </w:p>
+    <w:p>
+      <w:pPr>
+        <w:pStyle w:val="berschrift2"/>
+      </w:pPr>
+      <w:bookmarkStart w:id="39" w:name="breaks-in-sedentary-time"/>
       <w:bookmarkEnd w:id="39"/>
       <w:r>
-        <w:t xml:space="preserve">Self-reported MVPA</w:t>
+        <w:t xml:space="preserve">Breaks in sedentary time</w:t>
       </w:r>
     </w:p>
     <w:p>
@@ -4178,76 +4074,23 @@
         <w:pStyle w:val="FirstParagraph"/>
       </w:pPr>
       <w:r>
-        <w:t xml:space="preserve">The number of days participants reported doing PA on, suggested a different picture of difference between genders in activity.</w:t>
-      </w:r>
-    </w:p>
-    <w:p>
-      <w:pPr>
-        <w:pStyle w:val="Textkrper"/>
-      </w:pPr>
-      <w:r>
-        <w:t xml:space="preserve">Figure xxx. Self-reported frequency of MVPA.</w:t>
-      </w:r>
-      <w:r>
-        <w:t xml:space="preserve"> </w:t>
-      </w:r>
-      <w:r>
-        <w:t xml:space="preserve">From figure xxx, we can see that there were more boys reporting a high number of MVPA days, and fewer boys reported low numbers.</w:t>
-      </w:r>
-      <w:r>
-        <w:t xml:space="preserve"> </w:t>
-      </w:r>
-      <w:r>
-        <w:t xml:space="preserve">This effect was consistent among educational tracks. Boys and girls, as well as different educational tracks, differed largely in the types of PA they reported having engaged in during the previous month (see supplement at</w:t>
-      </w:r>
-      <w:r>
-        <w:t xml:space="preserve"> </w:t>
-      </w:r>
-      <w:r>
-        <w:t xml:space="preserve">“</w:t>
-      </w:r>
-      <w:r>
-        <w:t xml:space="preserve">Types of self-reported exercise</w:t>
-      </w:r>
-      <w:r>
-        <w:t xml:space="preserve">”</w:t>
-      </w:r>
-      <w:r>
-        <w:t xml:space="preserve">).</w:t>
+        <w:t xml:space="preserve">Girls in all educational tracks interrupted sitting more than boys.</w:t>
+      </w:r>
+    </w:p>
+    <w:p>
+      <w:pPr>
+        <w:pStyle w:val="Textkrper"/>
+      </w:pPr>
+      <w:r>
+        <w:t xml:space="preserve">Figure xxx. Breaks in sedentary time.</w:t>
       </w:r>
     </w:p>
     <w:p>
       <w:pPr>
         <w:pStyle w:val="berschrift2"/>
       </w:pPr>
-      <w:bookmarkStart w:id="40" w:name="breaks-in-sedentary-time"/>
+      <w:bookmarkStart w:id="40" w:name="time-spent-sitting-and-lying-down"/>
       <w:bookmarkEnd w:id="40"/>
-      <w:r>
-        <w:t xml:space="preserve">Breaks in sedentary time</w:t>
-      </w:r>
-    </w:p>
-    <w:p>
-      <w:pPr>
-        <w:pStyle w:val="FirstParagraph"/>
-      </w:pPr>
-      <w:r>
-        <w:t xml:space="preserve">Girls in all educational tracks interrupted sitting more than boys.</w:t>
-      </w:r>
-    </w:p>
-    <w:p>
-      <w:pPr>
-        <w:pStyle w:val="Textkrper"/>
-      </w:pPr>
-      <w:r>
-        <w:t xml:space="preserve">Figure xxx. Breaks in sedentary time.</w:t>
-      </w:r>
-    </w:p>
-    <w:p>
-      <w:pPr>
-        <w:pStyle w:val="berschrift2"/>
-      </w:pPr>
-      <w:bookmarkStart w:id="41" w:name="time-spent-sitting-and-lying-down"/>
-      <w:bookmarkEnd w:id="41"/>
       <w:r>
         <w:t xml:space="preserve">Time spent sitting and lying down</w:t>
       </w:r>
@@ -4313,7 +4156,7 @@
           <wp:inline>
             <wp:extent cx="5969000" cy="2984500"/>
             <wp:effectExtent b="0" l="0" r="0" t="0"/>
-            <wp:docPr descr="Figure 4 Mixed graphical model: PA, BCTs &amp; motivation" title="" id="1" name="Picture"/>
+            <wp:docPr descr="Figure 4 A) Mixed graphical model with LASSO regularisation and model selection by cross-validation, B) Bivariate correlation network" title="" id="1" name="Picture"/>
             <a:graphic>
               <a:graphicData uri="http://schemas.openxmlformats.org/drawingml/2006/picture">
                 <pic:pic>
@@ -4324,7 +4167,7 @@
                     </pic:cNvPicPr>
                   </pic:nvPicPr>
                   <pic:blipFill>
-                    <a:blip r:embed="rId42"/>
+                    <a:blip r:embed="rId41"/>
                     <a:stretch>
                       <a:fillRect/>
                     </a:stretch>
@@ -4356,15 +4199,15 @@
         <w:pStyle w:val="ImageCaption"/>
       </w:pPr>
       <w:r>
-        <w:t xml:space="preserve">Figure 4 Mixed graphical model: PA, BCTs &amp; motivation</w:t>
+        <w:t xml:space="preserve">Figure 4 A) Mixed graphical model with LASSO regularisation and model selection by cross-validation, B) Bivariate correlation network</w:t>
       </w:r>
     </w:p>
     <w:p>
       <w:pPr>
         <w:pStyle w:val="berschrift1"/>
       </w:pPr>
-      <w:bookmarkStart w:id="43" w:name="references"/>
-      <w:bookmarkEnd w:id="43"/>
+      <w:bookmarkStart w:id="42" w:name="references"/>
+      <w:bookmarkEnd w:id="42"/>
       <w:r>
         <w:t xml:space="preserve">References</w:t>
       </w:r>
@@ -4408,7 +4251,7 @@
       <w:r>
         <w:t xml:space="preserve">, 87–92. doi:</w:t>
       </w:r>
-      <w:hyperlink r:id="rId44">
+      <w:hyperlink r:id="rId43">
         <w:r>
           <w:rPr>
             <w:rStyle w:val="Hyperlink"/>
@@ -4448,7 +4291,7 @@
       <w:r>
         <w:t xml:space="preserve">, 13–29. doi:</w:t>
       </w:r>
-      <w:hyperlink r:id="rId45">
+      <w:hyperlink r:id="rId44">
         <w:r>
           <w:rPr>
             <w:rStyle w:val="Hyperlink"/>
@@ -4476,7 +4319,7 @@
       <w:r>
         <w:t xml:space="preserve">. doi:</w:t>
       </w:r>
-      <w:hyperlink r:id="rId46">
+      <w:hyperlink r:id="rId45">
         <w:r>
           <w:rPr>
             <w:rStyle w:val="Hyperlink"/>
@@ -4580,12 +4423,52 @@
       <w:r>
         <w:t xml:space="preserve">(1), 2–22. doi:</w:t>
       </w:r>
+      <w:hyperlink r:id="rId46">
+        <w:r>
+          <w:rPr>
+            <w:rStyle w:val="Hyperlink"/>
+          </w:rPr>
+          <w:t xml:space="preserve">10.1037/a0039802</w:t>
+        </w:r>
+      </w:hyperlink>
+    </w:p>
+    <w:p>
+      <w:pPr>
+        <w:pStyle w:val="Textkrper"/>
+      </w:pPr>
+      <w:r>
+        <w:t xml:space="preserve">de Groot, A. D. (2014). The meaning of “significance” for different types of research [translated and annotated by Eric-Jan Wagenmakers, Denny Borsboom, Josine Verhagen, Rogier Kievit, Marjan Bakker, Angelique Cramer, Dora Matzke, Don Mellenbergh, and Han L. J. van der Maas].</w:t>
+      </w:r>
+      <w:r>
+        <w:t xml:space="preserve"> </w:t>
+      </w:r>
+      <w:r>
+        <w:rPr>
+          <w:i/>
+        </w:rPr>
+        <w:t xml:space="preserve">Acta Psychologica</w:t>
+      </w:r>
+      <w:r>
+        <w:t xml:space="preserve">,</w:t>
+      </w:r>
+      <w:r>
+        <w:t xml:space="preserve"> </w:t>
+      </w:r>
+      <w:r>
+        <w:rPr>
+          <w:i/>
+        </w:rPr>
+        <w:t xml:space="preserve">148</w:t>
+      </w:r>
+      <w:r>
+        <w:t xml:space="preserve">, 188–194. doi:</w:t>
+      </w:r>
       <w:hyperlink r:id="rId47">
         <w:r>
           <w:rPr>
             <w:rStyle w:val="Hyperlink"/>
           </w:rPr>
-          <w:t xml:space="preserve">10.1037/a0039802</w:t>
+          <w:t xml:space="preserve">10.1016/j.actpsy.2014.02.001</w:t>
         </w:r>
       </w:hyperlink>
     </w:p>
@@ -4998,6 +4881,46 @@
         <w:pStyle w:val="Textkrper"/>
       </w:pPr>
       <w:r>
+        <w:t xml:space="preserve">Kievit, R. A., Frankenhuis, W. E., Waldorp, L. J., &amp; Borsboom, D. (2013). Simpson’s paradox in psychological science: A practical guide.</w:t>
+      </w:r>
+      <w:r>
+        <w:t xml:space="preserve"> </w:t>
+      </w:r>
+      <w:r>
+        <w:rPr>
+          <w:i/>
+        </w:rPr>
+        <w:t xml:space="preserve">Frontiers in Psychology</w:t>
+      </w:r>
+      <w:r>
+        <w:t xml:space="preserve">,</w:t>
+      </w:r>
+      <w:r>
+        <w:t xml:space="preserve"> </w:t>
+      </w:r>
+      <w:r>
+        <w:rPr>
+          <w:i/>
+        </w:rPr>
+        <w:t xml:space="preserve">4</w:t>
+      </w:r>
+      <w:r>
+        <w:t xml:space="preserve">. doi:</w:t>
+      </w:r>
+      <w:hyperlink r:id="rId55">
+        <w:r>
+          <w:rPr>
+            <w:rStyle w:val="Hyperlink"/>
+          </w:rPr>
+          <w:t xml:space="preserve">10.3389/fpsyg.2013.00513</w:t>
+        </w:r>
+      </w:hyperlink>
+    </w:p>
+    <w:p>
+      <w:pPr>
+        <w:pStyle w:val="Textkrper"/>
+      </w:pPr>
+      <w:r>
         <w:t xml:space="preserve">Lai, M. H. C., &amp; Kwok, O.-m. (2016). Estimating Standardized Effect Sizes for Two- and Three-Level Partially Nested Data.</w:t>
       </w:r>
       <w:r>
@@ -5024,7 +4947,7 @@
       <w:r>
         <w:t xml:space="preserve">(6), 740–756. doi:</w:t>
       </w:r>
-      <w:hyperlink r:id="rId55">
+      <w:hyperlink r:id="rId56">
         <w:r>
           <w:rPr>
             <w:rStyle w:val="Hyperlink"/>
@@ -5096,7 +5019,7 @@
       <w:r>
         <w:t xml:space="preserve">(3), 168–171. doi:</w:t>
       </w:r>
-      <w:hyperlink r:id="rId56">
+      <w:hyperlink r:id="rId57">
         <w:r>
           <w:rPr>
             <w:rStyle w:val="Hyperlink"/>
@@ -5168,7 +5091,7 @@
       <w:r>
         <w:t xml:space="preserve">, h1258. doi:</w:t>
       </w:r>
-      <w:hyperlink r:id="rId57">
+      <w:hyperlink r:id="rId58">
         <w:r>
           <w:rPr>
             <w:rStyle w:val="Hyperlink"/>
@@ -5240,7 +5163,7 @@
       <w:r>
         <w:t xml:space="preserve">(2), 241–301. doi:</w:t>
       </w:r>
-      <w:hyperlink r:id="rId58">
+      <w:hyperlink r:id="rId59">
         <w:r>
           <w:rPr>
             <w:rStyle w:val="Hyperlink"/>
@@ -5254,6 +5177,34 @@
         <w:pStyle w:val="Textkrper"/>
       </w:pPr>
       <w:r>
+        <w:t xml:space="preserve">Nosek, B. A., Ebersole, C. R., DeHaven, A. C., &amp; Mellor, D. T. (2018). The preregistration revolution.</w:t>
+      </w:r>
+      <w:r>
+        <w:t xml:space="preserve"> </w:t>
+      </w:r>
+      <w:r>
+        <w:rPr>
+          <w:i/>
+        </w:rPr>
+        <w:t xml:space="preserve">Proceedings of the National Academy of Sciences</w:t>
+      </w:r>
+      <w:r>
+        <w:t xml:space="preserve">, 201708274. doi:</w:t>
+      </w:r>
+      <w:hyperlink r:id="rId60">
+        <w:r>
+          <w:rPr>
+            <w:rStyle w:val="Hyperlink"/>
+          </w:rPr>
+          <w:t xml:space="preserve">10.1073/pnas.1708274114</w:t>
+        </w:r>
+      </w:hyperlink>
+    </w:p>
+    <w:p>
+      <w:pPr>
+        <w:pStyle w:val="Textkrper"/>
+      </w:pPr>
+      <w:r>
         <w:t xml:space="preserve">R Core Team. (2018).</w:t>
       </w:r>
       <w:r>
@@ -5271,7 +5222,7 @@
       <w:r>
         <w:t xml:space="preserve"> </w:t>
       </w:r>
-      <w:hyperlink r:id="rId59">
+      <w:hyperlink r:id="rId61">
         <w:r>
           <w:rPr>
             <w:rStyle w:val="Hyperlink"/>
@@ -5319,7 +5270,7 @@
       <w:r>
         <w:t xml:space="preserve">(11), 1359–1366. doi:</w:t>
       </w:r>
-      <w:hyperlink r:id="rId60">
+      <w:hyperlink r:id="rId62">
         <w:r>
           <w:rPr>
             <w:rStyle w:val="Hyperlink"/>
@@ -5359,7 +5310,7 @@
       <w:r>
         <w:t xml:space="preserve">(3), 273–282. doi:</w:t>
       </w:r>
-      <w:hyperlink r:id="rId61">
+      <w:hyperlink r:id="rId63">
         <w:r>
           <w:rPr>
             <w:rStyle w:val="Hyperlink"/>
@@ -5373,6 +5324,46 @@
         <w:pStyle w:val="Textkrper"/>
       </w:pPr>
       <w:r>
+        <w:t xml:space="preserve">Tremblay, M. S., Aubert, S., Barnes, J. D., Saunders, T. J., Carson, V., Latimer-Cheung, A. E., … Chinapaw, M. J. (2017). Sedentary Behavior Research Network (SBRN) process and outcome.</w:t>
+      </w:r>
+      <w:r>
+        <w:t xml:space="preserve"> </w:t>
+      </w:r>
+      <w:r>
+        <w:rPr>
+          <w:i/>
+        </w:rPr>
+        <w:t xml:space="preserve">International Journal of Behavioral Nutrition and Physical Activity</w:t>
+      </w:r>
+      <w:r>
+        <w:t xml:space="preserve">,</w:t>
+      </w:r>
+      <w:r>
+        <w:t xml:space="preserve"> </w:t>
+      </w:r>
+      <w:r>
+        <w:rPr>
+          <w:i/>
+        </w:rPr>
+        <w:t xml:space="preserve">14</w:t>
+      </w:r>
+      <w:r>
+        <w:t xml:space="preserve">, 75. doi:</w:t>
+      </w:r>
+      <w:hyperlink r:id="rId64">
+        <w:r>
+          <w:rPr>
+            <w:rStyle w:val="Hyperlink"/>
+          </w:rPr>
+          <w:t xml:space="preserve">10.1186/s12966-017-0525-8</w:t>
+        </w:r>
+      </w:hyperlink>
+    </w:p>
+    <w:p>
+      <w:pPr>
+        <w:pStyle w:val="Textkrper"/>
+      </w:pPr>
+      <w:r>
         <w:t xml:space="preserve">Van Der Maas, H., Kan, K.-J., Marsman, M., &amp; Stevenson, C. E. (2017).</w:t>
       </w:r>
       <w:r>
@@ -5460,7 +5451,7 @@
       <w:r>
         <w:t xml:space="preserve">(3), 1092–1102. doi:</w:t>
       </w:r>
-      <w:hyperlink r:id="rId62">
+      <w:hyperlink r:id="rId65">
         <w:r>
           <w:rPr>
             <w:rStyle w:val="Hyperlink"/>
@@ -5956,7 +5947,7 @@
     </w:lvl>
   </w:abstractNum>
   <w:abstractNum w:abstractNumId="990">
-    <w:nsid w:val="f392341f"/>
+    <w:nsid w:val="83e9fdd2"/>
     <w:multiLevelType w:val="multilevel"/>
     <w:lvl w:ilvl="0">
       <w:numFmt w:val="bullet"/>

</xml_diff>

<commit_message>
Networks supplement annotated, manuscript updated
</commit_message>
<xml_diff>
--- a/_baseline-manuscript.docx
+++ b/_baseline-manuscript.docx
@@ -228,7 +228,7 @@
               <w:t xml:space="preserve">1</w:t>
             </w:r>
             <w:r>
-              <w:t xml:space="preserve">, Nelli Hankonen</w:t>
+              <w:t xml:space="preserve">, &amp; Nelli Hankonen</w:t>
             </w:r>
             <w:r>
               <w:rPr>
@@ -236,22 +236,75 @@
               </w:rPr>
               <w:t xml:space="preserve">1</w:t>
             </w:r>
-            <w:r>
-              <w:t xml:space="preserve">, NULL, NULL, &amp; NULL</w:t>
-            </w:r>
           </w:p>
         </w:tc>
       </w:tr>
-    </w:tbl>
-    <w:tbl>
-      <w:tblPr>
-        <w:tblStyle w:val="TableNormal"/>
-        <w:tblW w:type="pct" w:w="5000.0"/>
-        <w:tblLook/>
-      </w:tblPr>
-      <w:tblGrid>
-        <w:gridCol w:w="7920"/>
-      </w:tblGrid>
+      <w:tr>
+        <w:tc>
+          <w:p>
+            <w:pPr>
+              <w:pStyle w:val="Compact"/>
+              <w:jc w:val="center"/>
+            </w:pPr>
+            <w:r>
+              <w:rPr>
+                <w:vertAlign w:val="superscript"/>
+              </w:rPr>
+              <w:t xml:space="preserve">1</w:t>
+            </w:r>
+            <w:r>
+              <w:t xml:space="preserve"> </w:t>
+            </w:r>
+            <w:r>
+              <w:t xml:space="preserve">Department of Social Research, University of Helsinki</w:t>
+            </w:r>
+          </w:p>
+        </w:tc>
+      </w:tr>
+      <w:tr>
+        <w:tc>
+          <w:p>
+            <w:pPr>
+              <w:pStyle w:val="Compact"/>
+              <w:jc w:val="center"/>
+            </w:pPr>
+            <w:r>
+              <w:rPr>
+                <w:vertAlign w:val="superscript"/>
+              </w:rPr>
+              <w:t xml:space="preserve">2</w:t>
+            </w:r>
+            <w:r>
+              <w:t xml:space="preserve"> </w:t>
+            </w:r>
+            <w:r>
+              <w:t xml:space="preserve">Faculty of Social Sciences, University of Tampere</w:t>
+            </w:r>
+          </w:p>
+        </w:tc>
+      </w:tr>
+      <w:tr>
+        <w:tc>
+          <w:p>
+            <w:pPr>
+              <w:pStyle w:val="Compact"/>
+              <w:jc w:val="center"/>
+            </w:pPr>
+            <w:r>
+              <w:rPr>
+                <w:vertAlign w:val="superscript"/>
+              </w:rPr>
+              <w:t xml:space="preserve">3</w:t>
+            </w:r>
+            <w:r>
+              <w:t xml:space="preserve"> </w:t>
+            </w:r>
+            <w:r>
+              <w:t xml:space="preserve">Department of Psychology, Columbia University</w:t>
+            </w:r>
+          </w:p>
+        </w:tc>
+      </w:tr>
       <w:tr>
         <w:tc>
           <w:p>
@@ -373,7 +426,7 @@
         <w:pStyle w:val="Textkrper"/>
       </w:pPr>
       <w:r>
-        <w:t xml:space="preserve">Background: Let’s Move It is a cluster-randomised controlled trial evaluating a novel theory-based intervention, which aimed to reduce sedentary behaviour (SB) and increase physical activity (PA) among older adolescents in vocational schools, by targeting environmental and psychosocial determinants of the phenomena. This paper describes the characteristics of the LMI baseline cohort in both arms, and explores the possibilities for visually presenting such data, making use of recent developments in software and network analyses. We provide a template for researchers to apply these tools to other data. Methods: At baseline, 1123 adolescents in 57 classes in 6 school units participated in the study. Data were gathered with 7-day accelerometry, bioimpedance measures and questionnaires, which were used to measure health status, activity behaviours, and potential constructs mediating the effect of the intervention on outcomes. Data were visualised e.g. combining ridge plots and diamond plots; network analysis was used to investigate relations between psychosocial variables and outcomes. Results: The participants were 16-49 years old (M = 18.5, SD = xx, Md = 18.0). On average, they engaged in moderate-to-vigorous PA xx (SD = xx, Md = xx) and SB xx minutes daily and xx breaks in SB. Several variables differ among the four educational tracks, but not across intervention and control groups. Conclusion: The usage of behaviour change techniques Autonomous motivation . Comparability to similar populations.. We have also shown benefits of presenting such data visually, and encourage researchers to routinely make the extensive analyses and descriptions they have produced, available in website supplements.</w:t>
+        <w:t xml:space="preserve">Background: Let’s Move It is a cluster-randomised controlled trial evaluating a novel theory-based intervention, which aimed to reduce sedentary behaviour (SB) and increase physical activity (PA) among older adolescents in vocational schools, by targeting environmental and psychosocial determinants of the phenomena. This paper describes the characteristics of its baseline cohort in both arms, and explores the possibilities for visually presenting such data, making use of recent developments in software and network analyses. We provide a template for researchers to apply these tools to other data. Methods: At baseline, 1123 adolescents in 57 classes in 6 school units participated in the study. Data were gathered with 7-day accelerometry, bioimpedance measures and questionnaires, which were used to measure health status, activity behaviours, and potential constructs mediating the effect of the intervention on outcomes. Data were visualised e.g. combining ridge plots and diamond plots; network analysis was used to investigate relations between psychosocial variables and outcomes. Results: The participants were 16-49 years old (M = 18.8, Md = 17.0). On average, they engaged in moderate-to-vigorous PA 1h 29min (CI95: 1h 19min - 1h 40min) and SB 9h 34min (CI95: 8h 56min - 10h 12min) daily and interrupted sitting 28 times (CI95: 24.7 - 31.4) per day on average. Several variables differed among the four educational tracks, but not across intervention and control groups. Naturally occurring behaviour change technique (BCT) usage was reported as low for many but not all techniques. Conclusion: We have shown benefits of presenting such data visually, and encourage researchers to routinely make the extensive analyses and descriptions they have produced, available in website supplements. This practice has potential to increase the speed and quality of scientific communication, as well as to address recent concerns of confidence towards research findings.</w:t>
       </w:r>
     </w:p>
     <w:p>
@@ -431,25 +484,16 @@
         <w:t xml:space="preserve"> </w:t>
       </w:r>
       <w:r>
-        <w:t xml:space="preserve">(Elgar et al., 2015,</w:t>
-      </w:r>
-      <w:r>
-        <w:t xml:space="preserve"> </w:t>
-      </w:r>
-      <w:r>
-        <w:t xml:space="preserve">Dieleman et al. (2018)</w:t>
-      </w:r>
-      <w:r>
-        <w:t xml:space="preserve">)</w:t>
-      </w:r>
-      <w:r>
-        <w:t xml:space="preserve">. Patterns of low PA among adults begin earlier in life. Among children, the evidence regarding psychosocial predictors of PA and SB, and especially objectively measured activity, is quite clear (CITE KATJA? ). As there is evidence that the declines in PA and increases in SB are already evident in childhood and adolescence</w:t>
-      </w:r>
-      <w:r>
-        <w:t xml:space="preserve"> </w:t>
-      </w:r>
-      <w:r>
-        <w:t xml:space="preserve">(P. Husu, Vähä-Ypyä, &amp; Vasankari, 2016; Mäkelä et al., 2016)</w:t>
+        <w:t xml:space="preserve">[1]</w:t>
+      </w:r>
+      <w:r>
+        <w:t xml:space="preserve">. Patterns of low PA among adults begin earlier in life. As there is evidence that the declines in PA and increases in SB are already evident in childhood and adolescence</w:t>
+      </w:r>
+      <w:r>
+        <w:t xml:space="preserve"> </w:t>
+      </w:r>
+      <w:r>
+        <w:t xml:space="preserve">[3, 4]</w:t>
       </w:r>
       <w:r>
         <w:t xml:space="preserve">, there is a need for further research on to how to improve PA and SB among adolescents.</w:t>
@@ -460,10 +504,13 @@
         <w:pStyle w:val="Textkrper"/>
       </w:pPr>
       <w:r>
-        <w:t xml:space="preserve">As adolescents spend a significant amount of their time in schools, schools provide a promising opportunity for PA interventions REF</w:t>
-      </w:r>
-      <w:r>
-        <w:t xml:space="preserve">(van Sluijs et al., 2008)</w:t>
+        <w:t xml:space="preserve">As adolescents spend a significant amount of their time in schools, schools provide a promising opportunity for PA interventions</w:t>
+      </w:r>
+      <w:r>
+        <w:t xml:space="preserve"> </w:t>
+      </w:r>
+      <w:r>
+        <w:t xml:space="preserve">[5]</w:t>
       </w:r>
       <w:r>
         <w:t xml:space="preserve">. The Let’s Move It intervention aimed to reduce SB and increase PA among adolescents in vocational schools; developed using stakeholder input and co-creation with target group representatives, as well as behavioural science theory and empirical evidence</w:t>
@@ -472,7 +519,7 @@
         <w:t xml:space="preserve"> </w:t>
       </w:r>
       <w:r>
-        <w:t xml:space="preserve">(N. Hankonen et al., 2017b; S.-T. Hynynen et al., 2016)</w:t>
+        <w:t xml:space="preserve">[6, 7]</w:t>
       </w:r>
       <w:r>
         <w:t xml:space="preserve">. The effectiveness of Let’s Move It has now been tested in a cluster-randomised controlled trial. Contrary to typical school-based interventions with uniform study populations, this trial was carried out in vocational schools with different educational tracks, differences between which may be important to making accurate conclusions in the trial evaluation phase.</w:t>
@@ -483,58 +530,53 @@
         <w:pStyle w:val="Textkrper"/>
       </w:pPr>
       <w:r>
-        <w:t xml:space="preserve">The programme theory (explicated in REF: DEVELOPMENT; see</w:t>
-      </w:r>
-      <w:r>
-        <w:t xml:space="preserve"> </w:t>
+        <w:t xml:space="preserve">The programme theory (explicated in REF: DEVELOPMENT; see also</w:t>
+      </w:r>
+      <w:r>
+        <w:t xml:space="preserve"> </w:t>
+      </w:r>
+      <w:r>
+        <w:t xml:space="preserve">[8]</w:t>
+      </w:r>
+      <w:r>
+        <w:t xml:space="preserve">, and</w:t>
+      </w:r>
+      <w:r>
+        <w:t xml:space="preserve"> </w:t>
+      </w:r>
+      <w:r>
+        <w:t xml:space="preserve">[9]</w:t>
+      </w:r>
+      <w:r>
+        <w:t xml:space="preserve">, p. 32) for changing PA and SB was hypothesised to be slightly different for PA and SB. In order to engage in PA, one needs to have a conscious effort and self-regulatory capacity to make use of the opportunities, such as planning for active times and overcoming barriers to exercise. In the intervention, one of the key emphases in helping adolescents change their PA was to help them understand and use techniques to manage their motivation and behaviour (see also</w:t>
+      </w:r>
+      <w:r>
+        <w:t xml:space="preserve"> </w:t>
+      </w:r>
+      <w:r>
+        <w:t xml:space="preserve">[10]</w:t>
+      </w:r>
+      <w:r>
+        <w:t xml:space="preserve">). Assessing what participants do to advances our understanding of what people themselves can do to in attempts to change their behaviour. To date, there is little systematic theorising on how the use of these techniques link to each other, and it would be important to understand these interlinkages empirically. The model for SB, on the other hand, is more driven by environmental opportunities and incentives, such as having the option of standing up during class.</w:t>
+      </w:r>
+    </w:p>
+    <w:p>
+      <w:pPr>
+        <w:pStyle w:val="Textkrper"/>
+      </w:pPr>
+      <w:r>
+        <w:t xml:space="preserve">In order to change moderate-to-vigorous-intensity PA, a central component of the intervention targeted autonomous motivation, social cognitions, as well as participants’ skills to use behaviour change techniques to self-regulate motivation and behaviour (Hankonen et al, unpublished manuscript). To change SB, or specifically, to reduce total SB as well as introduce breaks in SB, the program aimed to change the school environment by training teachers in providing more active teaching and altering physical choice architecture in classrooms (Köykkä et al, accepted) . The intervention included also poster campaign in schools and a website, as well as materials to target community actors and parents</w:t>
+      </w:r>
+      <w:r>
+        <w:t xml:space="preserve"> </w:t>
+      </w:r>
+      <w:r>
+        <w:t xml:space="preserve">[11]</w:t>
+      </w:r>
+      <w:r>
+        <w:t xml:space="preserve">. More information of the content of the intervention and the development of it is reported elsewhere (Hankonen et al 2017 NELLI?), Hankonen et al unpublished manuscript). The mediators postulated by the program theory included behavioural beliefs (outcome expectations, descriptive norms, intention, self-efficacy/perceived behavioural control), autonomous and controlled motivation, environmental opportunities, action and coping planning, and behaviour change technique (BCT) use. Key hypotheses regarding students’ PA change have been registered in OSF (</w:t>
       </w:r>
       <w:hyperlink r:id="rId24">
-        <w:r>
-          <w:rPr>
-            <w:rStyle w:val="Hyperlink"/>
-          </w:rPr>
-          <w:t xml:space="preserve">also@rogersUsingProgrammeTheory2008a</w:t>
-        </w:r>
-      </w:hyperlink>
-      <w:r>
-        <w:t xml:space="preserve">, and</w:t>
-      </w:r>
-      <w:r>
-        <w:t xml:space="preserve"> </w:t>
-      </w:r>
-      <w:r>
-        <w:t xml:space="preserve">G. F. Moore et al. (2015)</w:t>
-      </w:r>
-      <w:r>
-        <w:t xml:space="preserve">, p. 32) for changing PA and SB was hypothesised to be slightly different for PA and SB. In order to engage in PA, one needs to have a conscious effort and self-regulatory capacity to make use of the opportunities, such as planning for active times and overcoming barriers to exercise. In the intervention, one of the key emphases in helping adolescents change their PA was to help them understand and use techniques to manage their motivation and behaviour (see also</w:t>
-      </w:r>
-      <w:r>
-        <w:t xml:space="preserve"> </w:t>
-      </w:r>
-      <w:r>
-        <w:t xml:space="preserve">N. Hankonen et al. (2017a)</w:t>
-      </w:r>
-      <w:r>
-        <w:t xml:space="preserve">). Assessing what participants do to advances our understanding of what people themselves can do to in attempts to change their behaviour. To date, there is little systematic theorising on how the use of these techniques link to each other, and it would be important to understand these interlinkages empirically. The model for SB, on the other hand, is more driven by environmental opportunities and incentives, such as having the option of standing up during class.</w:t>
-      </w:r>
-    </w:p>
-    <w:p>
-      <w:pPr>
-        <w:pStyle w:val="Textkrper"/>
-      </w:pPr>
-      <w:r>
-        <w:t xml:space="preserve">In order to change moderate-to-vigorous-intensity PA, a central component of the intervention targeted autonomous motivation, social cognitions, as well as participants’ skills to use behaviour change techniques to self-regulate motivation and behaviour (Hankonen et al, unpublished manuscript). To change SB, or specifically, to reduce total SB as well as introduce breaks in SB, the program aimed to change the school environment by training teachers in providing more active teaching and altering physical choice architecture in classrooms (Köykkä et al, accepted) . The intervention included also poster campaign in schools and a website, as well as materials to target community actors and parents</w:t>
-      </w:r>
-      <w:r>
-        <w:t xml:space="preserve"> </w:t>
-      </w:r>
-      <w:r>
-        <w:t xml:space="preserve">(N. Hankonen et al., 2016)</w:t>
-      </w:r>
-      <w:r>
-        <w:t xml:space="preserve">. More information of the content of the intervention and the development of it is reported elsewhere (Hankonen et al 2017 NELLI?), Hankonen et al unpublished manuscript). The mediators postulated by the program theory included behavioural beliefs (outcome expectations, descriptive norms, intention, self-efficacy/perceived behavioural control), autonomous and controlled motivation, environmental opportunities, action and coping planning, and behaviour change technique (BCT) use. Key hypotheses regarding students’ PA change have been registered OSF (</w:t>
-      </w:r>
-      <w:hyperlink r:id="rId25">
         <w:r>
           <w:rPr>
             <w:rStyle w:val="Hyperlink"/>
@@ -543,31 +585,77 @@
         </w:r>
       </w:hyperlink>
       <w:r>
-        <w:t xml:space="preserve">). It has long been a standard recommendation for quantitative analyses to investigate data visually as a core precursor of conducting statistical analyses (Tukey 1977 Exploratory Data Analysis; Cleveland 1993 Visualizing data). However, in social and life sciences, such visualizations have rarely been shared in publications. Information about data are usually limited to means and standard deviations, which presents at best limited information about the variables of interest. Medians, modes, skewness and kurtosis provide helpful additional information, but can still hide important distributional properties.</w:t>
-      </w:r>
-    </w:p>
-    <w:p>
-      <w:pPr>
-        <w:pStyle w:val="Textkrper"/>
-      </w:pPr>
-      <w:r>
-        <w:t xml:space="preserve">Successful communication of important information includes additional means of communication to flooding readers with unintuitive numerical point values or easily reified bound estimates, such as confidence intervals. Visualizing data is imperative, because it allows for communicating large amounts of information-and the associated uncertainty-in an accessible format, without requiring extensive mathematical background from the reader. Unfortunately, traditional word count limits in scientific publications, along with a stringent limitations on the number of tables and figures that can be included, have prohibited researchers sharing data visualization. When researchers extend work on previous findings of others, they thus may not know that they are working with inadequately complete information; this has direct implications to the recent crisis of confidence in the reproducibility and replicability of research findings (REF).</w:t>
-      </w:r>
-    </w:p>
-    <w:p>
-      <w:pPr>
-        <w:pStyle w:val="Textkrper"/>
-      </w:pPr>
-      <w:r>
-        <w:t xml:space="preserve">Three recent developments allow a different approach. First, many journals now allow for publication of supplementary online materials, which circumvents both word and figure restrictions of traditional manuscripts. Second, statistical software such as R (REF) has recently become increasingly mainstream among applied researchers, opening the door for a wide variety of data visualisation techniques. Third, novel statistical methods in social and health psychology, such as psychological network analysis, may help in understanding relationships of variables by making better use of visual representations of their associations.</w:t>
-      </w:r>
-    </w:p>
-    <w:p>
-      <w:pPr>
-        <w:pStyle w:val="Textkrper"/>
-      </w:pPr>
-      <w:r>
-        <w:t xml:space="preserve">In summary, by describing the characteristics of the Let’s Move It baseline cohort, the current paper aims to (1) provide a strong rationale for the urgency of data visualization, discuss its advantages, and recent developments in scientific publishing, statistical software, and statistical models that enable researchers to use data visualization tools more easily and efficiently; (2) provides a detailed visualization of the LMI trial baseline data, with focus on psychosocial correlates and hypothesised mediators of the intervention effect on moderate-to-vigorous physical activity; and (3) provides all code to use as a template for and delivers the information in a format which only necessitates a web browser to access.</w:t>
+        <w:t xml:space="preserve">). It has long been a standard recommendation for quantitative analyses to investigate data visually as a core precursor of conducting statistical analyses</w:t>
+      </w:r>
+      <w:r>
+        <w:t xml:space="preserve"> </w:t>
+      </w:r>
+      <w:r>
+        <w:t xml:space="preserve">[12, 13]</w:t>
+      </w:r>
+      <w:r>
+        <w:t xml:space="preserve">. However, in social and life sciences, such visualisations have rarely been shared in publications. Information about data are usually limited to means and standard deviations, which presents at best limited information about the variables of interest. Medians, modes, skewness and kurtosis provide helpful additional information, but can still hide important distributional properties.</w:t>
+      </w:r>
+    </w:p>
+    <w:p>
+      <w:pPr>
+        <w:pStyle w:val="Textkrper"/>
+      </w:pPr>
+      <w:r>
+        <w:t xml:space="preserve">Successful communication of important information includes additional means of communication to flooding readers with unintuitive numerical point values or easily reified bound estimates, such as confidence intervals. visualising data is imperative, because it allows for communicating large amounts of information-and the associated uncertainty-in an accessible format, without requiring extensive mathematical background from the reader. Unfortunately, traditional word count limits in scientific publications, along with a stringent limitations on the number of tables and figures that can be included, have prohibited researchers sharing data visualisation. When researchers extend work on previous findings of others, they thus may not know that they are working with inadequately complete information; this has direct implications to the recent crisis of confidence in the reproducibility and replicability of research findings (REF).</w:t>
+      </w:r>
+    </w:p>
+    <w:p>
+      <w:pPr>
+        <w:pStyle w:val="Textkrper"/>
+      </w:pPr>
+      <w:r>
+        <w:t xml:space="preserve">Three recent developments allow a different approach. First, many journals now allow for publication of supplementary online materials, which circumvents both word and figure restrictions of traditional manuscripts. Second, statistical software such as R</w:t>
+      </w:r>
+      <w:r>
+        <w:t xml:space="preserve"> </w:t>
+      </w:r>
+      <w:r>
+        <w:t xml:space="preserve">[14]</w:t>
+      </w:r>
+      <w:r>
+        <w:t xml:space="preserve"> </w:t>
+      </w:r>
+      <w:r>
+        <w:t xml:space="preserve">has recently become increasingly mainstream among applied researchers, opening the door for a wide variety of data visualisation techniques. Third, novel statistical methods in social and health psychology, such as psychological network analysis, may help in understanding relationships of variables by making better use of visual representations of their associations.</w:t>
+      </w:r>
+    </w:p>
+    <w:p>
+      <w:pPr>
+        <w:pStyle w:val="Textkrper"/>
+      </w:pPr>
+      <w:r>
+        <w:t xml:space="preserve">In summary, by describing the characteristics of the Let’s Move It baseline cohort, the current paper aims to (1) provide a strong rationale for the urgency of data visualisation, discuss its advantages, and recent developments in scientific publishing, statistical software, and statistical models that enable researchers to use data visualisation tools more easily and efficiently; (2) provides a detailed visualisation of the LMI trial baseline data, with focus on psychosocial correlates and hypothesised mediators of the intervention effect on moderate-to-vigorous physical activity; and (3) provides all code to use as a template for and delivers the information in a format which only necessitates a web browser to access.</w:t>
+      </w:r>
+    </w:p>
+    <w:p>
+      <w:pPr>
+        <w:pStyle w:val="Textkrper"/>
+      </w:pPr>
+      <w:r>
+        <w:t xml:space="preserve">All conducted analyses and visualisations with accompanying code, can be found in the supplementary website at</w:t>
+      </w:r>
+      <w:r>
+        <w:t xml:space="preserve"> </w:t>
+      </w:r>
+      <w:hyperlink r:id="rId25">
+        <w:r>
+          <w:rPr>
+            <w:rStyle w:val="Hyperlink"/>
+          </w:rPr>
+          <w:t xml:space="preserve">https://git.io/fNHuf</w:t>
+        </w:r>
+      </w:hyperlink>
+      <w:r>
+        <w:t xml:space="preserve"> </w:t>
+      </w:r>
+      <w:r>
+        <w:t xml:space="preserve">(permalink at [REF]). Code to reproduce this manuscript can be found at [REF].</w:t>
       </w:r>
     </w:p>
     <w:p>
@@ -591,7 +679,7 @@
         <w:t xml:space="preserve"> </w:t>
       </w:r>
       <w:r>
-        <w:t xml:space="preserve">N. Hankonen et al. (2016)</w:t>
+        <w:t xml:space="preserve">[11]</w:t>
       </w:r>
       <w:r>
         <w:t xml:space="preserve">. In brief, the study was a cluster-randomised controlled trial of a complex multi-level intervention based in Finnish vocational schools. The consenting participants answered an electronic survey, underwent bioimpedance measurement and were instructed to wear an accelerometer for seven consecutive days.</w:t>
@@ -602,21 +690,13 @@
         <w:pStyle w:val="Textkrper"/>
       </w:pPr>
       <w:r>
-        <w:t xml:space="preserve">Study design, screening and recruitment</w:t>
-      </w:r>
-    </w:p>
-    <w:p>
-      <w:pPr>
-        <w:pStyle w:val="Textkrper"/>
-      </w:pPr>
-      <w:r>
         <w:t xml:space="preserve">Five schools providing four educational tracks; 1. Practical Nurse (Nur), 2. Hotel, Restaurant and Catering (HRC), 3. Business and Administration (BA), and 4. Information and Communications Technology (IT) were recruited. Schools were paired so that there would be matching numbers of students from each educational track for both members of the pair. Blinded randomization by a statistician without knowledge of pairs, track or schools was then conducted so that a random member of each pair was selected as case school, the other as control school (details reported in</w:t>
       </w:r>
       <w:r>
         <w:t xml:space="preserve"> </w:t>
       </w:r>
       <w:r>
-        <w:t xml:space="preserve">N. Hankonen et al. (2016)</w:t>
+        <w:t xml:space="preserve">[11]</w:t>
       </w:r>
       <w:r>
         <w:t xml:space="preserve">). Participants were blind to randomisation at baseline.</w:t>
@@ -643,7 +723,7 @@
         <w:t xml:space="preserve"> </w:t>
       </w:r>
       <w:r>
-        <w:t xml:space="preserve">N. Hankonen et al. (2016)</w:t>
+        <w:t xml:space="preserve">[11]</w:t>
       </w:r>
       <w:r>
         <w:t xml:space="preserve">, and all individual items of the scales are available in the supplementary file [MATTI TODO]. Thus, we will present these baseline measures only briefly.</w:t>
@@ -687,7 +767,7 @@
         <w:t xml:space="preserve"> </w:t>
       </w:r>
       <w:r>
-        <w:t xml:space="preserve">(Fagt et al., 2012)</w:t>
+        <w:t xml:space="preserve">[15]</w:t>
       </w:r>
       <w:r>
         <w:t xml:space="preserve">. The first question asked participants about the number of days in which they did more than 30 minutes of MVPA during the last week, the other asked about the overall amount of MVPA (in hours) during the previous week.</w:t>
@@ -713,16 +793,7 @@
         <w:t xml:space="preserve"> </w:t>
       </w:r>
       <w:r>
-        <w:t xml:space="preserve">(Henri VÃ</w:t>
-      </w:r>
-      <w:r>
-        <w:t xml:space="preserve">hÃ</w:t>
-      </w:r>
-      <w:r>
-        <w:t xml:space="preserve">-YpyÃ</w:t>
-      </w:r>
-      <w:r>
-        <w:t xml:space="preserve">, Vasankari, Husu, Suni, &amp; Sievänen, 2015b)</w:t>
+        <w:t xml:space="preserve">[16]</w:t>
       </w:r>
       <w:r>
         <w:t xml:space="preserve">. The MAD values were then converted to metabolic equivalent (MET) values</w:t>
@@ -731,40 +802,25 @@
         <w:t xml:space="preserve"> </w:t>
       </w:r>
       <w:r>
-        <w:t xml:space="preserve">(Henri VÃ</w:t>
-      </w:r>
-      <w:r>
-        <w:t xml:space="preserve">hÃ</w:t>
-      </w:r>
-      <w:r>
-        <w:t xml:space="preserve">-YpyÃ</w:t>
-      </w:r>
-      <w:r>
-        <w:t xml:space="preserve"> </w:t>
-      </w:r>
-      <w:r>
-        <w:t xml:space="preserve">et al., 2015a)</w:t>
-      </w:r>
-      <w:r>
-        <w:t xml:space="preserve">. The epoch-wise MET values were further smoothed by calculating 1min exponential moving average [**TOMMI CHECK if 1min moving avg or 6s epoch] exponential moving average**]. Using the smoothed MET values total PA was classified in terms of energy consumption covering MET values higher than 1.5 and moderate-to-vigorous PA (MVPA) covering MET values equal to or higher than 3</w:t>
-      </w:r>
-      <w:r>
-        <w:t xml:space="preserve"> </w:t>
-      </w:r>
-      <w:r>
-        <w:t xml:space="preserve">(Henri VÃ</w:t>
-      </w:r>
-      <w:r>
-        <w:t xml:space="preserve">hÃ</w:t>
-      </w:r>
-      <w:r>
-        <w:t xml:space="preserve">-YpyÃ</w:t>
-      </w:r>
-      <w:r>
-        <w:t xml:space="preserve"> </w:t>
-      </w:r>
-      <w:r>
-        <w:t xml:space="preserve">et al., 2015a, 2015b)</w:t>
+        <w:t xml:space="preserve">[17]</w:t>
+      </w:r>
+      <w:r>
+        <w:t xml:space="preserve">. The epoch-wise MET values were further smoothed by calculating 1min exponential moving average [</w:t>
+      </w:r>
+      <w:r>
+        <w:rPr>
+          <w:b/>
+        </w:rPr>
+        <w:t xml:space="preserve">TOMMI CHECK if 1min moving avg or 6s epoch exponential moving average</w:t>
+      </w:r>
+      <w:r>
+        <w:t xml:space="preserve">]. Using the smoothed MET values total PA was classified in terms of energy consumption covering MET values higher than 1.5 and moderate-to-vigorous PA (MVPA) covering MET values equal to or higher than 3</w:t>
+      </w:r>
+      <w:r>
+        <w:t xml:space="preserve"> </w:t>
+      </w:r>
+      <w:r>
+        <w:t xml:space="preserve">[16, 17]</w:t>
       </w:r>
       <w:r>
         <w:t xml:space="preserve">.</w:t>
@@ -790,7 +846,7 @@
         <w:t xml:space="preserve"> </w:t>
       </w:r>
       <w:r>
-        <w:t xml:space="preserve">(Tremblay et al., 2017)</w:t>
+        <w:t xml:space="preserve">[18]</w:t>
       </w:r>
       <w:r>
         <w:t xml:space="preserve">, time spent in sitting and reclining positions were combined to indicate SB, whereas standing was analysed separately as another form of stationary behaviour. Body postures were recognized from the raw acceleration data by employing both direction and intensity information from all three measurement axes. The recognition was based on the low intensity of movement (&lt;1.5 MET) and the accelerometer orientation in relation to identified upright position (angle for posture estimation, APE) calculated at the end of each 6 s epoch</w:t>
@@ -799,16 +855,7 @@
         <w:t xml:space="preserve"> </w:t>
       </w:r>
       <w:r>
-        <w:t xml:space="preserve">(H. VÃ</w:t>
-      </w:r>
-      <w:r>
-        <w:t xml:space="preserve">hÃ</w:t>
-      </w:r>
-      <w:r>
-        <w:t xml:space="preserve">-YpyÃ</w:t>
-      </w:r>
-      <w:r>
-        <w:t xml:space="preserve">, Husu, Suni, Vasankari, &amp; Sievänen, 2018)</w:t>
+        <w:t xml:space="preserve">[19]</w:t>
       </w:r>
       <w:r>
         <w:t xml:space="preserve">.</w:t>
@@ -853,7 +900,7 @@
         <w:t xml:space="preserve"> </w:t>
       </w:r>
       <w:r>
-        <w:t xml:space="preserve">(RStudio Team, 2016)</w:t>
+        <w:t xml:space="preserve">[20]</w:t>
       </w:r>
       <w:r>
         <w:t xml:space="preserve"> </w:t>
@@ -865,7 +912,7 @@
         <w:t xml:space="preserve"> </w:t>
       </w:r>
       <w:r>
-        <w:t xml:space="preserve">(Version 3.5.0; R Core Team, 2018)</w:t>
+        <w:t xml:space="preserve">[21]</w:t>
       </w:r>
       <w:r>
         <w:t xml:space="preserve"> </w:t>
@@ -879,21 +926,150 @@
         <w:pStyle w:val="Textkrper"/>
       </w:pPr>
       <w:r>
-        <w:t xml:space="preserve">We used psychological network analysis to estimate and visualize relations among items. Such networks contain nodes (variables) and edges (statistical relationships between variables). We used state-of-the-art network models that estimate conditional dependence relations among a set of items, which can be interpreted akin to partial correlations. An edge between two variables implies that they are related after controlling for all other items; the absence of an edge implies that the two items are conditionally independent.</w:t>
-      </w:r>
-    </w:p>
-    <w:p>
-      <w:pPr>
-        <w:pStyle w:val="Textkrper"/>
-      </w:pPr>
-      <w:r>
-        <w:t xml:space="preserve">Specifically, we demonstrate use of a Mixed Graphical Model that is the appropriate network model for our data. This model uses regularization, a procedure that has been shown to help recover the true network structure in data in case the data were simulated under a network model. Regularization has the goal to avoid estimating spurious relationships among items (i.e. false positive relations), and results in a parsimonious network structure. The regularization technique used here is the Least Absolute Shrinkage and Selection Operator (LASSO;</w:t>
-      </w:r>
-      <w:r>
-        <w:t xml:space="preserve"> </w:t>
-      </w:r>
-      <w:r>
-        <w:t xml:space="preserve">Tibshirani (1996)</w:t>
+        <w:t xml:space="preserve">We used psychological network analysis to estimate and visualise relations among items. Such networks contain nodes (variables) and edges (statistical relationships between variables). We used state-of-the-art network models that estimate conditional dependence relations among a set of items, which can be interpreted akin to partial correlations. An edge between two variables implies that they are related after controlling for all other items; the absence of an edge implies that the two items are conditionally independent.</w:t>
+      </w:r>
+    </w:p>
+    <w:p>
+      <w:pPr>
+        <w:pStyle w:val="Textkrper"/>
+      </w:pPr>
+      <w:r>
+        <w:t xml:space="preserve">Network analysis has recently shown promise in many fields such as social psychology</w:t>
+      </w:r>
+      <w:r>
+        <w:t xml:space="preserve"> </w:t>
+      </w:r>
+      <w:r>
+        <w:t xml:space="preserve">[22, 23]</w:t>
+      </w:r>
+      <w:r>
+        <w:t xml:space="preserve">, personality</w:t>
+      </w:r>
+      <w:r>
+        <w:t xml:space="preserve"> </w:t>
+      </w:r>
+      <w:r>
+        <w:t xml:space="preserve">[24]</w:t>
+      </w:r>
+      <w:r>
+        <w:t xml:space="preserve">, intelligence</w:t>
+      </w:r>
+      <w:r>
+        <w:t xml:space="preserve"> </w:t>
+      </w:r>
+      <w:r>
+        <w:t xml:space="preserve">[25]</w:t>
+      </w:r>
+      <w:r>
+        <w:t xml:space="preserve">, psychopathology</w:t>
+      </w:r>
+      <w:r>
+        <w:t xml:space="preserve"> </w:t>
+      </w:r>
+      <w:r>
+        <w:t xml:space="preserve">[26]</w:t>
+      </w:r>
+      <w:r>
+        <w:t xml:space="preserve">, and empathy research</w:t>
+      </w:r>
+      <w:r>
+        <w:t xml:space="preserve"> </w:t>
+      </w:r>
+      <w:r>
+        <w:t xml:space="preserve">[27]</w:t>
+      </w:r>
+      <w:r>
+        <w:t xml:space="preserve">, and is beginning to be applied for health behaviours on a broader scale. Several helpful tutorial papers aimed at empirical researchers working in psychology are available (</w:t>
+      </w:r>
+      <w:r>
+        <w:t xml:space="preserve">[28]</w:t>
+      </w:r>
+      <w:r>
+        <w:t xml:space="preserve">;</w:t>
+      </w:r>
+      <w:r>
+        <w:t xml:space="preserve"> </w:t>
+      </w:r>
+      <w:r>
+        <w:t xml:space="preserve">[29]</w:t>
+      </w:r>
+      <w:r>
+        <w:t xml:space="preserve">;</w:t>
+      </w:r>
+      <w:r>
+        <w:t xml:space="preserve"> </w:t>
+      </w:r>
+      <w:r>
+        <w:t xml:space="preserve">[30]</w:t>
+      </w:r>
+      <w:r>
+        <w:t xml:space="preserve">;</w:t>
+      </w:r>
+      <w:r>
+        <w:t xml:space="preserve"> </w:t>
+      </w:r>
+      <w:r>
+        <w:t xml:space="preserve">[31]</w:t>
+      </w:r>
+      <w:r>
+        <w:t xml:space="preserve">;</w:t>
+      </w:r>
+      <w:r>
+        <w:t xml:space="preserve"> </w:t>
+      </w:r>
+      <w:r>
+        <w:t xml:space="preserve">[32]</w:t>
+      </w:r>
+      <w:r>
+        <w:t xml:space="preserve">].</w:t>
+      </w:r>
+    </w:p>
+    <w:p>
+      <w:pPr>
+        <w:pStyle w:val="Textkrper"/>
+      </w:pPr>
+      <w:r>
+        <w:t xml:space="preserve">Network models applied to between-subjects data at one time-point can be useful for describing health psychological data, as well as facilitating group-level hypothesis generation regarding which parts of the system are central for a problem at hand</w:t>
+      </w:r>
+      <w:r>
+        <w:t xml:space="preserve"> </w:t>
+      </w:r>
+      <w:r>
+        <w:t xml:space="preserve">[33]</w:t>
+      </w:r>
+      <w:r>
+        <w:t xml:space="preserve">. Identifying these determinants of importance can thus supplement traditional structural equation modeling (SEM) approaches, while dealing with some possibly problematic approaches to SEM</w:t>
+      </w:r>
+      <w:r>
+        <w:t xml:space="preserve"> </w:t>
+      </w:r>
+      <w:r>
+        <w:t xml:space="preserve">[34, 35]</w:t>
+      </w:r>
+      <w:r>
+        <w:t xml:space="preserve">.</w:t>
+      </w:r>
+    </w:p>
+    <w:p>
+      <w:pPr>
+        <w:pStyle w:val="Textkrper"/>
+      </w:pPr>
+      <w:r>
+        <w:t xml:space="preserve">Network analysis naturally entails its own set of assumptions. As with any model, it does not make sense to include variables which can be thought to be embedded in each other. For example, it is difficult to argue that there is no conceptual overlap between positive outcome expectations and autonomous motivation. In this regard, behaviour change technique usage and the quality of one’s motivation (as posited by self-determination theory) seem less problematic.</w:t>
+      </w:r>
+    </w:p>
+    <w:p>
+      <w:pPr>
+        <w:pStyle w:val="Textkrper"/>
+      </w:pPr>
+      <w:r>
+        <w:t xml:space="preserve">The Mixed Graphical Model uses regularization, a procedure that has been shown to help recover the true network structure in data in case the data were simulated under a network model. Regularization has the goal to avoid estimating spurious relationships among items (i.e. false positive relations), and results in a parsimonious network structure. The regularization technique used here is the Least Absolute Shrinkage and Selection Operator (LASSO;</w:t>
+      </w:r>
+      <w:r>
+        <w:t xml:space="preserve"> </w:t>
+      </w:r>
+      <w:r>
+        <w:t xml:space="preserve">[36]</w:t>
       </w:r>
       <w:r>
         <w:t xml:space="preserve">), which shrinks all edges and sets very small edges to exact zero. A paper that explains lasso regularization in network models in detail can be found elsewhere</w:t>
@@ -902,131 +1078,19 @@
         <w:t xml:space="preserve"> </w:t>
       </w:r>
       <w:r>
-        <w:t xml:space="preserve">(Epskamp &amp; Fried, 2018)</w:t>
+        <w:t xml:space="preserve">[29]</w:t>
+      </w:r>
+      <w:r>
+        <w:t xml:space="preserve">. The model also displays the proportion of a given node’s variance, which can be predicted by its connected neighbours, providing an intuitive measure of how much of the value is determined by the other nodes</w:t>
+      </w:r>
+      <w:r>
+        <w:t xml:space="preserve"> </w:t>
+      </w:r>
+      <w:r>
+        <w:t xml:space="preserve">[37]</w:t>
       </w:r>
       <w:r>
         <w:t xml:space="preserve">.</w:t>
-      </w:r>
-    </w:p>
-    <w:p>
-      <w:pPr>
-        <w:pStyle w:val="Textkrper"/>
-      </w:pPr>
-      <w:r>
-        <w:t xml:space="preserve">Network analysis has recently shown promise in many fields such as social psychology</w:t>
-      </w:r>
-      <w:r>
-        <w:t xml:space="preserve"> </w:t>
-      </w:r>
-      <w:r>
-        <w:t xml:space="preserve">(Dalege, Borsboom, Harreveld, Waldorp, &amp; Maas, 2017; Dalege et al., 2016)</w:t>
-      </w:r>
-      <w:r>
-        <w:t xml:space="preserve">, personality</w:t>
-      </w:r>
-      <w:r>
-        <w:t xml:space="preserve"> </w:t>
-      </w:r>
-      <w:r>
-        <w:t xml:space="preserve">(Mõttus &amp; Allerhand, 2017)</w:t>
-      </w:r>
-      <w:r>
-        <w:t xml:space="preserve">, intelligence</w:t>
-      </w:r>
-      <w:r>
-        <w:t xml:space="preserve"> </w:t>
-      </w:r>
-      <w:r>
-        <w:t xml:space="preserve">(Van Der Maas, Kan, Marsman, &amp; Stevenson, 2017)</w:t>
-      </w:r>
-      <w:r>
-        <w:t xml:space="preserve">, psychopathology</w:t>
-      </w:r>
-      <w:r>
-        <w:t xml:space="preserve"> </w:t>
-      </w:r>
-      <w:r>
-        <w:t xml:space="preserve">(Fried et al., 2017)</w:t>
-      </w:r>
-      <w:r>
-        <w:t xml:space="preserve">, and empathy research</w:t>
-      </w:r>
-      <w:r>
-        <w:t xml:space="preserve"> </w:t>
-      </w:r>
-      <w:r>
-        <w:t xml:space="preserve">(Briganti, Kempenaers, Braun, Fried, &amp; Linkowski, 2018)</w:t>
-      </w:r>
-      <w:r>
-        <w:t xml:space="preserve">, and is beginning to be applied for health behaviours on a broader scale. Several helpful tutorial papers aimed at empirical researchers working in psychology are available (</w:t>
-      </w:r>
-      <w:r>
-        <w:t xml:space="preserve">Dalege, Borsboom, van Harreveld, and van der Maas (2017)</w:t>
-      </w:r>
-      <w:r>
-        <w:t xml:space="preserve">;</w:t>
-      </w:r>
-      <w:r>
-        <w:t xml:space="preserve"> </w:t>
-      </w:r>
-      <w:r>
-        <w:t xml:space="preserve">Epskamp and Fried (2018)</w:t>
-      </w:r>
-      <w:r>
-        <w:t xml:space="preserve">;</w:t>
-      </w:r>
-      <w:r>
-        <w:t xml:space="preserve"> </w:t>
-      </w:r>
-      <w:r>
-        <w:t xml:space="preserve">Epskamp, Borsboom, and Fried (2016)</w:t>
-      </w:r>
-      <w:r>
-        <w:t xml:space="preserve">;</w:t>
-      </w:r>
-      <w:r>
-        <w:t xml:space="preserve"> </w:t>
-      </w:r>
-      <w:r>
-        <w:t xml:space="preserve">Costantini et al. (2015)</w:t>
-      </w:r>
-      <w:r>
-        <w:t xml:space="preserve">;</w:t>
-      </w:r>
-      <w:r>
-        <w:t xml:space="preserve"> </w:t>
-      </w:r>
-      <w:r>
-        <w:t xml:space="preserve">Costantini et al. (2017)</w:t>
-      </w:r>
-      <w:r>
-        <w:t xml:space="preserve">].</w:t>
-      </w:r>
-    </w:p>
-    <w:p>
-      <w:pPr>
-        <w:pStyle w:val="Textkrper"/>
-      </w:pPr>
-      <w:r>
-        <w:t xml:space="preserve">Network models applied to between-subjects data at one time-point can be useful for describing health psychological data, as well as facilitating group-level hypothesis generation regarding which parts of the system are central for a problem at hand (</w:t>
-      </w:r>
-      <w:r>
-        <w:t xml:space="preserve">“</w:t>
-      </w:r>
-      <w:r>
-        <w:t xml:space="preserve">Moving forward.</w:t>
-      </w:r>
-      <w:r>
-        <w:t xml:space="preserve">”</w:t>
-      </w:r>
-      <w:r>
-        <w:t xml:space="preserve">). Identifying these determinants of importance can thus supplement traditional structural equation modeling (SEM) approaches, while dealing with some possibly problematic approaches to SEM (REF Borsboom theoretical status of latent variables, Bringmann 2018, but see also Bringmann &amp; Eronen, 2018).</w:t>
-      </w:r>
-      <w:r>
-        <w:t xml:space="preserve"> </w:t>
-      </w:r>
-      <w:r>
-        <w:t xml:space="preserve">Network analysis naturally entails its own set of assumptions. As with any model, it does not make sense to include variables which can be thought to be embedded in each other. For example, it is difficult to justify argue that there is no conceptual overlap between positive outcome expectations and autonomous motivation. Behaviour change technique usage seems less problematic in this regard.</w:t>
       </w:r>
     </w:p>
     <w:p>
@@ -1639,7 +1703,54 @@
     </w:tbl>
     <w:p>
       <w:pPr>
-        <w:pStyle w:val="Textkrper"/>
+        <w:pStyle w:val="SourceCode"/>
+      </w:pPr>
+      <w:r>
+        <w:rPr>
+          <w:rStyle w:val="VerbatimChar"/>
+        </w:rPr>
+        <w:t xml:space="preserve">## Warning in mean.default(., na.rm = TRUE): argument is not numeric or</w:t>
+      </w:r>
+      <w:r>
+        <w:br w:type="textWrapping"/>
+      </w:r>
+      <w:r>
+        <w:rPr>
+          <w:rStyle w:val="VerbatimChar"/>
+        </w:rPr>
+        <w:t xml:space="preserve">## logical: returning NA</w:t>
+      </w:r>
+      <w:r>
+        <w:br w:type="textWrapping"/>
+      </w:r>
+      <w:r>
+        <w:rPr>
+          <w:rStyle w:val="VerbatimChar"/>
+        </w:rPr>
+        <w:t xml:space="preserve">## Warning in min(x): no non-missing arguments to min; returning Inf</w:t>
+      </w:r>
+      <w:r>
+        <w:br w:type="textWrapping"/>
+      </w:r>
+      <w:r>
+        <w:rPr>
+          <w:rStyle w:val="VerbatimChar"/>
+        </w:rPr>
+        <w:t xml:space="preserve">## Warning in max(x): no non-missing arguments to max; returning -Inf</w:t>
+      </w:r>
+      <w:r>
+        <w:br w:type="textWrapping"/>
+      </w:r>
+      <w:r>
+        <w:rPr>
+          <w:rStyle w:val="VerbatimChar"/>
+        </w:rPr>
+        <w:t xml:space="preserve">## Warning in precision(x): NaNs produced</w:t>
+      </w:r>
+    </w:p>
+    <w:p>
+      <w:pPr>
+        <w:pStyle w:val="FirstParagraph"/>
       </w:pPr>
       <w:r>
         <w:t xml:space="preserve">Table</w:t>
@@ -1656,9 +1767,11 @@
       <w:r>
         <w:t xml:space="preserve">shows summary statistics for primary outcome variables with their intra-class correlations (ICCs) for class and school (see supplementary website for ICCs for all variables).</w:t>
       </w:r>
-      <w:r>
-        <w:t xml:space="preserve"> </w:t>
-      </w:r>
+    </w:p>
+    <w:p>
+      <w:pPr>
+        <w:pStyle w:val="Textkrper"/>
+      </w:pPr>
       <w:r>
         <w:t xml:space="preserve">At baseline, NA% students provided at least 4 days with a minimum of 10 hours per day of valid accelerometer data. On average, the youth reported engaging in at least 30 minutes of MVPA on 2.80 days a week.</w:t>
       </w:r>
@@ -2246,7 +2359,7 @@
         <w:t xml:space="preserve"> </w:t>
       </w:r>
       <w:r>
-        <w:t xml:space="preserve">(Haig, 2016; Nickerson, 2000)</w:t>
+        <w:t xml:space="preserve">[38, 39]</w:t>
       </w:r>
       <w:r>
         <w:t xml:space="preserve">, to keep error rate under the alpha level, one would have to correct for multiple testing and it is unclear how many tests one should correct for, when hypotheses are not pre-specified</w:t>
@@ -2255,7 +2368,7 @@
         <w:t xml:space="preserve"> </w:t>
       </w:r>
       <w:r>
-        <w:t xml:space="preserve">(de Groot, 2014; Nosek, Ebersole, DeHaven, &amp; Mellor, 2018)</w:t>
+        <w:t xml:space="preserve">[40, 41]</w:t>
       </w:r>
       <w:r>
         <w:t xml:space="preserve">. Ignoring this – especially in our case, where it is unclear how to heed the recommendation to justify one’s alpha level</w:t>
@@ -2264,7 +2377,7 @@
         <w:t xml:space="preserve"> </w:t>
       </w:r>
       <w:r>
-        <w:t xml:space="preserve">(Lakens et al., 2018)</w:t>
+        <w:t xml:space="preserve">[42]</w:t>
       </w:r>
       <w:r>
         <w:t xml:space="preserve"> </w:t>
@@ -2276,7 +2389,7 @@
         <w:t xml:space="preserve"> </w:t>
       </w:r>
       <w:r>
-        <w:t xml:space="preserve">(Simmons, Nelson, &amp; Simonsohn, 2011)</w:t>
+        <w:t xml:space="preserve">[43]</w:t>
       </w:r>
       <w:r>
         <w:t xml:space="preserve">. Besides the logic of hypothesis testing, and more importantly, we are not interested in whether the populations differ by any arbitrarily small amount on any on the variables. What matters is, whether this difference will affect the analysis and interpretation of outcomes for the main trial (i.e. a null hypothesis of nil difference is not sensible in our case), and the minimal meaningful effect size is of primary importance here. However, two caveats follow: Firstly, effect sizes not accounting for the multilevel structure of the data inflate the standard errors, possibly even making zero effects appear as medium-sized ones</w:t>
@@ -2285,7 +2398,7 @@
         <w:t xml:space="preserve"> </w:t>
       </w:r>
       <w:r>
-        <w:t xml:space="preserve">(M. H. C. Lai &amp; Kwok, 2016)</w:t>
+        <w:t xml:space="preserve">[44]</w:t>
       </w:r>
       <w:r>
         <w:t xml:space="preserve">. Secondly, it is not a trivial task to derive trustworthy effect sizes for nested data [cite bolker?]. Although some solutions exist (e.g.</w:t>
@@ -2294,7 +2407,7 @@
         <w:t xml:space="preserve"> </w:t>
       </w:r>
       <w:r>
-        <w:t xml:space="preserve">M. H. C. Lai and Kwok (2016)</w:t>
+        <w:t xml:space="preserve">[44]</w:t>
       </w:r>
       <w:r>
         <w:t xml:space="preserve">), they have not yet been empirically validated for finite populations in the second or third levels</w:t>
@@ -2303,7 +2416,7 @@
         <w:t xml:space="preserve"> </w:t>
       </w:r>
       <w:r>
-        <w:t xml:space="preserve">(M. H. Lai, Kwok, Hsiao, &amp; Cao, 2018)</w:t>
+        <w:t xml:space="preserve">[45]</w:t>
       </w:r>
       <w:r>
         <w:t xml:space="preserve">, nor is there a straightforward software implementation at the time of writing. [REIJO maybe refurbish this?] Therefore, we opt to present the means with their corresponding confidence intervals, encouraging the readers to refrain from merely considering non-overlapping intervals between groups as hypothesis tests.</w:t>
@@ -3709,7 +3822,81 @@
         <w:t xml:space="preserve">1</w:t>
       </w:r>
       <w:r>
-        <w:t xml:space="preserve">, we can see that the patterns of activity within gender and intervention allocation groups are similar, but the educational tracks differ in their activity levels to an extent.</w:t>
+        <w:t xml:space="preserve">, we can see that the patterns of activity within gender and intervention allocation groups are similar, but the IT track differs in their activity pattern to an extent.</w:t>
+      </w:r>
+    </w:p>
+    <w:p>
+      <w:pPr>
+        <w:pStyle w:val="SourceCode"/>
+      </w:pPr>
+      <w:r>
+        <w:rPr>
+          <w:rStyle w:val="VerbatimChar"/>
+        </w:rPr>
+        <w:t xml:space="preserve">## Warning: attributes are not identical across measure variables;</w:t>
+      </w:r>
+      <w:r>
+        <w:br w:type="textWrapping"/>
+      </w:r>
+      <w:r>
+        <w:rPr>
+          <w:rStyle w:val="VerbatimChar"/>
+        </w:rPr>
+        <w:t xml:space="preserve">## they will be dropped</w:t>
+      </w:r>
+      <w:r>
+        <w:br w:type="textWrapping"/>
+      </w:r>
+      <w:r>
+        <w:rPr>
+          <w:rStyle w:val="VerbatimChar"/>
+        </w:rPr>
+        <w:t xml:space="preserve"/>
+      </w:r>
+      <w:r>
+        <w:br w:type="textWrapping"/>
+      </w:r>
+      <w:r>
+        <w:rPr>
+          <w:rStyle w:val="VerbatimChar"/>
+        </w:rPr>
+        <w:t xml:space="preserve">## Warning: attributes are not identical across measure variables;</w:t>
+      </w:r>
+      <w:r>
+        <w:br w:type="textWrapping"/>
+      </w:r>
+      <w:r>
+        <w:rPr>
+          <w:rStyle w:val="VerbatimChar"/>
+        </w:rPr>
+        <w:t xml:space="preserve">## they will be dropped</w:t>
+      </w:r>
+      <w:r>
+        <w:br w:type="textWrapping"/>
+      </w:r>
+      <w:r>
+        <w:rPr>
+          <w:rStyle w:val="VerbatimChar"/>
+        </w:rPr>
+        <w:t xml:space="preserve">## Warning: Removed 1850 rows containing missing values (position_stack).</w:t>
+      </w:r>
+      <w:r>
+        <w:br w:type="textWrapping"/>
+      </w:r>
+      <w:r>
+        <w:rPr>
+          <w:rStyle w:val="VerbatimChar"/>
+        </w:rPr>
+        <w:t xml:space="preserve"/>
+      </w:r>
+      <w:r>
+        <w:br w:type="textWrapping"/>
+      </w:r>
+      <w:r>
+        <w:rPr>
+          <w:rStyle w:val="VerbatimChar"/>
+        </w:rPr>
+        <w:t xml:space="preserve">## Warning: Removed 1850 rows containing missing values (position_stack).</w:t>
       </w:r>
     </w:p>
     <w:p>
@@ -3721,7 +3908,7 @@
           <wp:inline>
             <wp:extent cx="5969000" cy="2984500"/>
             <wp:effectExtent b="0" l="0" r="0" t="0"/>
-            <wp:docPr descr="Figure 1 Averaged proportions of activity during an average day." title="" id="1" name="Picture"/>
+            <wp:docPr descr="Figure 1 Stacked bar plot drawn with R package ggplot, showing averaged proportions of activity during an average day, separated by gender, arm and educational track. Nur = Practical nurse, HRC = Hotel, restaurant and catering, BA = Business and administration, IT = Information and communications technology." title="" id="1" name="Picture"/>
             <a:graphic>
               <a:graphicData uri="http://schemas.openxmlformats.org/drawingml/2006/picture">
                 <pic:pic>
@@ -3764,7 +3951,19 @@
         <w:pStyle w:val="ImageCaption"/>
       </w:pPr>
       <w:r>
-        <w:t xml:space="preserve">Figure 1 Averaged proportions of activity during an average day.</w:t>
+        <w:t xml:space="preserve">Figure 1 Stacked bar plot drawn with R package</w:t>
+      </w:r>
+      <w:r>
+        <w:t xml:space="preserve"> </w:t>
+      </w:r>
+      <w:r>
+        <w:rPr>
+          <w:rStyle w:val="VerbatimChar"/>
+        </w:rPr>
+        <w:t xml:space="preserve">ggplot</w:t>
+      </w:r>
+      <w:r>
+        <w:t xml:space="preserve">, showing averaged proportions of activity during an average day, separated by gender, arm and educational track. Nur = Practical nurse, HRC = Hotel, restaurant and catering, BA = Business and administration, IT = Information and communications technology.</w:t>
       </w:r>
     </w:p>
     <w:p>
@@ -3792,7 +3991,7 @@
         <w:t xml:space="preserve"> </w:t>
       </w:r>
       <w:r>
-        <w:t xml:space="preserve">displays a density plot. It can be read like a histogram, but the shape is not dependent on the bar size, which is often set by software defaults and may not reflect the research needs at hand. The density curve also helps illustrate differences across groups.</w:t>
+        <w:t xml:space="preserve">displays a density plot. It can be read like a histogram, but the shape is not dependent on the bar width, which is often set by software defaults and may not reflect the research needs at hand. The density curve also helps illustrate differences across groups. This graph, in comparison to the previous one, reveals variability and potential distributional differences, but does not show individual observations which determine the height of the curve.</w:t>
       </w:r>
     </w:p>
     <w:p>
@@ -3803,7 +4002,7 @@
         <w:rPr>
           <w:rStyle w:val="VerbatimChar"/>
         </w:rPr>
-        <w:t xml:space="preserve">## </w:t>
+        <w:t xml:space="preserve">## Warning in plot.window(...): "test" is not a graphical parameter</w:t>
       </w:r>
       <w:r>
         <w:br w:type="textWrapping"/>
@@ -3812,7 +4011,7 @@
         <w:rPr>
           <w:rStyle w:val="VerbatimChar"/>
         </w:rPr>
-        <w:t xml:space="preserve">## Test of equal densities:  p-value =  0</w:t>
+        <w:t xml:space="preserve">## Warning in plot.xy(xy, type, ...): "test" is not a graphical parameter</w:t>
       </w:r>
       <w:r>
         <w:br w:type="textWrapping"/>
@@ -3821,7 +4020,7 @@
         <w:rPr>
           <w:rStyle w:val="VerbatimChar"/>
         </w:rPr>
-        <w:t xml:space="preserve">## </w:t>
+        <w:t xml:space="preserve">## Warning in axis(side = side, at = at, labels = labels, ...): "test" is not</w:t>
       </w:r>
       <w:r>
         <w:br w:type="textWrapping"/>
@@ -3830,7 +4029,133 @@
         <w:rPr>
           <w:rStyle w:val="VerbatimChar"/>
         </w:rPr>
-        <w:t xml:space="preserve">## Test of equal densities:  p-value =  0.09</w:t>
+        <w:t xml:space="preserve">## a graphical parameter</w:t>
+      </w:r>
+      <w:r>
+        <w:br w:type="textWrapping"/>
+      </w:r>
+      <w:r>
+        <w:rPr>
+          <w:rStyle w:val="VerbatimChar"/>
+        </w:rPr>
+        <w:t xml:space="preserve"/>
+      </w:r>
+      <w:r>
+        <w:br w:type="textWrapping"/>
+      </w:r>
+      <w:r>
+        <w:rPr>
+          <w:rStyle w:val="VerbatimChar"/>
+        </w:rPr>
+        <w:t xml:space="preserve">## Warning in axis(side = side, at = at, labels = labels, ...): "test" is not</w:t>
+      </w:r>
+      <w:r>
+        <w:br w:type="textWrapping"/>
+      </w:r>
+      <w:r>
+        <w:rPr>
+          <w:rStyle w:val="VerbatimChar"/>
+        </w:rPr>
+        <w:t xml:space="preserve">## a graphical parameter</w:t>
+      </w:r>
+      <w:r>
+        <w:br w:type="textWrapping"/>
+      </w:r>
+      <w:r>
+        <w:rPr>
+          <w:rStyle w:val="VerbatimChar"/>
+        </w:rPr>
+        <w:t xml:space="preserve">## Warning in box(...): "test" is not a graphical parameter</w:t>
+      </w:r>
+      <w:r>
+        <w:br w:type="textWrapping"/>
+      </w:r>
+      <w:r>
+        <w:rPr>
+          <w:rStyle w:val="VerbatimChar"/>
+        </w:rPr>
+        <w:t xml:space="preserve">## Warning in title(...): "test" is not a graphical parameter</w:t>
+      </w:r>
+      <w:r>
+        <w:br w:type="textWrapping"/>
+      </w:r>
+      <w:r>
+        <w:rPr>
+          <w:rStyle w:val="VerbatimChar"/>
+        </w:rPr>
+        <w:t xml:space="preserve">## Warning in plot.window(...): "test" is not a graphical parameter</w:t>
+      </w:r>
+      <w:r>
+        <w:br w:type="textWrapping"/>
+      </w:r>
+      <w:r>
+        <w:rPr>
+          <w:rStyle w:val="VerbatimChar"/>
+        </w:rPr>
+        <w:t xml:space="preserve">## Warning in plot.xy(xy, type, ...): "test" is not a graphical parameter</w:t>
+      </w:r>
+      <w:r>
+        <w:br w:type="textWrapping"/>
+      </w:r>
+      <w:r>
+        <w:rPr>
+          <w:rStyle w:val="VerbatimChar"/>
+        </w:rPr>
+        <w:t xml:space="preserve">## Warning in axis(side = side, at = at, labels = labels, ...): "test" is not</w:t>
+      </w:r>
+      <w:r>
+        <w:br w:type="textWrapping"/>
+      </w:r>
+      <w:r>
+        <w:rPr>
+          <w:rStyle w:val="VerbatimChar"/>
+        </w:rPr>
+        <w:t xml:space="preserve">## a graphical parameter</w:t>
+      </w:r>
+      <w:r>
+        <w:br w:type="textWrapping"/>
+      </w:r>
+      <w:r>
+        <w:rPr>
+          <w:rStyle w:val="VerbatimChar"/>
+        </w:rPr>
+        <w:t xml:space="preserve"/>
+      </w:r>
+      <w:r>
+        <w:br w:type="textWrapping"/>
+      </w:r>
+      <w:r>
+        <w:rPr>
+          <w:rStyle w:val="VerbatimChar"/>
+        </w:rPr>
+        <w:t xml:space="preserve">## Warning in axis(side = side, at = at, labels = labels, ...): "test" is not</w:t>
+      </w:r>
+      <w:r>
+        <w:br w:type="textWrapping"/>
+      </w:r>
+      <w:r>
+        <w:rPr>
+          <w:rStyle w:val="VerbatimChar"/>
+        </w:rPr>
+        <w:t xml:space="preserve">## a graphical parameter</w:t>
+      </w:r>
+      <w:r>
+        <w:br w:type="textWrapping"/>
+      </w:r>
+      <w:r>
+        <w:rPr>
+          <w:rStyle w:val="VerbatimChar"/>
+        </w:rPr>
+        <w:t xml:space="preserve">## Warning in box(...): "test" is not a graphical parameter</w:t>
+      </w:r>
+      <w:r>
+        <w:br w:type="textWrapping"/>
+      </w:r>
+      <w:r>
+        <w:rPr>
+          <w:rStyle w:val="VerbatimChar"/>
+        </w:rPr>
+        <w:t xml:space="preserve">## Warning in title(...): "test" is not a graphical parameter</w:t>
       </w:r>
     </w:p>
     <w:p>
@@ -3842,12 +4167,12 @@
           <wp:inline>
             <wp:extent cx="4587290" cy="3669832"/>
             <wp:effectExtent b="0" l="0" r="0" t="0"/>
-            <wp:docPr descr="Figure 2 Accelerometer-measured MVPA minutes. Grey region in depicts bootstrapped area of equivalence, given independent observations. Figure implemented by R package sm." title="" id="1" name="Picture"/>
+            <wp:docPr descr="Figure 2 Kernel density plot drawn with R package sm, showing accelerometer-measured moderate-to-vigorous PA minutes, separated by gender and arm. Grey region in depicts bootstrapped area of equivalence, given independent observations." title="" id="1" name="Picture"/>
             <a:graphic>
               <a:graphicData uri="http://schemas.openxmlformats.org/drawingml/2006/picture">
                 <pic:pic>
                   <pic:nvPicPr>
-                    <pic:cNvPr descr="_baseline-manuscript_files/figure-docx/MVPA-accelerometer-sm-1.png" id="0" name="Picture"/>
+                    <pic:cNvPr descr="_baseline-manuscript_files/figure-docx/MVPA-accelerometer-sm-plot-1.png" id="0" name="Picture"/>
                     <pic:cNvPicPr>
                       <a:picLocks noChangeArrowheads="1" noChangeAspect="1"/>
                     </pic:cNvPicPr>
@@ -3885,7 +4210,19 @@
         <w:pStyle w:val="ImageCaption"/>
       </w:pPr>
       <w:r>
-        <w:t xml:space="preserve">Figure 2 Accelerometer-measured MVPA minutes. Grey region in depicts bootstrapped area of equivalence, given independent observations. Figure implemented by R package sm.</w:t>
+        <w:t xml:space="preserve">Figure 2 Kernel density plot drawn with R package</w:t>
+      </w:r>
+      <w:r>
+        <w:t xml:space="preserve"> </w:t>
+      </w:r>
+      <w:r>
+        <w:rPr>
+          <w:rStyle w:val="VerbatimChar"/>
+        </w:rPr>
+        <w:t xml:space="preserve">sm</w:t>
+      </w:r>
+      <w:r>
+        <w:t xml:space="preserve">, showing accelerometer-measured moderate-to-vigorous PA minutes, separated by gender and arm. Grey region in depicts bootstrapped area of equivalence, given independent observations.</w:t>
       </w:r>
     </w:p>
     <w:p>
@@ -3899,7 +4236,7 @@
         <w:t xml:space="preserve"> </w:t>
       </w:r>
       <w:r>
-        <w:t xml:space="preserve">(P. Husu et al., 2016)</w:t>
+        <w:t xml:space="preserve">[3]</w:t>
       </w:r>
       <w:r>
         <w:t xml:space="preserve">, this warrants a closer inspection, as presented by the density plots in figure</w:t>
@@ -3912,6 +4249,53 @@
       </w:r>
       <w:r>
         <w:t xml:space="preserve">.</w:t>
+      </w:r>
+    </w:p>
+    <w:p>
+      <w:pPr>
+        <w:pStyle w:val="SourceCode"/>
+      </w:pPr>
+      <w:r>
+        <w:rPr>
+          <w:rStyle w:val="VerbatimChar"/>
+        </w:rPr>
+        <w:t xml:space="preserve">## Warning: Removed 370 rows containing non-finite values</w:t>
+      </w:r>
+      <w:r>
+        <w:br w:type="textWrapping"/>
+      </w:r>
+      <w:r>
+        <w:rPr>
+          <w:rStyle w:val="VerbatimChar"/>
+        </w:rPr>
+        <w:t xml:space="preserve">## (stat_density_ridges).</w:t>
+      </w:r>
+      <w:r>
+        <w:br w:type="textWrapping"/>
+      </w:r>
+      <w:r>
+        <w:rPr>
+          <w:rStyle w:val="VerbatimChar"/>
+        </w:rPr>
+        <w:t xml:space="preserve"/>
+      </w:r>
+      <w:r>
+        <w:br w:type="textWrapping"/>
+      </w:r>
+      <w:r>
+        <w:rPr>
+          <w:rStyle w:val="VerbatimChar"/>
+        </w:rPr>
+        <w:t xml:space="preserve">## Warning: Removed 370 rows containing non-finite values</w:t>
+      </w:r>
+      <w:r>
+        <w:br w:type="textWrapping"/>
+      </w:r>
+      <w:r>
+        <w:rPr>
+          <w:rStyle w:val="VerbatimChar"/>
+        </w:rPr>
+        <w:t xml:space="preserve">## (stat_density_ridges).</w:t>
       </w:r>
     </w:p>
     <w:p>
@@ -3923,7 +4307,7 @@
           <wp:inline>
             <wp:extent cx="4587290" cy="3669832"/>
             <wp:effectExtent b="0" l="0" r="0" t="0"/>
-            <wp:docPr descr="Figure 3 Hours of moderate-to-vigorous PA for different educational tracks. Midpoints of diamonds indicate means, endpoints 95% credible intervals. Individual observations are presented under the density curves, with random scatter on the y-axis to ease inspection. Figure implemented by R package ggridges. Nur = Practical nurse, HRC = Hotel, restaurant and catering, BA = Business and administration, IT = Information and communications technology." title="" id="1" name="Picture"/>
+            <wp:docPr descr="Figure 3 Raincloud ridge plot combined with a diamond plot, drawn with R packages ggridges and userfriendlyscience, showing hours of moderate-to-vigorous PA for different educational tracks. Midpoints of diamonds indicate means, endpoints 95% credible intervals. Individual observations are presented under the density curves, with random scatter on the y-axis to ease inspection. Nur = Practical nurse, HRC = Hotel, restaurant and catering, BA = Business and administration, IT = Information and communications technology." title="" id="1" name="Picture"/>
             <a:graphic>
               <a:graphicData uri="http://schemas.openxmlformats.org/drawingml/2006/picture">
                 <pic:pic>
@@ -3966,7 +4350,34 @@
         <w:pStyle w:val="ImageCaption"/>
       </w:pPr>
       <w:r>
-        <w:t xml:space="preserve">Figure 3 Hours of moderate-to-vigorous PA for different educational tracks. Midpoints of diamonds indicate means, endpoints 95% credible intervals. Individual observations are presented under the density curves, with random scatter on the y-axis to ease inspection. Figure implemented by R package ggridges. Nur = Practical nurse, HRC = Hotel, restaurant and catering, BA = Business and administration, IT = Information and communications technology.</w:t>
+        <w:t xml:space="preserve">Figure 3 Raincloud ridge plot combined with a diamond plot, drawn with R packages</w:t>
+      </w:r>
+      <w:r>
+        <w:t xml:space="preserve"> </w:t>
+      </w:r>
+      <w:r>
+        <w:rPr>
+          <w:rStyle w:val="VerbatimChar"/>
+        </w:rPr>
+        <w:t xml:space="preserve">ggridges</w:t>
+      </w:r>
+      <w:r>
+        <w:t xml:space="preserve"> </w:t>
+      </w:r>
+      <w:r>
+        <w:t xml:space="preserve">and</w:t>
+      </w:r>
+      <w:r>
+        <w:t xml:space="preserve"> </w:t>
+      </w:r>
+      <w:r>
+        <w:rPr>
+          <w:rStyle w:val="VerbatimChar"/>
+        </w:rPr>
+        <w:t xml:space="preserve">userfriendlyscience</w:t>
+      </w:r>
+      <w:r>
+        <w:t xml:space="preserve">, showing hours of moderate-to-vigorous PA for different educational tracks. Midpoints of diamonds indicate means, endpoints 95% credible intervals. Individual observations are presented under the density curves, with random scatter on the y-axis to ease inspection. Nur = Practical nurse, HRC = Hotel, restaurant and catering, BA = Business and administration, IT = Information and communications technology.</w:t>
       </w:r>
     </w:p>
     <w:p>
@@ -3991,13 +4402,13 @@
         <w:pStyle w:val="Textkrper"/>
       </w:pPr>
       <w:r>
-        <w:t xml:space="preserve">In sum, boys are slightly more active in most of the tracks (mean differences—7.40 minutes for Practical nurse, -0.40 for Hotel, restaurant and catering, 7.50 for Business and administration, and 17.10 for Information and communications technology—are small and can be attributed to random variation). In spite of this, girls appear more active in the aggregate. This is also known as the Simpson’s paradox, and is best approached by visualising data (see</w:t>
-      </w:r>
-      <w:r>
-        <w:t xml:space="preserve"> </w:t>
-      </w:r>
-      <w:r>
-        <w:t xml:space="preserve">Kievit, Frankenhuis, Waldorp, and Borsboom (2013)</w:t>
+        <w:t xml:space="preserve">In sum, boys were very slightly more active in most of the tracks: mean differences in minutes (7.40 for Practical nurse, -0.40 for Hotel, restaurant and catering, 7.50 for Business and administration, and 17.10 for Information and communications technology) are small and can be attributed to random variation. In spite of this, girls appear more active in the aggregate. This is also known as the Simpson’s paradox, and is best approached by visualising data (see</w:t>
+      </w:r>
+      <w:r>
+        <w:t xml:space="preserve"> </w:t>
+      </w:r>
+      <w:r>
+        <w:t xml:space="preserve">[46]</w:t>
       </w:r>
       <w:r>
         <w:t xml:space="preserve"> </w:t>
@@ -4008,12 +4419,510 @@
     </w:p>
     <w:p>
       <w:pPr>
+        <w:pStyle w:val="Textkrper"/>
+      </w:pPr>
+      <w:r>
+        <w:t xml:space="preserve">Similar plots for all primary outcome variables can be found in the supplement. Regardless of track, boys reported more days with at least 30 minutes of MVPA, while reporting more e.g. gym training, which was more strongly connected to the survey-measured MVPA than the accelerometer-measured one. Accelerometer measurement also indicated, that boys were more sedentary and interrupted sitting less often than girls. These results are also described in the supplement.</w:t>
+      </w:r>
+    </w:p>
+    <w:p>
+      <w:pPr>
+        <w:pStyle w:val="berschrift3"/>
+      </w:pPr>
+      <w:bookmarkStart w:id="38" w:name="behaviour-change-technique-usage"/>
+      <w:bookmarkEnd w:id="38"/>
+      <w:r>
+        <w:t xml:space="preserve">Behaviour change technique usage</w:t>
+      </w:r>
+    </w:p>
+    <w:p>
+      <w:pPr>
+        <w:pStyle w:val="FirstParagraph"/>
+      </w:pPr>
+      <w:r>
+        <w:t xml:space="preserve">There were no clear differences between frequency-dependent BCTs between genders and intervention allocation, as shown in</w:t>
+      </w:r>
+      <w:r>
+        <w:t xml:space="preserve"> </w:t>
+      </w:r>
+      <w:r>
+        <w:t xml:space="preserve">4</w:t>
+      </w:r>
+      <w:r>
+        <w:t xml:space="preserve">.</w:t>
+      </w:r>
+    </w:p>
+    <w:p>
+      <w:pPr>
+        <w:pStyle w:val="SourceCode"/>
+      </w:pPr>
+      <w:r>
+        <w:rPr>
+          <w:rStyle w:val="VerbatimChar"/>
+        </w:rPr>
+        <w:t xml:space="preserve">## Warning: attributes are not identical across measure variables;</w:t>
+      </w:r>
+      <w:r>
+        <w:br w:type="textWrapping"/>
+      </w:r>
+      <w:r>
+        <w:rPr>
+          <w:rStyle w:val="VerbatimChar"/>
+        </w:rPr>
+        <w:t xml:space="preserve">## they will be dropped</w:t>
+      </w:r>
+      <w:r>
+        <w:br w:type="textWrapping"/>
+      </w:r>
+      <w:r>
+        <w:rPr>
+          <w:rStyle w:val="VerbatimChar"/>
+        </w:rPr>
+        <w:t xml:space="preserve"/>
+      </w:r>
+      <w:r>
+        <w:br w:type="textWrapping"/>
+      </w:r>
+      <w:r>
+        <w:rPr>
+          <w:rStyle w:val="VerbatimChar"/>
+        </w:rPr>
+        <w:t xml:space="preserve">## Warning: attributes are not identical across measure variables;</w:t>
+      </w:r>
+      <w:r>
+        <w:br w:type="textWrapping"/>
+      </w:r>
+      <w:r>
+        <w:rPr>
+          <w:rStyle w:val="VerbatimChar"/>
+        </w:rPr>
+        <w:t xml:space="preserve">## they will be dropped</w:t>
+      </w:r>
+      <w:r>
+        <w:br w:type="textWrapping"/>
+      </w:r>
+      <w:r>
+        <w:rPr>
+          <w:rStyle w:val="VerbatimChar"/>
+        </w:rPr>
+        <w:t xml:space="preserve"/>
+      </w:r>
+      <w:r>
+        <w:br w:type="textWrapping"/>
+      </w:r>
+      <w:r>
+        <w:rPr>
+          <w:rStyle w:val="VerbatimChar"/>
+        </w:rPr>
+        <w:t xml:space="preserve">## Warning: attributes are not identical across measure variables;</w:t>
+      </w:r>
+      <w:r>
+        <w:br w:type="textWrapping"/>
+      </w:r>
+      <w:r>
+        <w:rPr>
+          <w:rStyle w:val="VerbatimChar"/>
+        </w:rPr>
+        <w:t xml:space="preserve">## they will be dropped</w:t>
+      </w:r>
+      <w:r>
+        <w:br w:type="textWrapping"/>
+      </w:r>
+      <w:r>
+        <w:rPr>
+          <w:rStyle w:val="VerbatimChar"/>
+        </w:rPr>
+        <w:t xml:space="preserve"/>
+      </w:r>
+      <w:r>
+        <w:br w:type="textWrapping"/>
+      </w:r>
+      <w:r>
+        <w:rPr>
+          <w:rStyle w:val="VerbatimChar"/>
+        </w:rPr>
+        <w:t xml:space="preserve">## Warning: attributes are not identical across measure variables;</w:t>
+      </w:r>
+      <w:r>
+        <w:br w:type="textWrapping"/>
+      </w:r>
+      <w:r>
+        <w:rPr>
+          <w:rStyle w:val="VerbatimChar"/>
+        </w:rPr>
+        <w:t xml:space="preserve">## they will be dropped</w:t>
+      </w:r>
+      <w:r>
+        <w:br w:type="textWrapping"/>
+      </w:r>
+      <w:r>
+        <w:rPr>
+          <w:rStyle w:val="VerbatimChar"/>
+        </w:rPr>
+        <w:t xml:space="preserve">## Warning: Removed 72 rows containing non-finite values (stat_binline).</w:t>
+      </w:r>
+      <w:r>
+        <w:br w:type="textWrapping"/>
+      </w:r>
+      <w:r>
+        <w:rPr>
+          <w:rStyle w:val="VerbatimChar"/>
+        </w:rPr>
+        <w:t xml:space="preserve">## Warning: Removed 54 rows containing non-finite values (stat_binline).</w:t>
+      </w:r>
+      <w:r>
+        <w:br w:type="textWrapping"/>
+      </w:r>
+      <w:r>
+        <w:rPr>
+          <w:rStyle w:val="VerbatimChar"/>
+        </w:rPr>
+        <w:t xml:space="preserve"/>
+      </w:r>
+      <w:r>
+        <w:br w:type="textWrapping"/>
+      </w:r>
+      <w:r>
+        <w:rPr>
+          <w:rStyle w:val="VerbatimChar"/>
+        </w:rPr>
+        <w:t xml:space="preserve">## Warning: Removed 54 rows containing non-finite values (stat_binline).</w:t>
+      </w:r>
+      <w:r>
+        <w:br w:type="textWrapping"/>
+      </w:r>
+      <w:r>
+        <w:rPr>
+          <w:rStyle w:val="VerbatimChar"/>
+        </w:rPr>
+        <w:t xml:space="preserve">## Warning: Removed 72 rows containing non-finite values (stat_binline).</w:t>
+      </w:r>
+    </w:p>
+    <w:p>
+      <w:pPr>
+        <w:pStyle w:val="FigureWithCaption"/>
+      </w:pPr>
+      <w:r>
+        <w:drawing>
+          <wp:inline>
+            <wp:extent cx="5969000" cy="4476750"/>
+            <wp:effectExtent b="0" l="0" r="0" t="0"/>
+            <wp:docPr descr="Figure 4 Histogram drawn with R package ggridges, showing self-reported use of frequency-dependent BCTs (1 = Not once … 6 = Daily)." title="" id="1" name="Picture"/>
+            <a:graphic>
+              <a:graphicData uri="http://schemas.openxmlformats.org/drawingml/2006/picture">
+                <pic:pic>
+                  <pic:nvPicPr>
+                    <pic:cNvPr descr="_baseline-manuscript_files/figure-docx/histogram-frqbcts-1.png" id="0" name="Picture"/>
+                    <pic:cNvPicPr>
+                      <a:picLocks noChangeArrowheads="1" noChangeAspect="1"/>
+                    </pic:cNvPicPr>
+                  </pic:nvPicPr>
+                  <pic:blipFill>
+                    <a:blip r:embed="rId39"/>
+                    <a:stretch>
+                      <a:fillRect/>
+                    </a:stretch>
+                  </pic:blipFill>
+                  <pic:spPr bwMode="auto">
+                    <a:xfrm>
+                      <a:off x="0" y="0"/>
+                      <a:ext cx="5969000" cy="4476750"/>
+                    </a:xfrm>
+                    <a:prstGeom prst="rect">
+                      <a:avLst/>
+                    </a:prstGeom>
+                    <a:noFill/>
+                    <a:ln w="9525">
+                      <a:noFill/>
+                      <a:headEnd/>
+                      <a:tailEnd/>
+                    </a:ln>
+                  </pic:spPr>
+                </pic:pic>
+              </a:graphicData>
+            </a:graphic>
+          </wp:inline>
+        </w:drawing>
+      </w:r>
+    </w:p>
+    <w:p>
+      <w:pPr>
+        <w:pStyle w:val="ImageCaption"/>
+      </w:pPr>
+      <w:r>
+        <w:t xml:space="preserve">Figure 4 Histogram drawn with R package</w:t>
+      </w:r>
+      <w:r>
+        <w:t xml:space="preserve"> </w:t>
+      </w:r>
+      <w:r>
+        <w:rPr>
+          <w:rStyle w:val="VerbatimChar"/>
+        </w:rPr>
+        <w:t xml:space="preserve">ggridges</w:t>
+      </w:r>
+      <w:r>
+        <w:t xml:space="preserve">, showing self-reported use of frequency-dependent BCTs (1 = Not once … 6 = Daily).</w:t>
+      </w:r>
+    </w:p>
+    <w:p>
+      <w:pPr>
+        <w:pStyle w:val="Textkrper"/>
+      </w:pPr>
+      <w:r>
+        <w:t xml:space="preserve">Inspecting Figure</w:t>
+      </w:r>
+      <w:r>
+        <w:t xml:space="preserve"> </w:t>
+      </w:r>
+      <w:r>
+        <w:t xml:space="preserve">4</w:t>
+      </w:r>
+      <w:r>
+        <w:t xml:space="preserve"> </w:t>
+      </w:r>
+      <w:r>
+        <w:t xml:space="preserve">allows us to realise that the most frequent response is 1, indicating non-use of that BCT. In fact, a large number of BCTs seem to indicate a composite distribution, where one population reports never using the BCT, and another is seems normally distributed around the middle of the scale.</w:t>
+      </w:r>
+    </w:p>
+    <w:p>
+      <w:pPr>
+        <w:pStyle w:val="Textkrper"/>
+      </w:pPr>
+      <w:r>
+        <w:t xml:space="preserve">The same can be seen when observing agreement-dependent BCTs, as presented in Figure</w:t>
+      </w:r>
+      <w:r>
+        <w:t xml:space="preserve"> </w:t>
+      </w:r>
+      <w:r>
+        <w:t xml:space="preserve">5</w:t>
+      </w:r>
+      <w:r>
+        <w:t xml:space="preserve">.</w:t>
+      </w:r>
+    </w:p>
+    <w:p>
+      <w:pPr>
+        <w:pStyle w:val="SourceCode"/>
+      </w:pPr>
+      <w:r>
+        <w:rPr>
+          <w:rStyle w:val="VerbatimChar"/>
+        </w:rPr>
+        <w:t xml:space="preserve">## Warning: attributes are not identical across measure variables;</w:t>
+      </w:r>
+      <w:r>
+        <w:br w:type="textWrapping"/>
+      </w:r>
+      <w:r>
+        <w:rPr>
+          <w:rStyle w:val="VerbatimChar"/>
+        </w:rPr>
+        <w:t xml:space="preserve">## they will be dropped</w:t>
+      </w:r>
+      <w:r>
+        <w:br w:type="textWrapping"/>
+      </w:r>
+      <w:r>
+        <w:rPr>
+          <w:rStyle w:val="VerbatimChar"/>
+        </w:rPr>
+        <w:t xml:space="preserve"/>
+      </w:r>
+      <w:r>
+        <w:br w:type="textWrapping"/>
+      </w:r>
+      <w:r>
+        <w:rPr>
+          <w:rStyle w:val="VerbatimChar"/>
+        </w:rPr>
+        <w:t xml:space="preserve">## Warning: attributes are not identical across measure variables;</w:t>
+      </w:r>
+      <w:r>
+        <w:br w:type="textWrapping"/>
+      </w:r>
+      <w:r>
+        <w:rPr>
+          <w:rStyle w:val="VerbatimChar"/>
+        </w:rPr>
+        <w:t xml:space="preserve">## they will be dropped</w:t>
+      </w:r>
+      <w:r>
+        <w:br w:type="textWrapping"/>
+      </w:r>
+      <w:r>
+        <w:rPr>
+          <w:rStyle w:val="VerbatimChar"/>
+        </w:rPr>
+        <w:t xml:space="preserve"/>
+      </w:r>
+      <w:r>
+        <w:br w:type="textWrapping"/>
+      </w:r>
+      <w:r>
+        <w:rPr>
+          <w:rStyle w:val="VerbatimChar"/>
+        </w:rPr>
+        <w:t xml:space="preserve">## Warning: attributes are not identical across measure variables;</w:t>
+      </w:r>
+      <w:r>
+        <w:br w:type="textWrapping"/>
+      </w:r>
+      <w:r>
+        <w:rPr>
+          <w:rStyle w:val="VerbatimChar"/>
+        </w:rPr>
+        <w:t xml:space="preserve">## they will be dropped</w:t>
+      </w:r>
+      <w:r>
+        <w:br w:type="textWrapping"/>
+      </w:r>
+      <w:r>
+        <w:rPr>
+          <w:rStyle w:val="VerbatimChar"/>
+        </w:rPr>
+        <w:t xml:space="preserve"/>
+      </w:r>
+      <w:r>
+        <w:br w:type="textWrapping"/>
+      </w:r>
+      <w:r>
+        <w:rPr>
+          <w:rStyle w:val="VerbatimChar"/>
+        </w:rPr>
+        <w:t xml:space="preserve">## Warning: attributes are not identical across measure variables;</w:t>
+      </w:r>
+      <w:r>
+        <w:br w:type="textWrapping"/>
+      </w:r>
+      <w:r>
+        <w:rPr>
+          <w:rStyle w:val="VerbatimChar"/>
+        </w:rPr>
+        <w:t xml:space="preserve">## they will be dropped</w:t>
+      </w:r>
+      <w:r>
+        <w:br w:type="textWrapping"/>
+      </w:r>
+      <w:r>
+        <w:rPr>
+          <w:rStyle w:val="VerbatimChar"/>
+        </w:rPr>
+        <w:t xml:space="preserve">## Warning: Removed 70 rows containing non-finite values (stat_binline).</w:t>
+      </w:r>
+      <w:r>
+        <w:br w:type="textWrapping"/>
+      </w:r>
+      <w:r>
+        <w:rPr>
+          <w:rStyle w:val="VerbatimChar"/>
+        </w:rPr>
+        <w:t xml:space="preserve">## Warning: Removed 60 rows containing non-finite values (stat_binline).</w:t>
+      </w:r>
+      <w:r>
+        <w:br w:type="textWrapping"/>
+      </w:r>
+      <w:r>
+        <w:rPr>
+          <w:rStyle w:val="VerbatimChar"/>
+        </w:rPr>
+        <w:t xml:space="preserve"/>
+      </w:r>
+      <w:r>
+        <w:br w:type="textWrapping"/>
+      </w:r>
+      <w:r>
+        <w:rPr>
+          <w:rStyle w:val="VerbatimChar"/>
+        </w:rPr>
+        <w:t xml:space="preserve">## Warning: Removed 60 rows containing non-finite values (stat_binline).</w:t>
+      </w:r>
+      <w:r>
+        <w:br w:type="textWrapping"/>
+      </w:r>
+      <w:r>
+        <w:rPr>
+          <w:rStyle w:val="VerbatimChar"/>
+        </w:rPr>
+        <w:t xml:space="preserve">## Warning: Removed 70 rows containing non-finite values (stat_binline).</w:t>
+      </w:r>
+    </w:p>
+    <w:p>
+      <w:pPr>
+        <w:pStyle w:val="FigureWithCaption"/>
+      </w:pPr>
+      <w:r>
+        <w:drawing>
+          <wp:inline>
+            <wp:extent cx="5969000" cy="4476750"/>
+            <wp:effectExtent b="0" l="0" r="0" t="0"/>
+            <wp:docPr descr="Figure 5 Histogram drawn with R package ggridges, showing self-reported use of agreement-dependent BCTs (1 = Not at all true … 6 = Completely true)." title="" id="1" name="Picture"/>
+            <a:graphic>
+              <a:graphicData uri="http://schemas.openxmlformats.org/drawingml/2006/picture">
+                <pic:pic>
+                  <pic:nvPicPr>
+                    <pic:cNvPr descr="_baseline-manuscript_files/figure-docx/histogram-agrbcts-1.png" id="0" name="Picture"/>
+                    <pic:cNvPicPr>
+                      <a:picLocks noChangeArrowheads="1" noChangeAspect="1"/>
+                    </pic:cNvPicPr>
+                  </pic:nvPicPr>
+                  <pic:blipFill>
+                    <a:blip r:embed="rId40"/>
+                    <a:stretch>
+                      <a:fillRect/>
+                    </a:stretch>
+                  </pic:blipFill>
+                  <pic:spPr bwMode="auto">
+                    <a:xfrm>
+                      <a:off x="0" y="0"/>
+                      <a:ext cx="5969000" cy="4476750"/>
+                    </a:xfrm>
+                    <a:prstGeom prst="rect">
+                      <a:avLst/>
+                    </a:prstGeom>
+                    <a:noFill/>
+                    <a:ln w="9525">
+                      <a:noFill/>
+                      <a:headEnd/>
+                      <a:tailEnd/>
+                    </a:ln>
+                  </pic:spPr>
+                </pic:pic>
+              </a:graphicData>
+            </a:graphic>
+          </wp:inline>
+        </w:drawing>
+      </w:r>
+    </w:p>
+    <w:p>
+      <w:pPr>
+        <w:pStyle w:val="ImageCaption"/>
+      </w:pPr>
+      <w:r>
+        <w:t xml:space="preserve">Figure 5 Histogram drawn with R package</w:t>
+      </w:r>
+      <w:r>
+        <w:t xml:space="preserve"> </w:t>
+      </w:r>
+      <w:r>
+        <w:rPr>
+          <w:rStyle w:val="VerbatimChar"/>
+        </w:rPr>
+        <w:t xml:space="preserve">ggridges</w:t>
+      </w:r>
+      <w:r>
+        <w:t xml:space="preserve">, showing self-reported use of agreement-dependent BCTs (1 = Not at all true … 6 = Completely true).</w:t>
+      </w:r>
+    </w:p>
+    <w:p>
+      <w:pPr>
         <w:pStyle w:val="berschrift2"/>
       </w:pPr>
-      <w:bookmarkStart w:id="38" w:name="self-reported-mvpa"/>
-      <w:bookmarkEnd w:id="38"/>
-      <w:r>
-        <w:t xml:space="preserve">Self-reported MVPA</w:t>
+      <w:bookmarkStart w:id="41" w:name="demonstration-of-network-analysis"/>
+      <w:bookmarkEnd w:id="41"/>
+      <w:r>
+        <w:t xml:space="preserve">Demonstration of network analysis</w:t>
       </w:r>
     </w:p>
     <w:p>
@@ -4021,130 +4930,25 @@
         <w:pStyle w:val="FirstParagraph"/>
       </w:pPr>
       <w:r>
-        <w:t xml:space="preserve">The number of days participants reported doing PA on, suggested a different picture of difference between genders in activity.</w:t>
-      </w:r>
-    </w:p>
-    <w:p>
-      <w:pPr>
-        <w:pStyle w:val="Textkrper"/>
-      </w:pPr>
-      <w:r>
-        <w:t xml:space="preserve">Figure xxx. Self-reported frequency of MVPA.</w:t>
-      </w:r>
-      <w:r>
-        <w:t xml:space="preserve"> </w:t>
-      </w:r>
-      <w:r>
-        <w:t xml:space="preserve">From figure xxx, we can see that there were more boys reporting a high number of MVPA days, and fewer boys reported low numbers.</w:t>
-      </w:r>
-      <w:r>
-        <w:t xml:space="preserve"> </w:t>
-      </w:r>
-      <w:r>
-        <w:t xml:space="preserve">This effect was consistent among educational tracks. Boys and girls, as well as different educational tracks, differed largely in the types of PA they reported having engaged in during the previous month (see supplement at</w:t>
-      </w:r>
-      <w:r>
-        <w:t xml:space="preserve"> </w:t>
-      </w:r>
-      <w:r>
-        <w:t xml:space="preserve">“</w:t>
-      </w:r>
-      <w:r>
-        <w:t xml:space="preserve">Types of self-reported exercise</w:t>
-      </w:r>
-      <w:r>
-        <w:t xml:space="preserve">”</w:t>
-      </w:r>
-      <w:r>
-        <w:t xml:space="preserve">).</w:t>
-      </w:r>
-    </w:p>
-    <w:p>
-      <w:pPr>
-        <w:pStyle w:val="berschrift2"/>
-      </w:pPr>
-      <w:bookmarkStart w:id="39" w:name="breaks-in-sedentary-time"/>
-      <w:bookmarkEnd w:id="39"/>
-      <w:r>
-        <w:t xml:space="preserve">Breaks in sedentary time</w:t>
-      </w:r>
-    </w:p>
-    <w:p>
-      <w:pPr>
-        <w:pStyle w:val="FirstParagraph"/>
-      </w:pPr>
-      <w:r>
-        <w:t xml:space="preserve">Girls in all educational tracks interrupted sitting more than boys.</w:t>
-      </w:r>
-    </w:p>
-    <w:p>
-      <w:pPr>
-        <w:pStyle w:val="Textkrper"/>
-      </w:pPr>
-      <w:r>
-        <w:t xml:space="preserve">Figure xxx. Breaks in sedentary time.</w:t>
-      </w:r>
-    </w:p>
-    <w:p>
-      <w:pPr>
-        <w:pStyle w:val="berschrift2"/>
-      </w:pPr>
-      <w:bookmarkStart w:id="40" w:name="time-spent-sitting-and-lying-down"/>
-      <w:bookmarkEnd w:id="40"/>
-      <w:r>
-        <w:t xml:space="preserve">Time spent sitting and lying down</w:t>
-      </w:r>
-    </w:p>
-    <w:p>
-      <w:pPr>
-        <w:pStyle w:val="FirstParagraph"/>
-      </w:pPr>
-      <w:r>
-        <w:t xml:space="preserve">Differences in time spent sitting and lying down emerged between boys and girls, the former having more sedentary time. Even though there was some heterogeneity among schools, again the aggregated intervention and control schools showed no differences.</w:t>
-      </w:r>
-    </w:p>
-    <w:p>
-      <w:pPr>
-        <w:pStyle w:val="Textkrper"/>
-      </w:pPr>
-      <w:r>
-        <w:t xml:space="preserve">Breaking the distributions down by tracks, this is what we see:</w:t>
-      </w:r>
-    </w:p>
-    <w:p>
-      <w:pPr>
-        <w:pStyle w:val="Textkrper"/>
-      </w:pPr>
-      <w:r>
-        <w:t xml:space="preserve">Figure xxx. Average time spent sitting or lying down during a day. Nur = Practical nurse, HRC = Hotel, restaurant and catering, BA = Business and administration, IT = Information and communications technology.</w:t>
-      </w:r>
-    </w:p>
-    <w:p>
-      <w:pPr>
-        <w:pStyle w:val="Textkrper"/>
-      </w:pPr>
-      <w:r>
-        <w:t xml:space="preserve">Figure XXX shows, that boys are more sedentary in all groups, but the IT group–which consists of mostly boys–is also most sedentary regardless of gender. Distributions between intervention and control groups exhibit some differences, but the most pronounced one can be seen in the HRC track.</w:t>
-      </w:r>
-    </w:p>
-    <w:p>
-      <w:pPr>
-        <w:pStyle w:val="Textkrper"/>
-      </w:pPr>
-      <w:r>
-        <w:t xml:space="preserve">Figure</w:t>
-      </w:r>
-      <w:r>
-        <w:t xml:space="preserve"> </w:t>
-      </w:r>
-      <w:r>
-        <w:t xml:space="preserve">4</w:t>
-      </w:r>
-      <w:r>
-        <w:t xml:space="preserve"> </w:t>
-      </w:r>
-      <w:r>
-        <w:t xml:space="preserve">shows the network model</w:t>
+        <w:t xml:space="preserve">We can observe from figure</w:t>
+      </w:r>
+      <w:r>
+        <w:t xml:space="preserve"> </w:t>
+      </w:r>
+      <w:r>
+        <w:t xml:space="preserve">6</w:t>
+      </w:r>
+      <w:r>
+        <w:t xml:space="preserve">, that after conditioning on BCT use, motivation and the two MVPA measures, a similar structure to the bivariate correlations is produced.</w:t>
+      </w:r>
+      <w:r>
+        <w:t xml:space="preserve"> </w:t>
+      </w:r>
+      <w:r>
+        <w:rPr>
+          <w:b/>
+        </w:rPr>
+        <w:t xml:space="preserve">EIKO</w:t>
       </w:r>
     </w:p>
     <w:p>
@@ -4156,7 +4960,7 @@
           <wp:inline>
             <wp:extent cx="5969000" cy="2984500"/>
             <wp:effectExtent b="0" l="0" r="0" t="0"/>
-            <wp:docPr descr="Figure 4 A) Mixed graphical model with LASSO regularisation and model selection by cross-validation, B) Bivariate correlation network" title="" id="1" name="Picture"/>
+            <wp:docPr descr="Figure 6 Network models drawn with packages mgm and qgraph. A) Mixed graphical model with LASSO regularisation and model selection by cross-validation. Plot shows the conditional dependence relationships between the variables of interest (edges between nodes) and predictability (coloured proportion of the node’s outer rim). B) Bivariate correlation network showing the raw correlation structure. The proportion coloured with the pie indicates the mean of that variable, as % of theoretical maximum." title="" id="1" name="Picture"/>
             <a:graphic>
               <a:graphicData uri="http://schemas.openxmlformats.org/drawingml/2006/picture">
                 <pic:pic>
@@ -4167,7 +4971,7 @@
                     </pic:cNvPicPr>
                   </pic:nvPicPr>
                   <pic:blipFill>
-                    <a:blip r:embed="rId41"/>
+                    <a:blip r:embed="rId42"/>
                     <a:stretch>
                       <a:fillRect/>
                     </a:stretch>
@@ -4199,17 +5003,52 @@
         <w:pStyle w:val="ImageCaption"/>
       </w:pPr>
       <w:r>
-        <w:t xml:space="preserve">Figure 4 A) Mixed graphical model with LASSO regularisation and model selection by cross-validation, B) Bivariate correlation network</w:t>
+        <w:t xml:space="preserve">Figure 6 Network models drawn with packages</w:t>
+      </w:r>
+      <w:r>
+        <w:t xml:space="preserve"> </w:t>
+      </w:r>
+      <w:r>
+        <w:rPr>
+          <w:rStyle w:val="VerbatimChar"/>
+        </w:rPr>
+        <w:t xml:space="preserve">mgm</w:t>
+      </w:r>
+      <w:r>
+        <w:t xml:space="preserve"> </w:t>
+      </w:r>
+      <w:r>
+        <w:t xml:space="preserve">and</w:t>
+      </w:r>
+      <w:r>
+        <w:t xml:space="preserve"> </w:t>
+      </w:r>
+      <w:r>
+        <w:rPr>
+          <w:rStyle w:val="VerbatimChar"/>
+        </w:rPr>
+        <w:t xml:space="preserve">qgraph</w:t>
+      </w:r>
+      <w:r>
+        <w:t xml:space="preserve">. A) Mixed graphical model with LASSO regularisation and model selection by cross-validation. Plot shows the conditional dependence relationships between the variables of interest (edges between nodes) and predictability (coloured proportion of the node’s outer rim). B) Bivariate correlation network showing the raw correlation structure. The proportion coloured with the pie indicates the mean of that variable, as % of theoretical maximum.</w:t>
+      </w:r>
+    </w:p>
+    <w:p>
+      <w:pPr>
+        <w:pStyle w:val="Textkrper"/>
+      </w:pPr>
+      <w:r>
+        <w:t xml:space="preserve">The outer rim of the nodes in the plot on the left-hand side shows that the controlled forms of motivation are largely predictable by their connections, whereas the accelerometer-measured MVPA is barely so.</w:t>
       </w:r>
     </w:p>
     <w:p>
       <w:pPr>
         <w:pStyle w:val="berschrift1"/>
       </w:pPr>
-      <w:bookmarkStart w:id="42" w:name="references"/>
-      <w:bookmarkEnd w:id="42"/>
-      <w:r>
-        <w:t xml:space="preserve">References</w:t>
+      <w:bookmarkStart w:id="43" w:name="conclusions"/>
+      <w:bookmarkEnd w:id="43"/>
+      <w:r>
+        <w:t xml:space="preserve">Conclusions</w:t>
       </w:r>
     </w:p>
     <w:p>
@@ -4217,325 +5056,414 @@
         <w:pStyle w:val="FirstParagraph"/>
       </w:pPr>
       <w:r>
-        <w:t xml:space="preserve"> </w:t>
-      </w:r>
-    </w:p>
-    <w:p>
-      <w:pPr>
-        <w:pStyle w:val="Textkrper"/>
-      </w:pPr>
-      <w:r>
-        <w:t xml:space="preserve">Briganti, G., Kempenaers, C., Braun, S., Fried, E. I., &amp; Linkowski, P. (2018). Network analysis of empathy items from the interpersonal reactivity index in 1973 young adults.</w:t>
-      </w:r>
-      <w:r>
-        <w:t xml:space="preserve"> </w:t>
-      </w:r>
-      <w:r>
-        <w:rPr>
-          <w:i/>
-        </w:rPr>
-        <w:t xml:space="preserve">Psychiatry Research</w:t>
-      </w:r>
-      <w:r>
-        <w:t xml:space="preserve">,</w:t>
-      </w:r>
-      <w:r>
-        <w:t xml:space="preserve"> </w:t>
-      </w:r>
-      <w:r>
-        <w:rPr>
-          <w:i/>
-        </w:rPr>
-        <w:t xml:space="preserve">265</w:t>
-      </w:r>
-      <w:r>
-        <w:t xml:space="preserve">, 87–92. doi:</w:t>
-      </w:r>
-      <w:hyperlink r:id="rId43">
+        <w:t xml:space="preserve">This study investigated the baseline characteristics of the Let’s Move It trial cohort, making use of modern tools to exhaustively report the analyses performed and the analytical choices made.</w:t>
+      </w:r>
+    </w:p>
+    <w:p>
+      <w:pPr>
+        <w:pStyle w:val="Textkrper"/>
+      </w:pPr>
+      <w:r>
+        <w:t xml:space="preserve">Contrary with both international and Finnish evidence, girls performed more PA than boys in this sample. This could be explained by the practical nurse track being most active and mostly female; i.e. after accounting for track, no gender differences in accelerometer-measured MVPA could be seen. Further, boys reported doing more MVPA than girls, and the accelerometer-measurement implied they were also more sedentary and interrupted sitting less often.</w:t>
+      </w:r>
+    </w:p>
+    <w:p>
+      <w:pPr>
+        <w:pStyle w:val="Textkrper"/>
+      </w:pPr>
+      <w:r>
+        <w:t xml:space="preserve">Intervention group and control group were similar in their accelerometer-measured MVPA. This observation supports the decision of randomising the educational tracks, such that all tracks were represented in both groups.</w:t>
+      </w:r>
+    </w:p>
+    <w:p>
+      <w:pPr>
+        <w:pStyle w:val="Textkrper"/>
+      </w:pPr>
+      <w:r>
+        <w:t xml:space="preserve">To our knowledge, this is one of the first studies to measure the use of potential behaviour change techniques comprehensively already at the trial baseline. As can be expected, many people indeed do use BCTs even before the intervention takes place. The results reveal that in the past three weeks, most participants had not used self-regulation related BCTs such as planning, problem solving or goal setting, which on the other hand have been indicated to be useful techniques for PA self-management</w:t>
+      </w:r>
+      <w:r>
+        <w:t xml:space="preserve"> </w:t>
+      </w:r>
+      <w:r>
+        <w:t xml:space="preserve">[47]</w:t>
+      </w:r>
+      <w:r>
+        <w:t xml:space="preserve">.</w:t>
+      </w:r>
+    </w:p>
+    <w:p>
+      <w:pPr>
+        <w:pStyle w:val="Textkrper"/>
+      </w:pPr>
+      <w:r>
+        <w:t xml:space="preserve">Comprehensive, transparent reporting of results leads to a vast amount of information to be presented; visual exposition is thus vital. Visualising distributions makes it salient, how much variability there is among study participants, as well as how we should be wary of applying statistical techniques which rely on the assumption of normality.</w:t>
+      </w:r>
+    </w:p>
+    <w:p>
+      <w:pPr>
+        <w:pStyle w:val="Textkrper"/>
+      </w:pPr>
+      <w:r>
+        <w:t xml:space="preserve">The results of the network analysis .xxxxx It should be noted that while network analysis may be a really useful tool for exploring and clarifying empirical relationships in novel areas and variables with little existing theory, the usefulness of this analytical method in testing existing theories of behaviour change has not yet systematically been considered, but may be a fruitful avenue.</w:t>
+      </w:r>
+      <w:r>
+        <w:t xml:space="preserve"> </w:t>
+      </w:r>
+      <w:r>
+        <w:rPr>
+          <w:b/>
+        </w:rPr>
+        <w:t xml:space="preserve">EIKO</w:t>
+      </w:r>
+    </w:p>
+    <w:p>
+      <w:pPr>
+        <w:pStyle w:val="Textkrper"/>
+      </w:pPr>
+      <w:r>
+        <w:t xml:space="preserve">Although some variables such as intention showed relatively high baseline levels in a large number of participants, we do not expect obvious ceiling effects to emerge in the PA psychosocial determinants.</w:t>
+      </w:r>
+      <w:r>
+        <w:t xml:space="preserve"> </w:t>
+      </w:r>
+      <w:r>
+        <w:t xml:space="preserve">Due to the phenomenon of the practical nurse track being most active and mostly girls, potential differences in intervention results by gender should be interpreted with caution.</w:t>
+      </w:r>
+    </w:p>
+    <w:p>
+      <w:pPr>
+        <w:pStyle w:val="Textkrper"/>
+      </w:pPr>
+      <w:r>
+        <w:t xml:space="preserve">The study and the LMI trial has a number of strengths, and will provide important information regarding ways to influence adolescent activity behaviour. Firstly, the recruitment of the baseline sample has succeeded well, with only x%</w:t>
+      </w:r>
+      <w:r>
+        <w:t xml:space="preserve"> </w:t>
+      </w:r>
+      <w:r>
+        <w:rPr>
+          <w:b/>
+        </w:rPr>
+        <w:t xml:space="preserve">NELLI</w:t>
+      </w:r>
+      <w:r>
+        <w:t xml:space="preserve"> </w:t>
+      </w:r>
+      <w:r>
+        <w:t xml:space="preserve">of participants refusing to participate - this number has been considerably higher in other studies in this target group. Secondly, the study used also objective measures of PA and SB, shedding additional light to PA, which has been commonly studied with self-reports. Third, we have demonstrated state-of-the-art opportunities to visualise data and make it more understandable, and provided code as well as references to R packages, which we hope the reader will be able to make use of.</w:t>
+      </w:r>
+    </w:p>
+    <w:p>
+      <w:pPr>
+        <w:pStyle w:val="Textkrper"/>
+      </w:pPr>
+      <w:r>
+        <w:t xml:space="preserve">Current practice of evaluating determinant importance often relies on bivariate correlations</w:t>
+      </w:r>
+      <w:r>
+        <w:t xml:space="preserve"> </w:t>
+      </w:r>
+      <w:r>
+        <w:t xml:space="preserve">[48]</w:t>
+      </w:r>
+      <w:r>
+        <w:t xml:space="preserve">. This approach is limited in that when estimating a large number of correlations, one inevitably ends up with a potentially large amount of spurious relationships – in addition, it is unclear how many tests one should correct multiple testing for when doing exploratory analysis</w:t>
+      </w:r>
+      <w:r>
+        <w:t xml:space="preserve"> </w:t>
+      </w:r>
+      <w:r>
+        <w:t xml:space="preserve">[41]</w:t>
+      </w:r>
+      <w:r>
+        <w:t xml:space="preserve">. Network analysis tools provide easy-to-use regularisation techniques, and can be applied to the question of determinant relevance, demonstrating relationships between constructs in a readily graspable fashion. As the method controls for all the variables in the model, [watch out for colliders and consider if including cognitive/motivational nodes makes sense]</w:t>
+      </w:r>
+      <w:r>
+        <w:t xml:space="preserve"> </w:t>
+      </w:r>
+      <w:r>
+        <w:rPr>
+          <w:b/>
+        </w:rPr>
+        <w:t xml:space="preserve">EIKO</w:t>
+      </w:r>
+    </w:p>
+    <w:p>
+      <w:pPr>
+        <w:pStyle w:val="Textkrper"/>
+      </w:pPr>
+      <w:r>
+        <w:t xml:space="preserve">The study also has limitations. It should be noted that the 7-day accelerometry, even with more than 4 days of wear time, is still an approximation of a participant’s true habitual physical activity and sedentary behaviour in their daily life - not an errorless measure of it, and does not capture all forms of activity.</w:t>
+      </w:r>
+    </w:p>
+    <w:p>
+      <w:pPr>
+        <w:pStyle w:val="Textkrper"/>
+      </w:pPr>
+      <w:r>
+        <w:t xml:space="preserve">The type of supplement used for this manuscript allows for presenting a lot, but not all, information due to resource considerations. One of the reader groups not fully considered are researchers and educators, who wish to use this data to guide intervention design. We would like to point out that the results, like most of the research in the area, only provide a group-level snapshot of a wide variety of constantly unfolding dynamical processes. Few individual participants are described by the group-level summary statistics: In fact, using Daniels’</w:t>
+      </w:r>
+      <w:r>
+        <w:t xml:space="preserve"> </w:t>
+      </w:r>
+      <w:r>
+        <w:t xml:space="preserve">[49]</w:t>
+      </w:r>
+      <w:r>
+        <w:t xml:space="preserve"> </w:t>
+      </w:r>
+      <w:r>
+        <w:t xml:space="preserve">definition of an</w:t>
+      </w:r>
+      <w:r>
+        <w:t xml:space="preserve"> </w:t>
+      </w:r>
+      <w:r>
+        <w:t xml:space="preserve">“</w:t>
+      </w:r>
+      <w:r>
+        <w:t xml:space="preserve">approximately average individual</w:t>
+      </w:r>
+      <w:r>
+        <w:t xml:space="preserve">”</w:t>
+      </w:r>
+      <w:r>
+        <w:t xml:space="preserve"> </w:t>
+      </w:r>
+      <w:r>
+        <w:t xml:space="preserve">as falling in the middle 30% of the range of values, only 2% of participants can be considered</w:t>
+      </w:r>
+      <w:r>
+        <w:t xml:space="preserve"> </w:t>
+      </w:r>
+      <w:r>
+        <w:t xml:space="preserve">“</w:t>
+      </w:r>
+      <w:r>
+        <w:t xml:space="preserve">average</w:t>
+      </w:r>
+      <w:r>
+        <w:t xml:space="preserve">”</w:t>
+      </w:r>
+      <w:r>
+        <w:t xml:space="preserve"> </w:t>
+      </w:r>
+      <w:r>
+        <w:t xml:space="preserve">on all of the primary outcome measures (see supplement, section</w:t>
+      </w:r>
+      <w:r>
+        <w:t xml:space="preserve"> </w:t>
+      </w:r>
+      <w:r>
+        <w:t xml:space="preserve">“</w:t>
+      </w:r>
+      <w:r>
+        <w:t xml:space="preserve">Informativeness of averages</w:t>
+      </w:r>
+      <w:r>
+        <w:t xml:space="preserve">”</w:t>
+      </w:r>
+      <w:r>
+        <w:t xml:space="preserve">). Intervention designers looking at this cohort to choose to-be-targeted determinants for their study, may want to consider applying clustering techniques on the data once it becomes publicly available.</w:t>
+      </w:r>
+    </w:p>
+    <w:p>
+      <w:pPr>
+        <w:pStyle w:val="Textkrper"/>
+      </w:pPr>
+      <w:r>
+        <w:t xml:space="preserve">In conclusion, this analysis of baseline data from the Let’s Move It intervention trial indicates that randomization did not result in highly disproportionate groups, i.e. the differences between control and intervention groups were minimal – although, in the case of complex systems, even small differences may proliferate and lead to group imbalances</w:t>
+      </w:r>
+      <w:r>
+        <w:t xml:space="preserve"> </w:t>
+      </w:r>
+      <w:r>
+        <w:t xml:space="preserve">[50]</w:t>
+      </w:r>
+      <w:r>
+        <w:t xml:space="preserve">. It also has shown, that the vocational school students in Finland are hardly a homogenous group, but differ in many regards by their chosen educational track. Finally, graphical methods of presenting descriptive data are an important addition to traditional tables displaying means and standard deviations, and transparent sharing of analyses and analytical choises is imperative for increasing confidence in research findings.</w:t>
+      </w:r>
+    </w:p>
+    <w:p>
+      <w:pPr>
+        <w:pStyle w:val="berschrift3"/>
+      </w:pPr>
+      <w:bookmarkStart w:id="44" w:name="list-of-abbreviations"/>
+      <w:bookmarkEnd w:id="44"/>
+      <w:r>
+        <w:t xml:space="preserve">List of abbreviations</w:t>
+      </w:r>
+    </w:p>
+    <w:p>
+      <w:pPr>
+        <w:pStyle w:val="FirstParagraph"/>
+      </w:pPr>
+      <w:r>
+        <w:t xml:space="preserve">MVPA</w:t>
+      </w:r>
+    </w:p>
+    <w:p>
+      <w:pPr>
+        <w:pStyle w:val="berschrift3"/>
+      </w:pPr>
+      <w:bookmarkStart w:id="45" w:name="declarations"/>
+      <w:bookmarkEnd w:id="45"/>
+      <w:r>
+        <w:t xml:space="preserve">Declarations</w:t>
+      </w:r>
+    </w:p>
+    <w:p>
+      <w:pPr>
+        <w:pStyle w:val="berschrift3"/>
+      </w:pPr>
+      <w:bookmarkStart w:id="46" w:name="ethics-approval-and-consent-to-participate"/>
+      <w:bookmarkEnd w:id="46"/>
+      <w:r>
+        <w:t xml:space="preserve">Ethics approval and consent to participate</w:t>
+      </w:r>
+    </w:p>
+    <w:p>
+      <w:pPr>
+        <w:pStyle w:val="FirstParagraph"/>
+      </w:pPr>
+      <w:r>
+        <w:t xml:space="preserve">The research proposal was reviewed by the xxxx</w:t>
+      </w:r>
+    </w:p>
+    <w:p>
+      <w:pPr>
+        <w:pStyle w:val="berschrift3"/>
+      </w:pPr>
+      <w:bookmarkStart w:id="47" w:name="availability-of-data-and-materials"/>
+      <w:bookmarkEnd w:id="47"/>
+      <w:r>
+        <w:t xml:space="preserve">Availability of data and materials</w:t>
+      </w:r>
+    </w:p>
+    <w:p>
+      <w:pPr>
+        <w:pStyle w:val="FirstParagraph"/>
+      </w:pPr>
+      <w:r>
+        <w:t xml:space="preserve">The analysis data will be available at [OSF storage] on 1st January 2019. All analyses and code are available at</w:t>
+      </w:r>
+      <w:r>
+        <w:t xml:space="preserve"> </w:t>
+      </w:r>
+      <w:hyperlink r:id="rId25">
         <w:r>
           <w:rPr>
             <w:rStyle w:val="Hyperlink"/>
           </w:rPr>
-          <w:t xml:space="preserve">10.1016/j.psychres.2018.03.082</w:t>
+          <w:t xml:space="preserve">https://git.io/fNHuf</w:t>
         </w:r>
       </w:hyperlink>
-    </w:p>
-    <w:p>
-      <w:pPr>
-        <w:pStyle w:val="Textkrper"/>
-      </w:pPr>
-      <w:r>
-        <w:t xml:space="preserve">Costantini, G., Epskamp, S., Borsboom, D., Perugini, M., Mõttus, R., Waldorp, L. J., &amp; Cramer, A. O. (2015). State of the aRt personality research: A tutorial on network analysis of personality data in R.</w:t>
-      </w:r>
-      <w:r>
-        <w:t xml:space="preserve"> </w:t>
-      </w:r>
-      <w:r>
-        <w:rPr>
-          <w:i/>
-        </w:rPr>
-        <w:t xml:space="preserve">Journal of Research in Personality</w:t>
-      </w:r>
-      <w:r>
-        <w:t xml:space="preserve">,</w:t>
-      </w:r>
-      <w:r>
-        <w:t xml:space="preserve"> </w:t>
-      </w:r>
-      <w:r>
-        <w:rPr>
-          <w:i/>
-        </w:rPr>
-        <w:t xml:space="preserve">54</w:t>
-      </w:r>
-      <w:r>
-        <w:t xml:space="preserve">, 13–29. doi:</w:t>
-      </w:r>
-      <w:hyperlink r:id="rId44">
-        <w:r>
-          <w:rPr>
-            <w:rStyle w:val="Hyperlink"/>
-          </w:rPr>
-          <w:t xml:space="preserve">10.1016/j.jrp.2014.07.003</w:t>
-        </w:r>
-      </w:hyperlink>
-    </w:p>
-    <w:p>
-      <w:pPr>
-        <w:pStyle w:val="Textkrper"/>
-      </w:pPr>
-      <w:r>
-        <w:t xml:space="preserve">Costantini, G., Richetin, J., Preti, E., Casini, E., Epskamp, S., &amp; Perugini, M. (2017). Stability and variability of personality networks. A tutorial on recent developments in network psychometrics.</w:t>
-      </w:r>
-      <w:r>
-        <w:t xml:space="preserve"> </w:t>
-      </w:r>
-      <w:r>
-        <w:rPr>
-          <w:i/>
-        </w:rPr>
-        <w:t xml:space="preserve">Personality and Individual Differences</w:t>
-      </w:r>
-      <w:r>
-        <w:t xml:space="preserve">. doi:</w:t>
-      </w:r>
-      <w:hyperlink r:id="rId45">
-        <w:r>
-          <w:rPr>
-            <w:rStyle w:val="Hyperlink"/>
-          </w:rPr>
-          <w:t xml:space="preserve">10.1016/j.paid.2017.06.011</w:t>
-        </w:r>
-      </w:hyperlink>
-    </w:p>
-    <w:p>
-      <w:pPr>
-        <w:pStyle w:val="Textkrper"/>
-      </w:pPr>
-      <w:r>
-        <w:t xml:space="preserve">Dalege, J., Borsboom, D., Harreveld, F., Waldorp, L. J., &amp; Maas, H. L. (2017). Network structure explains the impact of attitudes on voting decisions.</w:t>
-      </w:r>
-      <w:r>
-        <w:t xml:space="preserve"> </w:t>
-      </w:r>
-      <w:r>
-        <w:rPr>
-          <w:i/>
-        </w:rPr>
-        <w:t xml:space="preserve">Scientific Reports</w:t>
-      </w:r>
-      <w:r>
-        <w:t xml:space="preserve">,</w:t>
-      </w:r>
-      <w:r>
-        <w:t xml:space="preserve"> </w:t>
-      </w:r>
-      <w:r>
-        <w:rPr>
-          <w:i/>
-        </w:rPr>
-        <w:t xml:space="preserve">7</w:t>
-      </w:r>
-      <w:r>
-        <w:t xml:space="preserve">(1), 4909.</w:t>
-      </w:r>
-    </w:p>
-    <w:p>
-      <w:pPr>
-        <w:pStyle w:val="Textkrper"/>
-      </w:pPr>
-      <w:r>
-        <w:t xml:space="preserve">Dalege, J., Borsboom, D., van Harreveld, F., &amp; van der Maas, H. L. (2017). Network analysis on attitudes: A brief tutorial.</w:t>
-      </w:r>
-      <w:r>
-        <w:t xml:space="preserve"> </w:t>
-      </w:r>
-      <w:r>
-        <w:rPr>
-          <w:i/>
-        </w:rPr>
-        <w:t xml:space="preserve">Social Psychological and Personality Science</w:t>
-      </w:r>
-      <w:r>
-        <w:t xml:space="preserve">,</w:t>
-      </w:r>
-      <w:r>
-        <w:t xml:space="preserve"> </w:t>
-      </w:r>
-      <w:r>
-        <w:rPr>
-          <w:i/>
-        </w:rPr>
-        <w:t xml:space="preserve">8</w:t>
-      </w:r>
-      <w:r>
-        <w:t xml:space="preserve">(5), 528–537.</w:t>
-      </w:r>
-    </w:p>
-    <w:p>
-      <w:pPr>
-        <w:pStyle w:val="Textkrper"/>
-      </w:pPr>
-      <w:r>
-        <w:t xml:space="preserve">Dalege, J., Borsboom, D., van Harreveld, F., van den Berg, H., Conner, M., &amp; van der Maas, H. L. J. (2016). Toward a formalized account of attitudes: The Causal Attitude Network (CAN) model.</w:t>
-      </w:r>
-      <w:r>
-        <w:t xml:space="preserve"> </w:t>
-      </w:r>
-      <w:r>
-        <w:rPr>
-          <w:i/>
-        </w:rPr>
-        <w:t xml:space="preserve">Psychological Review</w:t>
-      </w:r>
-      <w:r>
-        <w:t xml:space="preserve">,</w:t>
-      </w:r>
-      <w:r>
-        <w:t xml:space="preserve"> </w:t>
-      </w:r>
-      <w:r>
-        <w:rPr>
-          <w:i/>
-        </w:rPr>
-        <w:t xml:space="preserve">123</w:t>
-      </w:r>
-      <w:r>
-        <w:t xml:space="preserve">(1), 2–22. doi:</w:t>
-      </w:r>
-      <w:hyperlink r:id="rId46">
-        <w:r>
-          <w:rPr>
-            <w:rStyle w:val="Hyperlink"/>
-          </w:rPr>
-          <w:t xml:space="preserve">10.1037/a0039802</w:t>
-        </w:r>
-      </w:hyperlink>
-    </w:p>
-    <w:p>
-      <w:pPr>
-        <w:pStyle w:val="Textkrper"/>
-      </w:pPr>
-      <w:r>
-        <w:t xml:space="preserve">de Groot, A. D. (2014). The meaning of “significance” for different types of research [translated and annotated by Eric-Jan Wagenmakers, Denny Borsboom, Josine Verhagen, Rogier Kievit, Marjan Bakker, Angelique Cramer, Dora Matzke, Don Mellenbergh, and Han L. J. van der Maas].</w:t>
-      </w:r>
-      <w:r>
-        <w:t xml:space="preserve"> </w:t>
-      </w:r>
-      <w:r>
-        <w:rPr>
-          <w:i/>
-        </w:rPr>
-        <w:t xml:space="preserve">Acta Psychologica</w:t>
-      </w:r>
-      <w:r>
-        <w:t xml:space="preserve">,</w:t>
-      </w:r>
-      <w:r>
-        <w:t xml:space="preserve"> </w:t>
-      </w:r>
-      <w:r>
-        <w:rPr>
-          <w:i/>
-        </w:rPr>
-        <w:t xml:space="preserve">148</w:t>
-      </w:r>
-      <w:r>
-        <w:t xml:space="preserve">, 188–194. doi:</w:t>
-      </w:r>
-      <w:hyperlink r:id="rId47">
-        <w:r>
-          <w:rPr>
-            <w:rStyle w:val="Hyperlink"/>
-          </w:rPr>
-          <w:t xml:space="preserve">10.1016/j.actpsy.2014.02.001</w:t>
-        </w:r>
-      </w:hyperlink>
-    </w:p>
-    <w:p>
-      <w:pPr>
-        <w:pStyle w:val="Textkrper"/>
-      </w:pPr>
-      <w:r>
-        <w:t xml:space="preserve">Dieleman, J. L., Sadat, N., Chang, A. Y., Fullman, N., Abbafati, C., Acharya, P., … Alizadeh-Navaei, R. (2018). Trends in future health financing and coverage: Future health spending and universal health coverage in 188 countries, 2016–40.</w:t>
-      </w:r>
-      <w:r>
-        <w:t xml:space="preserve"> </w:t>
-      </w:r>
-      <w:r>
-        <w:rPr>
-          <w:i/>
-        </w:rPr>
-        <w:t xml:space="preserve">The Lancet</w:t>
-      </w:r>
-      <w:r>
-        <w:t xml:space="preserve">,</w:t>
-      </w:r>
-      <w:r>
-        <w:t xml:space="preserve"> </w:t>
-      </w:r>
-      <w:r>
-        <w:rPr>
-          <w:i/>
-        </w:rPr>
-        <w:t xml:space="preserve">391</w:t>
-      </w:r>
-      <w:r>
-        <w:t xml:space="preserve">(10132), 1783–1798.</w:t>
-      </w:r>
-    </w:p>
-    <w:p>
-      <w:pPr>
-        <w:pStyle w:val="Textkrper"/>
-      </w:pPr>
-      <w:r>
-        <w:t xml:space="preserve">Elgar, F. J., Pförtner, T.-K., Moor, I., De Clercq, B., Stevens, G. W. J. M., &amp; Currie, C. (2015). Socioeconomic inequalities in adolescent health 2002–2010: A time-series analysis of 34 countries participating in the Health Behaviour in School-aged Children study.</w:t>
-      </w:r>
-      <w:r>
-        <w:t xml:space="preserve"> </w:t>
-      </w:r>
-      <w:r>
-        <w:rPr>
-          <w:i/>
-        </w:rPr>
-        <w:t xml:space="preserve">The Lancet</w:t>
-      </w:r>
-      <w:r>
-        <w:t xml:space="preserve">,</w:t>
-      </w:r>
-      <w:r>
-        <w:t xml:space="preserve"> </w:t>
-      </w:r>
-      <w:r>
-        <w:rPr>
-          <w:i/>
-        </w:rPr>
-        <w:t xml:space="preserve">385</w:t>
-      </w:r>
-      <w:r>
-        <w:t xml:space="preserve">(9982), 2088–2095. doi:</w:t>
-      </w:r>
-      <w:hyperlink r:id="rId48">
+      <w:r>
+        <w:t xml:space="preserve"> </w:t>
+      </w:r>
+      <w:r>
+        <w:t xml:space="preserve">(permalink at [REF], repository at [REF]).</w:t>
+      </w:r>
+    </w:p>
+    <w:p>
+      <w:pPr>
+        <w:pStyle w:val="berschrift3"/>
+      </w:pPr>
+      <w:bookmarkStart w:id="48" w:name="competing-interests"/>
+      <w:bookmarkEnd w:id="48"/>
+      <w:r>
+        <w:t xml:space="preserve">Competing interests</w:t>
+      </w:r>
+    </w:p>
+    <w:p>
+      <w:pPr>
+        <w:pStyle w:val="FirstParagraph"/>
+      </w:pPr>
+      <w:r>
+        <w:t xml:space="preserve">The authors declare that they have no competing interests.</w:t>
+      </w:r>
+    </w:p>
+    <w:p>
+      <w:pPr>
+        <w:pStyle w:val="berschrift3"/>
+      </w:pPr>
+      <w:bookmarkStart w:id="49" w:name="authors-contributions"/>
+      <w:bookmarkEnd w:id="49"/>
+      <w:r>
+        <w:t xml:space="preserve">Authors’ contributions</w:t>
+      </w:r>
+    </w:p>
+    <w:p>
+      <w:pPr>
+        <w:pStyle w:val="FirstParagraph"/>
+      </w:pPr>
+      <w:r>
+        <w:t xml:space="preserve">MH analyzed and interpreted the patient data regarding the hematological disease and the transplant. RH performed the histological examination of the kidney, and was a major contributor in writing the manuscript. TV was responsible for planning and analysing the PA and SB measured from data collected with accelerometer. All authors read and approved the final manuscript."</w:t>
+      </w:r>
+    </w:p>
+    <w:p>
+      <w:pPr>
+        <w:pStyle w:val="berschrift3"/>
+      </w:pPr>
+      <w:bookmarkStart w:id="50" w:name="funding"/>
+      <w:bookmarkEnd w:id="50"/>
+      <w:r>
+        <w:t xml:space="preserve">Funding</w:t>
+      </w:r>
+    </w:p>
+    <w:p>
+      <w:pPr>
+        <w:pStyle w:val="FirstParagraph"/>
+      </w:pPr>
+      <w:r>
+        <w:t xml:space="preserve">MH was supported by Academy of Finland (grant number 295765). NH was supported by an Academy of Finland Research Fellowship (grant number 285283). The data were collected in a project funded by Ministry for Education and Culture, Sports Science projects (grant number OKM/81/626/2014).</w:t>
+      </w:r>
+    </w:p>
+    <w:p>
+      <w:pPr>
+        <w:pStyle w:val="berschrift3"/>
+      </w:pPr>
+      <w:bookmarkStart w:id="51" w:name="acknowledgements"/>
+      <w:bookmarkEnd w:id="51"/>
+      <w:r>
+        <w:t xml:space="preserve">Acknowledgements</w:t>
+      </w:r>
+    </w:p>
+    <w:p>
+      <w:pPr>
+        <w:pStyle w:val="FirstParagraph"/>
+      </w:pPr>
+      <w:r>
+        <w:t xml:space="preserve">We would like to thank participating schools, their staff and students, as well as the numerous people who have helped in study design and data collection.</w:t>
+      </w:r>
+    </w:p>
+    <w:p>
+      <w:pPr>
+        <w:pStyle w:val="berschrift1"/>
+      </w:pPr>
+      <w:bookmarkStart w:id="52" w:name="references"/>
+      <w:bookmarkEnd w:id="52"/>
+      <w:r>
+        <w:t xml:space="preserve">References</w:t>
+      </w:r>
+    </w:p>
+    <w:p>
+      <w:pPr>
+        <w:pStyle w:val="FirstParagraph"/>
+      </w:pPr>
+      <w:r>
+        <w:t xml:space="preserve"> </w:t>
+      </w:r>
+    </w:p>
+    <w:p>
+      <w:pPr>
+        <w:pStyle w:val="Textkrper"/>
+      </w:pPr>
+      <w:r>
+        <w:t xml:space="preserve">1. Elgar FJ, Pförtner T-K, Moor I, De Clercq B, Stevens GWJM, Currie C. Socioeconomic inequalities in adolescent health 2002–2010: A time-series analysis of 34 countries participating in the Health Behaviour in School-aged Children study. The Lancet. 2015;385:2088–95. doi:</w:t>
+      </w:r>
+      <w:hyperlink r:id="rId53">
         <w:r>
           <w:rPr>
             <w:rStyle w:val="Hyperlink"/>
@@ -4543,27 +5471,307 @@
           <w:t xml:space="preserve">10.1016/S0140-6736(14)61460-4</w:t>
         </w:r>
       </w:hyperlink>
-    </w:p>
-    <w:p>
-      <w:pPr>
-        <w:pStyle w:val="Textkrper"/>
-      </w:pPr>
-      <w:r>
-        <w:t xml:space="preserve">Epskamp, S., &amp; Fried, E. I. (2018). A Tutorial on Regularized Partial Correlation Networks.</w:t>
-      </w:r>
-      <w:r>
-        <w:t xml:space="preserve"> </w:t>
-      </w:r>
-      <w:r>
-        <w:rPr>
-          <w:i/>
-        </w:rPr>
-        <w:t xml:space="preserve">Psychological Methods</w:t>
-      </w:r>
-      <w:r>
-        <w:t xml:space="preserve">. doi:</w:t>
-      </w:r>
-      <w:hyperlink r:id="rId49">
+      <w:r>
+        <w:t xml:space="preserve">.</w:t>
+      </w:r>
+    </w:p>
+    <w:p>
+      <w:pPr>
+        <w:pStyle w:val="Textkrper"/>
+      </w:pPr>
+      <w:r>
+        <w:t xml:space="preserve">2. Dieleman JL, Sadat N, Chang AY, Fullman N, Abbafati C, Acharya P, et al. Trends in future health financing and coverage: Future health spending and universal health coverage in 188 countries, 2016–40. The Lancet. 2018;391:1783–98.</w:t>
+      </w:r>
+    </w:p>
+    <w:p>
+      <w:pPr>
+        <w:pStyle w:val="Textkrper"/>
+      </w:pPr>
+      <w:r>
+        <w:t xml:space="preserve">3. Husu P, Vähä-Ypyä H, Vasankari T. Objectively measured sedentary behavior and physical activity of Finnish 7-to 14-year-old children–associations with perceived health status: A cross-sectional study. BMC public health. 2016;16:338.</w:t>
+      </w:r>
+    </w:p>
+    <w:p>
+      <w:pPr>
+        <w:pStyle w:val="Textkrper"/>
+      </w:pPr>
+      <w:r>
+        <w:t xml:space="preserve">4. Mäkelä K, Kokko S, Kannas L, Villberg J, Vasankari T, Heinonen JO, et al. Physical Activity, Screen Time and Sleep among Youth Participating and Non-Participating in Organized Sports: The Finnish Health Promoting Sports Club (FHPSC) Study. Advances in Physical Education. 2016;6.</w:t>
+      </w:r>
+    </w:p>
+    <w:p>
+      <w:pPr>
+        <w:pStyle w:val="Textkrper"/>
+      </w:pPr>
+      <w:r>
+        <w:t xml:space="preserve">5. van Sluijs EM, Skidmore PM, Mwanza K, Jones AP, Callaghan AM, Ekelund U, et al. Physical activity and dietary behaviour in a population-based sample of British 10-year old children: The SPEEDY study (Sport, Physical activity and Eating behaviour: Environmental Determinants in Young people). BMC public health. 2008;8:388.</w:t>
+      </w:r>
+    </w:p>
+    <w:p>
+      <w:pPr>
+        <w:pStyle w:val="Textkrper"/>
+      </w:pPr>
+      <w:r>
+        <w:t xml:space="preserve">6. Hankonen N, Heino MT, Kujala E, Hynynen S-T, Absetz P, Ara</w:t>
+      </w:r>
+      <w:r>
+        <w:t xml:space="preserve">’ujo-Soares V, et al. What explains the socioeconomic status gap in activity? Educational differences in determinants of physical activity and screentime. BMC public health. 2017;17:144.</w:t>
+      </w:r>
+      <w:r>
+        <w:t xml:space="preserve"> </w:t>
+      </w:r>
+      <w:hyperlink r:id="rId54">
+        <w:r>
+          <w:rPr>
+            <w:rStyle w:val="Hyperlink"/>
+          </w:rPr>
+          <w:t xml:space="preserve">https://bmcpublichealth.biomedcentral.com/articles/10.1186/s12889-016-3880-5</w:t>
+        </w:r>
+      </w:hyperlink>
+      <w:r>
+        <w:t xml:space="preserve">. Accessed 27 May 2017.</w:t>
+      </w:r>
+    </w:p>
+    <w:p>
+      <w:pPr>
+        <w:pStyle w:val="Textkrper"/>
+      </w:pPr>
+      <w:r>
+        <w:t xml:space="preserve">7. Hynynen S-T, van Stralen MM, Sniehotta FF, Ara</w:t>
+      </w:r>
+      <w:r>
+        <w:t xml:space="preserve">’ujo-Soares V, Hardeman W, Chinapaw MJM, et al. A systematic review of school-based interventions targeting physical activity and sedentary behaviour among older adolescents. Int Rev Sport Exerc Psychol. 2016;9:22–44.</w:t>
+      </w:r>
+    </w:p>
+    <w:p>
+      <w:pPr>
+        <w:pStyle w:val="Textkrper"/>
+      </w:pPr>
+      <w:r>
+        <w:t xml:space="preserve">8. Rogers PJ. Using Programme Theory to Evaluate Complicated and Complex Aspects of Interventions. Evaluation. 2008;14:29–48.</w:t>
+      </w:r>
+    </w:p>
+    <w:p>
+      <w:pPr>
+        <w:pStyle w:val="Textkrper"/>
+      </w:pPr>
+      <w:r>
+        <w:t xml:space="preserve">9. Moore GF, Audrey S, Barker M, Bond L, Bonell C, Hardeman W, et al. Process evaluation of complex interventions: Medical Research Council guidance. BMJ. 2015;350:h1258.</w:t>
+      </w:r>
+    </w:p>
+    <w:p>
+      <w:pPr>
+        <w:pStyle w:val="Textkrper"/>
+      </w:pPr>
+      <w:r>
+        <w:t xml:space="preserve">10. Hankonen N, Heino MTJ, Hynynen S-T, Laine H, Ara</w:t>
+      </w:r>
+      <w:r>
+        <w:t xml:space="preserve">’ujo-Soares V, Sniehotta FF, et al. Randomised controlled feasibility study of a school-based multi-level intervention to increase physical activity and decrease sedentary behaviour among vocational school students. International Journal of Behavioral Nutrition and Physical Activity. 2017;14.</w:t>
+      </w:r>
+    </w:p>
+    <w:p>
+      <w:pPr>
+        <w:pStyle w:val="Textkrper"/>
+      </w:pPr>
+      <w:r>
+        <w:t xml:space="preserve">11. Hankonen N, Heino MTJ, Araujo-Soares V, Sniehotta FF, Sund R, Vasankari T, et al. “Let’s Move It” a school-based multilevel intervention to increase physical activity and reduce sedentary behaviour among older adolescents in vocational secondary schools: A study protocol for a cluster-randomised trial. BMC Public Health. 2016;16:451–66.</w:t>
+      </w:r>
+    </w:p>
+    <w:p>
+      <w:pPr>
+        <w:pStyle w:val="Textkrper"/>
+      </w:pPr>
+      <w:r>
+        <w:t xml:space="preserve">12. Cleveland WS. Visualizing data. Hobart Press; 1993.</w:t>
+      </w:r>
+    </w:p>
+    <w:p>
+      <w:pPr>
+        <w:pStyle w:val="Textkrper"/>
+      </w:pPr>
+      <w:r>
+        <w:t xml:space="preserve">13. Tukey JW. Exploratory data analysis. Reading, Mass.; 1977.</w:t>
+      </w:r>
+    </w:p>
+    <w:p>
+      <w:pPr>
+        <w:pStyle w:val="Textkrper"/>
+      </w:pPr>
+      <w:r>
+        <w:t xml:space="preserve">14. R Core Team. R: A Language and Environment for Statistical Computing. Vienna, Austria: R Foundation for Statistical Computing; 2017.</w:t>
+      </w:r>
+    </w:p>
+    <w:p>
+      <w:pPr>
+        <w:pStyle w:val="Textkrper"/>
+      </w:pPr>
+      <w:r>
+        <w:t xml:space="preserve">15. Fagt S, Andersen LF, Anderssen SA, Becker W, Borodulin K, Fogelholm M, et al. Nordic Monitoring of diet, physical activity and overweight : Validation of indicators. Nordic Council of Ministers; 2012.</w:t>
+      </w:r>
+    </w:p>
+    <w:p>
+      <w:pPr>
+        <w:pStyle w:val="Textkrper"/>
+      </w:pPr>
+      <w:r>
+        <w:t xml:space="preserve">16. VÃ</w:t>
+      </w:r>
+      <w:r>
+        <w:t xml:space="preserve">hÃ</w:t>
+      </w:r>
+      <w:r>
+        <w:t xml:space="preserve">-YpyÃ</w:t>
+      </w:r>
+      <w:r>
+        <w:t xml:space="preserve"> </w:t>
+      </w:r>
+      <w:r>
+        <w:t xml:space="preserve">H, Vasankari T, Husu P, Suni J, Sievänen H. A universal, accurate intensity-based classification of different physical activities using raw data of accelerometer. Clinical physiology and functional imaging. 2015;35:64–70.</w:t>
+      </w:r>
+    </w:p>
+    <w:p>
+      <w:pPr>
+        <w:pStyle w:val="Textkrper"/>
+      </w:pPr>
+      <w:r>
+        <w:t xml:space="preserve">17. VÃ</w:t>
+      </w:r>
+      <w:r>
+        <w:t xml:space="preserve">hÃ</w:t>
+      </w:r>
+      <w:r>
+        <w:t xml:space="preserve">-YpyÃ</w:t>
+      </w:r>
+      <w:r>
+        <w:t xml:space="preserve"> </w:t>
+      </w:r>
+      <w:r>
+        <w:t xml:space="preserve">H, Vasankari T, Husu P, Mänttäri A, Vuorimaa T, Suni J, et al. Validation of cut-points for evaluating the intensity of physical activity with accelerometry-based mean amplitude deviation (MAD). PLoS One. 2015;10:e0134813.</w:t>
+      </w:r>
+    </w:p>
+    <w:p>
+      <w:pPr>
+        <w:pStyle w:val="Textkrper"/>
+      </w:pPr>
+      <w:r>
+        <w:t xml:space="preserve">18. Tremblay MS, Aubert S, Barnes JD, Saunders TJ, Carson V, Latimer-Cheung AE, et al. Sedentary Behavior Research Network (SBRN) process and outcome. International Journal of Behavioral Nutrition and Physical Activity. 2017;14:75.</w:t>
+      </w:r>
+    </w:p>
+    <w:p>
+      <w:pPr>
+        <w:pStyle w:val="Textkrper"/>
+      </w:pPr>
+      <w:r>
+        <w:t xml:space="preserve">19. VÃ</w:t>
+      </w:r>
+      <w:r>
+        <w:t xml:space="preserve">hÃ</w:t>
+      </w:r>
+      <w:r>
+        <w:t xml:space="preserve">-YpyÃ</w:t>
+      </w:r>
+      <w:r>
+        <w:t xml:space="preserve"> </w:t>
+      </w:r>
+      <w:r>
+        <w:t xml:space="preserve">H, Husu P, Suni J, Vasankari T, Sievänen H. Reliable recognition of lying, sitting, and standing with a hip-worn accelerometer. Scandinavian Journal of Medicine &amp; Science in Sports. 2018;28:1092–102.</w:t>
+      </w:r>
+    </w:p>
+    <w:p>
+      <w:pPr>
+        <w:pStyle w:val="Textkrper"/>
+      </w:pPr>
+      <w:r>
+        <w:t xml:space="preserve">20. RStudio Team. RStudio: Integrated Development Environment for R. 2016.</w:t>
+      </w:r>
+    </w:p>
+    <w:p>
+      <w:pPr>
+        <w:pStyle w:val="Textkrper"/>
+      </w:pPr>
+      <w:r>
+        <w:t xml:space="preserve">21. R Core Team. R: A language and environment for statistical computing. Vienna, Austria: R Foundation for Statistical Computing; 2018.</w:t>
+      </w:r>
+      <w:r>
+        <w:t xml:space="preserve"> </w:t>
+      </w:r>
+      <w:hyperlink r:id="rId55">
+        <w:r>
+          <w:rPr>
+            <w:rStyle w:val="Hyperlink"/>
+          </w:rPr>
+          <w:t xml:space="preserve">https://www.R-project.org/</w:t>
+        </w:r>
+      </w:hyperlink>
+      <w:r>
+        <w:t xml:space="preserve">.</w:t>
+      </w:r>
+    </w:p>
+    <w:p>
+      <w:pPr>
+        <w:pStyle w:val="Textkrper"/>
+      </w:pPr>
+      <w:r>
+        <w:t xml:space="preserve">22. Dalege J, Borsboom D, van Harreveld F, van den Berg H, Conner M, van der Maas HLJ. Toward a formalized account of attitudes: The Causal Attitude Network (CAN) model. Psychological Review. 2016;123:2–22.</w:t>
+      </w:r>
+    </w:p>
+    <w:p>
+      <w:pPr>
+        <w:pStyle w:val="Textkrper"/>
+      </w:pPr>
+      <w:r>
+        <w:t xml:space="preserve">23. Dalege J, Borsboom D, Harreveld F, Waldorp LJ, Maas HL. Network structure explains the impact of attitudes on voting decisions. Scientific reports. 2017;7:4909.</w:t>
+      </w:r>
+    </w:p>
+    <w:p>
+      <w:pPr>
+        <w:pStyle w:val="Textkrper"/>
+      </w:pPr>
+      <w:r>
+        <w:t xml:space="preserve">24. Mõttus R, Allerhand M. Why do traits come together? The underlying trait and network approaches. SAGE handbook of personality and individual differences. 2017;1:1–22.</w:t>
+      </w:r>
+    </w:p>
+    <w:p>
+      <w:pPr>
+        <w:pStyle w:val="Textkrper"/>
+      </w:pPr>
+      <w:r>
+        <w:t xml:space="preserve">25. Van Der Maas H, Kan K-J, Marsman M, Stevenson CE. Network Models for Cognitive Development and Intelligence. 2017.</w:t>
+      </w:r>
+    </w:p>
+    <w:p>
+      <w:pPr>
+        <w:pStyle w:val="Textkrper"/>
+      </w:pPr>
+      <w:r>
+        <w:t xml:space="preserve">26. Fried EI, van Borkulo CD, Cramer AO, Boschloo L, Schoevers RA, Borsboom D. Mental disorders as networks of problems: A review of recent insights. Social Psychiatry and Psychiatric Epidemiology. 2017;52:1–10.</w:t>
+      </w:r>
+    </w:p>
+    <w:p>
+      <w:pPr>
+        <w:pStyle w:val="Textkrper"/>
+      </w:pPr>
+      <w:r>
+        <w:t xml:space="preserve">27. Briganti G, Kempenaers C, Braun S, Fried EI, Linkowski P. Network analysis of empathy items from the interpersonal reactivity index in 1973 young adults. Psychiatry Research. 2018;265:87–92.</w:t>
+      </w:r>
+    </w:p>
+    <w:p>
+      <w:pPr>
+        <w:pStyle w:val="Textkrper"/>
+      </w:pPr>
+      <w:r>
+        <w:t xml:space="preserve">28. Dalege J, Borsboom D, van Harreveld F, van der Maas HL. Network analysis on attitudes: A brief tutorial. Social psychological and personality science. 2017;8:528–37.</w:t>
+      </w:r>
+    </w:p>
+    <w:p>
+      <w:pPr>
+        <w:pStyle w:val="Textkrper"/>
+      </w:pPr>
+      <w:r>
+        <w:t xml:space="preserve">29. Epskamp S, Fried EI. A Tutorial on Regularized Partial Correlation Networks. Psychological Methods. 2018. doi:</w:t>
+      </w:r>
+      <w:hyperlink r:id="rId56">
         <w:r>
           <w:rPr>
             <w:rStyle w:val="Hyperlink"/>
@@ -4571,23 +5779,6 @@
           <w:t xml:space="preserve">10.1037/met0000167</w:t>
         </w:r>
       </w:hyperlink>
-    </w:p>
-    <w:p>
-      <w:pPr>
-        <w:pStyle w:val="Textkrper"/>
-      </w:pPr>
-      <w:r>
-        <w:t xml:space="preserve">Epskamp, S., Borsboom, D., &amp; Fried, E. I. (2016). Estimating Psychological Networks and their Stability: A Tutorial Paper.</w:t>
-      </w:r>
-      <w:r>
-        <w:t xml:space="preserve"> </w:t>
-      </w:r>
-      <w:r>
-        <w:rPr>
-          <w:i/>
-        </w:rPr>
-        <w:t xml:space="preserve">arXiv Preprint arXiv:1604.08462</w:t>
-      </w:r>
       <w:r>
         <w:t xml:space="preserve">.</w:t>
       </w:r>
@@ -4597,949 +5788,167 @@
         <w:pStyle w:val="Textkrper"/>
       </w:pPr>
       <w:r>
-        <w:t xml:space="preserve">Fagt, S., Andersen, L. F., Anderssen, S. A., Becker, W., Borodulin, K., Fogelholm, M., … Trolle, E. (2012).</w:t>
-      </w:r>
-      <w:r>
-        <w:t xml:space="preserve"> </w:t>
-      </w:r>
-      <w:r>
-        <w:rPr>
-          <w:i/>
-        </w:rPr>
-        <w:t xml:space="preserve">Nordic Monitoring of diet, physical activity and overweight : Validation of indicators</w:t>
-      </w:r>
-      <w:r>
-        <w:t xml:space="preserve">. Nordic Council of Ministers.</w:t>
-      </w:r>
-    </w:p>
-    <w:p>
-      <w:pPr>
-        <w:pStyle w:val="Textkrper"/>
-      </w:pPr>
-      <w:r>
-        <w:t xml:space="preserve">Fried, E. I., van Borkulo, C. D., Cramer, A. O., Boschloo, L., Schoevers, R. A., &amp; Borsboom, D. (2017). Mental disorders as networks of problems: A review of recent insights.</w:t>
-      </w:r>
-      <w:r>
-        <w:t xml:space="preserve"> </w:t>
-      </w:r>
-      <w:r>
-        <w:rPr>
-          <w:i/>
-        </w:rPr>
-        <w:t xml:space="preserve">Social Psychiatry and Psychiatric Epidemiology</w:t>
-      </w:r>
-      <w:r>
-        <w:t xml:space="preserve">,</w:t>
-      </w:r>
-      <w:r>
-        <w:t xml:space="preserve"> </w:t>
-      </w:r>
-      <w:r>
-        <w:rPr>
-          <w:i/>
-        </w:rPr>
-        <w:t xml:space="preserve">52</w:t>
-      </w:r>
-      <w:r>
-        <w:t xml:space="preserve">(1), 1–10.</w:t>
-      </w:r>
-    </w:p>
-    <w:p>
-      <w:pPr>
-        <w:pStyle w:val="Textkrper"/>
-      </w:pPr>
-      <w:r>
-        <w:t xml:space="preserve">Haig, B. D. (2016). Tests of Statistical Significance Made Sound.</w:t>
-      </w:r>
-      <w:r>
-        <w:t xml:space="preserve"> </w:t>
-      </w:r>
-      <w:r>
-        <w:rPr>
-          <w:i/>
-        </w:rPr>
-        <w:t xml:space="preserve">Educational and Psychological Measurement</w:t>
-      </w:r>
-      <w:r>
-        <w:t xml:space="preserve">. doi:</w:t>
-      </w:r>
-      <w:hyperlink r:id="rId50">
-        <w:r>
-          <w:rPr>
-            <w:rStyle w:val="Hyperlink"/>
-          </w:rPr>
-          <w:t xml:space="preserve">10.1177/0013164416667981</w:t>
-        </w:r>
-      </w:hyperlink>
-    </w:p>
-    <w:p>
-      <w:pPr>
-        <w:pStyle w:val="Textkrper"/>
-      </w:pPr>
-      <w:r>
-        <w:t xml:space="preserve">Hankonen, N., Heino, M. T. J., Araujo-Soares, V., Sniehotta, F. F., Sund, R., Vasankari, T., … Haukkala, A. (2016). “Let’s Move It” a school-based multilevel intervention to increase physical activity and reduce sedentary behaviour among older adolescents in vocational secondary schools: A study protocol for a cluster-randomised trial.</w:t>
-      </w:r>
-      <w:r>
-        <w:t xml:space="preserve"> </w:t>
-      </w:r>
-      <w:r>
-        <w:rPr>
-          <w:i/>
-        </w:rPr>
-        <w:t xml:space="preserve">BMC Public Health</w:t>
-      </w:r>
-      <w:r>
-        <w:t xml:space="preserve">,</w:t>
-      </w:r>
-      <w:r>
-        <w:t xml:space="preserve"> </w:t>
-      </w:r>
-      <w:r>
-        <w:rPr>
-          <w:i/>
-        </w:rPr>
-        <w:t xml:space="preserve">16</w:t>
-      </w:r>
-      <w:r>
-        <w:t xml:space="preserve">, 451–466. doi:</w:t>
-      </w:r>
-      <w:hyperlink r:id="rId51">
-        <w:r>
-          <w:rPr>
-            <w:rStyle w:val="Hyperlink"/>
-          </w:rPr>
-          <w:t xml:space="preserve">10.1186/s12889-016-3094-x</w:t>
-        </w:r>
-      </w:hyperlink>
-    </w:p>
-    <w:p>
-      <w:pPr>
-        <w:pStyle w:val="Textkrper"/>
-      </w:pPr>
-      <w:r>
-        <w:t xml:space="preserve">Hankonen, N., Heino, M. T. J., Hynynen, S.-T., Laine, H., Ara</w:t>
-      </w:r>
-      <w:r>
-        <w:t xml:space="preserve">’ujo-Soares, V., Sniehotta, F. F., … Haukkala, A. (2017a). Randomised controlled feasibility study of a school-based multi-level intervention to increase physical activity and decrease sedentary behaviour among vocational school students.</w:t>
-      </w:r>
-      <w:r>
-        <w:t xml:space="preserve"> </w:t>
-      </w:r>
-      <w:r>
-        <w:rPr>
-          <w:i/>
-        </w:rPr>
-        <w:t xml:space="preserve">International Journal of Behavioral Nutrition and Physical Activity</w:t>
-      </w:r>
-      <w:r>
-        <w:t xml:space="preserve">,</w:t>
-      </w:r>
-      <w:r>
-        <w:t xml:space="preserve"> </w:t>
-      </w:r>
-      <w:r>
-        <w:rPr>
-          <w:i/>
-        </w:rPr>
-        <w:t xml:space="preserve">14</w:t>
-      </w:r>
-      <w:r>
-        <w:t xml:space="preserve">(1). doi:</w:t>
-      </w:r>
-      <w:hyperlink r:id="rId52">
-        <w:r>
-          <w:rPr>
-            <w:rStyle w:val="Hyperlink"/>
-          </w:rPr>
-          <w:t xml:space="preserve">10.1186/s12966-017-0484-0</w:t>
-        </w:r>
-      </w:hyperlink>
-    </w:p>
-    <w:p>
-      <w:pPr>
-        <w:pStyle w:val="Textkrper"/>
-      </w:pPr>
-      <w:r>
-        <w:t xml:space="preserve">Hankonen, N., Heino, M. T., Kujala, E., Hynynen, S.-T., Absetz, P., Ara</w:t>
-      </w:r>
-      <w:r>
-        <w:t xml:space="preserve">’ujo-Soares, V., … Haukkala, A. (2017b). What explains the socioeconomic status gap in activity? Educational differences in determinants of physical activity and screentime.</w:t>
-      </w:r>
-      <w:r>
-        <w:t xml:space="preserve"> </w:t>
-      </w:r>
-      <w:r>
-        <w:rPr>
-          <w:i/>
-        </w:rPr>
-        <w:t xml:space="preserve">BMC Public Health</w:t>
-      </w:r>
-      <w:r>
-        <w:t xml:space="preserve">,</w:t>
-      </w:r>
-      <w:r>
-        <w:t xml:space="preserve"> </w:t>
-      </w:r>
-      <w:r>
-        <w:rPr>
-          <w:i/>
-        </w:rPr>
-        <w:t xml:space="preserve">17</w:t>
-      </w:r>
-      <w:r>
-        <w:t xml:space="preserve">(1), 144. Retrieved from</w:t>
-      </w:r>
-      <w:r>
-        <w:t xml:space="preserve"> </w:t>
-      </w:r>
-      <w:hyperlink r:id="rId53">
-        <w:r>
-          <w:rPr>
-            <w:rStyle w:val="Hyperlink"/>
-          </w:rPr>
-          <w:t xml:space="preserve">https://bmcpublichealth.biomedcentral.com/articles/10.1186/s12889-016-3880-5</w:t>
-        </w:r>
-      </w:hyperlink>
-    </w:p>
-    <w:p>
-      <w:pPr>
-        <w:pStyle w:val="Textkrper"/>
-      </w:pPr>
-      <w:r>
-        <w:t xml:space="preserve">Husu, P., Vähä-Ypyä, H., &amp; Vasankari, T. (2016). Objectively measured sedentary behavior and physical activity of Finnish 7-to 14-year-old children–associations with perceived health status: A cross-sectional study.</w:t>
-      </w:r>
-      <w:r>
-        <w:t xml:space="preserve"> </w:t>
-      </w:r>
-      <w:r>
-        <w:rPr>
-          <w:i/>
-        </w:rPr>
-        <w:t xml:space="preserve">BMC Public Health</w:t>
-      </w:r>
-      <w:r>
-        <w:t xml:space="preserve">,</w:t>
-      </w:r>
-      <w:r>
-        <w:t xml:space="preserve"> </w:t>
-      </w:r>
-      <w:r>
-        <w:rPr>
-          <w:i/>
-        </w:rPr>
-        <w:t xml:space="preserve">16</w:t>
-      </w:r>
-      <w:r>
-        <w:t xml:space="preserve">(1), 338.</w:t>
-      </w:r>
-    </w:p>
-    <w:p>
-      <w:pPr>
-        <w:pStyle w:val="Textkrper"/>
-      </w:pPr>
-      <w:r>
-        <w:t xml:space="preserve">Hynynen, S.-T., van Stralen, M. M., Sniehotta, F. F., Ara</w:t>
-      </w:r>
-      <w:r>
-        <w:t xml:space="preserve">’ujo-Soares, V., Hardeman, W., Chinapaw, M. J. M., … Hankonen, N. (2016). A systematic review of school-based interventions targeting physical activity and sedentary behaviour among older adolescents.</w:t>
-      </w:r>
-      <w:r>
-        <w:t xml:space="preserve"> </w:t>
-      </w:r>
-      <w:r>
-        <w:rPr>
-          <w:i/>
-        </w:rPr>
-        <w:t xml:space="preserve">International Review of Sport and Exercise Psychology</w:t>
-      </w:r>
-      <w:r>
-        <w:t xml:space="preserve">,</w:t>
-      </w:r>
-      <w:r>
-        <w:t xml:space="preserve"> </w:t>
-      </w:r>
-      <w:r>
-        <w:rPr>
-          <w:i/>
-        </w:rPr>
-        <w:t xml:space="preserve">9</w:t>
-      </w:r>
-      <w:r>
-        <w:t xml:space="preserve">(1), 22–44. doi:</w:t>
-      </w:r>
-      <w:hyperlink r:id="rId54">
-        <w:r>
-          <w:rPr>
-            <w:rStyle w:val="Hyperlink"/>
-          </w:rPr>
-          <w:t xml:space="preserve">10.1080/1750984X.2015.1081706</w:t>
-        </w:r>
-      </w:hyperlink>
-    </w:p>
-    <w:p>
-      <w:pPr>
-        <w:pStyle w:val="Textkrper"/>
-      </w:pPr>
-      <w:r>
-        <w:t xml:space="preserve">Kievit, R. A., Frankenhuis, W. E., Waldorp, L. J., &amp; Borsboom, D. (2013). Simpson’s paradox in psychological science: A practical guide.</w:t>
-      </w:r>
-      <w:r>
-        <w:t xml:space="preserve"> </w:t>
-      </w:r>
-      <w:r>
-        <w:rPr>
-          <w:i/>
-        </w:rPr>
-        <w:t xml:space="preserve">Frontiers in Psychology</w:t>
-      </w:r>
-      <w:r>
-        <w:t xml:space="preserve">,</w:t>
-      </w:r>
-      <w:r>
-        <w:t xml:space="preserve"> </w:t>
-      </w:r>
-      <w:r>
-        <w:rPr>
-          <w:i/>
-        </w:rPr>
-        <w:t xml:space="preserve">4</w:t>
-      </w:r>
-      <w:r>
-        <w:t xml:space="preserve">. doi:</w:t>
-      </w:r>
-      <w:hyperlink r:id="rId55">
-        <w:r>
-          <w:rPr>
-            <w:rStyle w:val="Hyperlink"/>
-          </w:rPr>
-          <w:t xml:space="preserve">10.3389/fpsyg.2013.00513</w:t>
-        </w:r>
-      </w:hyperlink>
-    </w:p>
-    <w:p>
-      <w:pPr>
-        <w:pStyle w:val="Textkrper"/>
-      </w:pPr>
-      <w:r>
-        <w:t xml:space="preserve">Lai, M. H. C., &amp; Kwok, O.-m. (2016). Estimating Standardized Effect Sizes for Two- and Three-Level Partially Nested Data.</w:t>
-      </w:r>
-      <w:r>
-        <w:t xml:space="preserve"> </w:t>
-      </w:r>
-      <w:r>
-        <w:rPr>
-          <w:i/>
-        </w:rPr>
-        <w:t xml:space="preserve">Multivariate Behavioral Research</w:t>
-      </w:r>
-      <w:r>
-        <w:t xml:space="preserve">,</w:t>
-      </w:r>
-      <w:r>
-        <w:t xml:space="preserve"> </w:t>
-      </w:r>
-      <w:r>
-        <w:rPr>
-          <w:i/>
-        </w:rPr>
-        <w:t xml:space="preserve">51</w:t>
-      </w:r>
-      <w:r>
-        <w:t xml:space="preserve">(6), 740–756. doi:</w:t>
-      </w:r>
-      <w:hyperlink r:id="rId56">
-        <w:r>
-          <w:rPr>
-            <w:rStyle w:val="Hyperlink"/>
-          </w:rPr>
-          <w:t xml:space="preserve">10.1080/00273171.2016.1231606</w:t>
-        </w:r>
-      </w:hyperlink>
-    </w:p>
-    <w:p>
-      <w:pPr>
-        <w:pStyle w:val="Textkrper"/>
-      </w:pPr>
-      <w:r>
-        <w:t xml:space="preserve">Lai, M. H., Kwok, O.-m., Hsiao, Y.-Y., &amp; Cao, Q. (2018). Finite population correction for two-level hierarchical linear models.</w:t>
-      </w:r>
-      <w:r>
-        <w:t xml:space="preserve"> </w:t>
-      </w:r>
-      <w:r>
-        <w:rPr>
-          <w:i/>
-        </w:rPr>
-        <w:t xml:space="preserve">Psychological Methods</w:t>
-      </w:r>
-      <w:r>
-        <w:t xml:space="preserve">,</w:t>
-      </w:r>
-      <w:r>
-        <w:t xml:space="preserve"> </w:t>
-      </w:r>
-      <w:r>
-        <w:rPr>
-          <w:i/>
-        </w:rPr>
-        <w:t xml:space="preserve">23</w:t>
-      </w:r>
-      <w:r>
-        <w:t xml:space="preserve">(1), 94.</w:t>
-      </w:r>
-    </w:p>
-    <w:p>
-      <w:pPr>
-        <w:pStyle w:val="Textkrper"/>
-      </w:pPr>
-      <w:r>
-        <w:t xml:space="preserve">Lakens, D., Adolfi, F. G., Albers, C. J., Anvari, F., Apps, M. A. J., Argamon, S. E., … Zwaan, R. A. (2018). Justify your alpha.</w:t>
-      </w:r>
-      <w:r>
-        <w:t xml:space="preserve"> </w:t>
-      </w:r>
-      <w:r>
-        <w:rPr>
-          <w:i/>
-        </w:rPr>
-        <w:t xml:space="preserve">Nature Human Behaviour</w:t>
-      </w:r>
-      <w:r>
-        <w:t xml:space="preserve">,</w:t>
-      </w:r>
-      <w:r>
-        <w:t xml:space="preserve"> </w:t>
-      </w:r>
-      <w:r>
-        <w:rPr>
-          <w:i/>
-        </w:rPr>
-        <w:t xml:space="preserve">2</w:t>
-      </w:r>
-      <w:r>
-        <w:t xml:space="preserve">(3), 168–171. doi:</w:t>
-      </w:r>
-      <w:hyperlink r:id="rId57">
-        <w:r>
-          <w:rPr>
-            <w:rStyle w:val="Hyperlink"/>
-          </w:rPr>
-          <w:t xml:space="preserve">10.1038/s41562-018-0311-x</w:t>
-        </w:r>
-      </w:hyperlink>
-    </w:p>
-    <w:p>
-      <w:pPr>
-        <w:pStyle w:val="Textkrper"/>
-      </w:pPr>
-      <w:r>
-        <w:t xml:space="preserve">Mäkelä, K., Kokko, S., Kannas, L., Villberg, J., Vasankari, T., Heinonen, J. O., … Selänne, H. (2016). Physical Activity, Screen Time and Sleep among Youth Participating and Non-Participating in Organized Sports: The Finnish Health Promoting Sports Club (FHPSC) Study.</w:t>
-      </w:r>
-      <w:r>
-        <w:t xml:space="preserve"> </w:t>
-      </w:r>
-      <w:r>
-        <w:rPr>
-          <w:i/>
-        </w:rPr>
-        <w:t xml:space="preserve">Advances in Physical Education</w:t>
-      </w:r>
-      <w:r>
-        <w:t xml:space="preserve">,</w:t>
-      </w:r>
-      <w:r>
-        <w:t xml:space="preserve"> </w:t>
-      </w:r>
-      <w:r>
-        <w:rPr>
-          <w:i/>
-        </w:rPr>
-        <w:t xml:space="preserve">6</w:t>
-      </w:r>
-      <w:r>
-        <w:t xml:space="preserve">.</w:t>
-      </w:r>
-    </w:p>
-    <w:p>
-      <w:pPr>
-        <w:pStyle w:val="Textkrper"/>
-      </w:pPr>
-      <w:r>
-        <w:t xml:space="preserve">Moore, G. F., Audrey, S., Barker, M., Bond, L., Bonell, C., Hardeman, W., … Baird, J. (2015). Process evaluation of complex interventions: Medical Research Council guidance.</w:t>
-      </w:r>
-      <w:r>
-        <w:t xml:space="preserve"> </w:t>
-      </w:r>
-      <w:r>
-        <w:rPr>
-          <w:i/>
-        </w:rPr>
-        <w:t xml:space="preserve">BMJ</w:t>
-      </w:r>
-      <w:r>
-        <w:t xml:space="preserve">,</w:t>
-      </w:r>
-      <w:r>
-        <w:t xml:space="preserve"> </w:t>
-      </w:r>
-      <w:r>
-        <w:rPr>
-          <w:i/>
-        </w:rPr>
-        <w:t xml:space="preserve">350</w:t>
-      </w:r>
-      <w:r>
-        <w:t xml:space="preserve">, h1258. doi:</w:t>
-      </w:r>
-      <w:hyperlink r:id="rId58">
-        <w:r>
-          <w:rPr>
-            <w:rStyle w:val="Hyperlink"/>
-          </w:rPr>
-          <w:t xml:space="preserve">10.1136/bmj.h1258</w:t>
-        </w:r>
-      </w:hyperlink>
-    </w:p>
-    <w:p>
-      <w:pPr>
-        <w:pStyle w:val="Textkrper"/>
-      </w:pPr>
-      <w:r>
-        <w:t xml:space="preserve">Mõttus, R., &amp; Allerhand, M. (2017). Why do traits come together? The underlying trait and network approaches.</w:t>
-      </w:r>
-      <w:r>
-        <w:t xml:space="preserve"> </w:t>
-      </w:r>
-      <w:r>
-        <w:rPr>
-          <w:i/>
-        </w:rPr>
-        <w:t xml:space="preserve">SAGE Handbook of Personality and Individual Differences</w:t>
-      </w:r>
-      <w:r>
-        <w:t xml:space="preserve">,</w:t>
-      </w:r>
-      <w:r>
-        <w:t xml:space="preserve"> </w:t>
-      </w:r>
-      <w:r>
-        <w:rPr>
-          <w:i/>
-        </w:rPr>
-        <w:t xml:space="preserve">1</w:t>
-      </w:r>
-      <w:r>
-        <w:t xml:space="preserve">, 1–22.</w:t>
-      </w:r>
-    </w:p>
-    <w:p>
-      <w:pPr>
-        <w:pStyle w:val="Textkrper"/>
-      </w:pPr>
-      <w:r>
-        <w:t xml:space="preserve">Nickerson, R. S. (2000). Null hypothesis significance testing: A review of an old and continuing controversy.</w:t>
-      </w:r>
-      <w:r>
-        <w:t xml:space="preserve"> </w:t>
-      </w:r>
-      <w:r>
-        <w:rPr>
-          <w:i/>
-        </w:rPr>
-        <w:t xml:space="preserve">Psychological Methods</w:t>
-      </w:r>
-      <w:r>
-        <w:t xml:space="preserve">,</w:t>
-      </w:r>
-      <w:r>
-        <w:t xml:space="preserve"> </w:t>
-      </w:r>
-      <w:r>
-        <w:rPr>
-          <w:i/>
-        </w:rPr>
-        <w:t xml:space="preserve">5</w:t>
-      </w:r>
-      <w:r>
-        <w:t xml:space="preserve">(2), 241–301. doi:</w:t>
-      </w:r>
-      <w:hyperlink r:id="rId59">
-        <w:r>
-          <w:rPr>
-            <w:rStyle w:val="Hyperlink"/>
-          </w:rPr>
-          <w:t xml:space="preserve">http://dx.doi.org/10.1037/1082-989X.5.2.241</w:t>
-        </w:r>
-      </w:hyperlink>
-    </w:p>
-    <w:p>
-      <w:pPr>
-        <w:pStyle w:val="Textkrper"/>
-      </w:pPr>
-      <w:r>
-        <w:t xml:space="preserve">Nosek, B. A., Ebersole, C. R., DeHaven, A. C., &amp; Mellor, D. T. (2018). The preregistration revolution.</w:t>
-      </w:r>
-      <w:r>
-        <w:t xml:space="preserve"> </w:t>
-      </w:r>
-      <w:r>
-        <w:rPr>
-          <w:i/>
-        </w:rPr>
-        <w:t xml:space="preserve">Proceedings of the National Academy of Sciences</w:t>
-      </w:r>
-      <w:r>
-        <w:t xml:space="preserve">, 201708274. doi:</w:t>
-      </w:r>
-      <w:hyperlink r:id="rId60">
-        <w:r>
-          <w:rPr>
-            <w:rStyle w:val="Hyperlink"/>
-          </w:rPr>
-          <w:t xml:space="preserve">10.1073/pnas.1708274114</w:t>
-        </w:r>
-      </w:hyperlink>
-    </w:p>
-    <w:p>
-      <w:pPr>
-        <w:pStyle w:val="Textkrper"/>
-      </w:pPr>
-      <w:r>
-        <w:t xml:space="preserve">R Core Team. (2018).</w:t>
-      </w:r>
-      <w:r>
-        <w:t xml:space="preserve"> </w:t>
-      </w:r>
-      <w:r>
-        <w:rPr>
-          <w:i/>
-        </w:rPr>
-        <w:t xml:space="preserve">R: A language and environment for statistical computing</w:t>
-      </w:r>
-      <w:r>
-        <w:t xml:space="preserve">. Vienna, Austria: R Foundation for Statistical Computing. Retrieved from</w:t>
-      </w:r>
-      <w:r>
-        <w:t xml:space="preserve"> </w:t>
-      </w:r>
-      <w:hyperlink r:id="rId61">
-        <w:r>
-          <w:rPr>
-            <w:rStyle w:val="Hyperlink"/>
-          </w:rPr>
-          <w:t xml:space="preserve">https://www.R-project.org/</w:t>
-        </w:r>
-      </w:hyperlink>
-    </w:p>
-    <w:p>
-      <w:pPr>
-        <w:pStyle w:val="Textkrper"/>
-      </w:pPr>
-      <w:r>
-        <w:t xml:space="preserve">RStudio Team. (2016). RStudio: Integrated Development Environment for R. Boston, MA: RStudio, Inc.</w:t>
-      </w:r>
-    </w:p>
-    <w:p>
-      <w:pPr>
-        <w:pStyle w:val="Textkrper"/>
-      </w:pPr>
-      <w:r>
-        <w:t xml:space="preserve">Simmons, J. P., Nelson, L. D., &amp; Simonsohn, U. (2011). False-Positive Psychology Undisclosed Flexibility in Data Collection and Analysis Allows Presenting Anything as Significant.</w:t>
-      </w:r>
-      <w:r>
-        <w:t xml:space="preserve"> </w:t>
-      </w:r>
-      <w:r>
-        <w:rPr>
-          <w:i/>
-        </w:rPr>
-        <w:t xml:space="preserve">Psychological Science</w:t>
-      </w:r>
-      <w:r>
-        <w:t xml:space="preserve">,</w:t>
-      </w:r>
-      <w:r>
-        <w:t xml:space="preserve"> </w:t>
-      </w:r>
-      <w:r>
-        <w:rPr>
-          <w:i/>
-        </w:rPr>
-        <w:t xml:space="preserve">22</w:t>
-      </w:r>
-      <w:r>
-        <w:t xml:space="preserve">(11), 1359–1366. doi:</w:t>
-      </w:r>
-      <w:hyperlink r:id="rId62">
-        <w:r>
-          <w:rPr>
-            <w:rStyle w:val="Hyperlink"/>
-          </w:rPr>
-          <w:t xml:space="preserve">10.1177/0956797611417632</w:t>
-        </w:r>
-      </w:hyperlink>
-    </w:p>
-    <w:p>
-      <w:pPr>
-        <w:pStyle w:val="Textkrper"/>
-      </w:pPr>
-      <w:r>
-        <w:t xml:space="preserve">Tibshirani, R. (1996). Regression shrinkage and selection via the lasso: A retrospective.</w:t>
-      </w:r>
-      <w:r>
-        <w:t xml:space="preserve"> </w:t>
-      </w:r>
-      <w:r>
-        <w:rPr>
-          <w:i/>
-        </w:rPr>
-        <w:t xml:space="preserve">Journal of the Royal Statistical Society: Series B (Statistical Methodology)</w:t>
-      </w:r>
-      <w:r>
-        <w:t xml:space="preserve">,</w:t>
-      </w:r>
-      <w:r>
-        <w:t xml:space="preserve"> </w:t>
-      </w:r>
-      <w:r>
-        <w:rPr>
-          <w:i/>
-        </w:rPr>
-        <w:t xml:space="preserve">73</w:t>
-      </w:r>
-      <w:r>
-        <w:t xml:space="preserve">(3), 273–282. doi:</w:t>
-      </w:r>
-      <w:hyperlink r:id="rId63">
-        <w:r>
-          <w:rPr>
-            <w:rStyle w:val="Hyperlink"/>
-          </w:rPr>
-          <w:t xml:space="preserve">10.1111/j.1467-9868.2011.00771.x</w:t>
-        </w:r>
-      </w:hyperlink>
-    </w:p>
-    <w:p>
-      <w:pPr>
-        <w:pStyle w:val="Textkrper"/>
-      </w:pPr>
-      <w:r>
-        <w:t xml:space="preserve">Tremblay, M. S., Aubert, S., Barnes, J. D., Saunders, T. J., Carson, V., Latimer-Cheung, A. E., … Chinapaw, M. J. (2017). Sedentary Behavior Research Network (SBRN) process and outcome.</w:t>
-      </w:r>
-      <w:r>
-        <w:t xml:space="preserve"> </w:t>
-      </w:r>
-      <w:r>
-        <w:rPr>
-          <w:i/>
-        </w:rPr>
-        <w:t xml:space="preserve">International Journal of Behavioral Nutrition and Physical Activity</w:t>
-      </w:r>
-      <w:r>
-        <w:t xml:space="preserve">,</w:t>
-      </w:r>
-      <w:r>
-        <w:t xml:space="preserve"> </w:t>
-      </w:r>
-      <w:r>
-        <w:rPr>
-          <w:i/>
-        </w:rPr>
-        <w:t xml:space="preserve">14</w:t>
-      </w:r>
-      <w:r>
-        <w:t xml:space="preserve">, 75. doi:</w:t>
-      </w:r>
-      <w:hyperlink r:id="rId64">
-        <w:r>
-          <w:rPr>
-            <w:rStyle w:val="Hyperlink"/>
-          </w:rPr>
-          <w:t xml:space="preserve">10.1186/s12966-017-0525-8</w:t>
-        </w:r>
-      </w:hyperlink>
-    </w:p>
-    <w:p>
-      <w:pPr>
-        <w:pStyle w:val="Textkrper"/>
-      </w:pPr>
-      <w:r>
-        <w:t xml:space="preserve">Van Der Maas, H., Kan, K.-J., Marsman, M., &amp; Stevenson, C. E. (2017).</w:t>
-      </w:r>
-      <w:r>
-        <w:t xml:space="preserve"> </w:t>
-      </w:r>
-      <w:r>
-        <w:rPr>
-          <w:i/>
-        </w:rPr>
-        <w:t xml:space="preserve">Network Models for Cognitive Development and Intelligence</w:t>
-      </w:r>
-      <w:r>
-        <w:t xml:space="preserve">. Preprint.</w:t>
-      </w:r>
-    </w:p>
-    <w:p>
-      <w:pPr>
-        <w:pStyle w:val="Textkrper"/>
-      </w:pPr>
-      <w:r>
-        <w:t xml:space="preserve">van Sluijs, E. M., Skidmore, P. M., Mwanza, K., Jones, A. P., Callaghan, A. M., Ekelund, U., … Wareham, N. J. (2008). Physical activity and dietary behaviour in a population-based sample of British 10-year old children: The SPEEDY study (Sport, Physical activity and Eating behaviour: Environmental Determinants in Young people).</w:t>
-      </w:r>
-      <w:r>
-        <w:t xml:space="preserve"> </w:t>
-      </w:r>
-      <w:r>
-        <w:rPr>
-          <w:i/>
-        </w:rPr>
-        <w:t xml:space="preserve">BMC Public Health</w:t>
-      </w:r>
-      <w:r>
-        <w:t xml:space="preserve">,</w:t>
-      </w:r>
-      <w:r>
-        <w:t xml:space="preserve"> </w:t>
-      </w:r>
-      <w:r>
-        <w:rPr>
-          <w:i/>
-        </w:rPr>
-        <w:t xml:space="preserve">8</w:t>
-      </w:r>
-      <w:r>
-        <w:t xml:space="preserve">(1), 388.</w:t>
-      </w:r>
-    </w:p>
-    <w:p>
-      <w:pPr>
-        <w:pStyle w:val="Textkrper"/>
-      </w:pPr>
-      <w:r>
-        <w:t xml:space="preserve">VÃ</w:t>
-      </w:r>
-      <w:r>
-        <w:t xml:space="preserve">hÃ</w:t>
-      </w:r>
-      <w:r>
-        <w:t xml:space="preserve">-YpyÃ</w:t>
-      </w:r>
-      <w:r>
-        <w:t xml:space="preserve">, H., Husu, P., Suni, J., Vasankari, T., &amp; Sievänen, H. (2018). Reliable recognition of lying, sitting, and standing with a hip-worn accelerometer.</w:t>
-      </w:r>
-      <w:r>
-        <w:t xml:space="preserve"> </w:t>
-      </w:r>
-      <w:r>
-        <w:rPr>
-          <w:i/>
-        </w:rPr>
-        <w:t xml:space="preserve">Scandinavian Journal of Medicine &amp; Science in Sports</w:t>
-      </w:r>
-      <w:r>
-        <w:t xml:space="preserve">,</w:t>
-      </w:r>
-      <w:r>
-        <w:t xml:space="preserve"> </w:t>
-      </w:r>
-      <w:r>
-        <w:rPr>
-          <w:i/>
-        </w:rPr>
-        <w:t xml:space="preserve">28</w:t>
-      </w:r>
-      <w:r>
-        <w:t xml:space="preserve">(3), 1092–1102. doi:</w:t>
-      </w:r>
-      <w:hyperlink r:id="rId65">
-        <w:r>
-          <w:rPr>
-            <w:rStyle w:val="Hyperlink"/>
-          </w:rPr>
-          <w:t xml:space="preserve">10.1111/sms.13017</w:t>
-        </w:r>
-      </w:hyperlink>
-    </w:p>
-    <w:p>
-      <w:pPr>
-        <w:pStyle w:val="Textkrper"/>
-      </w:pPr>
-      <w:r>
-        <w:t xml:space="preserve">VÃ</w:t>
-      </w:r>
-      <w:r>
-        <w:t xml:space="preserve">hÃ</w:t>
-      </w:r>
-      <w:r>
-        <w:t xml:space="preserve">-YpyÃ</w:t>
-      </w:r>
-      <w:r>
-        <w:t xml:space="preserve">, H., Vasankari, T., Husu, P., Mänttäri, A., Vuorimaa, T., Suni, J., &amp; Sievänen, H. (2015a). Validation of cut-points for evaluating the intensity of physical activity with accelerometry-based mean amplitude deviation (MAD).</w:t>
-      </w:r>
-      <w:r>
-        <w:t xml:space="preserve"> </w:t>
-      </w:r>
-      <w:r>
-        <w:rPr>
-          <w:i/>
-        </w:rPr>
-        <w:t xml:space="preserve">PLoS One</w:t>
-      </w:r>
-      <w:r>
-        <w:t xml:space="preserve">,</w:t>
-      </w:r>
-      <w:r>
-        <w:t xml:space="preserve"> </w:t>
-      </w:r>
-      <w:r>
-        <w:rPr>
-          <w:i/>
-        </w:rPr>
-        <w:t xml:space="preserve">10</w:t>
-      </w:r>
-      <w:r>
-        <w:t xml:space="preserve">(8), e0134813.</w:t>
-      </w:r>
-    </w:p>
-    <w:p>
-      <w:pPr>
-        <w:pStyle w:val="Textkrper"/>
-      </w:pPr>
-      <w:r>
-        <w:t xml:space="preserve">VÃ</w:t>
-      </w:r>
-      <w:r>
-        <w:t xml:space="preserve">hÃ</w:t>
-      </w:r>
-      <w:r>
-        <w:t xml:space="preserve">-YpyÃ</w:t>
-      </w:r>
-      <w:r>
-        <w:t xml:space="preserve">, H., Vasankari, T., Husu, P., Suni, J., &amp; Sievänen, H. (2015b). A universal, accurate intensity-based classification of different physical activities using raw data of accelerometer.</w:t>
-      </w:r>
-      <w:r>
-        <w:t xml:space="preserve"> </w:t>
-      </w:r>
-      <w:r>
-        <w:rPr>
-          <w:i/>
-        </w:rPr>
-        <w:t xml:space="preserve">Clinical Physiology and Functional Imaging</w:t>
-      </w:r>
-      <w:r>
-        <w:t xml:space="preserve">,</w:t>
-      </w:r>
-      <w:r>
-        <w:t xml:space="preserve"> </w:t>
-      </w:r>
-      <w:r>
-        <w:rPr>
-          <w:i/>
-        </w:rPr>
-        <w:t xml:space="preserve">35</w:t>
-      </w:r>
-      <w:r>
-        <w:t xml:space="preserve">(1), 64–70.</w:t>
+        <w:t xml:space="preserve">30. Epskamp S, Borsboom D, Fried EI. Estimating Psychological Networks and their Stability: A Tutorial Paper. arXiv preprint arXiv:160408462. 2016.</w:t>
+      </w:r>
+    </w:p>
+    <w:p>
+      <w:pPr>
+        <w:pStyle w:val="Textkrper"/>
+      </w:pPr>
+      <w:r>
+        <w:t xml:space="preserve">31. Costantini G, Epskamp S, Borsboom D, Perugini M, Mõttus R, Waldorp LJ, et al. State of the aRt personality research: A tutorial on network analysis of personality data in R. Journal of Research in Personality. 2015;54:13–29.</w:t>
+      </w:r>
+    </w:p>
+    <w:p>
+      <w:pPr>
+        <w:pStyle w:val="Textkrper"/>
+      </w:pPr>
+      <w:r>
+        <w:t xml:space="preserve">32. Costantini G, Richetin J, Preti E, Casini E, Epskamp S, Perugini M. Stability and variability of personality networks. A tutorial on recent developments in network psychometrics. Personality and Individual Differences. 2017.</w:t>
+      </w:r>
+    </w:p>
+    <w:p>
+      <w:pPr>
+        <w:pStyle w:val="Textkrper"/>
+      </w:pPr>
+      <w:r>
+        <w:t xml:space="preserve">33. Fried EI, Cramer AO. Moving forward: Challenges and directions for psychopathological network theory and methodology. Perspectives on Psychological Science. 2017;12:999–1020.</w:t>
+      </w:r>
+    </w:p>
+    <w:p>
+      <w:pPr>
+        <w:pStyle w:val="Textkrper"/>
+      </w:pPr>
+      <w:r>
+        <w:t xml:space="preserve">34. Borsboom D, Mellenbergh GJ, van Heerden J. The theoretical status of latent variables. Psychological Review. 2003;110:203–19.</w:t>
+      </w:r>
+    </w:p>
+    <w:p>
+      <w:pPr>
+        <w:pStyle w:val="Textkrper"/>
+      </w:pPr>
+      <w:r>
+        <w:t xml:space="preserve">35. Bringmann LF, Eronen MI. Don’t blame the model: Reconsidering the network approach to psychopathology. Psychological review. 2018;125:606–33.</w:t>
+      </w:r>
+    </w:p>
+    <w:p>
+      <w:pPr>
+        <w:pStyle w:val="Textkrper"/>
+      </w:pPr>
+      <w:r>
+        <w:t xml:space="preserve">36. Tibshirani R. Regression shrinkage and selection via the lasso: A retrospective. Journal of the Royal Statistical Society: Series B (Statistical Methodology). 1996;73:273–82.</w:t>
+      </w:r>
+    </w:p>
+    <w:p>
+      <w:pPr>
+        <w:pStyle w:val="Textkrper"/>
+      </w:pPr>
+      <w:r>
+        <w:t xml:space="preserve">37. Haslbeck JMB, Waldorp LJ. How well do network models predict observations? On the importance of predictability in network models. Behavior Research Methods. 2018;50:853–61.</w:t>
+      </w:r>
+    </w:p>
+    <w:p>
+      <w:pPr>
+        <w:pStyle w:val="Textkrper"/>
+      </w:pPr>
+      <w:r>
+        <w:t xml:space="preserve">38. Haig BD. Tests of Statistical Significance Made Sound. Educational and Psychological Measurement. 2016.</w:t>
+      </w:r>
+    </w:p>
+    <w:p>
+      <w:pPr>
+        <w:pStyle w:val="Textkrper"/>
+      </w:pPr>
+      <w:r>
+        <w:t xml:space="preserve">39. Nickerson RS. Null hypothesis significance testing: A review of an old and continuing controversy. Psychological Methods. 2000;5:241–301.</w:t>
+      </w:r>
+    </w:p>
+    <w:p>
+      <w:pPr>
+        <w:pStyle w:val="Textkrper"/>
+      </w:pPr>
+      <w:r>
+        <w:t xml:space="preserve">40. de Groot AD. The meaning of “significance” for different types of research [translated and annotated by Eric-Jan Wagenmakers, Denny Borsboom, Josine Verhagen, Rogier Kievit, Marjan Bakker, Angelique Cramer, Dora Matzke, Don Mellenbergh, and Han L. J. van der Maas]. Acta Psychologica. 2014;148:188–94.</w:t>
+      </w:r>
+    </w:p>
+    <w:p>
+      <w:pPr>
+        <w:pStyle w:val="Textkrper"/>
+      </w:pPr>
+      <w:r>
+        <w:t xml:space="preserve">41. Nosek BA, Ebersole CR, DeHaven AC, Mellor DT. The preregistration revolution. Proceedings of the National Academy of Sciences. 2018;201708274.</w:t>
+      </w:r>
+    </w:p>
+    <w:p>
+      <w:pPr>
+        <w:pStyle w:val="Textkrper"/>
+      </w:pPr>
+      <w:r>
+        <w:t xml:space="preserve">42. Lakens D, Adolfi FG, Albers CJ, Anvari F, Apps MAJ, Argamon SE, et al. Justify your alpha. Nature Human Behaviour. 2018;2:168–71.</w:t>
+      </w:r>
+    </w:p>
+    <w:p>
+      <w:pPr>
+        <w:pStyle w:val="Textkrper"/>
+      </w:pPr>
+      <w:r>
+        <w:t xml:space="preserve">43. Simmons JP, Nelson LD, Simonsohn U. False-Positive Psychology Undisclosed Flexibility in Data Collection and Analysis Allows Presenting Anything as Significant. Psychological Science. 2011;22:1359–66.</w:t>
+      </w:r>
+    </w:p>
+    <w:p>
+      <w:pPr>
+        <w:pStyle w:val="Textkrper"/>
+      </w:pPr>
+      <w:r>
+        <w:t xml:space="preserve">44. Lai MHC, Kwok O-m. Estimating Standardized Effect Sizes for Two- and Three-Level Partially Nested Data. Multivariate Behavioral Research. 2016;51:740–56.</w:t>
+      </w:r>
+    </w:p>
+    <w:p>
+      <w:pPr>
+        <w:pStyle w:val="Textkrper"/>
+      </w:pPr>
+      <w:r>
+        <w:t xml:space="preserve">45. Lai MHC, Kwok O-m, Hsiao Y-Y, Cao Q. Finite population correction for two-level hierarchical linear models. Psychological methods. 2018;23:94.</w:t>
+      </w:r>
+    </w:p>
+    <w:p>
+      <w:pPr>
+        <w:pStyle w:val="Textkrper"/>
+      </w:pPr>
+      <w:r>
+        <w:t xml:space="preserve">46. Kievit RA, Frankenhuis WE, Waldorp LJ, Borsboom D. Simpson’s paradox in psychological science: A practical guide. Frontiers in Psychology. 2013;4.</w:t>
+      </w:r>
+    </w:p>
+    <w:p>
+      <w:pPr>
+        <w:pStyle w:val="Textkrper"/>
+      </w:pPr>
+      <w:r>
+        <w:t xml:space="preserve">47. Michie S, Abraham C, Whittington C, McAteer J, Gupta S. Effective techniques in healthy eating and physical activity interventions: A meta-regression. Health Psychology. 2009;28:690–701.</w:t>
+      </w:r>
+    </w:p>
+    <w:p>
+      <w:pPr>
+        <w:pStyle w:val="Textkrper"/>
+      </w:pPr>
+      <w:r>
+        <w:t xml:space="preserve">48. Crutzen R, Peters G-JY, Noijen J. Using Confidence Interval-Based Estimation of Relevance to Select Social-Cognitive Determinants for Behavior Change Interventions. Frontiers in Public Health. 2017;5.</w:t>
+      </w:r>
+    </w:p>
+    <w:p>
+      <w:pPr>
+        <w:pStyle w:val="Textkrper"/>
+      </w:pPr>
+      <w:r>
+        <w:t xml:space="preserve">49. Daniels GS. The" Average Man"? AIR FORCE AEROSPACE MEDICAL RESEARCH LAB WRIGHT-PATTERSON AFB OH; 1952.</w:t>
+      </w:r>
+    </w:p>
+    <w:p>
+      <w:pPr>
+        <w:pStyle w:val="Textkrper"/>
+      </w:pPr>
+      <w:r>
+        <w:t xml:space="preserve">50. Rickles D. Causality in complex interventions. Medicine, Health Care, and Philosophy. 2009;12:77–90.</w:t>
       </w:r>
     </w:p>
     <w:p>
@@ -5947,7 +6356,7 @@
     </w:lvl>
   </w:abstractNum>
   <w:abstractNum w:abstractNumId="990">
-    <w:nsid w:val="83e9fdd2"/>
+    <w:nsid w:val="1d9dfec7"/>
     <w:multiLevelType w:val="multilevel"/>
     <w:lvl w:ilvl="0">
       <w:numFmt w:val="bullet"/>

</xml_diff>

<commit_message>
After some insane excursions, ready for a round of comments
</commit_message>
<xml_diff>
--- a/_baseline-manuscript.docx
+++ b/_baseline-manuscript.docx
@@ -426,7 +426,7 @@
         <w:pStyle w:val="Textkrper"/>
       </w:pPr>
       <w:r>
-        <w:t xml:space="preserve">Background: Let’s Move It is a cluster-randomised controlled trial evaluating a novel theory-based intervention, which aimed to reduce sedentary behaviour (SB) and increase physical activity (PA) among older adolescents in vocational schools, by targeting environmental and psychosocial determinants of the phenomena. This paper describes the characteristics of its baseline cohort in both arms, and explores the possibilities for visually presenting such data, making use of recent developments in software and network analyses. We provide a template for researchers to apply these tools to other data. Methods: At baseline, 1123 adolescents in 57 classes in 6 school units participated in the study. Data were gathered with 7-day accelerometry, bioimpedance measures and questionnaires, which were used to measure health status, activity behaviours, and potential constructs mediating the effect of the intervention on outcomes. Data were visualised e.g. combining ridge plots and diamond plots; network analysis was used to investigate relations between psychosocial variables and outcomes. Results: The participants were 16-49 years old (M = 18.8, Md = 17.0). On average, they engaged in moderate-to-vigorous PA 1h 29min (CI95: 1h 19min - 1h 40min) and SB 9h 34min (CI95: 8h 56min - 10h 12min) daily and interrupted sitting 28 times (CI95: 24.7 - 31.4) per day on average. Several variables differed among the four educational tracks, but not across intervention and control groups. Naturally occurring behaviour change technique (BCT) usage was reported as low for many but not all techniques. Conclusion: We have shown benefits of presenting such data visually, and encourage researchers to routinely make the extensive analyses and descriptions they have produced, available in website supplements. This practice has potential to increase the speed and quality of scientific communication, as well as to address recent concerns of confidence towards research findings.</w:t>
+        <w:t xml:space="preserve">Background: Let’s Move It is a cluster-randomised controlled trial evaluating a novel theory-based intervention, which aimed to reduce sedentary behaviour (SB) and increase physical activity (PA) among older adolescents in vocational schools, by targeting environmental and psychosocial determinants of the phenomena. This paper describes the characteristics of its baseline cohort in both arms, and explores the possibilities for visually presenting such data, making use of recent developments in software and network analyses. We provide a template for researchers to apply these tools to other data. Methods: At baseline, 1123 adolescents in 57 classes in 6 school units participated in the study. Data were gathered with 7-day accelerometry, bioimpedance measures and questionnaires, which were used to measure health status, activity behaviours, and potential constructs mediating the effect of the intervention on outcomes. Data were visualised e.g. combining ridge plots and diamond plots; network analysis was used to investigate relations between psychosocial variables and outcomes. Results: The participants were 16-49 years old (M = 18.8, Md = 17.0). On average, they engaged in moderate-to-vigorous PA 1h 29min (CI95: 1h 19min - 1h 40min) and SB 9h 34min (CI95: 8h 56min - 10h 12min) daily and interrupted sitting 28 times (CI95: 24.7 - 31.4) per day on average. Several variables differed among the four educational tracks, but not across intervention and control groups. Naturally occurring behaviour change technique (BCT) usage was reported as low for many but not all techniques. Conclusion: We have shown benefits of presenting such data visually, and encourage researchers to routinely make the extensive analyses and descriptions they have produced, available in website supplements. This practice has potential to increase the speed and quality of scientific communication, as well as to address recent concerns of reduced confidence towards research findings.</w:t>
       </w:r>
     </w:p>
     <w:p>
@@ -522,7 +522,7 @@
         <w:t xml:space="preserve">[6, 7]</w:t>
       </w:r>
       <w:r>
-        <w:t xml:space="preserve">. The effectiveness of Let’s Move It has now been tested in a cluster-randomised controlled trial. Contrary to typical school-based interventions with uniform study populations, this trial was carried out in vocational schools with different educational tracks, differences between which may be important to making accurate conclusions in the trial evaluation phase.</w:t>
+        <w:t xml:space="preserve">. Contrary to typical school-based interventions with uniform study populations, this trial was carried out in vocational schools with different educational tracks, differences between which may be important to making accurate conclusions in the trial evaluation phase.</w:t>
       </w:r>
     </w:p>
     <w:p>
@@ -539,7 +539,7 @@
         <w:t xml:space="preserve">[8]</w:t>
       </w:r>
       <w:r>
-        <w:t xml:space="preserve">, and</w:t>
+        <w:t xml:space="preserve">;</w:t>
       </w:r>
       <w:r>
         <w:t xml:space="preserve"> </w:t>
@@ -548,6 +548,20 @@
         <w:t xml:space="preserve">[9]</w:t>
       </w:r>
       <w:r>
+        <w:t xml:space="preserve">;</w:t>
+      </w:r>
+      <w:r>
+        <w:t xml:space="preserve"> </w:t>
+      </w:r>
+      <w:hyperlink r:id="rId24">
+        <w:r>
+          <w:rPr>
+            <w:rStyle w:val="Hyperlink"/>
+          </w:rPr>
+          <w:t xml:space="preserve">https://mrc.ukri.org/documents/pdf/mrc-phsrn-process-evaluation-guidance-final/</w:t>
+        </w:r>
+      </w:hyperlink>
+      <w:r>
         <w:t xml:space="preserve">, p. 32) for changing PA and SB was hypothesised to be slightly different for PA and SB. In order to engage in PA, one needs to have a conscious effort and self-regulatory capacity to make use of the opportunities, such as planning for active times and overcoming barriers to exercise. In the intervention, one of the key emphases in helping adolescents change their PA was to help them understand and use techniques to manage their motivation and behaviour (see also</w:t>
       </w:r>
       <w:r>
@@ -557,7 +571,7 @@
         <w:t xml:space="preserve">[10]</w:t>
       </w:r>
       <w:r>
-        <w:t xml:space="preserve">). Assessing what participants do to advances our understanding of what people themselves can do to in attempts to change their behaviour. To date, there is little systematic theorising on how the use of these techniques link to each other, and it would be important to understand these interlinkages empirically. The model for SB, on the other hand, is more driven by environmental opportunities and incentives, such as having the option of standing up during class.</w:t>
+        <w:t xml:space="preserve">). To date, there is little systematic theorising on how the use of these techniques link to each other, and it would be important to understand these interlinkages empirically. The theoretical model for changing SB, on the other hand, is more driven by environmental opportunities and incentives, such as having the option of standing up during class.</w:t>
       </w:r>
     </w:p>
     <w:p>
@@ -576,7 +590,7 @@
       <w:r>
         <w:t xml:space="preserve">. More information of the content of the intervention and the development of it is reported elsewhere (Hankonen et al 2017 NELLI?), Hankonen et al unpublished manuscript). The mediators postulated by the program theory included behavioural beliefs (outcome expectations, descriptive norms, intention, self-efficacy/perceived behavioural control), autonomous and controlled motivation, environmental opportunities, action and coping planning, and behaviour change technique (BCT) use. Key hypotheses regarding students’ PA change have been registered in OSF (</w:t>
       </w:r>
-      <w:hyperlink r:id="rId24">
+      <w:hyperlink r:id="rId25">
         <w:r>
           <w:rPr>
             <w:rStyle w:val="Hyperlink"/>
@@ -585,7 +599,15 @@
         </w:r>
       </w:hyperlink>
       <w:r>
-        <w:t xml:space="preserve">). It has long been a standard recommendation for quantitative analyses to investigate data visually as a core precursor of conducting statistical analyses</w:t>
+        <w:t xml:space="preserve">).</w:t>
+      </w:r>
+    </w:p>
+    <w:p>
+      <w:pPr>
+        <w:pStyle w:val="Textkrper"/>
+      </w:pPr>
+      <w:r>
+        <w:t xml:space="preserve">It has long been a standard recommendation for quantitative analyses to investigate data visually as a core precursor of conducting statistical analyses</w:t>
       </w:r>
       <w:r>
         <w:t xml:space="preserve"> </w:t>
@@ -602,7 +624,16 @@
         <w:pStyle w:val="Textkrper"/>
       </w:pPr>
       <w:r>
-        <w:t xml:space="preserve">Successful communication of important information includes additional means of communication to flooding readers with unintuitive numerical point values or easily reified bound estimates, such as confidence intervals. visualising data is imperative, because it allows for communicating large amounts of information-and the associated uncertainty-in an accessible format, without requiring extensive mathematical background from the reader. Unfortunately, traditional word count limits in scientific publications, along with a stringent limitations on the number of tables and figures that can be included, have prohibited researchers sharing data visualisation. When researchers extend work on previous findings of others, they thus may not know that they are working with inadequately complete information; this has direct implications to the recent crisis of confidence in the reproducibility and replicability of research findings (REF).</w:t>
+        <w:t xml:space="preserve">Successful communication of important information includes using ways to avoid flooding readers with unintuitive numerical point values or easily reified bound estimates, such as confidence intervals. Visualising data is imperative, because it allows for communicating large amounts of information-and the associated uncertainty-in an accessible format, without requiring extensive mathematical background from the reader. When researchers extend work on previous findings of others, they may not know that they are working with inadequately complete information; this has direct implications to the recent crisis of confidence in the reproducibility and replicability of research findings</w:t>
+      </w:r>
+      <w:r>
+        <w:t xml:space="preserve"> </w:t>
+      </w:r>
+      <w:r>
+        <w:t xml:space="preserve">[14–23]</w:t>
+      </w:r>
+      <w:r>
+        <w:t xml:space="preserve">.</w:t>
       </w:r>
     </w:p>
     <w:p>
@@ -616,7 +647,7 @@
         <w:t xml:space="preserve"> </w:t>
       </w:r>
       <w:r>
-        <w:t xml:space="preserve">[14]</w:t>
+        <w:t xml:space="preserve">[24]</w:t>
       </w:r>
       <w:r>
         <w:t xml:space="preserve"> </w:t>
@@ -630,7 +661,7 @@
         <w:pStyle w:val="Textkrper"/>
       </w:pPr>
       <w:r>
-        <w:t xml:space="preserve">In summary, by describing the characteristics of the Let’s Move It baseline cohort, the current paper aims to (1) provide a strong rationale for the urgency of data visualisation, discuss its advantages, and recent developments in scientific publishing, statistical software, and statistical models that enable researchers to use data visualisation tools more easily and efficiently; (2) provides a detailed visualisation of the LMI trial baseline data, with focus on psychosocial correlates and hypothesised mediators of the intervention effect on moderate-to-vigorous physical activity; and (3) provides all code to use as a template for and delivers the information in a format which only necessitates a web browser to access.</w:t>
+        <w:t xml:space="preserve">In summary, by describing the characteristics of the Let’s Move It baseline cohort, the current paper aims to 1) provide a strong rationale for the urgency of data visualisation, discuss its advantages and recent developments in scientific publishing, statistical software, and statistical models that enable researchers to use data visualisation tools more easily and efficiently; 2) provide a detailed visualisation of the LMI trial baseline data, with focus on psychosocial correlates and hypothesised mediators of the intervention effect on moderate-to-vigorous physical activity; 3) describe, in particular, the relationships between physical activity, quality of motivation and behaviour change technique usage; and finally, 4) it provides all code to use as a template for other researchers to get started with, and delivers the information in a format which only necessitates a web browser to access.</w:t>
       </w:r>
     </w:p>
     <w:p>
@@ -643,7 +674,7 @@
       <w:r>
         <w:t xml:space="preserve"> </w:t>
       </w:r>
-      <w:hyperlink r:id="rId25">
+      <w:hyperlink r:id="rId26">
         <w:r>
           <w:rPr>
             <w:rStyle w:val="Hyperlink"/>
@@ -655,15 +686,15 @@
         <w:t xml:space="preserve"> </w:t>
       </w:r>
       <w:r>
-        <w:t xml:space="preserve">(permalink at [REF]). Code to reproduce this manuscript can be found at [REF].</w:t>
+        <w:t xml:space="preserve">(permalink at [REF]). Source code to reproduce this manuscript itself can be found at [REF].</w:t>
       </w:r>
     </w:p>
     <w:p>
       <w:pPr>
         <w:pStyle w:val="berschrift1"/>
       </w:pPr>
-      <w:bookmarkStart w:id="26" w:name="methods"/>
-      <w:bookmarkEnd w:id="26"/>
+      <w:bookmarkStart w:id="27" w:name="methods"/>
+      <w:bookmarkEnd w:id="27"/>
       <w:r>
         <w:t xml:space="preserve">Methods</w:t>
       </w:r>
@@ -706,8 +737,8 @@
       <w:pPr>
         <w:pStyle w:val="berschrift2"/>
       </w:pPr>
-      <w:bookmarkStart w:id="27" w:name="measures"/>
-      <w:bookmarkEnd w:id="27"/>
+      <w:bookmarkStart w:id="28" w:name="measures"/>
+      <w:bookmarkEnd w:id="28"/>
       <w:r>
         <w:t xml:space="preserve">Measures</w:t>
       </w:r>
@@ -733,8 +764,8 @@
       <w:pPr>
         <w:pStyle w:val="berschrift3"/>
       </w:pPr>
-      <w:bookmarkStart w:id="28" w:name="primary-outcome-variables"/>
-      <w:bookmarkEnd w:id="28"/>
+      <w:bookmarkStart w:id="29" w:name="primary-outcome-variables"/>
+      <w:bookmarkEnd w:id="29"/>
       <w:r>
         <w:t xml:space="preserve">Primary outcome variables</w:t>
       </w:r>
@@ -767,7 +798,7 @@
         <w:t xml:space="preserve"> </w:t>
       </w:r>
       <w:r>
-        <w:t xml:space="preserve">[15]</w:t>
+        <w:t xml:space="preserve">[25]</w:t>
       </w:r>
       <w:r>
         <w:t xml:space="preserve">. The first question asked participants about the number of days in which they did more than 30 minutes of MVPA during the last week, the other asked about the overall amount of MVPA (in hours) during the previous week.</w:t>
@@ -793,7 +824,7 @@
         <w:t xml:space="preserve"> </w:t>
       </w:r>
       <w:r>
-        <w:t xml:space="preserve">[16]</w:t>
+        <w:t xml:space="preserve">[26]</w:t>
       </w:r>
       <w:r>
         <w:t xml:space="preserve">. The MAD values were then converted to metabolic equivalent (MET) values</w:t>
@@ -802,7 +833,7 @@
         <w:t xml:space="preserve"> </w:t>
       </w:r>
       <w:r>
-        <w:t xml:space="preserve">[17]</w:t>
+        <w:t xml:space="preserve">[27]</w:t>
       </w:r>
       <w:r>
         <w:t xml:space="preserve">. The epoch-wise MET values were further smoothed by calculating 1min exponential moving average [</w:t>
@@ -820,7 +851,7 @@
         <w:t xml:space="preserve"> </w:t>
       </w:r>
       <w:r>
-        <w:t xml:space="preserve">[16, 17]</w:t>
+        <w:t xml:space="preserve">[26, 27]</w:t>
       </w:r>
       <w:r>
         <w:t xml:space="preserve">.</w:t>
@@ -846,7 +877,7 @@
         <w:t xml:space="preserve"> </w:t>
       </w:r>
       <w:r>
-        <w:t xml:space="preserve">[18]</w:t>
+        <w:t xml:space="preserve">[28]</w:t>
       </w:r>
       <w:r>
         <w:t xml:space="preserve">, time spent in sitting and reclining positions were combined to indicate SB, whereas standing was analysed separately as another form of stationary behaviour. Body postures were recognized from the raw acceleration data by employing both direction and intensity information from all three measurement axes. The recognition was based on the low intensity of movement (&lt;1.5 MET) and the accelerometer orientation in relation to identified upright position (angle for posture estimation, APE) calculated at the end of each 6 s epoch</w:t>
@@ -855,7 +886,7 @@
         <w:t xml:space="preserve"> </w:t>
       </w:r>
       <w:r>
-        <w:t xml:space="preserve">[19]</w:t>
+        <w:t xml:space="preserve">[29]</w:t>
       </w:r>
       <w:r>
         <w:t xml:space="preserve">.</w:t>
@@ -865,8 +896,8 @@
       <w:pPr>
         <w:pStyle w:val="berschrift3"/>
       </w:pPr>
-      <w:bookmarkStart w:id="29" w:name="theoretical-predictors-of-pa"/>
-      <w:bookmarkEnd w:id="29"/>
+      <w:bookmarkStart w:id="30" w:name="theoretical-predictors-of-pa"/>
+      <w:bookmarkEnd w:id="30"/>
       <w:r>
         <w:t xml:space="preserve">Theoretical predictors of PA</w:t>
       </w:r>
@@ -876,15 +907,15 @@
         <w:pStyle w:val="FirstParagraph"/>
       </w:pPr>
       <w:r>
-        <w:t xml:space="preserve">The mediators postulated by the program theory included behavioural beliefs (outcome expectations, descriptive norms, intention, self-efficacy/perceived behavioural control), autonomous and controlled motivation, opportunities, action- and coping planning, and behaviour change technique (BCT) use. Participants were allowed to skip questions, and scales were computed as means of all items where responses were available. Items and scales are available in the supplemental file.</w:t>
+        <w:t xml:space="preserve">The mediators postulated by the program theory included behavioural beliefs (outcome expectations, descriptive norms, intention, self-efficacy/perceived behavioural control), autonomous and controlled motivation, opportunities, action- and coping planning, and behaviour change technique (BCT) use. Participants were allowed to skip questions, and scales were computed as means of all items where responses were available. Items and scales are available in the supplementary website.</w:t>
       </w:r>
     </w:p>
     <w:p>
       <w:pPr>
         <w:pStyle w:val="berschrift3"/>
       </w:pPr>
-      <w:bookmarkStart w:id="30" w:name="statistical-analysis"/>
-      <w:bookmarkEnd w:id="30"/>
+      <w:bookmarkStart w:id="31" w:name="statistical-analysis"/>
+      <w:bookmarkEnd w:id="31"/>
       <w:r>
         <w:t xml:space="preserve">Statistical analysis</w:t>
       </w:r>
@@ -900,7 +931,7 @@
         <w:t xml:space="preserve"> </w:t>
       </w:r>
       <w:r>
-        <w:t xml:space="preserve">[20]</w:t>
+        <w:t xml:space="preserve">[30]</w:t>
       </w:r>
       <w:r>
         <w:t xml:space="preserve"> </w:t>
@@ -912,7 +943,7 @@
         <w:t xml:space="preserve"> </w:t>
       </w:r>
       <w:r>
-        <w:t xml:space="preserve">[21]</w:t>
+        <w:t xml:space="preserve">[31]</w:t>
       </w:r>
       <w:r>
         <w:t xml:space="preserve"> </w:t>
@@ -940,7 +971,7 @@
         <w:t xml:space="preserve"> </w:t>
       </w:r>
       <w:r>
-        <w:t xml:space="preserve">[22, 23]</w:t>
+        <w:t xml:space="preserve">[32, 33]</w:t>
       </w:r>
       <w:r>
         <w:t xml:space="preserve">, personality</w:t>
@@ -949,7 +980,7 @@
         <w:t xml:space="preserve"> </w:t>
       </w:r>
       <w:r>
-        <w:t xml:space="preserve">[24]</w:t>
+        <w:t xml:space="preserve">[34]</w:t>
       </w:r>
       <w:r>
         <w:t xml:space="preserve">, intelligence</w:t>
@@ -958,7 +989,7 @@
         <w:t xml:space="preserve"> </w:t>
       </w:r>
       <w:r>
-        <w:t xml:space="preserve">[25]</w:t>
+        <w:t xml:space="preserve">[35]</w:t>
       </w:r>
       <w:r>
         <w:t xml:space="preserve">, psychopathology</w:t>
@@ -967,7 +998,7 @@
         <w:t xml:space="preserve"> </w:t>
       </w:r>
       <w:r>
-        <w:t xml:space="preserve">[26]</w:t>
+        <w:t xml:space="preserve">[36]</w:t>
       </w:r>
       <w:r>
         <w:t xml:space="preserve">, and empathy research</w:t>
@@ -976,13 +1007,13 @@
         <w:t xml:space="preserve"> </w:t>
       </w:r>
       <w:r>
-        <w:t xml:space="preserve">[27]</w:t>
+        <w:t xml:space="preserve">[37]</w:t>
       </w:r>
       <w:r>
         <w:t xml:space="preserve">, and is beginning to be applied for health behaviours on a broader scale. Several helpful tutorial papers aimed at empirical researchers working in psychology are available (</w:t>
       </w:r>
       <w:r>
-        <w:t xml:space="preserve">[28]</w:t>
+        <w:t xml:space="preserve">[38]</w:t>
       </w:r>
       <w:r>
         <w:t xml:space="preserve">;</w:t>
@@ -991,7 +1022,7 @@
         <w:t xml:space="preserve"> </w:t>
       </w:r>
       <w:r>
-        <w:t xml:space="preserve">[29]</w:t>
+        <w:t xml:space="preserve">[39]</w:t>
       </w:r>
       <w:r>
         <w:t xml:space="preserve">;</w:t>
@@ -1000,7 +1031,7 @@
         <w:t xml:space="preserve"> </w:t>
       </w:r>
       <w:r>
-        <w:t xml:space="preserve">[30]</w:t>
+        <w:t xml:space="preserve">[40]</w:t>
       </w:r>
       <w:r>
         <w:t xml:space="preserve">;</w:t>
@@ -1009,7 +1040,7 @@
         <w:t xml:space="preserve"> </w:t>
       </w:r>
       <w:r>
-        <w:t xml:space="preserve">[31]</w:t>
+        <w:t xml:space="preserve">[41]</w:t>
       </w:r>
       <w:r>
         <w:t xml:space="preserve">;</w:t>
@@ -1018,7 +1049,7 @@
         <w:t xml:space="preserve"> </w:t>
       </w:r>
       <w:r>
-        <w:t xml:space="preserve">[32]</w:t>
+        <w:t xml:space="preserve">[42]</w:t>
       </w:r>
       <w:r>
         <w:t xml:space="preserve">].</w:t>
@@ -1035,7 +1066,7 @@
         <w:t xml:space="preserve"> </w:t>
       </w:r>
       <w:r>
-        <w:t xml:space="preserve">[33]</w:t>
+        <w:t xml:space="preserve">[43]</w:t>
       </w:r>
       <w:r>
         <w:t xml:space="preserve">. Identifying these determinants of importance can thus supplement traditional structural equation modeling (SEM) approaches, while dealing with some possibly problematic approaches to SEM</w:t>
@@ -1044,7 +1075,7 @@
         <w:t xml:space="preserve"> </w:t>
       </w:r>
       <w:r>
-        <w:t xml:space="preserve">[34, 35]</w:t>
+        <w:t xml:space="preserve">[44, 45]</w:t>
       </w:r>
       <w:r>
         <w:t xml:space="preserve">.</w:t>
@@ -1055,7 +1086,7 @@
         <w:pStyle w:val="Textkrper"/>
       </w:pPr>
       <w:r>
-        <w:t xml:space="preserve">Network analysis naturally entails its own set of assumptions. As with any model, it does not make sense to include variables which can be thought to be embedded in each other. For example, it is difficult to argue that there is no conceptual overlap between positive outcome expectations and autonomous motivation. In this regard, behaviour change technique usage and the quality of one’s motivation (as posited by self-determination theory) seem less problematic.</w:t>
+        <w:t xml:space="preserve">Network analysis naturally entails its own set of assumptions. As with any model, it does not make sense to include variables which can be thought to be embedded in each other. For example, it is difficult to argue that there is no conceptual overlap between positive outcome expectations and autonomous motivation. In this regard, behaviour change technique usage and the quality of one’s motivation (as posited by self-determination theory) seem less problematic. In the case of the model presented here, we dichotomised heavily skewed controlled forms of motivation (introjected &amp; extrinsic) such that if a person answered 3 or higher (at least partly, or more true for me), 1 was inputed and 0 otherwise.</w:t>
       </w:r>
     </w:p>
     <w:p>
@@ -1069,7 +1100,7 @@
         <w:t xml:space="preserve"> </w:t>
       </w:r>
       <w:r>
-        <w:t xml:space="preserve">[36]</w:t>
+        <w:t xml:space="preserve">[46]</w:t>
       </w:r>
       <w:r>
         <w:t xml:space="preserve">), which shrinks all edges and sets very small edges to exact zero. A paper that explains lasso regularization in network models in detail can be found elsewhere</w:t>
@@ -1078,7 +1109,7 @@
         <w:t xml:space="preserve"> </w:t>
       </w:r>
       <w:r>
-        <w:t xml:space="preserve">[29]</w:t>
+        <w:t xml:space="preserve">[39]</w:t>
       </w:r>
       <w:r>
         <w:t xml:space="preserve">. The model also displays the proportion of a given node’s variance, which can be predicted by its connected neighbours, providing an intuitive measure of how much of the value is determined by the other nodes</w:t>
@@ -1087,7 +1118,7 @@
         <w:t xml:space="preserve"> </w:t>
       </w:r>
       <w:r>
-        <w:t xml:space="preserve">[37]</w:t>
+        <w:t xml:space="preserve">[47]</w:t>
       </w:r>
       <w:r>
         <w:t xml:space="preserve">.</w:t>
@@ -1097,8 +1128,8 @@
       <w:pPr>
         <w:pStyle w:val="berschrift1"/>
       </w:pPr>
-      <w:bookmarkStart w:id="31" w:name="findings"/>
-      <w:bookmarkEnd w:id="31"/>
+      <w:bookmarkStart w:id="32" w:name="findings"/>
+      <w:bookmarkEnd w:id="32"/>
       <w:r>
         <w:t xml:space="preserve">Findings</w:t>
       </w:r>
@@ -1703,54 +1734,7 @@
     </w:tbl>
     <w:p>
       <w:pPr>
-        <w:pStyle w:val="SourceCode"/>
-      </w:pPr>
-      <w:r>
-        <w:rPr>
-          <w:rStyle w:val="VerbatimChar"/>
-        </w:rPr>
-        <w:t xml:space="preserve">## Warning in mean.default(., na.rm = TRUE): argument is not numeric or</w:t>
-      </w:r>
-      <w:r>
-        <w:br w:type="textWrapping"/>
-      </w:r>
-      <w:r>
-        <w:rPr>
-          <w:rStyle w:val="VerbatimChar"/>
-        </w:rPr>
-        <w:t xml:space="preserve">## logical: returning NA</w:t>
-      </w:r>
-      <w:r>
-        <w:br w:type="textWrapping"/>
-      </w:r>
-      <w:r>
-        <w:rPr>
-          <w:rStyle w:val="VerbatimChar"/>
-        </w:rPr>
-        <w:t xml:space="preserve">## Warning in min(x): no non-missing arguments to min; returning Inf</w:t>
-      </w:r>
-      <w:r>
-        <w:br w:type="textWrapping"/>
-      </w:r>
-      <w:r>
-        <w:rPr>
-          <w:rStyle w:val="VerbatimChar"/>
-        </w:rPr>
-        <w:t xml:space="preserve">## Warning in max(x): no non-missing arguments to max; returning -Inf</w:t>
-      </w:r>
-      <w:r>
-        <w:br w:type="textWrapping"/>
-      </w:r>
-      <w:r>
-        <w:rPr>
-          <w:rStyle w:val="VerbatimChar"/>
-        </w:rPr>
-        <w:t xml:space="preserve">## Warning in precision(x): NaNs produced</w:t>
-      </w:r>
-    </w:p>
-    <w:p>
-      <w:pPr>
-        <w:pStyle w:val="FirstParagraph"/>
+        <w:pStyle w:val="Textkrper"/>
       </w:pPr>
       <w:r>
         <w:t xml:space="preserve">Table</w:t>
@@ -1773,7 +1757,7 @@
         <w:pStyle w:val="Textkrper"/>
       </w:pPr>
       <w:r>
-        <w:t xml:space="preserve">At baseline, NA% students provided at least 4 days with a minimum of 10 hours per day of valid accelerometer data. On average, the youth reported engaging in at least 30 minutes of MVPA on 2.80 days a week.</w:t>
+        <w:t xml:space="preserve">At baseline, 79% students provided at least 4 days with a minimum of 10 hours per day of valid accelerometer data. On average, the youth reported engaging in at least 30 minutes of MVPA on 2.80 days a week.</w:t>
       </w:r>
     </w:p>
     <w:p>
@@ -2320,18 +2304,10 @@
     </w:tbl>
     <w:p>
       <w:pPr>
-        <w:pStyle w:val="Textkrper"/>
-      </w:pPr>
-      <w:r>
-        <w:t xml:space="preserve">As shown, 8.6% of variance in time spent sitting or lying down can be explained by school, and 14.5% by classroom membership.</w:t>
-      </w:r>
-    </w:p>
-    <w:p>
-      <w:pPr>
         <w:pStyle w:val="berschrift2"/>
       </w:pPr>
-      <w:bookmarkStart w:id="32" w:name="theoretical-mediators-traditionally-presented-results"/>
-      <w:bookmarkEnd w:id="32"/>
+      <w:bookmarkStart w:id="33" w:name="theoretical-mediators-traditionally-presented-results"/>
+      <w:bookmarkEnd w:id="33"/>
       <w:r>
         <w:t xml:space="preserve">Theoretical mediators: Traditionally presented results</w:t>
       </w:r>
@@ -2359,7 +2335,7 @@
         <w:t xml:space="preserve"> </w:t>
       </w:r>
       <w:r>
-        <w:t xml:space="preserve">[38, 39]</w:t>
+        <w:t xml:space="preserve">[48, 49]</w:t>
       </w:r>
       <w:r>
         <w:t xml:space="preserve">, to keep error rate under the alpha level, one would have to correct for multiple testing and it is unclear how many tests one should correct for, when hypotheses are not pre-specified</w:t>
@@ -2368,7 +2344,7 @@
         <w:t xml:space="preserve"> </w:t>
       </w:r>
       <w:r>
-        <w:t xml:space="preserve">[40, 41]</w:t>
+        <w:t xml:space="preserve">[18, 50]</w:t>
       </w:r>
       <w:r>
         <w:t xml:space="preserve">. Ignoring this – especially in our case, where it is unclear how to heed the recommendation to justify one’s alpha level</w:t>
@@ -2377,7 +2353,7 @@
         <w:t xml:space="preserve"> </w:t>
       </w:r>
       <w:r>
-        <w:t xml:space="preserve">[42]</w:t>
+        <w:t xml:space="preserve">[51]</w:t>
       </w:r>
       <w:r>
         <w:t xml:space="preserve"> </w:t>
@@ -2389,7 +2365,7 @@
         <w:t xml:space="preserve"> </w:t>
       </w:r>
       <w:r>
-        <w:t xml:space="preserve">[43]</w:t>
+        <w:t xml:space="preserve">[20]</w:t>
       </w:r>
       <w:r>
         <w:t xml:space="preserve">. Besides the logic of hypothesis testing, and more importantly, we are not interested in whether the populations differ by any arbitrarily small amount on any on the variables. What matters is, whether this difference will affect the analysis and interpretation of outcomes for the main trial (i.e. a null hypothesis of nil difference is not sensible in our case), and the minimal meaningful effect size is of primary importance here. However, two caveats follow: Firstly, effect sizes not accounting for the multilevel structure of the data inflate the standard errors, possibly even making zero effects appear as medium-sized ones</w:t>
@@ -2398,16 +2374,16 @@
         <w:t xml:space="preserve"> </w:t>
       </w:r>
       <w:r>
-        <w:t xml:space="preserve">[44]</w:t>
-      </w:r>
-      <w:r>
-        <w:t xml:space="preserve">. Secondly, it is not a trivial task to derive trustworthy effect sizes for nested data [cite bolker?]. Although some solutions exist (e.g.</w:t>
-      </w:r>
-      <w:r>
-        <w:t xml:space="preserve"> </w:t>
-      </w:r>
-      <w:r>
-        <w:t xml:space="preserve">[44]</w:t>
+        <w:t xml:space="preserve">[52]</w:t>
+      </w:r>
+      <w:r>
+        <w:t xml:space="preserve">. Secondly, it is not a trivial task to derive trustworthy effect sizes for nested data. Although some solutions exist (e.g.</w:t>
+      </w:r>
+      <w:r>
+        <w:t xml:space="preserve"> </w:t>
+      </w:r>
+      <w:r>
+        <w:t xml:space="preserve">[52]</w:t>
       </w:r>
       <w:r>
         <w:t xml:space="preserve">), they have not yet been empirically validated for finite populations in the second or third levels</w:t>
@@ -2416,10 +2392,22 @@
         <w:t xml:space="preserve"> </w:t>
       </w:r>
       <w:r>
-        <w:t xml:space="preserve">[45]</w:t>
-      </w:r>
-      <w:r>
-        <w:t xml:space="preserve">, nor is there a straightforward software implementation at the time of writing. [REIJO maybe refurbish this?] Therefore, we opt to present the means with their corresponding confidence intervals, encouraging the readers to refrain from merely considering non-overlapping intervals between groups as hypothesis tests.</w:t>
+        <w:t xml:space="preserve">[53]</w:t>
+      </w:r>
+      <w:r>
+        <w:t xml:space="preserve">, nor is there a straightforward software implementation at the time of writing. [</w:t>
+      </w:r>
+      <w:r>
+        <w:rPr>
+          <w:b/>
+        </w:rPr>
+        <w:t xml:space="preserve">REIJO</w:t>
+      </w:r>
+      <w:r>
+        <w:t xml:space="preserve"> </w:t>
+      </w:r>
+      <w:r>
+        <w:t xml:space="preserve">maybe refurbish this?] Therefore, we opt to present the means with their corresponding confidence intervals, encouraging the readers to refrain from merely considering non-overlapping intervals between groups as hypothesis tests.</w:t>
       </w:r>
     </w:p>
     <w:p>
@@ -3784,8 +3772,8 @@
       <w:pPr>
         <w:pStyle w:val="berschrift2"/>
       </w:pPr>
-      <w:bookmarkStart w:id="33" w:name="graphical-presentation"/>
-      <w:bookmarkEnd w:id="33"/>
+      <w:bookmarkStart w:id="34" w:name="graphical-presentation"/>
+      <w:bookmarkEnd w:id="34"/>
       <w:r>
         <w:t xml:space="preserve">Graphical presentation</w:t>
       </w:r>
@@ -3795,15 +3783,15 @@
         <w:pStyle w:val="FirstParagraph"/>
       </w:pPr>
       <w:r>
-        <w:t xml:space="preserve">Next, we present results graphically, to give the reader a richer perspective than from what can be gauged from considering means only.</w:t>
+        <w:t xml:space="preserve">Next, we present results graphically, to give the reader a richer perspective than from what can be gauged from considering summary statistics only.</w:t>
       </w:r>
     </w:p>
     <w:p>
       <w:pPr>
         <w:pStyle w:val="berschrift3"/>
       </w:pPr>
-      <w:bookmarkStart w:id="34" w:name="activity-during-the-day"/>
-      <w:bookmarkEnd w:id="34"/>
+      <w:bookmarkStart w:id="35" w:name="activity-during-the-day"/>
+      <w:bookmarkEnd w:id="35"/>
       <w:r>
         <w:t xml:space="preserve">Activity during the day</w:t>
       </w:r>
@@ -3813,7 +3801,7 @@
         <w:pStyle w:val="FirstParagraph"/>
       </w:pPr>
       <w:r>
-        <w:t xml:space="preserve">From plot</w:t>
+        <w:t xml:space="preserve">From Figure</w:t>
       </w:r>
       <w:r>
         <w:t xml:space="preserve"> </w:t>
@@ -3823,80 +3811,6 @@
       </w:r>
       <w:r>
         <w:t xml:space="preserve">, we can see that the patterns of activity within gender and intervention allocation groups are similar, but the IT track differs in their activity pattern to an extent.</w:t>
-      </w:r>
-    </w:p>
-    <w:p>
-      <w:pPr>
-        <w:pStyle w:val="SourceCode"/>
-      </w:pPr>
-      <w:r>
-        <w:rPr>
-          <w:rStyle w:val="VerbatimChar"/>
-        </w:rPr>
-        <w:t xml:space="preserve">## Warning: attributes are not identical across measure variables;</w:t>
-      </w:r>
-      <w:r>
-        <w:br w:type="textWrapping"/>
-      </w:r>
-      <w:r>
-        <w:rPr>
-          <w:rStyle w:val="VerbatimChar"/>
-        </w:rPr>
-        <w:t xml:space="preserve">## they will be dropped</w:t>
-      </w:r>
-      <w:r>
-        <w:br w:type="textWrapping"/>
-      </w:r>
-      <w:r>
-        <w:rPr>
-          <w:rStyle w:val="VerbatimChar"/>
-        </w:rPr>
-        <w:t xml:space="preserve"/>
-      </w:r>
-      <w:r>
-        <w:br w:type="textWrapping"/>
-      </w:r>
-      <w:r>
-        <w:rPr>
-          <w:rStyle w:val="VerbatimChar"/>
-        </w:rPr>
-        <w:t xml:space="preserve">## Warning: attributes are not identical across measure variables;</w:t>
-      </w:r>
-      <w:r>
-        <w:br w:type="textWrapping"/>
-      </w:r>
-      <w:r>
-        <w:rPr>
-          <w:rStyle w:val="VerbatimChar"/>
-        </w:rPr>
-        <w:t xml:space="preserve">## they will be dropped</w:t>
-      </w:r>
-      <w:r>
-        <w:br w:type="textWrapping"/>
-      </w:r>
-      <w:r>
-        <w:rPr>
-          <w:rStyle w:val="VerbatimChar"/>
-        </w:rPr>
-        <w:t xml:space="preserve">## Warning: Removed 1850 rows containing missing values (position_stack).</w:t>
-      </w:r>
-      <w:r>
-        <w:br w:type="textWrapping"/>
-      </w:r>
-      <w:r>
-        <w:rPr>
-          <w:rStyle w:val="VerbatimChar"/>
-        </w:rPr>
-        <w:t xml:space="preserve"/>
-      </w:r>
-      <w:r>
-        <w:br w:type="textWrapping"/>
-      </w:r>
-      <w:r>
-        <w:rPr>
-          <w:rStyle w:val="VerbatimChar"/>
-        </w:rPr>
-        <w:t xml:space="preserve">## Warning: Removed 1850 rows containing missing values (position_stack).</w:t>
       </w:r>
     </w:p>
     <w:p>
@@ -3919,7 +3833,7 @@
                     </pic:cNvPicPr>
                   </pic:nvPicPr>
                   <pic:blipFill>
-                    <a:blip r:embed="rId35"/>
+                    <a:blip r:embed="rId36"/>
                     <a:stretch>
                       <a:fillRect/>
                     </a:stretch>
@@ -3971,7 +3885,7 @@
         <w:pStyle w:val="Textkrper"/>
       </w:pPr>
       <w:r>
-        <w:t xml:space="preserve">The plot shows the averages aggregated across individuals and, while being clear, hides variability in the activity types. For example, while the average portion of the day spent in sedentary behaviour was 68%, almost every fourth (23%) participant was sedentary more than 75% of the measurement time.</w:t>
+        <w:t xml:space="preserve">The plot shows the averages aggregated across individuals and, while being clear, hides variability in the activity types. For example, while the average portion of measurement time spent in sedentary behaviour was 68%, almost every fourth (23%) participant was sedentary more than 75% of the time.</w:t>
       </w:r>
     </w:p>
     <w:p>
@@ -3992,170 +3906,6 @@
       </w:r>
       <w:r>
         <w:t xml:space="preserve">displays a density plot. It can be read like a histogram, but the shape is not dependent on the bar width, which is often set by software defaults and may not reflect the research needs at hand. The density curve also helps illustrate differences across groups. This graph, in comparison to the previous one, reveals variability and potential distributional differences, but does not show individual observations which determine the height of the curve.</w:t>
-      </w:r>
-    </w:p>
-    <w:p>
-      <w:pPr>
-        <w:pStyle w:val="SourceCode"/>
-      </w:pPr>
-      <w:r>
-        <w:rPr>
-          <w:rStyle w:val="VerbatimChar"/>
-        </w:rPr>
-        <w:t xml:space="preserve">## Warning in plot.window(...): "test" is not a graphical parameter</w:t>
-      </w:r>
-      <w:r>
-        <w:br w:type="textWrapping"/>
-      </w:r>
-      <w:r>
-        <w:rPr>
-          <w:rStyle w:val="VerbatimChar"/>
-        </w:rPr>
-        <w:t xml:space="preserve">## Warning in plot.xy(xy, type, ...): "test" is not a graphical parameter</w:t>
-      </w:r>
-      <w:r>
-        <w:br w:type="textWrapping"/>
-      </w:r>
-      <w:r>
-        <w:rPr>
-          <w:rStyle w:val="VerbatimChar"/>
-        </w:rPr>
-        <w:t xml:space="preserve">## Warning in axis(side = side, at = at, labels = labels, ...): "test" is not</w:t>
-      </w:r>
-      <w:r>
-        <w:br w:type="textWrapping"/>
-      </w:r>
-      <w:r>
-        <w:rPr>
-          <w:rStyle w:val="VerbatimChar"/>
-        </w:rPr>
-        <w:t xml:space="preserve">## a graphical parameter</w:t>
-      </w:r>
-      <w:r>
-        <w:br w:type="textWrapping"/>
-      </w:r>
-      <w:r>
-        <w:rPr>
-          <w:rStyle w:val="VerbatimChar"/>
-        </w:rPr>
-        <w:t xml:space="preserve"/>
-      </w:r>
-      <w:r>
-        <w:br w:type="textWrapping"/>
-      </w:r>
-      <w:r>
-        <w:rPr>
-          <w:rStyle w:val="VerbatimChar"/>
-        </w:rPr>
-        <w:t xml:space="preserve">## Warning in axis(side = side, at = at, labels = labels, ...): "test" is not</w:t>
-      </w:r>
-      <w:r>
-        <w:br w:type="textWrapping"/>
-      </w:r>
-      <w:r>
-        <w:rPr>
-          <w:rStyle w:val="VerbatimChar"/>
-        </w:rPr>
-        <w:t xml:space="preserve">## a graphical parameter</w:t>
-      </w:r>
-      <w:r>
-        <w:br w:type="textWrapping"/>
-      </w:r>
-      <w:r>
-        <w:rPr>
-          <w:rStyle w:val="VerbatimChar"/>
-        </w:rPr>
-        <w:t xml:space="preserve">## Warning in box(...): "test" is not a graphical parameter</w:t>
-      </w:r>
-      <w:r>
-        <w:br w:type="textWrapping"/>
-      </w:r>
-      <w:r>
-        <w:rPr>
-          <w:rStyle w:val="VerbatimChar"/>
-        </w:rPr>
-        <w:t xml:space="preserve">## Warning in title(...): "test" is not a graphical parameter</w:t>
-      </w:r>
-      <w:r>
-        <w:br w:type="textWrapping"/>
-      </w:r>
-      <w:r>
-        <w:rPr>
-          <w:rStyle w:val="VerbatimChar"/>
-        </w:rPr>
-        <w:t xml:space="preserve">## Warning in plot.window(...): "test" is not a graphical parameter</w:t>
-      </w:r>
-      <w:r>
-        <w:br w:type="textWrapping"/>
-      </w:r>
-      <w:r>
-        <w:rPr>
-          <w:rStyle w:val="VerbatimChar"/>
-        </w:rPr>
-        <w:t xml:space="preserve">## Warning in plot.xy(xy, type, ...): "test" is not a graphical parameter</w:t>
-      </w:r>
-      <w:r>
-        <w:br w:type="textWrapping"/>
-      </w:r>
-      <w:r>
-        <w:rPr>
-          <w:rStyle w:val="VerbatimChar"/>
-        </w:rPr>
-        <w:t xml:space="preserve">## Warning in axis(side = side, at = at, labels = labels, ...): "test" is not</w:t>
-      </w:r>
-      <w:r>
-        <w:br w:type="textWrapping"/>
-      </w:r>
-      <w:r>
-        <w:rPr>
-          <w:rStyle w:val="VerbatimChar"/>
-        </w:rPr>
-        <w:t xml:space="preserve">## a graphical parameter</w:t>
-      </w:r>
-      <w:r>
-        <w:br w:type="textWrapping"/>
-      </w:r>
-      <w:r>
-        <w:rPr>
-          <w:rStyle w:val="VerbatimChar"/>
-        </w:rPr>
-        <w:t xml:space="preserve"/>
-      </w:r>
-      <w:r>
-        <w:br w:type="textWrapping"/>
-      </w:r>
-      <w:r>
-        <w:rPr>
-          <w:rStyle w:val="VerbatimChar"/>
-        </w:rPr>
-        <w:t xml:space="preserve">## Warning in axis(side = side, at = at, labels = labels, ...): "test" is not</w:t>
-      </w:r>
-      <w:r>
-        <w:br w:type="textWrapping"/>
-      </w:r>
-      <w:r>
-        <w:rPr>
-          <w:rStyle w:val="VerbatimChar"/>
-        </w:rPr>
-        <w:t xml:space="preserve">## a graphical parameter</w:t>
-      </w:r>
-      <w:r>
-        <w:br w:type="textWrapping"/>
-      </w:r>
-      <w:r>
-        <w:rPr>
-          <w:rStyle w:val="VerbatimChar"/>
-        </w:rPr>
-        <w:t xml:space="preserve">## Warning in box(...): "test" is not a graphical parameter</w:t>
-      </w:r>
-      <w:r>
-        <w:br w:type="textWrapping"/>
-      </w:r>
-      <w:r>
-        <w:rPr>
-          <w:rStyle w:val="VerbatimChar"/>
-        </w:rPr>
-        <w:t xml:space="preserve">## Warning in title(...): "test" is not a graphical parameter</w:t>
       </w:r>
     </w:p>
     <w:p>
@@ -4167,152 +3917,12 @@
           <wp:inline>
             <wp:extent cx="4587290" cy="3669832"/>
             <wp:effectExtent b="0" l="0" r="0" t="0"/>
-            <wp:docPr descr="Figure 2 Kernel density plot drawn with R package sm, showing accelerometer-measured moderate-to-vigorous PA minutes, separated by gender and arm. Grey region in depicts bootstrapped area of equivalence, given independent observations." title="" id="1" name="Picture"/>
+            <wp:docPr descr="Figure 2 Kernel density plot drawn with R package sm, showing accelerometer-measured moderate-to-vigorous PA minutes, separated by gender and arm. Grey region depicts bootstrapped area of equivalence, given independent observations." title="" id="1" name="Picture"/>
             <a:graphic>
               <a:graphicData uri="http://schemas.openxmlformats.org/drawingml/2006/picture">
                 <pic:pic>
                   <pic:nvPicPr>
                     <pic:cNvPr descr="_baseline-manuscript_files/figure-docx/MVPA-accelerometer-sm-plot-1.png" id="0" name="Picture"/>
-                    <pic:cNvPicPr>
-                      <a:picLocks noChangeArrowheads="1" noChangeAspect="1"/>
-                    </pic:cNvPicPr>
-                  </pic:nvPicPr>
-                  <pic:blipFill>
-                    <a:blip r:embed="rId36"/>
-                    <a:stretch>
-                      <a:fillRect/>
-                    </a:stretch>
-                  </pic:blipFill>
-                  <pic:spPr bwMode="auto">
-                    <a:xfrm>
-                      <a:off x="0" y="0"/>
-                      <a:ext cx="4587290" cy="3669832"/>
-                    </a:xfrm>
-                    <a:prstGeom prst="rect">
-                      <a:avLst/>
-                    </a:prstGeom>
-                    <a:noFill/>
-                    <a:ln w="9525">
-                      <a:noFill/>
-                      <a:headEnd/>
-                      <a:tailEnd/>
-                    </a:ln>
-                  </pic:spPr>
-                </pic:pic>
-              </a:graphicData>
-            </a:graphic>
-          </wp:inline>
-        </w:drawing>
-      </w:r>
-    </w:p>
-    <w:p>
-      <w:pPr>
-        <w:pStyle w:val="ImageCaption"/>
-      </w:pPr>
-      <w:r>
-        <w:t xml:space="preserve">Figure 2 Kernel density plot drawn with R package</w:t>
-      </w:r>
-      <w:r>
-        <w:t xml:space="preserve"> </w:t>
-      </w:r>
-      <w:r>
-        <w:rPr>
-          <w:rStyle w:val="VerbatimChar"/>
-        </w:rPr>
-        <w:t xml:space="preserve">sm</w:t>
-      </w:r>
-      <w:r>
-        <w:t xml:space="preserve">, showing accelerometer-measured moderate-to-vigorous PA minutes, separated by gender and arm. Grey region in depicts bootstrapped area of equivalence, given independent observations.</w:t>
-      </w:r>
-    </w:p>
-    <w:p>
-      <w:pPr>
-        <w:pStyle w:val="Textkrper"/>
-      </w:pPr>
-      <w:r>
-        <w:t xml:space="preserve">We can see, that girls seem to be more active than boys, or more specifically, there are more girls who reached an average of 1.5-2 hours of MVPA, and less of them who were lower. Although the grey band does not take clustering in classes, schools and educational tracks into account, it provides a heuristic for determining divergences between groups. Given that boys are generally more active than girls</w:t>
-      </w:r>
-      <w:r>
-        <w:t xml:space="preserve"> </w:t>
-      </w:r>
-      <w:r>
-        <w:t xml:space="preserve">[3]</w:t>
-      </w:r>
-      <w:r>
-        <w:t xml:space="preserve">, this warrants a closer inspection, as presented by the density plots in figure</w:t>
-      </w:r>
-      <w:r>
-        <w:t xml:space="preserve"> </w:t>
-      </w:r>
-      <w:r>
-        <w:t xml:space="preserve">3</w:t>
-      </w:r>
-      <w:r>
-        <w:t xml:space="preserve">.</w:t>
-      </w:r>
-    </w:p>
-    <w:p>
-      <w:pPr>
-        <w:pStyle w:val="SourceCode"/>
-      </w:pPr>
-      <w:r>
-        <w:rPr>
-          <w:rStyle w:val="VerbatimChar"/>
-        </w:rPr>
-        <w:t xml:space="preserve">## Warning: Removed 370 rows containing non-finite values</w:t>
-      </w:r>
-      <w:r>
-        <w:br w:type="textWrapping"/>
-      </w:r>
-      <w:r>
-        <w:rPr>
-          <w:rStyle w:val="VerbatimChar"/>
-        </w:rPr>
-        <w:t xml:space="preserve">## (stat_density_ridges).</w:t>
-      </w:r>
-      <w:r>
-        <w:br w:type="textWrapping"/>
-      </w:r>
-      <w:r>
-        <w:rPr>
-          <w:rStyle w:val="VerbatimChar"/>
-        </w:rPr>
-        <w:t xml:space="preserve"/>
-      </w:r>
-      <w:r>
-        <w:br w:type="textWrapping"/>
-      </w:r>
-      <w:r>
-        <w:rPr>
-          <w:rStyle w:val="VerbatimChar"/>
-        </w:rPr>
-        <w:t xml:space="preserve">## Warning: Removed 370 rows containing non-finite values</w:t>
-      </w:r>
-      <w:r>
-        <w:br w:type="textWrapping"/>
-      </w:r>
-      <w:r>
-        <w:rPr>
-          <w:rStyle w:val="VerbatimChar"/>
-        </w:rPr>
-        <w:t xml:space="preserve">## (stat_density_ridges).</w:t>
-      </w:r>
-    </w:p>
-    <w:p>
-      <w:pPr>
-        <w:pStyle w:val="FigureWithCaption"/>
-      </w:pPr>
-      <w:r>
-        <w:drawing>
-          <wp:inline>
-            <wp:extent cx="4587290" cy="3669832"/>
-            <wp:effectExtent b="0" l="0" r="0" t="0"/>
-            <wp:docPr descr="Figure 3 Raincloud ridge plot combined with a diamond plot, drawn with R packages ggridges and userfriendlyscience, showing hours of moderate-to-vigorous PA for different educational tracks. Midpoints of diamonds indicate means, endpoints 95% credible intervals. Individual observations are presented under the density curves, with random scatter on the y-axis to ease inspection. Nur = Practical nurse, HRC = Hotel, restaurant and catering, BA = Business and administration, IT = Information and communications technology." title="" id="1" name="Picture"/>
-            <a:graphic>
-              <a:graphicData uri="http://schemas.openxmlformats.org/drawingml/2006/picture">
-                <pic:pic>
-                  <pic:nvPicPr>
-                    <pic:cNvPr descr="_baseline-manuscript_files/figure-docx/MVPA-accelerometer-plot-1.png" id="0" name="Picture"/>
                     <pic:cNvPicPr>
                       <a:picLocks noChangeArrowheads="1" noChangeAspect="1"/>
                     </pic:cNvPicPr>
@@ -4350,7 +3960,7 @@
         <w:pStyle w:val="ImageCaption"/>
       </w:pPr>
       <w:r>
-        <w:t xml:space="preserve">Figure 3 Raincloud ridge plot combined with a diamond plot, drawn with R packages</w:t>
+        <w:t xml:space="preserve">Figure 2 Kernel density plot drawn with R package</w:t>
       </w:r>
       <w:r>
         <w:t xml:space="preserve"> </w:t>
@@ -4359,33 +3969,27 @@
         <w:rPr>
           <w:rStyle w:val="VerbatimChar"/>
         </w:rPr>
-        <w:t xml:space="preserve">ggridges</w:t>
-      </w:r>
-      <w:r>
-        <w:t xml:space="preserve"> </w:t>
-      </w:r>
-      <w:r>
-        <w:t xml:space="preserve">and</w:t>
-      </w:r>
-      <w:r>
-        <w:t xml:space="preserve"> </w:t>
-      </w:r>
-      <w:r>
-        <w:rPr>
-          <w:rStyle w:val="VerbatimChar"/>
-        </w:rPr>
-        <w:t xml:space="preserve">userfriendlyscience</w:t>
-      </w:r>
-      <w:r>
-        <w:t xml:space="preserve">, showing hours of moderate-to-vigorous PA for different educational tracks. Midpoints of diamonds indicate means, endpoints 95% credible intervals. Individual observations are presented under the density curves, with random scatter on the y-axis to ease inspection. Nur = Practical nurse, HRC = Hotel, restaurant and catering, BA = Business and administration, IT = Information and communications technology.</w:t>
-      </w:r>
-    </w:p>
-    <w:p>
-      <w:pPr>
-        <w:pStyle w:val="Textkrper"/>
-      </w:pPr>
-      <w:r>
-        <w:t xml:space="preserve">As can be seen from the x-axis placement of diamonds in figure</w:t>
+        <w:t xml:space="preserve">sm</w:t>
+      </w:r>
+      <w:r>
+        <w:t xml:space="preserve">, showing accelerometer-measured moderate-to-vigorous PA minutes, separated by gender and arm. Grey region depicts bootstrapped area of equivalence, given independent observations.</w:t>
+      </w:r>
+    </w:p>
+    <w:p>
+      <w:pPr>
+        <w:pStyle w:val="Textkrper"/>
+      </w:pPr>
+      <w:r>
+        <w:t xml:space="preserve">We can see, that girls seem to be slightly more active than boys (mean 92 vs. 87 minutes), or more specifically, there are more girls who reached an average of 1.5-2 hours of MVPA, and less of them who were lower. Although the grey band does not take clustering in classes, schools and educational tracks into account, it provides a heuristic for determining divergences between groups. Given that boys are generally more active than girls</w:t>
+      </w:r>
+      <w:r>
+        <w:t xml:space="preserve"> </w:t>
+      </w:r>
+      <w:r>
+        <w:t xml:space="preserve">[3]</w:t>
+      </w:r>
+      <w:r>
+        <w:t xml:space="preserve">, this warrants a closer inspection, as presented by the density plots in figure</w:t>
       </w:r>
       <w:r>
         <w:t xml:space="preserve"> </w:t>
@@ -4394,208 +3998,7 @@
         <w:t xml:space="preserve">3</w:t>
       </w:r>
       <w:r>
-        <w:t xml:space="preserve">, participants who study to be practical nurses are the most active, followed by HRC students and BA students, with the IT track being the least active, though there is considerable variation within tracks. This also explains the difference in MVPA among girls and boys: the practical nurse track is the largest, and its students are most active, as well as mostly girls. The information technology students are the least active, but mostly boys.</w:t>
-      </w:r>
-    </w:p>
-    <w:p>
-      <w:pPr>
-        <w:pStyle w:val="Textkrper"/>
-      </w:pPr>
-      <w:r>
-        <w:t xml:space="preserve">In sum, boys were very slightly more active in most of the tracks: mean differences in minutes (7.40 for Practical nurse, -0.40 for Hotel, restaurant and catering, 7.50 for Business and administration, and 17.10 for Information and communications technology) are small and can be attributed to random variation. In spite of this, girls appear more active in the aggregate. This is also known as the Simpson’s paradox, and is best approached by visualising data (see</w:t>
-      </w:r>
-      <w:r>
-        <w:t xml:space="preserve"> </w:t>
-      </w:r>
-      <w:r>
-        <w:t xml:space="preserve">[46]</w:t>
-      </w:r>
-      <w:r>
-        <w:t xml:space="preserve"> </w:t>
-      </w:r>
-      <w:r>
-        <w:t xml:space="preserve">for an introduction).</w:t>
-      </w:r>
-    </w:p>
-    <w:p>
-      <w:pPr>
-        <w:pStyle w:val="Textkrper"/>
-      </w:pPr>
-      <w:r>
-        <w:t xml:space="preserve">Similar plots for all primary outcome variables can be found in the supplement. Regardless of track, boys reported more days with at least 30 minutes of MVPA, while reporting more e.g. gym training, which was more strongly connected to the survey-measured MVPA than the accelerometer-measured one. Accelerometer measurement also indicated, that boys were more sedentary and interrupted sitting less often than girls. These results are also described in the supplement.</w:t>
-      </w:r>
-    </w:p>
-    <w:p>
-      <w:pPr>
-        <w:pStyle w:val="berschrift3"/>
-      </w:pPr>
-      <w:bookmarkStart w:id="38" w:name="behaviour-change-technique-usage"/>
-      <w:bookmarkEnd w:id="38"/>
-      <w:r>
-        <w:t xml:space="preserve">Behaviour change technique usage</w:t>
-      </w:r>
-    </w:p>
-    <w:p>
-      <w:pPr>
-        <w:pStyle w:val="FirstParagraph"/>
-      </w:pPr>
-      <w:r>
-        <w:t xml:space="preserve">There were no clear differences between frequency-dependent BCTs between genders and intervention allocation, as shown in</w:t>
-      </w:r>
-      <w:r>
-        <w:t xml:space="preserve"> </w:t>
-      </w:r>
-      <w:r>
-        <w:t xml:space="preserve">4</w:t>
-      </w:r>
-      <w:r>
         <w:t xml:space="preserve">.</w:t>
-      </w:r>
-    </w:p>
-    <w:p>
-      <w:pPr>
-        <w:pStyle w:val="SourceCode"/>
-      </w:pPr>
-      <w:r>
-        <w:rPr>
-          <w:rStyle w:val="VerbatimChar"/>
-        </w:rPr>
-        <w:t xml:space="preserve">## Warning: attributes are not identical across measure variables;</w:t>
-      </w:r>
-      <w:r>
-        <w:br w:type="textWrapping"/>
-      </w:r>
-      <w:r>
-        <w:rPr>
-          <w:rStyle w:val="VerbatimChar"/>
-        </w:rPr>
-        <w:t xml:space="preserve">## they will be dropped</w:t>
-      </w:r>
-      <w:r>
-        <w:br w:type="textWrapping"/>
-      </w:r>
-      <w:r>
-        <w:rPr>
-          <w:rStyle w:val="VerbatimChar"/>
-        </w:rPr>
-        <w:t xml:space="preserve"/>
-      </w:r>
-      <w:r>
-        <w:br w:type="textWrapping"/>
-      </w:r>
-      <w:r>
-        <w:rPr>
-          <w:rStyle w:val="VerbatimChar"/>
-        </w:rPr>
-        <w:t xml:space="preserve">## Warning: attributes are not identical across measure variables;</w:t>
-      </w:r>
-      <w:r>
-        <w:br w:type="textWrapping"/>
-      </w:r>
-      <w:r>
-        <w:rPr>
-          <w:rStyle w:val="VerbatimChar"/>
-        </w:rPr>
-        <w:t xml:space="preserve">## they will be dropped</w:t>
-      </w:r>
-      <w:r>
-        <w:br w:type="textWrapping"/>
-      </w:r>
-      <w:r>
-        <w:rPr>
-          <w:rStyle w:val="VerbatimChar"/>
-        </w:rPr>
-        <w:t xml:space="preserve"/>
-      </w:r>
-      <w:r>
-        <w:br w:type="textWrapping"/>
-      </w:r>
-      <w:r>
-        <w:rPr>
-          <w:rStyle w:val="VerbatimChar"/>
-        </w:rPr>
-        <w:t xml:space="preserve">## Warning: attributes are not identical across measure variables;</w:t>
-      </w:r>
-      <w:r>
-        <w:br w:type="textWrapping"/>
-      </w:r>
-      <w:r>
-        <w:rPr>
-          <w:rStyle w:val="VerbatimChar"/>
-        </w:rPr>
-        <w:t xml:space="preserve">## they will be dropped</w:t>
-      </w:r>
-      <w:r>
-        <w:br w:type="textWrapping"/>
-      </w:r>
-      <w:r>
-        <w:rPr>
-          <w:rStyle w:val="VerbatimChar"/>
-        </w:rPr>
-        <w:t xml:space="preserve"/>
-      </w:r>
-      <w:r>
-        <w:br w:type="textWrapping"/>
-      </w:r>
-      <w:r>
-        <w:rPr>
-          <w:rStyle w:val="VerbatimChar"/>
-        </w:rPr>
-        <w:t xml:space="preserve">## Warning: attributes are not identical across measure variables;</w:t>
-      </w:r>
-      <w:r>
-        <w:br w:type="textWrapping"/>
-      </w:r>
-      <w:r>
-        <w:rPr>
-          <w:rStyle w:val="VerbatimChar"/>
-        </w:rPr>
-        <w:t xml:space="preserve">## they will be dropped</w:t>
-      </w:r>
-      <w:r>
-        <w:br w:type="textWrapping"/>
-      </w:r>
-      <w:r>
-        <w:rPr>
-          <w:rStyle w:val="VerbatimChar"/>
-        </w:rPr>
-        <w:t xml:space="preserve">## Warning: Removed 72 rows containing non-finite values (stat_binline).</w:t>
-      </w:r>
-      <w:r>
-        <w:br w:type="textWrapping"/>
-      </w:r>
-      <w:r>
-        <w:rPr>
-          <w:rStyle w:val="VerbatimChar"/>
-        </w:rPr>
-        <w:t xml:space="preserve">## Warning: Removed 54 rows containing non-finite values (stat_binline).</w:t>
-      </w:r>
-      <w:r>
-        <w:br w:type="textWrapping"/>
-      </w:r>
-      <w:r>
-        <w:rPr>
-          <w:rStyle w:val="VerbatimChar"/>
-        </w:rPr>
-        <w:t xml:space="preserve"/>
-      </w:r>
-      <w:r>
-        <w:br w:type="textWrapping"/>
-      </w:r>
-      <w:r>
-        <w:rPr>
-          <w:rStyle w:val="VerbatimChar"/>
-        </w:rPr>
-        <w:t xml:space="preserve">## Warning: Removed 54 rows containing non-finite values (stat_binline).</w:t>
-      </w:r>
-      <w:r>
-        <w:br w:type="textWrapping"/>
-      </w:r>
-      <w:r>
-        <w:rPr>
-          <w:rStyle w:val="VerbatimChar"/>
-        </w:rPr>
-        <w:t xml:space="preserve">## Warning: Removed 72 rows containing non-finite values (stat_binline).</w:t>
       </w:r>
     </w:p>
     <w:p>
@@ -4605,20 +4008,20 @@
       <w:r>
         <w:drawing>
           <wp:inline>
-            <wp:extent cx="5969000" cy="4476750"/>
+            <wp:extent cx="4587290" cy="3669832"/>
             <wp:effectExtent b="0" l="0" r="0" t="0"/>
-            <wp:docPr descr="Figure 4 Histogram drawn with R package ggridges, showing self-reported use of frequency-dependent BCTs (1 = Not once … 6 = Daily)." title="" id="1" name="Picture"/>
+            <wp:docPr descr="Figure 3 Raincloud ridge plot combined with a diamond plot, drawn with R packages ggridges and userfriendlyscience, showing hours of moderate-to-vigorous PA for different educational tracks. Midpoints of diamonds indicate means, endpoints 95% credible intervals. Individual observations are presented under the density curves, with random scatter on the y-axis to ease inspection. Nur = Practical nurse, HRC = Hotel, restaurant and catering, BA = Business and administration, IT = Information and communications technology." title="" id="1" name="Picture"/>
             <a:graphic>
               <a:graphicData uri="http://schemas.openxmlformats.org/drawingml/2006/picture">
                 <pic:pic>
                   <pic:nvPicPr>
-                    <pic:cNvPr descr="_baseline-manuscript_files/figure-docx/histogram-frqbcts-1.png" id="0" name="Picture"/>
+                    <pic:cNvPr descr="_baseline-manuscript_files/figure-docx/MVPA-accelerometer-plot-1.png" id="0" name="Picture"/>
                     <pic:cNvPicPr>
                       <a:picLocks noChangeArrowheads="1" noChangeAspect="1"/>
                     </pic:cNvPicPr>
                   </pic:nvPicPr>
                   <pic:blipFill>
-                    <a:blip r:embed="rId39"/>
+                    <a:blip r:embed="rId38"/>
                     <a:stretch>
                       <a:fillRect/>
                     </a:stretch>
@@ -4626,7 +4029,7 @@
                   <pic:spPr bwMode="auto">
                     <a:xfrm>
                       <a:off x="0" y="0"/>
-                      <a:ext cx="5969000" cy="4476750"/>
+                      <a:ext cx="4587290" cy="3669832"/>
                     </a:xfrm>
                     <a:prstGeom prst="rect">
                       <a:avLst/>
@@ -4650,7 +4053,7 @@
         <w:pStyle w:val="ImageCaption"/>
       </w:pPr>
       <w:r>
-        <w:t xml:space="preserve">Figure 4 Histogram drawn with R package</w:t>
+        <w:t xml:space="preserve">Figure 3 Raincloud ridge plot combined with a diamond plot, drawn with R packages</w:t>
       </w:r>
       <w:r>
         <w:t xml:space="preserve"> </w:t>
@@ -4662,190 +4065,94 @@
         <w:t xml:space="preserve">ggridges</w:t>
       </w:r>
       <w:r>
-        <w:t xml:space="preserve">, showing self-reported use of frequency-dependent BCTs (1 = Not once … 6 = Daily).</w:t>
-      </w:r>
-    </w:p>
-    <w:p>
-      <w:pPr>
-        <w:pStyle w:val="Textkrper"/>
-      </w:pPr>
-      <w:r>
-        <w:t xml:space="preserve">Inspecting Figure</w:t>
-      </w:r>
-      <w:r>
-        <w:t xml:space="preserve"> </w:t>
-      </w:r>
-      <w:r>
-        <w:t xml:space="preserve">4</w:t>
-      </w:r>
-      <w:r>
-        <w:t xml:space="preserve"> </w:t>
-      </w:r>
-      <w:r>
-        <w:t xml:space="preserve">allows us to realise that the most frequent response is 1, indicating non-use of that BCT. In fact, a large number of BCTs seem to indicate a composite distribution, where one population reports never using the BCT, and another is seems normally distributed around the middle of the scale.</w:t>
-      </w:r>
-    </w:p>
-    <w:p>
-      <w:pPr>
-        <w:pStyle w:val="Textkrper"/>
-      </w:pPr>
-      <w:r>
-        <w:t xml:space="preserve">The same can be seen when observing agreement-dependent BCTs, as presented in Figure</w:t>
-      </w:r>
-      <w:r>
-        <w:t xml:space="preserve"> </w:t>
-      </w:r>
-      <w:r>
-        <w:t xml:space="preserve">5</w:t>
-      </w:r>
-      <w:r>
-        <w:t xml:space="preserve">.</w:t>
-      </w:r>
-    </w:p>
-    <w:p>
-      <w:pPr>
-        <w:pStyle w:val="SourceCode"/>
-      </w:pPr>
+        <w:t xml:space="preserve"> </w:t>
+      </w:r>
+      <w:r>
+        <w:t xml:space="preserve">and</w:t>
+      </w:r>
+      <w:r>
+        <w:t xml:space="preserve"> </w:t>
+      </w:r>
       <w:r>
         <w:rPr>
           <w:rStyle w:val="VerbatimChar"/>
         </w:rPr>
-        <w:t xml:space="preserve">## Warning: attributes are not identical across measure variables;</w:t>
-      </w:r>
-      <w:r>
-        <w:br w:type="textWrapping"/>
-      </w:r>
-      <w:r>
-        <w:rPr>
-          <w:rStyle w:val="VerbatimChar"/>
-        </w:rPr>
-        <w:t xml:space="preserve">## they will be dropped</w:t>
-      </w:r>
-      <w:r>
-        <w:br w:type="textWrapping"/>
-      </w:r>
-      <w:r>
-        <w:rPr>
-          <w:rStyle w:val="VerbatimChar"/>
-        </w:rPr>
-        <w:t xml:space="preserve"/>
-      </w:r>
-      <w:r>
-        <w:br w:type="textWrapping"/>
-      </w:r>
-      <w:r>
-        <w:rPr>
-          <w:rStyle w:val="VerbatimChar"/>
-        </w:rPr>
-        <w:t xml:space="preserve">## Warning: attributes are not identical across measure variables;</w:t>
-      </w:r>
-      <w:r>
-        <w:br w:type="textWrapping"/>
-      </w:r>
-      <w:r>
-        <w:rPr>
-          <w:rStyle w:val="VerbatimChar"/>
-        </w:rPr>
-        <w:t xml:space="preserve">## they will be dropped</w:t>
-      </w:r>
-      <w:r>
-        <w:br w:type="textWrapping"/>
-      </w:r>
-      <w:r>
-        <w:rPr>
-          <w:rStyle w:val="VerbatimChar"/>
-        </w:rPr>
-        <w:t xml:space="preserve"/>
-      </w:r>
-      <w:r>
-        <w:br w:type="textWrapping"/>
-      </w:r>
-      <w:r>
-        <w:rPr>
-          <w:rStyle w:val="VerbatimChar"/>
-        </w:rPr>
-        <w:t xml:space="preserve">## Warning: attributes are not identical across measure variables;</w:t>
-      </w:r>
-      <w:r>
-        <w:br w:type="textWrapping"/>
-      </w:r>
-      <w:r>
-        <w:rPr>
-          <w:rStyle w:val="VerbatimChar"/>
-        </w:rPr>
-        <w:t xml:space="preserve">## they will be dropped</w:t>
-      </w:r>
-      <w:r>
-        <w:br w:type="textWrapping"/>
-      </w:r>
-      <w:r>
-        <w:rPr>
-          <w:rStyle w:val="VerbatimChar"/>
-        </w:rPr>
-        <w:t xml:space="preserve"/>
-      </w:r>
-      <w:r>
-        <w:br w:type="textWrapping"/>
-      </w:r>
-      <w:r>
-        <w:rPr>
-          <w:rStyle w:val="VerbatimChar"/>
-        </w:rPr>
-        <w:t xml:space="preserve">## Warning: attributes are not identical across measure variables;</w:t>
-      </w:r>
-      <w:r>
-        <w:br w:type="textWrapping"/>
-      </w:r>
-      <w:r>
-        <w:rPr>
-          <w:rStyle w:val="VerbatimChar"/>
-        </w:rPr>
-        <w:t xml:space="preserve">## they will be dropped</w:t>
-      </w:r>
-      <w:r>
-        <w:br w:type="textWrapping"/>
-      </w:r>
-      <w:r>
-        <w:rPr>
-          <w:rStyle w:val="VerbatimChar"/>
-        </w:rPr>
-        <w:t xml:space="preserve">## Warning: Removed 70 rows containing non-finite values (stat_binline).</w:t>
-      </w:r>
-      <w:r>
-        <w:br w:type="textWrapping"/>
-      </w:r>
-      <w:r>
-        <w:rPr>
-          <w:rStyle w:val="VerbatimChar"/>
-        </w:rPr>
-        <w:t xml:space="preserve">## Warning: Removed 60 rows containing non-finite values (stat_binline).</w:t>
-      </w:r>
-      <w:r>
-        <w:br w:type="textWrapping"/>
-      </w:r>
-      <w:r>
-        <w:rPr>
-          <w:rStyle w:val="VerbatimChar"/>
-        </w:rPr>
-        <w:t xml:space="preserve"/>
-      </w:r>
-      <w:r>
-        <w:br w:type="textWrapping"/>
-      </w:r>
-      <w:r>
-        <w:rPr>
-          <w:rStyle w:val="VerbatimChar"/>
-        </w:rPr>
-        <w:t xml:space="preserve">## Warning: Removed 60 rows containing non-finite values (stat_binline).</w:t>
-      </w:r>
-      <w:r>
-        <w:br w:type="textWrapping"/>
-      </w:r>
-      <w:r>
-        <w:rPr>
-          <w:rStyle w:val="VerbatimChar"/>
-        </w:rPr>
-        <w:t xml:space="preserve">## Warning: Removed 70 rows containing non-finite values (stat_binline).</w:t>
+        <w:t xml:space="preserve">userfriendlyscience</w:t>
+      </w:r>
+      <w:r>
+        <w:t xml:space="preserve">, showing hours of moderate-to-vigorous PA for different educational tracks. Midpoints of diamonds indicate means, endpoints 95% credible intervals. Individual observations are presented under the density curves, with random scatter on the y-axis to ease inspection. Nur = Practical nurse, HRC = Hotel, restaurant and catering, BA = Business and administration, IT = Information and communications technology.</w:t>
+      </w:r>
+    </w:p>
+    <w:p>
+      <w:pPr>
+        <w:pStyle w:val="Textkrper"/>
+      </w:pPr>
+      <w:r>
+        <w:t xml:space="preserve">As can be seen from the x-axis placement of diamonds in figure</w:t>
+      </w:r>
+      <w:r>
+        <w:t xml:space="preserve"> </w:t>
+      </w:r>
+      <w:r>
+        <w:t xml:space="preserve">3</w:t>
+      </w:r>
+      <w:r>
+        <w:t xml:space="preserve">, participants who study to be practical nurses are the most active, followed by HRC students and BA students, with the IT track being the least active, though there is considerable variation within tracks. This explains the difference in MVPA among girls and boys: the practical nurse track is the largest, and its students are most active, as well as mostly girls. The information technology students are the least active, but mostly boys.</w:t>
+      </w:r>
+    </w:p>
+    <w:p>
+      <w:pPr>
+        <w:pStyle w:val="Textkrper"/>
+      </w:pPr>
+      <w:r>
+        <w:t xml:space="preserve">In sum, boys were very actually slightly more active in most of the tracks, although mean differences in minutes (7.40 for Practical nurse, -0.40 for Hotel, restaurant and catering, 7.50 for Business and administration, and 17.10 for Information and communications technology) are small. In spite of this, girls appear more active in the aggregate. This is also known as the Simpson’s paradox, and is best approached by visualising data (see</w:t>
+      </w:r>
+      <w:r>
+        <w:t xml:space="preserve"> </w:t>
+      </w:r>
+      <w:r>
+        <w:t xml:space="preserve">[54]</w:t>
+      </w:r>
+      <w:r>
+        <w:t xml:space="preserve"> </w:t>
+      </w:r>
+      <w:r>
+        <w:t xml:space="preserve">for an introduction).</w:t>
+      </w:r>
+    </w:p>
+    <w:p>
+      <w:pPr>
+        <w:pStyle w:val="Textkrper"/>
+      </w:pPr>
+      <w:r>
+        <w:t xml:space="preserve">Similar plots for all primary outcome variables can be found in the supplement. In brief, regardless of track, boys reported more days with at least 30 minutes of MVPA, while reporting more e.g. gym training, which was more strongly connected to the survey-measured MVPA than the accelerometer-measured one. Accelerometer measurement also indicated, that boys were more sedentary and interrupted sitting less often than girls. These results are also described in the supplement.</w:t>
+      </w:r>
+    </w:p>
+    <w:p>
+      <w:pPr>
+        <w:pStyle w:val="berschrift3"/>
+      </w:pPr>
+      <w:bookmarkStart w:id="39" w:name="behaviour-change-technique-usage"/>
+      <w:bookmarkEnd w:id="39"/>
+      <w:r>
+        <w:t xml:space="preserve">Behaviour change technique usage</w:t>
+      </w:r>
+    </w:p>
+    <w:p>
+      <w:pPr>
+        <w:pStyle w:val="FirstParagraph"/>
+      </w:pPr>
+      <w:r>
+        <w:t xml:space="preserve">There were no clear differences between frequency-dependent BCTs between genders and intervention allocation, as shown in Figure</w:t>
+      </w:r>
+      <w:r>
+        <w:t xml:space="preserve"> </w:t>
+      </w:r>
+      <w:r>
+        <w:t xml:space="preserve">4</w:t>
+      </w:r>
+      <w:r>
+        <w:t xml:space="preserve">.</w:t>
       </w:r>
     </w:p>
     <w:p>
@@ -4857,12 +4164,12 @@
           <wp:inline>
             <wp:extent cx="5969000" cy="4476750"/>
             <wp:effectExtent b="0" l="0" r="0" t="0"/>
-            <wp:docPr descr="Figure 5 Histogram drawn with R package ggridges, showing self-reported use of agreement-dependent BCTs (1 = Not at all true … 6 = Completely true)." title="" id="1" name="Picture"/>
+            <wp:docPr descr="Figure 4 Histogram drawn with R package ggridges, showing self-reported use of frequency-dependent BCTs (1 = Not once … 6 = Daily)." title="" id="1" name="Picture"/>
             <a:graphic>
               <a:graphicData uri="http://schemas.openxmlformats.org/drawingml/2006/picture">
                 <pic:pic>
                   <pic:nvPicPr>
-                    <pic:cNvPr descr="_baseline-manuscript_files/figure-docx/histogram-agrbcts-1.png" id="0" name="Picture"/>
+                    <pic:cNvPr descr="_baseline-manuscript_files/figure-docx/histogram-frqbcts-1.png" id="0" name="Picture"/>
                     <pic:cNvPicPr>
                       <a:picLocks noChangeArrowheads="1" noChangeAspect="1"/>
                     </pic:cNvPicPr>
@@ -4900,7 +4207,7 @@
         <w:pStyle w:val="ImageCaption"/>
       </w:pPr>
       <w:r>
-        <w:t xml:space="preserve">Figure 5 Histogram drawn with R package</w:t>
+        <w:t xml:space="preserve">Figure 4 Histogram drawn with R package</w:t>
       </w:r>
       <w:r>
         <w:t xml:space="preserve"> </w:t>
@@ -4912,6 +4219,110 @@
         <w:t xml:space="preserve">ggridges</w:t>
       </w:r>
       <w:r>
+        <w:t xml:space="preserve">, showing self-reported use of frequency-dependent BCTs (1 = Not once … 6 = Daily).</w:t>
+      </w:r>
+    </w:p>
+    <w:p>
+      <w:pPr>
+        <w:pStyle w:val="Textkrper"/>
+      </w:pPr>
+      <w:r>
+        <w:t xml:space="preserve">Inspecting Figure</w:t>
+      </w:r>
+      <w:r>
+        <w:t xml:space="preserve"> </w:t>
+      </w:r>
+      <w:r>
+        <w:t xml:space="preserve">4</w:t>
+      </w:r>
+      <w:r>
+        <w:t xml:space="preserve"> </w:t>
+      </w:r>
+      <w:r>
+        <w:t xml:space="preserve">allows us to realise that the most frequent response is 1, indicating non-use of that BCT. In fact, a large number of BCTs seem to indicate a composite distribution, where one population reports never using the BCT, and another is seems normally distributed around the middle of the scale.</w:t>
+      </w:r>
+    </w:p>
+    <w:p>
+      <w:pPr>
+        <w:pStyle w:val="Textkrper"/>
+      </w:pPr>
+      <w:r>
+        <w:t xml:space="preserve">The same can be seen when observing agreement-dependent BCTs, as presented in Figure</w:t>
+      </w:r>
+      <w:r>
+        <w:t xml:space="preserve"> </w:t>
+      </w:r>
+      <w:r>
+        <w:t xml:space="preserve">5</w:t>
+      </w:r>
+      <w:r>
+        <w:t xml:space="preserve">.</w:t>
+      </w:r>
+    </w:p>
+    <w:p>
+      <w:pPr>
+        <w:pStyle w:val="FigureWithCaption"/>
+      </w:pPr>
+      <w:r>
+        <w:drawing>
+          <wp:inline>
+            <wp:extent cx="5969000" cy="4476750"/>
+            <wp:effectExtent b="0" l="0" r="0" t="0"/>
+            <wp:docPr descr="Figure 5 Histogram drawn with R package ggridges, showing self-reported use of agreement-dependent BCTs (1 = Not at all true … 6 = Completely true)." title="" id="1" name="Picture"/>
+            <a:graphic>
+              <a:graphicData uri="http://schemas.openxmlformats.org/drawingml/2006/picture">
+                <pic:pic>
+                  <pic:nvPicPr>
+                    <pic:cNvPr descr="_baseline-manuscript_files/figure-docx/histogram-agrbcts-1.png" id="0" name="Picture"/>
+                    <pic:cNvPicPr>
+                      <a:picLocks noChangeArrowheads="1" noChangeAspect="1"/>
+                    </pic:cNvPicPr>
+                  </pic:nvPicPr>
+                  <pic:blipFill>
+                    <a:blip r:embed="rId41"/>
+                    <a:stretch>
+                      <a:fillRect/>
+                    </a:stretch>
+                  </pic:blipFill>
+                  <pic:spPr bwMode="auto">
+                    <a:xfrm>
+                      <a:off x="0" y="0"/>
+                      <a:ext cx="5969000" cy="4476750"/>
+                    </a:xfrm>
+                    <a:prstGeom prst="rect">
+                      <a:avLst/>
+                    </a:prstGeom>
+                    <a:noFill/>
+                    <a:ln w="9525">
+                      <a:noFill/>
+                      <a:headEnd/>
+                      <a:tailEnd/>
+                    </a:ln>
+                  </pic:spPr>
+                </pic:pic>
+              </a:graphicData>
+            </a:graphic>
+          </wp:inline>
+        </w:drawing>
+      </w:r>
+    </w:p>
+    <w:p>
+      <w:pPr>
+        <w:pStyle w:val="ImageCaption"/>
+      </w:pPr>
+      <w:r>
+        <w:t xml:space="preserve">Figure 5 Histogram drawn with R package</w:t>
+      </w:r>
+      <w:r>
+        <w:t xml:space="preserve"> </w:t>
+      </w:r>
+      <w:r>
+        <w:rPr>
+          <w:rStyle w:val="VerbatimChar"/>
+        </w:rPr>
+        <w:t xml:space="preserve">ggridges</w:t>
+      </w:r>
+      <w:r>
         <w:t xml:space="preserve">, showing self-reported use of agreement-dependent BCTs (1 = Not at all true … 6 = Completely true).</w:t>
       </w:r>
     </w:p>
@@ -4919,8 +4330,8 @@
       <w:pPr>
         <w:pStyle w:val="berschrift2"/>
       </w:pPr>
-      <w:bookmarkStart w:id="41" w:name="demonstration-of-network-analysis"/>
-      <w:bookmarkEnd w:id="41"/>
+      <w:bookmarkStart w:id="42" w:name="demonstration-of-network-analysis"/>
+      <w:bookmarkEnd w:id="42"/>
       <w:r>
         <w:t xml:space="preserve">Demonstration of network analysis</w:t>
       </w:r>
@@ -4939,7 +4350,7 @@
         <w:t xml:space="preserve">6</w:t>
       </w:r>
       <w:r>
-        <w:t xml:space="preserve">, that after conditioning on BCT use, motivation and the two MVPA measures, a similar structure to the bivariate correlations is produced.</w:t>
+        <w:t xml:space="preserve">, that after conditioning on BCT use, motivation and the two MVPA measures, a similar structure to the bivariate correlations is produced. One difference is, that the link from BCT usage to MVPA accelerometer disappears. Bootstrap analysis of stability indicated, that in repeated sampling, the connection is estimated as non-zero less than half of the time (see supplement, section Networks and correlations).</w:t>
       </w:r>
       <w:r>
         <w:t xml:space="preserve"> </w:t>
@@ -4960,7 +4371,7 @@
           <wp:inline>
             <wp:extent cx="5969000" cy="2984500"/>
             <wp:effectExtent b="0" l="0" r="0" t="0"/>
-            <wp:docPr descr="Figure 6 Network models drawn with packages mgm and qgraph. A) Mixed graphical model with LASSO regularisation and model selection by cross-validation. Plot shows the conditional dependence relationships between the variables of interest (edges between nodes) and predictability (coloured proportion of the node’s outer rim). B) Bivariate correlation network showing the raw correlation structure. The proportion coloured with the pie indicates the mean of that variable, as % of theoretical maximum." title="" id="1" name="Picture"/>
+            <wp:docPr descr="Figure 6 Network models drawn with packages mgm and qgraph; blue lines are for positive relationships, red for negative. A) Mixed graphical model with LASSO regularisation and model selection by cross-validation. Plot shows the conditional dependence relationships between the variables of interest (edges between nodes) and predictability (coloured proportion of the node’s outer rim). B) Bivariate correlation network showing the raw correlation structure. The proportion coloured with the pie indicates the mean of that variable, as % of theoretical maximum (in case of accelerometer-measured MVPA: proportion of mean daily accelerometer wear time)." title="" id="1" name="Picture"/>
             <a:graphic>
               <a:graphicData uri="http://schemas.openxmlformats.org/drawingml/2006/picture">
                 <pic:pic>
@@ -4971,7 +4382,7 @@
                     </pic:cNvPicPr>
                   </pic:nvPicPr>
                   <pic:blipFill>
-                    <a:blip r:embed="rId42"/>
+                    <a:blip r:embed="rId43"/>
                     <a:stretch>
                       <a:fillRect/>
                     </a:stretch>
@@ -5030,23 +4441,23 @@
         <w:t xml:space="preserve">qgraph</w:t>
       </w:r>
       <w:r>
-        <w:t xml:space="preserve">. A) Mixed graphical model with LASSO regularisation and model selection by cross-validation. Plot shows the conditional dependence relationships between the variables of interest (edges between nodes) and predictability (coloured proportion of the node’s outer rim). B) Bivariate correlation network showing the raw correlation structure. The proportion coloured with the pie indicates the mean of that variable, as % of theoretical maximum.</w:t>
-      </w:r>
-    </w:p>
-    <w:p>
-      <w:pPr>
-        <w:pStyle w:val="Textkrper"/>
-      </w:pPr>
-      <w:r>
-        <w:t xml:space="preserve">The outer rim of the nodes in the plot on the left-hand side shows that the controlled forms of motivation are largely predictable by their connections, whereas the accelerometer-measured MVPA is barely so.</w:t>
+        <w:t xml:space="preserve">; blue lines are for positive relationships, red for negative. A) Mixed graphical model with LASSO regularisation and model selection by cross-validation. Plot shows the conditional dependence relationships between the variables of interest (edges between nodes) and predictability (coloured proportion of the node’s outer rim). B) Bivariate correlation network showing the raw correlation structure. The proportion coloured with the pie indicates the mean of that variable, as % of theoretical maximum (in case of accelerometer-measured MVPA: proportion of mean daily accelerometer wear time).</w:t>
+      </w:r>
+    </w:p>
+    <w:p>
+      <w:pPr>
+        <w:pStyle w:val="Textkrper"/>
+      </w:pPr>
+      <w:r>
+        <w:t xml:space="preserve">The outer rim of the nodes in the plot on the left-hand side shows that extrinsic regulation is largely predictable (89.5%) by the connected nodes, whereas the accelerometer-measured MVPA is barely predictable at all (10.2%).</w:t>
       </w:r>
     </w:p>
     <w:p>
       <w:pPr>
         <w:pStyle w:val="berschrift1"/>
       </w:pPr>
-      <w:bookmarkStart w:id="43" w:name="conclusions"/>
-      <w:bookmarkEnd w:id="43"/>
+      <w:bookmarkStart w:id="44" w:name="conclusions"/>
+      <w:bookmarkEnd w:id="44"/>
       <w:r>
         <w:t xml:space="preserve">Conclusions</w:t>
       </w:r>
@@ -5064,15 +4475,7 @@
         <w:pStyle w:val="Textkrper"/>
       </w:pPr>
       <w:r>
-        <w:t xml:space="preserve">Contrary with both international and Finnish evidence, girls performed more PA than boys in this sample. This could be explained by the practical nurse track being most active and mostly female; i.e. after accounting for track, no gender differences in accelerometer-measured MVPA could be seen. Further, boys reported doing more MVPA than girls, and the accelerometer-measurement implied they were also more sedentary and interrupted sitting less often.</w:t>
-      </w:r>
-    </w:p>
-    <w:p>
-      <w:pPr>
-        <w:pStyle w:val="Textkrper"/>
-      </w:pPr>
-      <w:r>
-        <w:t xml:space="preserve">Intervention group and control group were similar in their accelerometer-measured MVPA. This observation supports the decision of randomising the educational tracks, such that all tracks were represented in both groups.</w:t>
+        <w:t xml:space="preserve">Contrary with both international and Finnish evidence, girls performed more PA than boys in this sample. This could be explained by the practical nurse track being most active and mostly female; i.e. after accounting for track, no gender differences in accelerometer-measured MVPA could be seen. Further, boys reported doing more MVPA than girls, and the accelerometer-measurement implied they were also more sedentary and interrupted sitting less often. Intervention and control groups were similar in their accelerometer-measured MVPA. This observation supports the decision of randomising the educational tracks, such that all tracks were represented in both groups.</w:t>
       </w:r>
     </w:p>
     <w:p>
@@ -5086,7 +4489,7 @@
         <w:t xml:space="preserve"> </w:t>
       </w:r>
       <w:r>
-        <w:t xml:space="preserve">[47]</w:t>
+        <w:t xml:space="preserve">[55]</w:t>
       </w:r>
       <w:r>
         <w:t xml:space="preserve">.</w:t>
@@ -5097,15 +4500,15 @@
         <w:pStyle w:val="Textkrper"/>
       </w:pPr>
       <w:r>
-        <w:t xml:space="preserve">Comprehensive, transparent reporting of results leads to a vast amount of information to be presented; visual exposition is thus vital. Visualising distributions makes it salient, how much variability there is among study participants, as well as how we should be wary of applying statistical techniques which rely on the assumption of normality.</w:t>
-      </w:r>
-    </w:p>
-    <w:p>
-      <w:pPr>
-        <w:pStyle w:val="Textkrper"/>
-      </w:pPr>
-      <w:r>
-        <w:t xml:space="preserve">The results of the network analysis .xxxxx It should be noted that while network analysis may be a really useful tool for exploring and clarifying empirical relationships in novel areas and variables with little existing theory, the usefulness of this analytical method in testing existing theories of behaviour change has not yet systematically been considered, but may be a fruitful avenue.</w:t>
+        <w:t xml:space="preserve">Comprehensive, transparent reporting of results leads to a vast amount of information to be presented; visual exposition is thus vital. Visualising distributions makes it salient, how much variability there is among study participants, as well as how we should be wary of applying statistical techniques which rely on distributional assumptions.</w:t>
+      </w:r>
+    </w:p>
+    <w:p>
+      <w:pPr>
+        <w:pStyle w:val="Textkrper"/>
+      </w:pPr>
+      <w:r>
+        <w:t xml:space="preserve">The results of the network analysis .xxxxx It should be noted that while network analysis may be a useful tool for exploring and clarifying empirical relationships in novel areas and variables with little existing theory, the usefulness of this analytical method in testing and elaborating on existing theories of behaviour change has not yet systematically been considered. This may be a fruitful avenue.</w:t>
       </w:r>
       <w:r>
         <w:t xml:space="preserve"> </w:t>
@@ -5128,7 +4531,7 @@
         <w:t xml:space="preserve"> </w:t>
       </w:r>
       <w:r>
-        <w:t xml:space="preserve">Due to the phenomenon of the practical nurse track being most active and mostly girls, potential differences in intervention results by gender should be interpreted with caution.</w:t>
+        <w:t xml:space="preserve">Due to the phenomenon of the practical nurse track being most active and mostly girls, potential gender differences in intervention results should be interpreted with caution.</w:t>
       </w:r>
     </w:p>
     <w:p>
@@ -5151,7 +4554,7 @@
         <w:t xml:space="preserve"> </w:t>
       </w:r>
       <w:r>
-        <w:t xml:space="preserve">of participants refusing to participate - this number has been considerably higher in other studies in this target group. Secondly, the study used also objective measures of PA and SB, shedding additional light to PA, which has been commonly studied with self-reports. Third, we have demonstrated state-of-the-art opportunities to visualise data and make it more understandable, and provided code as well as references to R packages, which we hope the reader will be able to make use of.</w:t>
+        <w:t xml:space="preserve">of participants refusing to participate - this number has been considerably higher in other studies in this target group. Secondly, the study used also objective measures of PA and SB, shedding additional light to activity patterns, which has been commonly studied with self-reports only. Third, we have demonstrated state-of-the-art opportunities to visualise data and make it more understandable, and provided code as well as references to R packages, which we hope the reader will be able to make use of.</w:t>
       </w:r>
     </w:p>
     <w:p>
@@ -5165,19 +4568,19 @@
         <w:t xml:space="preserve"> </w:t>
       </w:r>
       <w:r>
-        <w:t xml:space="preserve">[48]</w:t>
-      </w:r>
-      <w:r>
-        <w:t xml:space="preserve">. This approach is limited in that when estimating a large number of correlations, one inevitably ends up with a potentially large amount of spurious relationships – in addition, it is unclear how many tests one should correct multiple testing for when doing exploratory analysis</w:t>
-      </w:r>
-      <w:r>
-        <w:t xml:space="preserve"> </w:t>
-      </w:r>
-      <w:r>
-        <w:t xml:space="preserve">[41]</w:t>
-      </w:r>
-      <w:r>
-        <w:t xml:space="preserve">. Network analysis tools provide easy-to-use regularisation techniques, and can be applied to the question of determinant relevance, demonstrating relationships between constructs in a readily graspable fashion. As the method controls for all the variables in the model, [watch out for colliders and consider if including cognitive/motivational nodes makes sense]</w:t>
+        <w:t xml:space="preserve">[56]</w:t>
+      </w:r>
+      <w:r>
+        <w:t xml:space="preserve">. This approach is limited in that when estimating a large number of correlations, one inevitably ends up with a potentially large amount of spurious relationships – in addition, it is unclear how many tests one should correct multiple testing for when doing exploratory analyses</w:t>
+      </w:r>
+      <w:r>
+        <w:t xml:space="preserve"> </w:t>
+      </w:r>
+      <w:r>
+        <w:t xml:space="preserve">[18]</w:t>
+      </w:r>
+      <w:r>
+        <w:t xml:space="preserve">. Network analysis tools provide easy-to-use regularisation techniques, and can be applied to the question of determinant relevance, demonstrating relationships between constructs in a readily graspable fashion. As the method controls for all the variables in the model, [watch out for colliders, consider if including cognitive/motivational nodes actually makes sense, be aware that interpretation may become difficult, …?]</w:t>
       </w:r>
       <w:r>
         <w:t xml:space="preserve"> </w:t>
@@ -5194,7 +4597,7 @@
         <w:pStyle w:val="Textkrper"/>
       </w:pPr>
       <w:r>
-        <w:t xml:space="preserve">The study also has limitations. It should be noted that the 7-day accelerometry, even with more than 4 days of wear time, is still an approximation of a participant’s true habitual physical activity and sedentary behaviour in their daily life - not an errorless measure of it, and does not capture all forms of activity.</w:t>
+        <w:t xml:space="preserve">The study also has limitations. It should be noted that the 7-day accelerometry, even with more than 4 days of over 10 hours wear time, is still an approximation of a participant’s true habitual physical activity and sedentary behaviour in their daily life – not an errorless measure of it, and does not capture all forms of activity.</w:t>
       </w:r>
     </w:p>
     <w:p>
@@ -5208,7 +4611,7 @@
         <w:t xml:space="preserve"> </w:t>
       </w:r>
       <w:r>
-        <w:t xml:space="preserve">[49]</w:t>
+        <w:t xml:space="preserve">[57]</w:t>
       </w:r>
       <w:r>
         <w:t xml:space="preserve"> </w:t>
@@ -5250,7 +4653,7 @@
         <w:t xml:space="preserve"> </w:t>
       </w:r>
       <w:r>
-        <w:t xml:space="preserve">on all of the primary outcome measures (see supplement, section</w:t>
+        <w:t xml:space="preserve">on all of the primary outcome measures (see supplement plots, section</w:t>
       </w:r>
       <w:r>
         <w:t xml:space="preserve"> </w:t>
@@ -5279,18 +4682,18 @@
         <w:t xml:space="preserve"> </w:t>
       </w:r>
       <w:r>
-        <w:t xml:space="preserve">[50]</w:t>
-      </w:r>
-      <w:r>
-        <w:t xml:space="preserve">. It also has shown, that the vocational school students in Finland are hardly a homogenous group, but differ in many regards by their chosen educational track. Finally, graphical methods of presenting descriptive data are an important addition to traditional tables displaying means and standard deviations, and transparent sharing of analyses and analytical choises is imperative for increasing confidence in research findings.</w:t>
+        <w:t xml:space="preserve">[58]</w:t>
+      </w:r>
+      <w:r>
+        <w:t xml:space="preserve">. It also has shown, that the vocational school students in Finland are hardly a homogenous group, but differ in many regards by their chosen educational track. Finally, graphical methods of presenting descriptive data are an important addition to traditional tables displaying means and standard deviations, and transparent sharing of analyses and analytical choices is imperative for increasing confidence in research findings.</w:t>
       </w:r>
     </w:p>
     <w:p>
       <w:pPr>
         <w:pStyle w:val="berschrift3"/>
       </w:pPr>
-      <w:bookmarkStart w:id="44" w:name="list-of-abbreviations"/>
-      <w:bookmarkEnd w:id="44"/>
+      <w:bookmarkStart w:id="45" w:name="list-of-abbreviations"/>
+      <w:bookmarkEnd w:id="45"/>
       <w:r>
         <w:t xml:space="preserve">List of abbreviations</w:t>
       </w:r>
@@ -5307,8 +4710,8 @@
       <w:pPr>
         <w:pStyle w:val="berschrift3"/>
       </w:pPr>
-      <w:bookmarkStart w:id="45" w:name="declarations"/>
-      <w:bookmarkEnd w:id="45"/>
+      <w:bookmarkStart w:id="46" w:name="declarations"/>
+      <w:bookmarkEnd w:id="46"/>
       <w:r>
         <w:t xml:space="preserve">Declarations</w:t>
       </w:r>
@@ -5317,8 +4720,8 @@
       <w:pPr>
         <w:pStyle w:val="berschrift3"/>
       </w:pPr>
-      <w:bookmarkStart w:id="46" w:name="ethics-approval-and-consent-to-participate"/>
-      <w:bookmarkEnd w:id="46"/>
+      <w:bookmarkStart w:id="47" w:name="ethics-approval-and-consent-to-participate"/>
+      <w:bookmarkEnd w:id="47"/>
       <w:r>
         <w:t xml:space="preserve">Ethics approval and consent to participate</w:t>
       </w:r>
@@ -5328,15 +4731,15 @@
         <w:pStyle w:val="FirstParagraph"/>
       </w:pPr>
       <w:r>
-        <w:t xml:space="preserve">The research proposal was reviewed by the xxxx</w:t>
+        <w:t xml:space="preserve">The research proposal was reviewed by the Ethics Committee for Gynaecology and Obstetrics, Pediatrics and Psychiatry of the Hospital District of Helsinki and Uusimaa (decision number 367/13/03/03/2014).</w:t>
       </w:r>
     </w:p>
     <w:p>
       <w:pPr>
         <w:pStyle w:val="berschrift3"/>
       </w:pPr>
-      <w:bookmarkStart w:id="47" w:name="availability-of-data-and-materials"/>
-      <w:bookmarkEnd w:id="47"/>
+      <w:bookmarkStart w:id="48" w:name="availability-of-data-and-materials"/>
+      <w:bookmarkEnd w:id="48"/>
       <w:r>
         <w:t xml:space="preserve">Availability of data and materials</w:t>
       </w:r>
@@ -5351,7 +4754,7 @@
       <w:r>
         <w:t xml:space="preserve"> </w:t>
       </w:r>
-      <w:hyperlink r:id="rId25">
+      <w:hyperlink r:id="rId26">
         <w:r>
           <w:rPr>
             <w:rStyle w:val="Hyperlink"/>
@@ -5370,8 +4773,8 @@
       <w:pPr>
         <w:pStyle w:val="berschrift3"/>
       </w:pPr>
-      <w:bookmarkStart w:id="48" w:name="competing-interests"/>
-      <w:bookmarkEnd w:id="48"/>
+      <w:bookmarkStart w:id="49" w:name="competing-interests"/>
+      <w:bookmarkEnd w:id="49"/>
       <w:r>
         <w:t xml:space="preserve">Competing interests</w:t>
       </w:r>
@@ -5388,8 +4791,8 @@
       <w:pPr>
         <w:pStyle w:val="berschrift3"/>
       </w:pPr>
-      <w:bookmarkStart w:id="49" w:name="authors-contributions"/>
-      <w:bookmarkEnd w:id="49"/>
+      <w:bookmarkStart w:id="50" w:name="authors-contributions"/>
+      <w:bookmarkEnd w:id="50"/>
       <w:r>
         <w:t xml:space="preserve">Authors’ contributions</w:t>
       </w:r>
@@ -5399,15 +4802,15 @@
         <w:pStyle w:val="FirstParagraph"/>
       </w:pPr>
       <w:r>
-        <w:t xml:space="preserve">MH analyzed and interpreted the patient data regarding the hematological disease and the transplant. RH performed the histological examination of the kidney, and was a major contributor in writing the manuscript. TV was responsible for planning and analysing the PA and SB measured from data collected with accelerometer. All authors read and approved the final manuscript."</w:t>
+        <w:t xml:space="preserve">MH analyzed and interpreted the patient data regarding the hematological disease and the transplant. RH performed the histological examination of the kidney, and was a major contributor in writing the manuscript. TV was responsible for planning and analysing the PA and SB measured from data collected with accelerometer. All authors read and approved the final manuscript.</w:t>
       </w:r>
     </w:p>
     <w:p>
       <w:pPr>
         <w:pStyle w:val="berschrift3"/>
       </w:pPr>
-      <w:bookmarkStart w:id="50" w:name="funding"/>
-      <w:bookmarkEnd w:id="50"/>
+      <w:bookmarkStart w:id="51" w:name="funding"/>
+      <w:bookmarkEnd w:id="51"/>
       <w:r>
         <w:t xml:space="preserve">Funding</w:t>
       </w:r>
@@ -5424,8 +4827,8 @@
       <w:pPr>
         <w:pStyle w:val="berschrift3"/>
       </w:pPr>
-      <w:bookmarkStart w:id="51" w:name="acknowledgements"/>
-      <w:bookmarkEnd w:id="51"/>
+      <w:bookmarkStart w:id="52" w:name="acknowledgements"/>
+      <w:bookmarkEnd w:id="52"/>
       <w:r>
         <w:t xml:space="preserve">Acknowledgements</w:t>
       </w:r>
@@ -5442,8 +4845,8 @@
       <w:pPr>
         <w:pStyle w:val="berschrift1"/>
       </w:pPr>
-      <w:bookmarkStart w:id="52" w:name="references"/>
-      <w:bookmarkEnd w:id="52"/>
+      <w:bookmarkStart w:id="53" w:name="references"/>
+      <w:bookmarkEnd w:id="53"/>
       <w:r>
         <w:t xml:space="preserve">References</w:t>
       </w:r>
@@ -5463,7 +4866,7 @@
       <w:r>
         <w:t xml:space="preserve">1. Elgar FJ, Pförtner T-K, Moor I, De Clercq B, Stevens GWJM, Currie C. Socioeconomic inequalities in adolescent health 2002–2010: A time-series analysis of 34 countries participating in the Health Behaviour in School-aged Children study. The Lancet. 2015;385:2088–95. doi:</w:t>
       </w:r>
-      <w:hyperlink r:id="rId53">
+      <w:hyperlink r:id="rId54">
         <w:r>
           <w:rPr>
             <w:rStyle w:val="Hyperlink"/>
@@ -5520,7 +4923,7 @@
       <w:r>
         <w:t xml:space="preserve"> </w:t>
       </w:r>
-      <w:hyperlink r:id="rId54">
+      <w:hyperlink r:id="rId55">
         <w:r>
           <w:rPr>
             <w:rStyle w:val="Hyperlink"/>
@@ -5599,104 +5002,148 @@
         <w:pStyle w:val="Textkrper"/>
       </w:pPr>
       <w:r>
-        <w:t xml:space="preserve">14. R Core Team. R: A Language and Environment for Statistical Computing. Vienna, Austria: R Foundation for Statistical Computing; 2017.</w:t>
-      </w:r>
-    </w:p>
-    <w:p>
-      <w:pPr>
-        <w:pStyle w:val="Textkrper"/>
-      </w:pPr>
-      <w:r>
-        <w:t xml:space="preserve">15. Fagt S, Andersen LF, Anderssen SA, Becker W, Borodulin K, Fogelholm M, et al. Nordic Monitoring of diet, physical activity and overweight : Validation of indicators. Nordic Council of Ministers; 2012.</w:t>
-      </w:r>
-    </w:p>
-    <w:p>
-      <w:pPr>
-        <w:pStyle w:val="Textkrper"/>
-      </w:pPr>
-      <w:r>
-        <w:t xml:space="preserve">16. VÃ</w:t>
-      </w:r>
-      <w:r>
-        <w:t xml:space="preserve">hÃ</w:t>
-      </w:r>
-      <w:r>
-        <w:t xml:space="preserve">-YpyÃ</w:t>
-      </w:r>
-      <w:r>
-        <w:t xml:space="preserve"> </w:t>
-      </w:r>
-      <w:r>
-        <w:t xml:space="preserve">H, Vasankari T, Husu P, Suni J, Sievänen H. A universal, accurate intensity-based classification of different physical activities using raw data of accelerometer. Clinical physiology and functional imaging. 2015;35:64–70.</w:t>
-      </w:r>
-    </w:p>
-    <w:p>
-      <w:pPr>
-        <w:pStyle w:val="Textkrper"/>
-      </w:pPr>
-      <w:r>
-        <w:t xml:space="preserve">17. VÃ</w:t>
-      </w:r>
-      <w:r>
-        <w:t xml:space="preserve">hÃ</w:t>
-      </w:r>
-      <w:r>
-        <w:t xml:space="preserve">-YpyÃ</w:t>
-      </w:r>
-      <w:r>
-        <w:t xml:space="preserve"> </w:t>
-      </w:r>
-      <w:r>
-        <w:t xml:space="preserve">H, Vasankari T, Husu P, Mänttäri A, Vuorimaa T, Suni J, et al. Validation of cut-points for evaluating the intensity of physical activity with accelerometry-based mean amplitude deviation (MAD). PLoS One. 2015;10:e0134813.</w:t>
-      </w:r>
-    </w:p>
-    <w:p>
-      <w:pPr>
-        <w:pStyle w:val="Textkrper"/>
-      </w:pPr>
-      <w:r>
-        <w:t xml:space="preserve">18. Tremblay MS, Aubert S, Barnes JD, Saunders TJ, Carson V, Latimer-Cheung AE, et al. Sedentary Behavior Research Network (SBRN) process and outcome. International Journal of Behavioral Nutrition and Physical Activity. 2017;14:75.</w:t>
-      </w:r>
-    </w:p>
-    <w:p>
-      <w:pPr>
-        <w:pStyle w:val="Textkrper"/>
-      </w:pPr>
-      <w:r>
-        <w:t xml:space="preserve">19. VÃ</w:t>
-      </w:r>
-      <w:r>
-        <w:t xml:space="preserve">hÃ</w:t>
-      </w:r>
-      <w:r>
-        <w:t xml:space="preserve">-YpyÃ</w:t>
-      </w:r>
-      <w:r>
-        <w:t xml:space="preserve"> </w:t>
-      </w:r>
-      <w:r>
-        <w:t xml:space="preserve">H, Husu P, Suni J, Vasankari T, Sievänen H. Reliable recognition of lying, sitting, and standing with a hip-worn accelerometer. Scandinavian Journal of Medicine &amp; Science in Sports. 2018;28:1092–102.</w:t>
-      </w:r>
-    </w:p>
-    <w:p>
-      <w:pPr>
-        <w:pStyle w:val="Textkrper"/>
-      </w:pPr>
-      <w:r>
-        <w:t xml:space="preserve">20. RStudio Team. RStudio: Integrated Development Environment for R. 2016.</w:t>
-      </w:r>
-    </w:p>
-    <w:p>
-      <w:pPr>
-        <w:pStyle w:val="Textkrper"/>
-      </w:pPr>
-      <w:r>
-        <w:t xml:space="preserve">21. R Core Team. R: A language and environment for statistical computing. Vienna, Austria: R Foundation for Statistical Computing; 2018.</w:t>
-      </w:r>
-      <w:r>
-        <w:t xml:space="preserve"> </w:t>
-      </w:r>
-      <w:hyperlink r:id="rId55">
+        <w:t xml:space="preserve">14. Board of Governors of the Federal Reserve System, Chang AC, Li P. Is Economics Research Replicable? Sixty Published Papers from Thirteen Journals Say "Usually Not". Finance and Economics Discussion Series. 2015;2015:1–26.</w:t>
+      </w:r>
+    </w:p>
+    <w:p>
+      <w:pPr>
+        <w:pStyle w:val="Textkrper"/>
+      </w:pPr>
+      <w:r>
+        <w:t xml:space="preserve">15. Bond TN, Lang K. The Sad Truth About Happiness Scales: Empirical Results. Working Paper. National Bureau of Economic Research; 2018.</w:t>
+      </w:r>
+    </w:p>
+    <w:p>
+      <w:pPr>
+        <w:pStyle w:val="Textkrper"/>
+      </w:pPr>
+      <w:r>
+        <w:t xml:space="preserve">16. Gigerenzer G. Statistical Rituals: The Replication Delusion and How We Got There. Advances in Methods and Practices in Psychological Science. 2018;2515245918771329.</w:t>
+      </w:r>
+    </w:p>
+    <w:p>
+      <w:pPr>
+        <w:pStyle w:val="Textkrper"/>
+      </w:pPr>
+      <w:r>
+        <w:t xml:space="preserve">17. Kepes S, McDaniel MA. How Trustworthy Is the Scientific Literature in Industrial and Organizational Psychology? Industrial and Organizational Psychology. 2013;6:252–68.</w:t>
+      </w:r>
+    </w:p>
+    <w:p>
+      <w:pPr>
+        <w:pStyle w:val="Textkrper"/>
+      </w:pPr>
+      <w:r>
+        <w:t xml:space="preserve">18. Nosek BA, Ebersole CR, DeHaven AC, Mellor DT. The preregistration revolution. Proceedings of the National Academy of Sciences. 2018;201708274.</w:t>
+      </w:r>
+    </w:p>
+    <w:p>
+      <w:pPr>
+        <w:pStyle w:val="Textkrper"/>
+      </w:pPr>
+      <w:r>
+        <w:t xml:space="preserve">19. Nosek BA, Spies JR, Motyl M. Scientific Utopia II. Restructuring Incentives and Practices to Promote Truth Over Publishability. Perspectives on Psychological Science. 2012;7:615–31.</w:t>
+      </w:r>
+    </w:p>
+    <w:p>
+      <w:pPr>
+        <w:pStyle w:val="Textkrper"/>
+      </w:pPr>
+      <w:r>
+        <w:t xml:space="preserve">20. Simmons JP, Nelson LD, Simonsohn U. False-Positive Psychology Undisclosed Flexibility in Data Collection and Analysis Allows Presenting Anything as Significant. Psychological Science. 2011;22:1359–66.</w:t>
+      </w:r>
+    </w:p>
+    <w:p>
+      <w:pPr>
+        <w:pStyle w:val="Textkrper"/>
+      </w:pPr>
+      <w:r>
+        <w:t xml:space="preserve">21. Smaldino PE, McElreath R. The natural selection of bad science. Open Science. 2016;3:160384.</w:t>
+      </w:r>
+    </w:p>
+    <w:p>
+      <w:pPr>
+        <w:pStyle w:val="Textkrper"/>
+      </w:pPr>
+      <w:r>
+        <w:t xml:space="preserve">22. Stodden V, Seiler J, Ma Z. An empirical analysis of journal policy effectiveness for computational reproducibility. Proceedings of the National Academy of Sciences. 2018;115:2584–9.</w:t>
+      </w:r>
+    </w:p>
+    <w:p>
+      <w:pPr>
+        <w:pStyle w:val="Textkrper"/>
+      </w:pPr>
+      <w:r>
+        <w:t xml:space="preserve">23. Nosek BA, Errington TM. Reproducibility in cancer biology: Making sense of replications. Elife. 2017;6:e23383.</w:t>
+      </w:r>
+    </w:p>
+    <w:p>
+      <w:pPr>
+        <w:pStyle w:val="Textkrper"/>
+      </w:pPr>
+      <w:r>
+        <w:t xml:space="preserve">24. R Core Team. R: A Language and Environment for Statistical Computing. Vienna, Austria: R Foundation for Statistical Computing; 2017.</w:t>
+      </w:r>
+    </w:p>
+    <w:p>
+      <w:pPr>
+        <w:pStyle w:val="Textkrper"/>
+      </w:pPr>
+      <w:r>
+        <w:t xml:space="preserve">25. Fagt S, Andersen LF, Anderssen SA, Becker W, Borodulin K, Fogelholm M, et al. Nordic Monitoring of diet, physical activity and overweight : Validation of indicators. Nordic Council of Ministers; 2012.</w:t>
+      </w:r>
+    </w:p>
+    <w:p>
+      <w:pPr>
+        <w:pStyle w:val="Textkrper"/>
+      </w:pPr>
+      <w:r>
+        <w:t xml:space="preserve">26. Vähä-Ypyä H, Vasankari T, Husu P, Suni J, Sievänen H. A universal, accurate intensity-based classification of different physical activities using raw data of accelerometer. Clinical physiology and functional imaging. 2015;35:64–70.</w:t>
+      </w:r>
+    </w:p>
+    <w:p>
+      <w:pPr>
+        <w:pStyle w:val="Textkrper"/>
+      </w:pPr>
+      <w:r>
+        <w:t xml:space="preserve">27. Vähä-Ypyä H, Vasankari T, Husu P, Mänttäri A, Vuorimaa T, Suni J, et al. Validation of cut-points for evaluating the intensity of physical activity with accelerometry-based mean amplitude deviation (MAD). PLoS One. 2015;10:e0134813.</w:t>
+      </w:r>
+    </w:p>
+    <w:p>
+      <w:pPr>
+        <w:pStyle w:val="Textkrper"/>
+      </w:pPr>
+      <w:r>
+        <w:t xml:space="preserve">28. Tremblay MS, Aubert S, Barnes JD, Saunders TJ, Carson V, Latimer-Cheung AE, et al. Sedentary Behavior Research Network (SBRN) process and outcome. International Journal of Behavioral Nutrition and Physical Activity. 2017;14:75.</w:t>
+      </w:r>
+    </w:p>
+    <w:p>
+      <w:pPr>
+        <w:pStyle w:val="Textkrper"/>
+      </w:pPr>
+      <w:r>
+        <w:t xml:space="preserve">29. Vähä-Ypyä H, Husu P, Suni J, Vasankari T, Sievänen H. Reliable recognition of lying, sitting, and standing with a hip-worn accelerometer. Scandinavian Journal of Medicine &amp; Science in Sports. 2018;28:1092–102.</w:t>
+      </w:r>
+    </w:p>
+    <w:p>
+      <w:pPr>
+        <w:pStyle w:val="Textkrper"/>
+      </w:pPr>
+      <w:r>
+        <w:t xml:space="preserve">30. RStudio Team. RStudio: Integrated Development Environment for R. 2016.</w:t>
+      </w:r>
+    </w:p>
+    <w:p>
+      <w:pPr>
+        <w:pStyle w:val="Textkrper"/>
+      </w:pPr>
+      <w:r>
+        <w:t xml:space="preserve">31. R Core Team. R: A language and environment for statistical computing. Vienna, Austria: R Foundation for Statistical Computing; 2018.</w:t>
+      </w:r>
+      <w:r>
+        <w:t xml:space="preserve"> </w:t>
+      </w:r>
+      <w:hyperlink r:id="rId56">
         <w:r>
           <w:rPr>
             <w:rStyle w:val="Hyperlink"/>
@@ -5713,65 +5160,65 @@
         <w:pStyle w:val="Textkrper"/>
       </w:pPr>
       <w:r>
-        <w:t xml:space="preserve">22. Dalege J, Borsboom D, van Harreveld F, van den Berg H, Conner M, van der Maas HLJ. Toward a formalized account of attitudes: The Causal Attitude Network (CAN) model. Psychological Review. 2016;123:2–22.</w:t>
-      </w:r>
-    </w:p>
-    <w:p>
-      <w:pPr>
-        <w:pStyle w:val="Textkrper"/>
-      </w:pPr>
-      <w:r>
-        <w:t xml:space="preserve">23. Dalege J, Borsboom D, Harreveld F, Waldorp LJ, Maas HL. Network structure explains the impact of attitudes on voting decisions. Scientific reports. 2017;7:4909.</w:t>
-      </w:r>
-    </w:p>
-    <w:p>
-      <w:pPr>
-        <w:pStyle w:val="Textkrper"/>
-      </w:pPr>
-      <w:r>
-        <w:t xml:space="preserve">24. Mõttus R, Allerhand M. Why do traits come together? The underlying trait and network approaches. SAGE handbook of personality and individual differences. 2017;1:1–22.</w:t>
-      </w:r>
-    </w:p>
-    <w:p>
-      <w:pPr>
-        <w:pStyle w:val="Textkrper"/>
-      </w:pPr>
-      <w:r>
-        <w:t xml:space="preserve">25. Van Der Maas H, Kan K-J, Marsman M, Stevenson CE. Network Models for Cognitive Development and Intelligence. 2017.</w:t>
-      </w:r>
-    </w:p>
-    <w:p>
-      <w:pPr>
-        <w:pStyle w:val="Textkrper"/>
-      </w:pPr>
-      <w:r>
-        <w:t xml:space="preserve">26. Fried EI, van Borkulo CD, Cramer AO, Boschloo L, Schoevers RA, Borsboom D. Mental disorders as networks of problems: A review of recent insights. Social Psychiatry and Psychiatric Epidemiology. 2017;52:1–10.</w:t>
-      </w:r>
-    </w:p>
-    <w:p>
-      <w:pPr>
-        <w:pStyle w:val="Textkrper"/>
-      </w:pPr>
-      <w:r>
-        <w:t xml:space="preserve">27. Briganti G, Kempenaers C, Braun S, Fried EI, Linkowski P. Network analysis of empathy items from the interpersonal reactivity index in 1973 young adults. Psychiatry Research. 2018;265:87–92.</w:t>
-      </w:r>
-    </w:p>
-    <w:p>
-      <w:pPr>
-        <w:pStyle w:val="Textkrper"/>
-      </w:pPr>
-      <w:r>
-        <w:t xml:space="preserve">28. Dalege J, Borsboom D, van Harreveld F, van der Maas HL. Network analysis on attitudes: A brief tutorial. Social psychological and personality science. 2017;8:528–37.</w:t>
-      </w:r>
-    </w:p>
-    <w:p>
-      <w:pPr>
-        <w:pStyle w:val="Textkrper"/>
-      </w:pPr>
-      <w:r>
-        <w:t xml:space="preserve">29. Epskamp S, Fried EI. A Tutorial on Regularized Partial Correlation Networks. Psychological Methods. 2018. doi:</w:t>
-      </w:r>
-      <w:hyperlink r:id="rId56">
+        <w:t xml:space="preserve">32. Dalege J, Borsboom D, van Harreveld F, van den Berg H, Conner M, van der Maas HLJ. Toward a formalized account of attitudes: The Causal Attitude Network (CAN) model. Psychological Review. 2016;123:2–22.</w:t>
+      </w:r>
+    </w:p>
+    <w:p>
+      <w:pPr>
+        <w:pStyle w:val="Textkrper"/>
+      </w:pPr>
+      <w:r>
+        <w:t xml:space="preserve">33. Dalege J, Borsboom D, Harreveld F, Waldorp LJ, Maas HL. Network structure explains the impact of attitudes on voting decisions. Scientific reports. 2017;7:4909.</w:t>
+      </w:r>
+    </w:p>
+    <w:p>
+      <w:pPr>
+        <w:pStyle w:val="Textkrper"/>
+      </w:pPr>
+      <w:r>
+        <w:t xml:space="preserve">34. Mõttus R, Allerhand M. Why do traits come together? The underlying trait and network approaches. SAGE handbook of personality and individual differences. 2017;1:1–22.</w:t>
+      </w:r>
+    </w:p>
+    <w:p>
+      <w:pPr>
+        <w:pStyle w:val="Textkrper"/>
+      </w:pPr>
+      <w:r>
+        <w:t xml:space="preserve">35. Van Der Maas H, Kan K-J, Marsman M, Stevenson CE. Network Models for Cognitive Development and Intelligence. 2017.</w:t>
+      </w:r>
+    </w:p>
+    <w:p>
+      <w:pPr>
+        <w:pStyle w:val="Textkrper"/>
+      </w:pPr>
+      <w:r>
+        <w:t xml:space="preserve">36. Fried EI, van Borkulo CD, Cramer AO, Boschloo L, Schoevers RA, Borsboom D. Mental disorders as networks of problems: A review of recent insights. Social Psychiatry and Psychiatric Epidemiology. 2017;52:1–10.</w:t>
+      </w:r>
+    </w:p>
+    <w:p>
+      <w:pPr>
+        <w:pStyle w:val="Textkrper"/>
+      </w:pPr>
+      <w:r>
+        <w:t xml:space="preserve">37. Briganti G, Kempenaers C, Braun S, Fried EI, Linkowski P. Network analysis of empathy items from the interpersonal reactivity index in 1973 young adults. Psychiatry Research. 2018;265:87–92.</w:t>
+      </w:r>
+    </w:p>
+    <w:p>
+      <w:pPr>
+        <w:pStyle w:val="Textkrper"/>
+      </w:pPr>
+      <w:r>
+        <w:t xml:space="preserve">38. Dalege J, Borsboom D, van Harreveld F, van der Maas HL. Network analysis on attitudes: A brief tutorial. Social psychological and personality science. 2017;8:528–37.</w:t>
+      </w:r>
+    </w:p>
+    <w:p>
+      <w:pPr>
+        <w:pStyle w:val="Textkrper"/>
+      </w:pPr>
+      <w:r>
+        <w:t xml:space="preserve">39. Epskamp S, Fried EI. A Tutorial on Regularized Partial Correlation Networks. Psychological Methods. 2018. doi:</w:t>
+      </w:r>
+      <w:hyperlink r:id="rId57">
         <w:r>
           <w:rPr>
             <w:rStyle w:val="Hyperlink"/>
@@ -5788,167 +5235,151 @@
         <w:pStyle w:val="Textkrper"/>
       </w:pPr>
       <w:r>
-        <w:t xml:space="preserve">30. Epskamp S, Borsboom D, Fried EI. Estimating Psychological Networks and their Stability: A Tutorial Paper. arXiv preprint arXiv:160408462. 2016.</w:t>
-      </w:r>
-    </w:p>
-    <w:p>
-      <w:pPr>
-        <w:pStyle w:val="Textkrper"/>
-      </w:pPr>
-      <w:r>
-        <w:t xml:space="preserve">31. Costantini G, Epskamp S, Borsboom D, Perugini M, Mõttus R, Waldorp LJ, et al. State of the aRt personality research: A tutorial on network analysis of personality data in R. Journal of Research in Personality. 2015;54:13–29.</w:t>
-      </w:r>
-    </w:p>
-    <w:p>
-      <w:pPr>
-        <w:pStyle w:val="Textkrper"/>
-      </w:pPr>
-      <w:r>
-        <w:t xml:space="preserve">32. Costantini G, Richetin J, Preti E, Casini E, Epskamp S, Perugini M. Stability and variability of personality networks. A tutorial on recent developments in network psychometrics. Personality and Individual Differences. 2017.</w:t>
-      </w:r>
-    </w:p>
-    <w:p>
-      <w:pPr>
-        <w:pStyle w:val="Textkrper"/>
-      </w:pPr>
-      <w:r>
-        <w:t xml:space="preserve">33. Fried EI, Cramer AO. Moving forward: Challenges and directions for psychopathological network theory and methodology. Perspectives on Psychological Science. 2017;12:999–1020.</w:t>
-      </w:r>
-    </w:p>
-    <w:p>
-      <w:pPr>
-        <w:pStyle w:val="Textkrper"/>
-      </w:pPr>
-      <w:r>
-        <w:t xml:space="preserve">34. Borsboom D, Mellenbergh GJ, van Heerden J. The theoretical status of latent variables. Psychological Review. 2003;110:203–19.</w:t>
-      </w:r>
-    </w:p>
-    <w:p>
-      <w:pPr>
-        <w:pStyle w:val="Textkrper"/>
-      </w:pPr>
-      <w:r>
-        <w:t xml:space="preserve">35. Bringmann LF, Eronen MI. Don’t blame the model: Reconsidering the network approach to psychopathology. Psychological review. 2018;125:606–33.</w:t>
-      </w:r>
-    </w:p>
-    <w:p>
-      <w:pPr>
-        <w:pStyle w:val="Textkrper"/>
-      </w:pPr>
-      <w:r>
-        <w:t xml:space="preserve">36. Tibshirani R. Regression shrinkage and selection via the lasso: A retrospective. Journal of the Royal Statistical Society: Series B (Statistical Methodology). 1996;73:273–82.</w:t>
-      </w:r>
-    </w:p>
-    <w:p>
-      <w:pPr>
-        <w:pStyle w:val="Textkrper"/>
-      </w:pPr>
-      <w:r>
-        <w:t xml:space="preserve">37. Haslbeck JMB, Waldorp LJ. How well do network models predict observations? On the importance of predictability in network models. Behavior Research Methods. 2018;50:853–61.</w:t>
-      </w:r>
-    </w:p>
-    <w:p>
-      <w:pPr>
-        <w:pStyle w:val="Textkrper"/>
-      </w:pPr>
-      <w:r>
-        <w:t xml:space="preserve">38. Haig BD. Tests of Statistical Significance Made Sound. Educational and Psychological Measurement. 2016.</w:t>
-      </w:r>
-    </w:p>
-    <w:p>
-      <w:pPr>
-        <w:pStyle w:val="Textkrper"/>
-      </w:pPr>
-      <w:r>
-        <w:t xml:space="preserve">39. Nickerson RS. Null hypothesis significance testing: A review of an old and continuing controversy. Psychological Methods. 2000;5:241–301.</w:t>
-      </w:r>
-    </w:p>
-    <w:p>
-      <w:pPr>
-        <w:pStyle w:val="Textkrper"/>
-      </w:pPr>
-      <w:r>
-        <w:t xml:space="preserve">40. de Groot AD. The meaning of “significance” for different types of research [translated and annotated by Eric-Jan Wagenmakers, Denny Borsboom, Josine Verhagen, Rogier Kievit, Marjan Bakker, Angelique Cramer, Dora Matzke, Don Mellenbergh, and Han L. J. van der Maas]. Acta Psychologica. 2014;148:188–94.</w:t>
-      </w:r>
-    </w:p>
-    <w:p>
-      <w:pPr>
-        <w:pStyle w:val="Textkrper"/>
-      </w:pPr>
-      <w:r>
-        <w:t xml:space="preserve">41. Nosek BA, Ebersole CR, DeHaven AC, Mellor DT. The preregistration revolution. Proceedings of the National Academy of Sciences. 2018;201708274.</w:t>
-      </w:r>
-    </w:p>
-    <w:p>
-      <w:pPr>
-        <w:pStyle w:val="Textkrper"/>
-      </w:pPr>
-      <w:r>
-        <w:t xml:space="preserve">42. Lakens D, Adolfi FG, Albers CJ, Anvari F, Apps MAJ, Argamon SE, et al. Justify your alpha. Nature Human Behaviour. 2018;2:168–71.</w:t>
-      </w:r>
-    </w:p>
-    <w:p>
-      <w:pPr>
-        <w:pStyle w:val="Textkrper"/>
-      </w:pPr>
-      <w:r>
-        <w:t xml:space="preserve">43. Simmons JP, Nelson LD, Simonsohn U. False-Positive Psychology Undisclosed Flexibility in Data Collection and Analysis Allows Presenting Anything as Significant. Psychological Science. 2011;22:1359–66.</w:t>
-      </w:r>
-    </w:p>
-    <w:p>
-      <w:pPr>
-        <w:pStyle w:val="Textkrper"/>
-      </w:pPr>
-      <w:r>
-        <w:t xml:space="preserve">44. Lai MHC, Kwok O-m. Estimating Standardized Effect Sizes for Two- and Three-Level Partially Nested Data. Multivariate Behavioral Research. 2016;51:740–56.</w:t>
-      </w:r>
-    </w:p>
-    <w:p>
-      <w:pPr>
-        <w:pStyle w:val="Textkrper"/>
-      </w:pPr>
-      <w:r>
-        <w:t xml:space="preserve">45. Lai MHC, Kwok O-m, Hsiao Y-Y, Cao Q. Finite population correction for two-level hierarchical linear models. Psychological methods. 2018;23:94.</w:t>
-      </w:r>
-    </w:p>
-    <w:p>
-      <w:pPr>
-        <w:pStyle w:val="Textkrper"/>
-      </w:pPr>
-      <w:r>
-        <w:t xml:space="preserve">46. Kievit RA, Frankenhuis WE, Waldorp LJ, Borsboom D. Simpson’s paradox in psychological science: A practical guide. Frontiers in Psychology. 2013;4.</w:t>
-      </w:r>
-    </w:p>
-    <w:p>
-      <w:pPr>
-        <w:pStyle w:val="Textkrper"/>
-      </w:pPr>
-      <w:r>
-        <w:t xml:space="preserve">47. Michie S, Abraham C, Whittington C, McAteer J, Gupta S. Effective techniques in healthy eating and physical activity interventions: A meta-regression. Health Psychology. 2009;28:690–701.</w:t>
-      </w:r>
-    </w:p>
-    <w:p>
-      <w:pPr>
-        <w:pStyle w:val="Textkrper"/>
-      </w:pPr>
-      <w:r>
-        <w:t xml:space="preserve">48. Crutzen R, Peters G-JY, Noijen J. Using Confidence Interval-Based Estimation of Relevance to Select Social-Cognitive Determinants for Behavior Change Interventions. Frontiers in Public Health. 2017;5.</w:t>
-      </w:r>
-    </w:p>
-    <w:p>
-      <w:pPr>
-        <w:pStyle w:val="Textkrper"/>
-      </w:pPr>
-      <w:r>
-        <w:t xml:space="preserve">49. Daniels GS. The" Average Man"? AIR FORCE AEROSPACE MEDICAL RESEARCH LAB WRIGHT-PATTERSON AFB OH; 1952.</w:t>
-      </w:r>
-    </w:p>
-    <w:p>
-      <w:pPr>
-        <w:pStyle w:val="Textkrper"/>
-      </w:pPr>
-      <w:r>
-        <w:t xml:space="preserve">50. Rickles D. Causality in complex interventions. Medicine, Health Care, and Philosophy. 2009;12:77–90.</w:t>
+        <w:t xml:space="preserve">40. Epskamp S, Borsboom D, Fried EI. Estimating Psychological Networks and their Stability: A Tutorial Paper. arXiv preprint arXiv:160408462. 2016.</w:t>
+      </w:r>
+    </w:p>
+    <w:p>
+      <w:pPr>
+        <w:pStyle w:val="Textkrper"/>
+      </w:pPr>
+      <w:r>
+        <w:t xml:space="preserve">41. Costantini G, Epskamp S, Borsboom D, Perugini M, Mõttus R, Waldorp LJ, et al. State of the aRt personality research: A tutorial on network analysis of personality data in R. Journal of Research in Personality. 2015;54:13–29.</w:t>
+      </w:r>
+    </w:p>
+    <w:p>
+      <w:pPr>
+        <w:pStyle w:val="Textkrper"/>
+      </w:pPr>
+      <w:r>
+        <w:t xml:space="preserve">42. Costantini G, Richetin J, Preti E, Casini E, Epskamp S, Perugini M. Stability and variability of personality networks. A tutorial on recent developments in network psychometrics. Personality and Individual Differences. 2017.</w:t>
+      </w:r>
+    </w:p>
+    <w:p>
+      <w:pPr>
+        <w:pStyle w:val="Textkrper"/>
+      </w:pPr>
+      <w:r>
+        <w:t xml:space="preserve">43. Fried EI, Cramer AO. Moving forward: Challenges and directions for psychopathological network theory and methodology. Perspectives on Psychological Science. 2017;12:999–1020.</w:t>
+      </w:r>
+    </w:p>
+    <w:p>
+      <w:pPr>
+        <w:pStyle w:val="Textkrper"/>
+      </w:pPr>
+      <w:r>
+        <w:t xml:space="preserve">44. Borsboom D, Mellenbergh GJ, van Heerden J. The theoretical status of latent variables. Psychological Review. 2003;110:203–19.</w:t>
+      </w:r>
+    </w:p>
+    <w:p>
+      <w:pPr>
+        <w:pStyle w:val="Textkrper"/>
+      </w:pPr>
+      <w:r>
+        <w:t xml:space="preserve">45. Bringmann LF, Eronen MI. Don’t blame the model: Reconsidering the network approach to psychopathology. Psychological review. 2018;125:606–33.</w:t>
+      </w:r>
+    </w:p>
+    <w:p>
+      <w:pPr>
+        <w:pStyle w:val="Textkrper"/>
+      </w:pPr>
+      <w:r>
+        <w:t xml:space="preserve">46. Tibshirani R. Regression shrinkage and selection via the lasso: A retrospective. Journal of the Royal Statistical Society: Series B (Statistical Methodology). 1996;73:273–82.</w:t>
+      </w:r>
+    </w:p>
+    <w:p>
+      <w:pPr>
+        <w:pStyle w:val="Textkrper"/>
+      </w:pPr>
+      <w:r>
+        <w:t xml:space="preserve">47. Haslbeck JMB, Waldorp LJ. How well do network models predict observations? On the importance of predictability in network models. Behavior Research Methods. 2018;50:853–61.</w:t>
+      </w:r>
+    </w:p>
+    <w:p>
+      <w:pPr>
+        <w:pStyle w:val="Textkrper"/>
+      </w:pPr>
+      <w:r>
+        <w:t xml:space="preserve">48. Haig BD. Tests of Statistical Significance Made Sound. Educational and Psychological Measurement. 2016.</w:t>
+      </w:r>
+    </w:p>
+    <w:p>
+      <w:pPr>
+        <w:pStyle w:val="Textkrper"/>
+      </w:pPr>
+      <w:r>
+        <w:t xml:space="preserve">49. Nickerson RS. Null hypothesis significance testing: A review of an old and continuing controversy. Psychological Methods. 2000;5:241–301.</w:t>
+      </w:r>
+    </w:p>
+    <w:p>
+      <w:pPr>
+        <w:pStyle w:val="Textkrper"/>
+      </w:pPr>
+      <w:r>
+        <w:t xml:space="preserve">50. de Groot AD. The meaning of “significance” for different types of research [translated and annotated by Eric-Jan Wagenmakers, Denny Borsboom, Josine Verhagen, Rogier Kievit, Marjan Bakker, Angelique Cramer, Dora Matzke, Don Mellenbergh, and Han L. J. van der Maas]. Acta Psychologica. 2014;148:188–94.</w:t>
+      </w:r>
+    </w:p>
+    <w:p>
+      <w:pPr>
+        <w:pStyle w:val="Textkrper"/>
+      </w:pPr>
+      <w:r>
+        <w:t xml:space="preserve">51. Lakens D, Adolfi FG, Albers CJ, Anvari F, Apps MAJ, Argamon SE, et al. Justify your alpha. Nature Human Behaviour. 2018;2:168–71.</w:t>
+      </w:r>
+    </w:p>
+    <w:p>
+      <w:pPr>
+        <w:pStyle w:val="Textkrper"/>
+      </w:pPr>
+      <w:r>
+        <w:t xml:space="preserve">52. Lai MHC, Kwok O-m. Estimating Standardized Effect Sizes for Two- and Three-Level Partially Nested Data. Multivariate Behavioral Research. 2016;51:740–56.</w:t>
+      </w:r>
+    </w:p>
+    <w:p>
+      <w:pPr>
+        <w:pStyle w:val="Textkrper"/>
+      </w:pPr>
+      <w:r>
+        <w:t xml:space="preserve">53. Lai MHC, Kwok O-m, Hsiao Y-Y, Cao Q. Finite population correction for two-level hierarchical linear models. Psychological methods. 2018;23:94.</w:t>
+      </w:r>
+    </w:p>
+    <w:p>
+      <w:pPr>
+        <w:pStyle w:val="Textkrper"/>
+      </w:pPr>
+      <w:r>
+        <w:t xml:space="preserve">54. Kievit RA, Frankenhuis WE, Waldorp LJ, Borsboom D. Simpson’s paradox in psychological science: A practical guide. Frontiers in Psychology. 2013;4.</w:t>
+      </w:r>
+    </w:p>
+    <w:p>
+      <w:pPr>
+        <w:pStyle w:val="Textkrper"/>
+      </w:pPr>
+      <w:r>
+        <w:t xml:space="preserve">55. Michie S, Abraham C, Whittington C, McAteer J, Gupta S. Effective techniques in healthy eating and physical activity interventions: A meta-regression. Health Psychology. 2009;28:690–701.</w:t>
+      </w:r>
+    </w:p>
+    <w:p>
+      <w:pPr>
+        <w:pStyle w:val="Textkrper"/>
+      </w:pPr>
+      <w:r>
+        <w:t xml:space="preserve">56. Crutzen R, Peters G-JY, Noijen J. Using Confidence Interval-Based Estimation of Relevance to Select Social-Cognitive Determinants for Behavior Change Interventions. Frontiers in Public Health. 2017;5.</w:t>
+      </w:r>
+    </w:p>
+    <w:p>
+      <w:pPr>
+        <w:pStyle w:val="Textkrper"/>
+      </w:pPr>
+      <w:r>
+        <w:t xml:space="preserve">57. Daniels GS. The" Average Man"? AIR FORCE AEROSPACE MEDICAL RESEARCH LAB WRIGHT-PATTERSON AFB OH; 1952.</w:t>
+      </w:r>
+    </w:p>
+    <w:p>
+      <w:pPr>
+        <w:pStyle w:val="Textkrper"/>
+      </w:pPr>
+      <w:r>
+        <w:t xml:space="preserve">58. Rickles D. Causality in complex interventions. Medicine, Health Care, and Philosophy. 2009;12:77–90.</w:t>
       </w:r>
     </w:p>
     <w:p>
@@ -6356,7 +5787,7 @@
     </w:lvl>
   </w:abstractNum>
   <w:abstractNum w:abstractNumId="990">
-    <w:nsid w:val="1d9dfec7"/>
+    <w:nsid w:val="c5884684"/>
     <w:multiLevelType w:val="multilevel"/>
     <w:lvl w:ilvl="0">
       <w:numFmt w:val="bullet"/>

</xml_diff>

<commit_message>
Deleted caches manually, re-rendered site
</commit_message>
<xml_diff>
--- a/_baseline-manuscript.docx
+++ b/_baseline-manuscript.docx
@@ -489,7 +489,7 @@
         <w:pStyle w:val="Textkrper"/>
       </w:pPr>
       <w:r>
-        <w:t xml:space="preserve">Background: Let’s Move It is a complex whole-school system intervention aiming to reduce sedentary behaviours (SB) and increase physical activity (PA) among adolescents in vocational schools, by targeting their environmental and psychosocial determinants. This paper describes participants’ baseline characteristics in a cluster-randomised trial testing the Let’s Move It intervention, and explores possibilities for visual data presentation, making use of recent developments in software and network analyses. We provide an example of a comprehensive research report with all analysis code and results in a readily accessible format, allowing other researchers to apply these tools to their own data. Methods: At baseline, 1166 adolescents in 57 classes at 6 school clusters, distributed across four educational tracks, participated the study. We measured PA and SB (with 7-day accelerometry), psychological and social constructs hypothesised as possible mediators of the intervention’s effects on outcomes (with questionnaires), and body composition (with bioimpedance measurement). Data were visualised using various techniques, e.g., combining ridge plots and diamond plots. Network analysis was used to explore relations between psychological/social variables and outcomes.</w:t>
+        <w:t xml:space="preserve">Background: Let’s Move It is a complex whole-school system intervention aiming to reduce sedentary behaviours (SB) and increase physical activity (PA) among adolescents in vocational schools, by targeting their environmental and psychosocial determinants. This paper describes participants’ baseline characteristics in a cluster-randomised trial testing the Let’s Move It intervention, and explores possibilities for visual data presentation, making use of recent developments in software and network analyses. We provide an example of a comprehensive research report with all analysis code and results in a readily accessible format, allowing other researchers to apply these tools to their own data.</w:t>
       </w:r>
     </w:p>
     <w:p>
@@ -497,7 +497,23 @@
         <w:pStyle w:val="Textkrper"/>
       </w:pPr>
       <w:r>
-        <w:t xml:space="preserve">Results: Participants’ mean age was 18.5 (Median = 18.0) years. On average, participants engaged in moderate-to-vigorous daily PA for 1h 5min (CI95: 0h 57min - 1h 13min), SB for 8h 44min (CI95: 8h 4min - 9h 24min), and interrupted their sitting 25.8 times (CI95: 23.5 - 28.0) per day on average. Randomisation appeared to result in balanced distributions for baseline characteristics between intervention and control groups, but differences emerged across the four educational tracks. Self-reported behaviour change technique (BCT) use was low for many but not all techniques. A network analysis revealed direct relationships between PA and behavioural experiments, planning and autonomous motivation. Several BCTs were connected to PA via autonomous motivation. Conclusion: Data-visualisation and data exploration techniques (e.g. network analysis) can help reveal the dynamics involved in complex multi-causal systems – a challenging task with traditional data presentations. The benefits of presenting complex data visually should encourage researchers to publish extensive analyses and descriptions as website supplements, which would increase the speed and quality of scientific communication, as well as help to address the crisis of reduced confidence in research findings.</w:t>
+        <w:t xml:space="preserve">Methods: At baseline, 1166 adolescents in 57 classes at 6 school clusters, distributed across four educational tracks, participated the study. We measured PA and SB (with 7-day accelerometry), psychological and social constructs hypothesised to affect the intervention’s effects on outcomes (with questionnaires), and body composition (with bioimpedance measurement). Data were visualised using various techniques, e.g., combining ridge plots and diamond plots. Network analysis was used to explore relations between psychological/social variables and outcomes.</w:t>
+      </w:r>
+    </w:p>
+    <w:p>
+      <w:pPr>
+        <w:pStyle w:val="Textkrper"/>
+      </w:pPr>
+      <w:r>
+        <w:t xml:space="preserve">Results: Participants’ mean age was 18.5 (Median = 18.0) years. On average, participants engaged in moderate-to-vigorous daily PA for 1h 5min (CI95: 0h 57min - 1h 13min), SB for 8h 44min (CI95: 8h 4min - 9h 24min), and interrupted their sitting 25.8 times (CI95: 23.5 - 28.0) per day on average. Cluster randomisation appeared to result in balanced distributions for baseline characteristics between intervention and control groups, but differences emerged across the four educational tracks. Self-reported behaviour change technique (BCT) use was low for many but not all techniques. A network analysis revealed direct relationships between PA and behavioural experiments, planning and autonomous motivation. Several BCTs were connected to PA via autonomous motivation.</w:t>
+      </w:r>
+    </w:p>
+    <w:p>
+      <w:pPr>
+        <w:pStyle w:val="Textkrper"/>
+      </w:pPr>
+      <w:r>
+        <w:t xml:space="preserve">Conclusions: Data-visualisation and data exploration techniques (e.g. network analysis) can help reveal the dynamics involved in complex multi-causal systems – a challenging task with traditional data presentations. The benefits of presenting complex data visually should encourage researchers to publish extensive analyses and descriptions as website supplements, which would increase the speed and quality of scientific communication, as well as help to address the crisis of reduced confidence in research findings.</w:t>
       </w:r>
     </w:p>
     <w:p>
@@ -625,7 +641,16 @@
         <w:t xml:space="preserve"> </w:t>
       </w:r>
       <w:r>
-        <w:t xml:space="preserve">and hankonenParticipantsEnactmentBehavior2018). To date, there is little knowledge about how the use of these techniques links to each other, and it would be important to examine these links empirically. The theoretical model for changing SB, on the other hand, is more driven by environmental opportunities, such as having the option to stand up during class.</w:t>
+        <w:t xml:space="preserve">and</w:t>
+      </w:r>
+      <w:r>
+        <w:t xml:space="preserve"> </w:t>
+      </w:r>
+      <w:r>
+        <w:t xml:space="preserve">[11]</w:t>
+      </w:r>
+      <w:r>
+        <w:t xml:space="preserve">). To date, there is little knowledge about how the use of these techniques links to each other, and it would be important to examine these links empirically. The theoretical model for changing SB, on the other hand, is more driven by environmental opportunities, such as having the option to stand up during class.</w:t>
       </w:r>
     </w:p>
     <w:p>
@@ -650,7 +675,7 @@
         <w:t xml:space="preserve"> </w:t>
       </w:r>
       <w:r>
-        <w:t xml:space="preserve">[11]</w:t>
+        <w:t xml:space="preserve">[12]</w:t>
       </w:r>
       <w:r>
         <w:t xml:space="preserve">. The intervention included also poster campaigns in schools, and a website, as well as materials to target community actors and parents</w:t>
@@ -659,16 +684,19 @@
         <w:t xml:space="preserve"> </w:t>
       </w:r>
       <w:r>
-        <w:t xml:space="preserve">[11]</w:t>
-      </w:r>
-      <w:r>
-        <w:t xml:space="preserve">. More information of the content of the intervention and the development of it is reported elsewhere (</w:t>
-      </w:r>
-      <w:r>
-        <w:t xml:space="preserve">[10]</w:t>
-      </w:r>
-      <w:r>
-        <w:t xml:space="preserve">, Hankonen et al. unpublished manuscript).</w:t>
+        <w:t xml:space="preserve">[12]</w:t>
+      </w:r>
+      <w:r>
+        <w:t xml:space="preserve">. More information of the content of the intervention and the development of it is reported elsewhere</w:t>
+      </w:r>
+      <w:r>
+        <w:t xml:space="preserve"> </w:t>
+      </w:r>
+      <w:r>
+        <w:t xml:space="preserve">[10,13]</w:t>
+      </w:r>
+      <w:r>
+        <w:t xml:space="preserve">.</w:t>
       </w:r>
     </w:p>
     <w:p>
@@ -682,7 +710,7 @@
         <w:t xml:space="preserve"> </w:t>
       </w:r>
       <w:r>
-        <w:t xml:space="preserve">[12,13]</w:t>
+        <w:t xml:space="preserve">[14,15]</w:t>
       </w:r>
       <w:r>
         <w:t xml:space="preserve">. However, in social and life sciences, such visualisations are rarely shared in publications. Information about data are usually limited to means and standard deviations, which presents at best limited information about the variables of interest. Medians, modes, skewness and kurtosis provide helpful additional information, but human cognition places limits on evaluating these statistics simultaneously, especially when comparing groups of observations. For example, two distributions can have different means but the same mode, different modes but the same mean, or the same mean and standard deviation but a meaningful skew. Summary statistics conventionally calculated from the data leave important distributional properties uncovered, as illustrated in recent discussions on the inadequacy of bar plots</w:t>
@@ -691,7 +719,7 @@
         <w:t xml:space="preserve"> </w:t>
       </w:r>
       <w:r>
-        <w:t xml:space="preserve">[14–16]</w:t>
+        <w:t xml:space="preserve">[16–18]</w:t>
       </w:r>
       <w:r>
         <w:t xml:space="preserve">.</w:t>
@@ -708,7 +736,7 @@
         <w:t xml:space="preserve"> </w:t>
       </w:r>
       <w:r>
-        <w:t xml:space="preserve">[17]</w:t>
+        <w:t xml:space="preserve">[19]</w:t>
       </w:r>
       <w:r>
         <w:t xml:space="preserve">. With visualisations, researchers can communicate large amounts of information – including the associated uncertainty – in an accessible format, without requiring extensive mathematical expertise from the reader. This is important for researchers who intend to build on previous results</w:t>
@@ -717,7 +745,7 @@
         <w:t xml:space="preserve"> </w:t>
       </w:r>
       <w:r>
-        <w:t xml:space="preserve">[18]</w:t>
+        <w:t xml:space="preserve">[20]</w:t>
       </w:r>
       <w:r>
         <w:t xml:space="preserve">. Such practices may reduce problems that have led to the recent loss of confidence in the reproducibility and replicability of research findings</w:t>
@@ -726,7 +754,7 @@
         <w:t xml:space="preserve"> </w:t>
       </w:r>
       <w:r>
-        <w:t xml:space="preserve">[19–28]</w:t>
+        <w:t xml:space="preserve">[21–30]</w:t>
       </w:r>
       <w:r>
         <w:t xml:space="preserve">. Fully open data sharing would be ideal, but this is not always possible due to privacy concerns</w:t>
@@ -735,7 +763,7 @@
         <w:t xml:space="preserve"> </w:t>
       </w:r>
       <w:r>
-        <w:t xml:space="preserve">[29]</w:t>
+        <w:t xml:space="preserve">[31]</w:t>
       </w:r>
       <w:r>
         <w:t xml:space="preserve"> </w:t>
@@ -747,7 +775,7 @@
         <w:t xml:space="preserve"> </w:t>
       </w:r>
       <w:r>
-        <w:t xml:space="preserve">[30]</w:t>
+        <w:t xml:space="preserve">[32]</w:t>
       </w:r>
       <w:r>
         <w:t xml:space="preserve">. In addition, open data does not necessarily accommodate stakeholders with low technical expertise in data analysis and visualisation, such as clinicians, patients and policy makers; see</w:t>
@@ -756,7 +784,7 @@
         <w:t xml:space="preserve"> </w:t>
       </w:r>
       <w:r>
-        <w:t xml:space="preserve">[31]</w:t>
+        <w:t xml:space="preserve">[33]</w:t>
       </w:r>
       <w:r>
         <w:t xml:space="preserve">, p. 2.</w:t>
@@ -773,7 +801,7 @@
         <w:t xml:space="preserve"> </w:t>
       </w:r>
       <w:r>
-        <w:t xml:space="preserve">[32]</w:t>
+        <w:t xml:space="preserve">[34]</w:t>
       </w:r>
       <w:r>
         <w:t xml:space="preserve"> </w:t>
@@ -787,7 +815,7 @@
         <w:pStyle w:val="Textkrper"/>
       </w:pPr>
       <w:r>
-        <w:t xml:space="preserve">The aims of this paper are to describe central characteristics of the Let’s Move It trial baseline cohort, focusing on co-primary outcomes and other activity measures (as measured by accelerometry) of the trial both arms, genders and educational tracks in both trial arms. A further aim is to describe psychological and social correlates, as well as hypothesised determinants of the intervention’s effect on moderate-to-vigorous PA (MVPA), with detailed visualisations of the dataset provided in an extensive supplement. As a sub-aim, we also investigate network of relationships between MVPA, quality of motivation and BCT use at baseline. We provide all code as open source scripts, so that other researchers can use those scripts as templates to visualise their own datasets in a format that requires no special skills or tools to view.</w:t>
+        <w:t xml:space="preserve">The aims of this paper are to describe central characteristics of the Let’s Move It trial baseline cohort, focusing on co-primary outcomes and other activity measures (as measured by accelerometry) of the trial both arms, genders and educational tracks in both trial arms. A further aim is to describe psychological and social correlates, as well as hypothesised determinants of the intervention’s effect on moderate-to-vigorous PA (MVPA), with detailed visualisations of the dataset provided in an extensive supplementary website. As a sub-aim, we also investigate network of relationships between MVPA, quality of motivation and BCT use at baseline. We provide all code as open source scripts, so that other researchers can use those scripts as templates to visualise their own datasets in a format that requires no special skills or tools to view.</w:t>
       </w:r>
     </w:p>
     <w:p>
@@ -811,7 +839,7 @@
         <w:t xml:space="preserve"> </w:t>
       </w:r>
       <w:r>
-        <w:t xml:space="preserve">[33]</w:t>
+        <w:t xml:space="preserve">[13]</w:t>
       </w:r>
       <w:r>
         <w:t xml:space="preserve">. At baseline, consenting participants in both intervention and control groups answered an electronic survey, underwent bioimpedance measurements and were instructed to wear an accelerometer for seven consecutive days. The baseline data collection started in January 2015 and ended in April 2016.</w:t>
@@ -828,7 +856,7 @@
         <w:t xml:space="preserve"> </w:t>
       </w:r>
       <w:r>
-        <w:t xml:space="preserve">[33]</w:t>
+        <w:t xml:space="preserve">[13]</w:t>
       </w:r>
       <w:r>
         <w:t xml:space="preserve">). Student participants were blind to allocation at baseline.</w:t>
@@ -862,7 +890,7 @@
         <w:t xml:space="preserve"> </w:t>
       </w:r>
       <w:r>
-        <w:t xml:space="preserve">[34]</w:t>
+        <w:t xml:space="preserve">[35]</w:t>
       </w:r>
       <w:r>
         <w:t xml:space="preserve">. Source code to reproduce this manuscript and all its figures can be found at</w:t>
@@ -903,7 +931,7 @@
         <w:t xml:space="preserve"> </w:t>
       </w:r>
       <w:r>
-        <w:t xml:space="preserve">[33]</w:t>
+        <w:t xml:space="preserve">[13]</w:t>
       </w:r>
       <w:r>
         <w:t xml:space="preserve">, and all individual items of the scales are available in the supplementary website (see section</w:t>
@@ -961,7 +989,7 @@
         <w:t xml:space="preserve"> </w:t>
       </w:r>
       <w:r>
-        <w:t xml:space="preserve">[35]</w:t>
+        <w:t xml:space="preserve">[36]</w:t>
       </w:r>
       <w:r>
         <w:t xml:space="preserve">. The first question asked participants about the number of days during the last week in which they did more than 30 minutes of MVPA, the other probed the overall amount of MVPA (in hours) during the past seven days.</w:t>
@@ -995,7 +1023,10 @@
         <w:t xml:space="preserve"> </w:t>
       </w:r>
       <w:r>
-        <w:t xml:space="preserve">16 g acceleration range and 0.004 g resolution. Definitions of the parameters are described in detail in the supplementary website (</w:t>
+        <w:t xml:space="preserve">16 g acceleration range and 0.004 g resolution. Definitions of the parameters are described in detail in the supplementary website (section</w:t>
+      </w:r>
+      <w:r>
+        <w:t xml:space="preserve"> </w:t>
       </w:r>
       <w:hyperlink r:id="rId30">
         <w:r>
@@ -1053,7 +1084,7 @@
         <w:t xml:space="preserve"> </w:t>
       </w:r>
       <w:r>
-        <w:t xml:space="preserve">[36]</w:t>
+        <w:t xml:space="preserve">[37]</w:t>
       </w:r>
       <w:r>
         <w:t xml:space="preserve"> </w:t>
@@ -1083,7 +1114,7 @@
         <w:t xml:space="preserve"> </w:t>
       </w:r>
       <w:r>
-        <w:t xml:space="preserve">[37]</w:t>
+        <w:t xml:space="preserve">[38]</w:t>
       </w:r>
       <w:r>
         <w:t xml:space="preserve"> </w:t>
@@ -1095,7 +1126,7 @@
         <w:t xml:space="preserve"> </w:t>
       </w:r>
       <w:r>
-        <w:t xml:space="preserve">[38]</w:t>
+        <w:t xml:space="preserve">[39]</w:t>
       </w:r>
       <w:r>
         <w:t xml:space="preserve"> </w:t>
@@ -1115,7 +1146,7 @@
         <w:t xml:space="preserve"> </w:t>
       </w:r>
       <w:r>
-        <w:t xml:space="preserve">[23,39–41]</w:t>
+        <w:t xml:space="preserve">[25,40–42]</w:t>
       </w:r>
       <w:r>
         <w:t xml:space="preserve">. Hence, we omit explicit statistical testing from the tables.</w:t>
@@ -1132,7 +1163,7 @@
         <w:t xml:space="preserve"> </w:t>
       </w:r>
       <w:r>
-        <w:t xml:space="preserve">[42]</w:t>
+        <w:t xml:space="preserve">[43]</w:t>
       </w:r>
       <w:r>
         <w:t xml:space="preserve">, and heuristic effect sizes between means of intervention arms and genders transformed from Cohen’s d to Pearson’s r. Distributions of BCT use were examined with histograms.</w:t>
@@ -1157,7 +1188,7 @@
         <w:t xml:space="preserve"> </w:t>
       </w:r>
       <w:r>
-        <w:t xml:space="preserve">[43]</w:t>
+        <w:t xml:space="preserve">[44]</w:t>
       </w:r>
       <w:r>
         <w:t xml:space="preserve">. Regularisation has the goal to avoid estimating spurious relationships among items (i.e. false positive relations), and results in a parsimonious network structure. The regularisation technique used here is the Least Absolute Shrinkage and Selection Operator (LASSO;</w:t>
@@ -1166,7 +1197,7 @@
         <w:t xml:space="preserve"> </w:t>
       </w:r>
       <w:r>
-        <w:t xml:space="preserve">[44]</w:t>
+        <w:t xml:space="preserve">[45]</w:t>
       </w:r>
       <w:r>
         <w:t xml:space="preserve">), which shrinks all edges and sets very small edges to exact zero. A paper that explains lasso regularisation in network models in detail can be found elsewhere</w:t>
@@ -1175,7 +1206,7 @@
         <w:t xml:space="preserve"> </w:t>
       </w:r>
       <w:r>
-        <w:t xml:space="preserve">[45]</w:t>
+        <w:t xml:space="preserve">[46]</w:t>
       </w:r>
       <w:r>
         <w:t xml:space="preserve">.</w:t>
@@ -1192,7 +1223,7 @@
         <w:t xml:space="preserve"> </w:t>
       </w:r>
       <w:r>
-        <w:t xml:space="preserve">[46]</w:t>
+        <w:t xml:space="preserve">[47]</w:t>
       </w:r>
       <w:r>
         <w:t xml:space="preserve">. Identifying these determinants of importance can thus supplement traditional structural equation modeling (SEM) approaches. Network analysis has recently been taken up in many fields such as social psychology</w:t>
@@ -1201,7 +1232,7 @@
         <w:t xml:space="preserve"> </w:t>
       </w:r>
       <w:r>
-        <w:t xml:space="preserve">[47,48]</w:t>
+        <w:t xml:space="preserve">[48,49]</w:t>
       </w:r>
       <w:r>
         <w:t xml:space="preserve">, personality</w:t>
@@ -1210,7 +1241,7 @@
         <w:t xml:space="preserve"> </w:t>
       </w:r>
       <w:r>
-        <w:t xml:space="preserve">[49]</w:t>
+        <w:t xml:space="preserve">[50]</w:t>
       </w:r>
       <w:r>
         <w:t xml:space="preserve">, intelligence</w:t>
@@ -1219,7 +1250,7 @@
         <w:t xml:space="preserve"> </w:t>
       </w:r>
       <w:r>
-        <w:t xml:space="preserve">[50]</w:t>
+        <w:t xml:space="preserve">[51]</w:t>
       </w:r>
       <w:r>
         <w:t xml:space="preserve">, psychopathology</w:t>
@@ -1228,7 +1259,7 @@
         <w:t xml:space="preserve"> </w:t>
       </w:r>
       <w:r>
-        <w:t xml:space="preserve">[51]</w:t>
+        <w:t xml:space="preserve">[52]</w:t>
       </w:r>
       <w:r>
         <w:t xml:space="preserve">, and empathy research</w:t>
@@ -1237,7 +1268,7 @@
         <w:t xml:space="preserve"> </w:t>
       </w:r>
       <w:r>
-        <w:t xml:space="preserve">[52]</w:t>
+        <w:t xml:space="preserve">[53]</w:t>
       </w:r>
       <w:r>
         <w:t xml:space="preserve">, and is beginning to be applied for health behaviours on a broader scale. Several helpful tutorial papers aimed at empirical researchers are available</w:t>
@@ -1246,7 +1277,7 @@
         <w:t xml:space="preserve"> </w:t>
       </w:r>
       <w:r>
-        <w:t xml:space="preserve">[45,53–56]</w:t>
+        <w:t xml:space="preserve">[46,54–57]</w:t>
       </w:r>
       <w:r>
         <w:t xml:space="preserve">, and also exist for health psychology context in particular</w:t>
@@ -1255,7 +1286,7 @@
         <w:t xml:space="preserve"> </w:t>
       </w:r>
       <w:r>
-        <w:t xml:space="preserve">[57]</w:t>
+        <w:t xml:space="preserve">[58]</w:t>
       </w:r>
       <w:r>
         <w:t xml:space="preserve">.</w:t>
@@ -1999,31 +2030,7 @@
         <w:rPr>
           <w:i/>
         </w:rPr>
-        <w:t xml:space="preserve">Key variables with their class and school intra-class correlations (ICCs).</w:t>
-      </w:r>
-      <w:r>
-        <w:rPr>
-          <w:i/>
-        </w:rPr>
-        <w:t xml:space="preserve"> </w:t>
-      </w:r>
-      <w:r>
-        <w:rPr>
-          <w:i/>
-        </w:rPr>
-        <w:t xml:space="preserve">Accelerometer results, including wear time, exclude 169 participants who did not meet the cutoff of at least 10 hours of measurement time for at least four days.</w:t>
-      </w:r>
-      <w:r>
-        <w:rPr>
-          <w:i/>
-        </w:rPr>
-        <w:t xml:space="preserve"> </w:t>
-      </w:r>
-      <w:r>
-        <w:rPr>
-          <w:i/>
-        </w:rPr>
-        <w:t xml:space="preserve">Let’s Move It trial’s primary outcome variables marked with asterisks. Accelerometry data missing from 435, and survey data from 84 participants.</w:t>
+        <w:t xml:space="preserve">Key variables with their class and school intra-class correlations (ICCs). Let’s Move It trial’s primary outcome variables marked with asterisks. Accelerometry data is missing from 435 participants, of whom 169 due to not meeting the cutoff of at least 10 hours of measurement time for at least four days. Survey data missing from 84 participants.</w:t>
       </w:r>
     </w:p>
     <w:tbl>
@@ -3149,7 +3156,7 @@
           <wp:inline>
             <wp:extent cx="4587290" cy="3669832"/>
             <wp:effectExtent b="0" l="0" r="0" t="0"/>
-            <wp:docPr descr="Figure 2 Raincloud ridge plot combined with a diamond plot, drawn with R packages ggridges and userfriendlyscience (code available at https://git.io/fpt4c), showing hours of accelerometer-measured moderate-to-vigorous physical activity for different educational tracks. Midpoints of diamonds indicate means, endpoints 95% credible intervals (see [58] for interpretation). Individual observations are presented under the density curves, with random scatter on the y-axis to ease inspection. Nur = Practical nurse, HRC = Hotel, restaurant and catering, BA = Business and administration, IT = Information and communications technology." title="" id="1" name="Picture"/>
+            <wp:docPr descr="Figure 2 Raincloud ridge plot combined with a diamond plot, drawn with R packages ggridges and userfriendlyscience (code available at https://git.io/fpt4c), showing hours of accelerometer-measured moderate-to-vigorous physical activity for different educational tracks. Midpoints of diamonds indicate means, endpoints 95% credible intervals (see [59] for interpretation). Individual observations are presented under the density curves, with random scatter on the y-axis to ease inspection. Nur = Practical nurse, HRC = Hotel, restaurant and catering, BA = Business and administration, IT = Information and communications technology." title="" id="1" name="Picture"/>
             <a:graphic>
               <a:graphicData uri="http://schemas.openxmlformats.org/drawingml/2006/picture">
                 <pic:pic>
@@ -3242,7 +3249,7 @@
         <w:t xml:space="preserve"> </w:t>
       </w:r>
       <w:r>
-        <w:t xml:space="preserve">[58]</w:t>
+        <w:t xml:space="preserve">[59]</w:t>
       </w:r>
       <w:r>
         <w:t xml:space="preserve"> </w:t>
@@ -3282,7 +3289,7 @@
         <w:t xml:space="preserve"> </w:t>
       </w:r>
       <w:r>
-        <w:t xml:space="preserve">[59]</w:t>
+        <w:t xml:space="preserve">[60]</w:t>
       </w:r>
       <w:r>
         <w:t xml:space="preserve"> </w:t>
@@ -5104,7 +5111,7 @@
         <w:t xml:space="preserve"> </w:t>
       </w:r>
       <w:r>
-        <w:t xml:space="preserve">[60]</w:t>
+        <w:t xml:space="preserve">[61]</w:t>
       </w:r>
       <w:r>
         <w:t xml:space="preserve">.</w:t>
@@ -5235,7 +5242,7 @@
         <w:t xml:space="preserve">In contrast to earlier international and Finnish data collected in the general population (e.g. </w:t>
       </w:r>
       <w:r>
-        <w:t xml:space="preserve">[61]</w:t>
+        <w:t xml:space="preserve">[62]</w:t>
       </w:r>
       <w:r>
         <w:t xml:space="preserve">), girls performed more PA than boys in this sample. This is due to the practical nurse track being most active and mostly female; in other words, after accounting for track, no meaningful gender differences in accelerometer-measured MVPA could be seen. Further, boys reported doing more MVPA than girls, and the accelerometer-measurement implied boys were also more sedentary and interrupted sitting less often. Intervention and control groups were similar in their accelerometer-measured MVPA. This observation supports the decision of pairing educational tracks in randomisation, such that all tracks were represented in both arms. The practical nurse track was simultaneously the largest, the most active and had the highest percentage of girls, which means that potential gender differences in eventual intervention results should be interpreted with caution.</w:t>
@@ -5252,7 +5259,7 @@
         <w:t xml:space="preserve"> </w:t>
       </w:r>
       <w:r>
-        <w:t xml:space="preserve">[62]</w:t>
+        <w:t xml:space="preserve">[63]</w:t>
       </w:r>
       <w:r>
         <w:t xml:space="preserve">. To our knowledge, this is also the first trial to measure the use of a range of BCTs among both control and intervention arm participants.</w:t>
@@ -5269,7 +5276,7 @@
         <w:t xml:space="preserve"> </w:t>
       </w:r>
       <w:r>
-        <w:t xml:space="preserve">[63]</w:t>
+        <w:t xml:space="preserve">[64]</w:t>
       </w:r>
       <w:r>
         <w:t xml:space="preserve">, and provide opportunities to avoid drawing false conclusions (e.g. in the case of Simpson’s paradox) based on summary statistics alone.</w:t>
@@ -5286,7 +5293,7 @@
         <w:t xml:space="preserve"> </w:t>
       </w:r>
       <w:r>
-        <w:t xml:space="preserve">[49,51]</w:t>
+        <w:t xml:space="preserve">[50,52]</w:t>
       </w:r>
       <w:r>
         <w:t xml:space="preserve">. One could understand this as the first generation of network papers in psychology, and there have been recent calls for a second generation that is confirmatory in nature, and based on existing theories of relationships among biological, psychological and social variables</w:t>
@@ -5295,10 +5302,116 @@
         <w:t xml:space="preserve"> </w:t>
       </w:r>
       <w:r>
+        <w:t xml:space="preserve">[47]</w:t>
+      </w:r>
+      <w:r>
+        <w:t xml:space="preserve">.</w:t>
+      </w:r>
+    </w:p>
+    <w:p>
+      <w:pPr>
+        <w:pStyle w:val="Textkrper"/>
+      </w:pPr>
+      <w:r>
+        <w:t xml:space="preserve">The study also has limitations. It should be noted that while we consider 7-day accelerometry (with inclusion criterion of accumulating more than 4 days of over 10 hours wear time) an approximation of a participant’s true habitual PA and SB in their daily life, it is not an errorless measure and it does not capture all forms of activity. Additionally, the questionnaire to measure the BCTs requires future validation</w:t>
+      </w:r>
+      <w:r>
+        <w:t xml:space="preserve"> </w:t>
+      </w:r>
+      <w:r>
+        <w:t xml:space="preserve">[11,65,66]</w:t>
+      </w:r>
+      <w:r>
+        <w:t xml:space="preserve">.</w:t>
+      </w:r>
+    </w:p>
+    <w:p>
+      <w:pPr>
+        <w:pStyle w:val="Textkrper"/>
+      </w:pPr>
+      <w:r>
+        <w:t xml:space="preserve">In the network model used, regularisation techniques are applied to remove spurious relations and control for multiple testing (for an in-depth tutorial on such regularised network models, see</w:t>
+      </w:r>
+      <w:r>
+        <w:t xml:space="preserve"> </w:t>
+      </w:r>
+      <w:r>
         <w:t xml:space="preserve">[46]</w:t>
       </w:r>
       <w:r>
-        <w:t xml:space="preserve">.</w:t>
+        <w:t xml:space="preserve">, and for a health psychology specific use case, see</w:t>
+      </w:r>
+      <w:r>
+        <w:t xml:space="preserve"> </w:t>
+      </w:r>
+      <w:r>
+        <w:t xml:space="preserve">[58]</w:t>
+      </w:r>
+      <w:r>
+        <w:t xml:space="preserve">). At the same time, these networks estimate relations that are akin to partial correlations to derive the conditional dependence structure among variables. Potential pitfalls of these models and their application have been discussed elsewhere in detail</w:t>
+      </w:r>
+      <w:r>
+        <w:t xml:space="preserve"> </w:t>
+      </w:r>
+      <w:r>
+        <w:t xml:space="preserve">[47,67]</w:t>
+      </w:r>
+      <w:r>
+        <w:t xml:space="preserve">. Most importantly, while in social networks one can include all relevant nodes (e.g., all people in a classroom or company), this is not so in biopsychosocial networks, where the question of what items to include as nodes remains a challenging question. Relations among items are often interpreted as putative causal pathways (although many other interpretations exist,</w:t>
+      </w:r>
+      <w:r>
+        <w:t xml:space="preserve"> </w:t>
+      </w:r>
+      <w:r>
+        <w:t xml:space="preserve">[46]</w:t>
+      </w:r>
+      <w:r>
+        <w:t xml:space="preserve">), which means one should not include two variables that are simply two indicators of the same construct (e.g. the items</w:t>
+      </w:r>
+      <w:r>
+        <w:t xml:space="preserve"> </w:t>
+      </w:r>
+      <w:r>
+        <w:t xml:space="preserve">‘</w:t>
+      </w:r>
+      <w:r>
+        <w:t xml:space="preserve">I often feel sad</w:t>
+      </w:r>
+      <w:r>
+        <w:t xml:space="preserve">’</w:t>
+      </w:r>
+      <w:r>
+        <w:t xml:space="preserve"> </w:t>
+      </w:r>
+      <w:r>
+        <w:t xml:space="preserve">and</w:t>
+      </w:r>
+      <w:r>
+        <w:t xml:space="preserve"> </w:t>
+      </w:r>
+      <w:r>
+        <w:t xml:space="preserve">‘</w:t>
+      </w:r>
+      <w:r>
+        <w:t xml:space="preserve">I often feel blue</w:t>
+      </w:r>
+      <w:r>
+        <w:t xml:space="preserve">’</w:t>
+      </w:r>
+      <w:r>
+        <w:t xml:space="preserve">). Another important challenge is that one should avoid statistically controlling for common effects, also known as colliders: If in the true model both A and B independently cause C, C is a collider. If one controls for C in the model, a negative relation between A and B will emerge where no relation exists in the true model. This applies to all regression models and network models that are based on regressions, and it can be challenging to determine if a given variable is a collider. Rohrer</w:t>
+      </w:r>
+      <w:r>
+        <w:t xml:space="preserve"> </w:t>
+      </w:r>
+      <w:r>
+        <w:t xml:space="preserve">[68]</w:t>
+      </w:r>
+      <w:r>
+        <w:t xml:space="preserve"> </w:t>
+      </w:r>
+      <w:r>
+        <w:t xml:space="preserve">provides an approachable introduction to causal inference in observational data.</w:t>
       </w:r>
     </w:p>
     <w:p>
@@ -5306,110 +5419,13 @@
         <w:pStyle w:val="Textkrper"/>
       </w:pPr>
       <w:r>
-        <w:t xml:space="preserve">The study also has limitations. It should be noted that while we consider 7-day accelerometry (with inclusion criterion of accumulating more than 4 days of over 10 hours wear time) an approximation of a participant’s true habitual PA and SB in their daily life, it is not an errorless measure and it does not capture all forms of activity. Additionally, the questionnaire to measure the BCTs requires future validation [hankonenParticipantsEnactmentBehavior2018; bringmannHeatingMeasurementDebate2016; flakeMeasurementSchmeasurementQuestionable2019].</w:t>
-      </w:r>
-    </w:p>
-    <w:p>
-      <w:pPr>
-        <w:pStyle w:val="Textkrper"/>
-      </w:pPr>
-      <w:r>
-        <w:t xml:space="preserve">In the network model used, regularisation techniques are applied to remove spurious relations and control for multiple testing (for an in-depth tutorial on such regularised network models, see</w:t>
-      </w:r>
-      <w:r>
-        <w:t xml:space="preserve"> </w:t>
-      </w:r>
-      <w:r>
-        <w:t xml:space="preserve">[45]</w:t>
-      </w:r>
-      <w:r>
-        <w:t xml:space="preserve">, and for a health psychology specific use case, see</w:t>
-      </w:r>
-      <w:r>
-        <w:t xml:space="preserve"> </w:t>
-      </w:r>
-      <w:r>
-        <w:t xml:space="preserve">[57]</w:t>
-      </w:r>
-      <w:r>
-        <w:t xml:space="preserve">). At the same time, these networks estimate relations that are akin to partial correlations to derive the conditional dependence structure among variables. Potential pitfalls of these models and their application have been discussed elsewhere in detail</w:t>
-      </w:r>
-      <w:r>
-        <w:t xml:space="preserve"> </w:t>
-      </w:r>
-      <w:r>
-        <w:t xml:space="preserve">[46,64]</w:t>
-      </w:r>
-      <w:r>
-        <w:t xml:space="preserve">. Most importantly, while in social networks one can include all relevant nodes (e.g., all people in a classroom or company), this is not so in biopsychosocial networks, where the question of what items to include as nodes remains a challenging question. Relations among items are often interpreted as putative causal pathways (although many other interpretations exist,</w:t>
-      </w:r>
-      <w:r>
-        <w:t xml:space="preserve"> </w:t>
-      </w:r>
-      <w:r>
-        <w:t xml:space="preserve">[45]</w:t>
-      </w:r>
-      <w:r>
-        <w:t xml:space="preserve">), which means one should not include two variables that are simply two indicators of the same construct (e.g. the items</w:t>
-      </w:r>
-      <w:r>
-        <w:t xml:space="preserve"> </w:t>
-      </w:r>
-      <w:r>
-        <w:t xml:space="preserve">‘</w:t>
-      </w:r>
-      <w:r>
-        <w:t xml:space="preserve">I often feel sad</w:t>
-      </w:r>
-      <w:r>
-        <w:t xml:space="preserve">’</w:t>
-      </w:r>
-      <w:r>
-        <w:t xml:space="preserve"> </w:t>
-      </w:r>
-      <w:r>
-        <w:t xml:space="preserve">and</w:t>
-      </w:r>
-      <w:r>
-        <w:t xml:space="preserve"> </w:t>
-      </w:r>
-      <w:r>
-        <w:t xml:space="preserve">‘</w:t>
-      </w:r>
-      <w:r>
-        <w:t xml:space="preserve">I often feel blue</w:t>
-      </w:r>
-      <w:r>
-        <w:t xml:space="preserve">’</w:t>
-      </w:r>
-      <w:r>
-        <w:t xml:space="preserve">). Another important challenge is that one should avoid statistically controlling for common effects, also known as colliders: If in the true model both A and B independently cause C, C is a collider. If one controls for C in the model, a negative relation between A and B will emerge where no relation exists in the true model. This applies to all regression models and network models that are based on regressions, and it can be challenging to determine if a given variable is a collider. Rohrer</w:t>
-      </w:r>
-      <w:r>
-        <w:t xml:space="preserve"> </w:t>
-      </w:r>
-      <w:r>
-        <w:t xml:space="preserve">[65]</w:t>
-      </w:r>
-      <w:r>
-        <w:t xml:space="preserve"> </w:t>
-      </w:r>
-      <w:r>
-        <w:t xml:space="preserve">provides an approachable introduction to causal inference in observational data.</w:t>
-      </w:r>
-    </w:p>
-    <w:p>
-      <w:pPr>
-        <w:pStyle w:val="Textkrper"/>
-      </w:pPr>
-      <w:r>
         <w:t xml:space="preserve">The type of supplement used for this manuscript allows for presenting a lot, but not all, information due to resource considerations. One of the reader groups not fully considered are researchers and educators, who wish to use these data to guide intervention design. We would like to point out that the results, like most of the research in the area, only provide a group-level snapshot of a wide variety of constantly unfolding dynamic processes. Few individual participants are described by the group-level summary statistics: In fact, using Daniels’</w:t>
       </w:r>
       <w:r>
         <w:t xml:space="preserve"> </w:t>
       </w:r>
       <w:r>
-        <w:t xml:space="preserve">[66]</w:t>
+        <w:t xml:space="preserve">[69]</w:t>
       </w:r>
       <w:r>
         <w:t xml:space="preserve"> </w:t>
@@ -5471,7 +5487,7 @@
         <w:t xml:space="preserve"> </w:t>
       </w:r>
       <w:r>
-        <w:t xml:space="preserve">[67]</w:t>
+        <w:t xml:space="preserve">[70]</w:t>
       </w:r>
       <w:r>
         <w:t xml:space="preserve">.</w:t>
@@ -5488,7 +5504,7 @@
         <w:t xml:space="preserve"> </w:t>
       </w:r>
       <w:r>
-        <w:t xml:space="preserve">[68]</w:t>
+        <w:t xml:space="preserve">[71]</w:t>
       </w:r>
       <w:r>
         <w:t xml:space="preserve">. It also highlights that vocational school students differ in many regards by their chosen educational track. Finally, graphical methods of presenting descriptive data are an important addition to traditional tables displaying means and standard deviations. Transparent sharing of analyses and analytical choices is imperative for increasing confidence in research findings.</w:t>
@@ -5509,18 +5525,30 @@
         <w:pStyle w:val="FirstParagraph"/>
       </w:pPr>
       <w:r>
-        <w:t xml:space="preserve">MVPA moderate-to-vigorous physical activity</w:t>
+        <w:t xml:space="preserve">PA = Physical activity</w:t>
       </w:r>
       <w:r>
         <w:br w:type="textWrapping"/>
       </w:r>
       <w:r>
-        <w:t xml:space="preserve">SB sedentary behaviour</w:t>
+        <w:t xml:space="preserve">MVPA = Moderate-to-vigorous physical activity</w:t>
       </w:r>
       <w:r>
         <w:br w:type="textWrapping"/>
       </w:r>
       <w:r>
+        <w:t xml:space="preserve">SB = Sedentary behaviour</w:t>
+      </w:r>
+      <w:r>
+        <w:br w:type="textWrapping"/>
+      </w:r>
+      <w:r>
+        <w:t xml:space="preserve">BCT = Behaviour change technique</w:t>
+      </w:r>
+      <w:r>
+        <w:br w:type="textWrapping"/>
+      </w:r>
+      <w:r>
         <w:t xml:space="preserve">Nur = Practical nurse</w:t>
       </w:r>
       <w:r>
@@ -5585,7 +5613,24 @@
         <w:pStyle w:val="FirstParagraph"/>
       </w:pPr>
       <w:r>
-        <w:t xml:space="preserve">The analysis data will be available at [OSF storage] on 1st July 2019. All analyses and code are available at</w:t>
+        <w:t xml:space="preserve">The analysis data will be available at</w:t>
+      </w:r>
+      <w:r>
+        <w:t xml:space="preserve"> </w:t>
+      </w:r>
+      <w:hyperlink r:id="rId60">
+        <w:r>
+          <w:rPr>
+            <w:rStyle w:val="Hyperlink"/>
+          </w:rPr>
+          <w:t xml:space="preserve">https://osf.io/jn9ax/</w:t>
+        </w:r>
+      </w:hyperlink>
+      <w:r>
+        <w:t xml:space="preserve"> </w:t>
+      </w:r>
+      <w:r>
+        <w:t xml:space="preserve">directly after the anonymisation process has been completed. All analyses and code are available at</w:t>
       </w:r>
       <w:r>
         <w:t xml:space="preserve"> </w:t>
@@ -5602,18 +5647,46 @@
         <w:t xml:space="preserve"> </w:t>
       </w:r>
       <w:r>
-        <w:t xml:space="preserve">(permalink at [REF], repository at [REF]). The online survey is available at [LINK].</w:t>
+        <w:t xml:space="preserve">(permalink at [REF], repository at</w:t>
+      </w:r>
+      <w:r>
+        <w:t xml:space="preserve"> </w:t>
+      </w:r>
+      <w:hyperlink r:id="rId61">
+        <w:r>
+          <w:rPr>
+            <w:rStyle w:val="Hyperlink"/>
+          </w:rPr>
+          <w:t xml:space="preserve">https://git.io/fjIQ6</w:t>
+        </w:r>
+      </w:hyperlink>
+      <w:r>
+        <w:t xml:space="preserve">). The online questionnaire form is available at</w:t>
+      </w:r>
+      <w:r>
+        <w:t xml:space="preserve"> </w:t>
+      </w:r>
+      <w:hyperlink r:id="rId62">
+        <w:r>
+          <w:rPr>
+            <w:rStyle w:val="Hyperlink"/>
+          </w:rPr>
+          <w:t xml:space="preserve">https://git.io/fjIP5</w:t>
+        </w:r>
+      </w:hyperlink>
+      <w:r>
+        <w:t xml:space="preserve">.</w:t>
       </w:r>
     </w:p>
     <w:p>
       <w:pPr>
         <w:pStyle w:val="berschrift3"/>
       </w:pPr>
-      <w:bookmarkStart w:id="60" w:name="competing-interests"/>
+      <w:bookmarkStart w:id="63" w:name="competing-interests"/>
       <w:r>
         <w:t xml:space="preserve">Competing interests</w:t>
       </w:r>
-      <w:bookmarkEnd w:id="60"/>
+      <w:bookmarkEnd w:id="63"/>
     </w:p>
     <w:p>
       <w:pPr>
@@ -5627,11 +5700,11 @@
       <w:pPr>
         <w:pStyle w:val="berschrift3"/>
       </w:pPr>
-      <w:bookmarkStart w:id="61" w:name="authors-contributions"/>
+      <w:bookmarkStart w:id="64" w:name="authors-contributions"/>
       <w:r>
         <w:t xml:space="preserve">Authors’ contributions</w:t>
       </w:r>
-      <w:bookmarkEnd w:id="61"/>
+      <w:bookmarkEnd w:id="64"/>
     </w:p>
     <w:p>
       <w:pPr>
@@ -5645,11 +5718,11 @@
       <w:pPr>
         <w:pStyle w:val="berschrift3"/>
       </w:pPr>
-      <w:bookmarkStart w:id="62" w:name="funding"/>
+      <w:bookmarkStart w:id="65" w:name="funding"/>
       <w:r>
         <w:t xml:space="preserve">Funding</w:t>
       </w:r>
-      <w:bookmarkEnd w:id="62"/>
+      <w:bookmarkEnd w:id="65"/>
     </w:p>
     <w:p>
       <w:pPr>
@@ -5663,11 +5736,11 @@
       <w:pPr>
         <w:pStyle w:val="berschrift3"/>
       </w:pPr>
-      <w:bookmarkStart w:id="63" w:name="acknowledgements"/>
+      <w:bookmarkStart w:id="66" w:name="acknowledgements"/>
       <w:r>
         <w:t xml:space="preserve">Acknowledgements</w:t>
       </w:r>
-      <w:bookmarkEnd w:id="63"/>
+      <w:bookmarkEnd w:id="66"/>
     </w:p>
     <w:p>
       <w:pPr>
@@ -5681,14 +5754,14 @@
       <w:pPr>
         <w:pStyle w:val="berschrift1"/>
       </w:pPr>
-      <w:bookmarkStart w:id="64" w:name="references"/>
+      <w:bookmarkStart w:id="67" w:name="references"/>
       <w:r>
         <w:t xml:space="preserve">References</w:t>
       </w:r>
-      <w:bookmarkEnd w:id="64"/>
-    </w:p>
-    <w:bookmarkStart w:id="184" w:name="refs"/>
-    <w:bookmarkStart w:id="66" w:name="X2dc0af28cd40238f082fe4a4fcb16bf34c3fef0"/>
+      <w:bookmarkEnd w:id="67"/>
+    </w:p>
+    <w:bookmarkStart w:id="193" w:name="refs"/>
+    <w:bookmarkStart w:id="69" w:name="X2dc0af28cd40238f082fe4a4fcb16bf34c3fef0"/>
     <w:p>
       <w:pPr>
         <w:pStyle w:val="Literaturverzeichnis"/>
@@ -5699,7 +5772,7 @@
       <w:r>
         <w:t xml:space="preserve"> </w:t>
       </w:r>
-      <w:hyperlink r:id="rId65">
+      <w:hyperlink r:id="rId68">
         <w:r>
           <w:rPr>
             <w:rStyle w:val="Hyperlink"/>
@@ -5708,8 +5781,8 @@
         </w:r>
       </w:hyperlink>
     </w:p>
-    <w:bookmarkEnd w:id="66"/>
-    <w:bookmarkStart w:id="67" w:name="ref-dielemanTrendsFutureHealth2018"/>
+    <w:bookmarkEnd w:id="69"/>
+    <w:bookmarkStart w:id="70" w:name="ref-dielemanTrendsFutureHealth2018"/>
     <w:p>
       <w:pPr>
         <w:pStyle w:val="Literaturverzeichnis"/>
@@ -5721,8 +5794,8 @@
         <w:t xml:space="preserve"> </w:t>
       </w:r>
     </w:p>
-    <w:bookmarkEnd w:id="67"/>
-    <w:bookmarkStart w:id="68" w:name="ref-husuObjectivelyMeasuredSedentary2016"/>
+    <w:bookmarkEnd w:id="70"/>
+    <w:bookmarkStart w:id="71" w:name="ref-husuObjectivelyMeasuredSedentary2016"/>
     <w:p>
       <w:pPr>
         <w:pStyle w:val="Literaturverzeichnis"/>
@@ -5734,8 +5807,8 @@
         <w:t xml:space="preserve"> </w:t>
       </w:r>
     </w:p>
-    <w:bookmarkEnd w:id="68"/>
-    <w:bookmarkStart w:id="69" w:name="ref-makelaPhysicalActivityScreen2016"/>
+    <w:bookmarkEnd w:id="71"/>
+    <w:bookmarkStart w:id="72" w:name="ref-makelaPhysicalActivityScreen2016"/>
     <w:p>
       <w:pPr>
         <w:pStyle w:val="Literaturverzeichnis"/>
@@ -5747,8 +5820,8 @@
         <w:t xml:space="preserve"> </w:t>
       </w:r>
     </w:p>
-    <w:bookmarkEnd w:id="69"/>
-    <w:bookmarkStart w:id="70" w:name="ref-vansluijsPhysicalActivityDietary2008"/>
+    <w:bookmarkEnd w:id="72"/>
+    <w:bookmarkStart w:id="73" w:name="ref-vansluijsPhysicalActivityDietary2008"/>
     <w:p>
       <w:pPr>
         <w:pStyle w:val="Literaturverzeichnis"/>
@@ -5760,8 +5833,8 @@
         <w:t xml:space="preserve"> </w:t>
       </w:r>
     </w:p>
-    <w:bookmarkEnd w:id="70"/>
-    <w:bookmarkStart w:id="72" w:name="Xba25d84c5380607e03de0851e0ddbb4c89f9dd8"/>
+    <w:bookmarkEnd w:id="73"/>
+    <w:bookmarkStart w:id="75" w:name="Xba25d84c5380607e03de0851e0ddbb4c89f9dd8"/>
     <w:p>
       <w:pPr>
         <w:pStyle w:val="Literaturverzeichnis"/>
@@ -5772,7 +5845,7 @@
       <w:r>
         <w:t xml:space="preserve"> </w:t>
       </w:r>
-      <w:hyperlink r:id="rId71">
+      <w:hyperlink r:id="rId74">
         <w:r>
           <w:rPr>
             <w:rStyle w:val="Hyperlink"/>
@@ -5781,8 +5854,8 @@
         </w:r>
       </w:hyperlink>
     </w:p>
-    <w:bookmarkEnd w:id="72"/>
-    <w:bookmarkStart w:id="73" w:name="Xaa2f17e68bca06a32b9c0e287c7832c95d77e39"/>
+    <w:bookmarkEnd w:id="75"/>
+    <w:bookmarkStart w:id="76" w:name="Xaa2f17e68bca06a32b9c0e287c7832c95d77e39"/>
     <w:p>
       <w:pPr>
         <w:pStyle w:val="Literaturverzeichnis"/>
@@ -5794,8 +5867,8 @@
         <w:t xml:space="preserve"> </w:t>
       </w:r>
     </w:p>
-    <w:bookmarkEnd w:id="73"/>
-    <w:bookmarkStart w:id="75" w:name="ref-mooreProcessEvaluationComplex2015"/>
+    <w:bookmarkEnd w:id="76"/>
+    <w:bookmarkStart w:id="78" w:name="ref-mooreProcessEvaluationComplex2015"/>
     <w:p>
       <w:pPr>
         <w:pStyle w:val="Literaturverzeichnis"/>
@@ -5806,7 +5879,7 @@
       <w:r>
         <w:t xml:space="preserve"> </w:t>
       </w:r>
-      <w:hyperlink r:id="rId74">
+      <w:hyperlink r:id="rId77">
         <w:r>
           <w:rPr>
             <w:rStyle w:val="Hyperlink"/>
@@ -5815,8 +5888,8 @@
         </w:r>
       </w:hyperlink>
     </w:p>
-    <w:bookmarkEnd w:id="75"/>
-    <w:bookmarkStart w:id="77" w:name="ref-rogersUsingProgrammeTheory2008a"/>
+    <w:bookmarkEnd w:id="78"/>
+    <w:bookmarkStart w:id="80" w:name="ref-rogersUsingProgrammeTheory2008a"/>
     <w:p>
       <w:pPr>
         <w:pStyle w:val="Literaturverzeichnis"/>
@@ -5827,7 +5900,7 @@
       <w:r>
         <w:t xml:space="preserve"> </w:t>
       </w:r>
-      <w:hyperlink r:id="rId76">
+      <w:hyperlink r:id="rId79">
         <w:r>
           <w:rPr>
             <w:rStyle w:val="Hyperlink"/>
@@ -5836,8 +5909,8 @@
         </w:r>
       </w:hyperlink>
     </w:p>
-    <w:bookmarkEnd w:id="77"/>
-    <w:bookmarkStart w:id="79" w:name="Xb048e05e4f308083f523d43aa83bac66f2f1d8f"/>
+    <w:bookmarkEnd w:id="80"/>
+    <w:bookmarkStart w:id="82" w:name="Xb048e05e4f308083f523d43aa83bac66f2f1d8f"/>
     <w:p>
       <w:pPr>
         <w:pStyle w:val="Literaturverzeichnis"/>
@@ -5848,7 +5921,7 @@
       <w:r>
         <w:t xml:space="preserve"> </w:t>
       </w:r>
-      <w:hyperlink r:id="rId78">
+      <w:hyperlink r:id="rId81">
         <w:r>
           <w:rPr>
             <w:rStyle w:val="Hyperlink"/>
@@ -5857,19 +5930,40 @@
         </w:r>
       </w:hyperlink>
     </w:p>
-    <w:bookmarkEnd w:id="79"/>
-    <w:bookmarkStart w:id="81" w:name="ref-koykkaCombiningReasonedAction2018"/>
+    <w:bookmarkEnd w:id="82"/>
+    <w:bookmarkStart w:id="84" w:name="X5f49550c2b383c81b49436d416b291a6f3c156e"/>
     <w:p>
       <w:pPr>
         <w:pStyle w:val="Literaturverzeichnis"/>
       </w:pPr>
       <w:r>
-        <w:t xml:space="preserve">11. Köykkä K, Absetz P, Araújo-Soares V, Knittle K, Sniehotta FF, Hankonen N. Combining the reasoned action approach and habit formation to reduce sitting time in classrooms: Outcome and process evaluation of the Let’s Move It teacher intervention. Journal of Experimental Social Psychology [Internet]. 2018 [cited 2018 Nov 9]; Available from:</w:t>
-      </w:r>
-      <w:r>
-        <w:t xml:space="preserve"> </w:t>
-      </w:r>
-      <w:hyperlink r:id="rId80">
+        <w:t xml:space="preserve">11. Hankonen N. Participants’ enactment of behavior change techniques: A call for increased focus on what people do to manage their motivation and behaviour. [cited 2019 Apr 2]; Available from:</w:t>
+      </w:r>
+      <w:r>
+        <w:t xml:space="preserve"> </w:t>
+      </w:r>
+      <w:hyperlink r:id="rId83">
+        <w:r>
+          <w:rPr>
+            <w:rStyle w:val="Hyperlink"/>
+          </w:rPr>
+          <w:t xml:space="preserve">https://psyarxiv.com/pa4wg/</w:t>
+        </w:r>
+      </w:hyperlink>
+    </w:p>
+    <w:bookmarkEnd w:id="84"/>
+    <w:bookmarkStart w:id="86" w:name="ref-koykkaCombiningReasonedAction2018"/>
+    <w:p>
+      <w:pPr>
+        <w:pStyle w:val="Literaturverzeichnis"/>
+      </w:pPr>
+      <w:r>
+        <w:t xml:space="preserve">12. Köykkä K, Absetz P, Araújo-Soares V, Knittle K, Sniehotta FF, Hankonen N. Combining the reasoned action approach and habit formation to reduce sitting time in classrooms: Outcome and process evaluation of the Let’s Move It teacher intervention. Journal of Experimental Social Psychology [Internet]. 2018 [cited 2018 Nov 9]; Available from:</w:t>
+      </w:r>
+      <w:r>
+        <w:t xml:space="preserve"> </w:t>
+      </w:r>
+      <w:hyperlink r:id="rId85">
         <w:r>
           <w:rPr>
             <w:rStyle w:val="Hyperlink"/>
@@ -5878,45 +5972,66 @@
         </w:r>
       </w:hyperlink>
     </w:p>
-    <w:bookmarkEnd w:id="81"/>
-    <w:bookmarkStart w:id="82" w:name="ref-clevelandVisualizingData1993"/>
+    <w:bookmarkEnd w:id="86"/>
+    <w:bookmarkStart w:id="88" w:name="ref-hankonenLetMoveIt2016"/>
     <w:p>
       <w:pPr>
         <w:pStyle w:val="Literaturverzeichnis"/>
       </w:pPr>
       <w:r>
-        <w:t xml:space="preserve">12. Cleveland WS. Visualizing data. Hobart Press; 1993.</w:t>
-      </w:r>
-      <w:r>
-        <w:t xml:space="preserve"> </w:t>
-      </w:r>
-    </w:p>
-    <w:bookmarkEnd w:id="82"/>
-    <w:bookmarkStart w:id="83" w:name="ref-tukeyExploratoryDataAnalysis1977"/>
+        <w:t xml:space="preserve">13. Hankonen N, Heino MTJ, Araujo-Soares V, Sniehotta FF, Sund R, Vasankari T, et al. “Let’s Move It” – a school-based multilevel intervention to increase physical activity and reduce sedentary behaviour among older adolescents in vocational secondary schools: A study protocol for a cluster-randomised trial. BMC Public Health [Internet]. 2016 [cited 2016 Oct 31];16:451–66. Available from:</w:t>
+      </w:r>
+      <w:r>
+        <w:t xml:space="preserve"> </w:t>
+      </w:r>
+      <w:hyperlink r:id="rId87">
+        <w:r>
+          <w:rPr>
+            <w:rStyle w:val="Hyperlink"/>
+          </w:rPr>
+          <w:t xml:space="preserve">http://dx.doi.org/10.1186/s12889-016-3094-x</w:t>
+        </w:r>
+      </w:hyperlink>
+    </w:p>
+    <w:bookmarkEnd w:id="88"/>
+    <w:bookmarkStart w:id="89" w:name="ref-clevelandVisualizingData1993"/>
     <w:p>
       <w:pPr>
         <w:pStyle w:val="Literaturverzeichnis"/>
       </w:pPr>
       <w:r>
-        <w:t xml:space="preserve">13. Tukey JW. Exploratory data analysis. Reading, Mass. 1977.</w:t>
-      </w:r>
-      <w:r>
-        <w:t xml:space="preserve"> </w:t>
-      </w:r>
-    </w:p>
-    <w:bookmarkEnd w:id="83"/>
-    <w:bookmarkStart w:id="85" w:name="ref-saxonBarCharts2015"/>
+        <w:t xml:space="preserve">14. Cleveland WS. Visualizing data. Hobart Press; 1993.</w:t>
+      </w:r>
+      <w:r>
+        <w:t xml:space="preserve"> </w:t>
+      </w:r>
+    </w:p>
+    <w:bookmarkEnd w:id="89"/>
+    <w:bookmarkStart w:id="90" w:name="ref-tukeyExploratoryDataAnalysis1977"/>
     <w:p>
       <w:pPr>
         <w:pStyle w:val="Literaturverzeichnis"/>
       </w:pPr>
       <w:r>
-        <w:t xml:space="preserve">14. Saxon E. Beyond bar charts. BMC Biology [Internet]. 2015 [cited 2019 Jan 18];13:60. Available from:</w:t>
-      </w:r>
-      <w:r>
-        <w:t xml:space="preserve"> </w:t>
-      </w:r>
-      <w:hyperlink r:id="rId84">
+        <w:t xml:space="preserve">15. Tukey JW. Exploratory data analysis. Reading, Mass. 1977.</w:t>
+      </w:r>
+      <w:r>
+        <w:t xml:space="preserve"> </w:t>
+      </w:r>
+    </w:p>
+    <w:bookmarkEnd w:id="90"/>
+    <w:bookmarkStart w:id="92" w:name="ref-saxonBarCharts2015"/>
+    <w:p>
+      <w:pPr>
+        <w:pStyle w:val="Literaturverzeichnis"/>
+      </w:pPr>
+      <w:r>
+        <w:t xml:space="preserve">16. Saxon E. Beyond bar charts. BMC Biology [Internet]. 2015 [cited 2019 Jan 18];13:60. Available from:</w:t>
+      </w:r>
+      <w:r>
+        <w:t xml:space="preserve"> </w:t>
+      </w:r>
+      <w:hyperlink r:id="rId91">
         <w:r>
           <w:rPr>
             <w:rStyle w:val="Hyperlink"/>
@@ -5925,19 +6040,19 @@
         </w:r>
       </w:hyperlink>
     </w:p>
-    <w:bookmarkEnd w:id="85"/>
-    <w:bookmarkStart w:id="87" w:name="ref-weissgerberBarLineGraphs2015"/>
+    <w:bookmarkEnd w:id="92"/>
+    <w:bookmarkStart w:id="94" w:name="ref-weissgerberBarLineGraphs2015"/>
     <w:p>
       <w:pPr>
         <w:pStyle w:val="Literaturverzeichnis"/>
       </w:pPr>
       <w:r>
-        <w:t xml:space="preserve">15. Weissgerber TL, Milic NM, Winham SJ, Garovic VD. Beyond Bar and Line Graphs: Time for a New Data Presentation Paradigm. PLOS Biology [Internet]. 2015 [cited 2019 Jan 18];13:e1002128. Available from:</w:t>
-      </w:r>
-      <w:r>
-        <w:t xml:space="preserve"> </w:t>
-      </w:r>
-      <w:hyperlink r:id="rId86">
+        <w:t xml:space="preserve">17. Weissgerber TL, Milic NM, Winham SJ, Garovic VD. Beyond Bar and Line Graphs: Time for a New Data Presentation Paradigm. PLOS Biology [Internet]. 2015 [cited 2019 Jan 18];13:e1002128. Available from:</w:t>
+      </w:r>
+      <w:r>
+        <w:t xml:space="preserve"> </w:t>
+      </w:r>
+      <w:hyperlink r:id="rId93">
         <w:r>
           <w:rPr>
             <w:rStyle w:val="Hyperlink"/>
@@ -5946,19 +6061,19 @@
         </w:r>
       </w:hyperlink>
     </w:p>
-    <w:bookmarkEnd w:id="87"/>
-    <w:bookmarkStart w:id="89" w:name="X1c30be50b77509e67970f1390801d6e1171af42"/>
+    <w:bookmarkEnd w:id="94"/>
+    <w:bookmarkStart w:id="96" w:name="X1c30be50b77509e67970f1390801d6e1171af42"/>
     <w:p>
       <w:pPr>
         <w:pStyle w:val="Literaturverzeichnis"/>
       </w:pPr>
       <w:r>
-        <w:t xml:space="preserve">16. Weissgerber TL, Garovic VD, Savic M, Winham SJ, Milic NM. From Static to Interactive: Transforming Data Visualization to Improve Transparency. PLOS Biology [Internet]. 2016 [cited 2019 Jan 18];14:e1002484. Available from:</w:t>
-      </w:r>
-      <w:r>
-        <w:t xml:space="preserve"> </w:t>
-      </w:r>
-      <w:hyperlink r:id="rId88">
+        <w:t xml:space="preserve">18. Weissgerber TL, Garovic VD, Savic M, Winham SJ, Milic NM. From Static to Interactive: Transforming Data Visualization to Improve Transparency. PLOS Biology [Internet]. 2016 [cited 2019 Jan 18];14:e1002484. Available from:</w:t>
+      </w:r>
+      <w:r>
+        <w:t xml:space="preserve"> </w:t>
+      </w:r>
+      <w:hyperlink r:id="rId95">
         <w:r>
           <w:rPr>
             <w:rStyle w:val="Hyperlink"/>
@@ -5967,19 +6082,19 @@
         </w:r>
       </w:hyperlink>
     </w:p>
-    <w:bookmarkEnd w:id="89"/>
-    <w:bookmarkStart w:id="91" w:name="ref-tayGraphicalDescriptivesWay2016"/>
+    <w:bookmarkEnd w:id="96"/>
+    <w:bookmarkStart w:id="98" w:name="ref-tayGraphicalDescriptivesWay2016"/>
     <w:p>
       <w:pPr>
         <w:pStyle w:val="Literaturverzeichnis"/>
       </w:pPr>
       <w:r>
-        <w:t xml:space="preserve">17. Tay L, Parrigon S, Huang Q, LeBreton JM. Graphical Descriptives A Way to Improve Data Transparency and Methodological Rigor in Psychology. Perspectives on Psychological Science [Internet]. 2016 [cited 2016 Oct 4];11:692–701. Available from:</w:t>
-      </w:r>
-      <w:r>
-        <w:t xml:space="preserve"> </w:t>
-      </w:r>
-      <w:hyperlink r:id="rId90">
+        <w:t xml:space="preserve">19. Tay L, Parrigon S, Huang Q, LeBreton JM. Graphical Descriptives A Way to Improve Data Transparency and Methodological Rigor in Psychology. Perspectives on Psychological Science [Internet]. 2016 [cited 2016 Oct 4];11:692–701. Available from:</w:t>
+      </w:r>
+      <w:r>
+        <w:t xml:space="preserve"> </w:t>
+      </w:r>
+      <w:hyperlink r:id="rId97">
         <w:r>
           <w:rPr>
             <w:rStyle w:val="Hyperlink"/>
@@ -5988,32 +6103,32 @@
         </w:r>
       </w:hyperlink>
     </w:p>
-    <w:bookmarkEnd w:id="91"/>
-    <w:bookmarkStart w:id="92" w:name="ref-chalmersAvoidableWasteProduction2009"/>
+    <w:bookmarkEnd w:id="98"/>
+    <w:bookmarkStart w:id="99" w:name="ref-chalmersAvoidableWasteProduction2009"/>
     <w:p>
       <w:pPr>
         <w:pStyle w:val="Literaturverzeichnis"/>
       </w:pPr>
       <w:r>
-        <w:t xml:space="preserve">18. Chalmers I, Glasziou P. Avoidable waste in the production and reporting of research evidence. Lancet. 2009;374:86–9.</w:t>
-      </w:r>
-      <w:r>
-        <w:t xml:space="preserve"> </w:t>
-      </w:r>
-    </w:p>
-    <w:bookmarkEnd w:id="92"/>
-    <w:bookmarkStart w:id="94" w:name="X6f2eb5268590ffa37d7e92feb60af22352ab214"/>
+        <w:t xml:space="preserve">20. Chalmers I, Glasziou P. Avoidable waste in the production and reporting of research evidence. Lancet. 2009;374:86–9.</w:t>
+      </w:r>
+      <w:r>
+        <w:t xml:space="preserve"> </w:t>
+      </w:r>
+    </w:p>
+    <w:bookmarkEnd w:id="99"/>
+    <w:bookmarkStart w:id="101" w:name="X6f2eb5268590ffa37d7e92feb60af22352ab214"/>
     <w:p>
       <w:pPr>
         <w:pStyle w:val="Literaturverzeichnis"/>
       </w:pPr>
       <w:r>
-        <w:t xml:space="preserve">19. Board of Governors of the Federal Reserve System, Chang AC, Li P. Is Economics Research Replicable? Sixty Published Papers from Thirteen Journals Say "Usually Not". Finance and Economics Discussion Series [Internet]. 2015 [cited 2015 Oct 8];2015:1–26. Available from:</w:t>
-      </w:r>
-      <w:r>
-        <w:t xml:space="preserve"> </w:t>
-      </w:r>
-      <w:hyperlink r:id="rId93">
+        <w:t xml:space="preserve">21. Board of Governors of the Federal Reserve System, Chang AC, Li P. Is Economics Research Replicable? Sixty Published Papers from Thirteen Journals Say "Usually Not". Finance and Economics Discussion Series [Internet]. 2015 [cited 2015 Oct 8];2015:1–26. Available from:</w:t>
+      </w:r>
+      <w:r>
+        <w:t xml:space="preserve"> </w:t>
+      </w:r>
+      <w:hyperlink r:id="rId100">
         <w:r>
           <w:rPr>
             <w:rStyle w:val="Hyperlink"/>
@@ -6022,19 +6137,19 @@
         </w:r>
       </w:hyperlink>
     </w:p>
-    <w:bookmarkEnd w:id="94"/>
-    <w:bookmarkStart w:id="96" w:name="ref-bondSadTruthHappiness2018"/>
+    <w:bookmarkEnd w:id="101"/>
+    <w:bookmarkStart w:id="103" w:name="ref-bondSadTruthHappiness2018"/>
     <w:p>
       <w:pPr>
         <w:pStyle w:val="Literaturverzeichnis"/>
       </w:pPr>
       <w:r>
-        <w:t xml:space="preserve">20. Bond TN, Lang K. The Sad Truth About Happiness Scales: Empirical Results [Internet]. National Bureau of Economic Research; 2018 Jul. Report No.: 24853. Available from:</w:t>
-      </w:r>
-      <w:r>
-        <w:t xml:space="preserve"> </w:t>
-      </w:r>
-      <w:hyperlink r:id="rId95">
+        <w:t xml:space="preserve">22. Bond TN, Lang K. The Sad Truth About Happiness Scales: Empirical Results [Internet]. National Bureau of Economic Research; 2018 Jul. Report No.: 24853. Available from:</w:t>
+      </w:r>
+      <w:r>
+        <w:t xml:space="preserve"> </w:t>
+      </w:r>
+      <w:hyperlink r:id="rId102">
         <w:r>
           <w:rPr>
             <w:rStyle w:val="Hyperlink"/>
@@ -6043,19 +6158,19 @@
         </w:r>
       </w:hyperlink>
     </w:p>
-    <w:bookmarkEnd w:id="96"/>
-    <w:bookmarkStart w:id="98" w:name="Xa1dd722dd80f27c9e9af6973b3b0c7e14628911"/>
+    <w:bookmarkEnd w:id="103"/>
+    <w:bookmarkStart w:id="105" w:name="Xa1dd722dd80f27c9e9af6973b3b0c7e14628911"/>
     <w:p>
       <w:pPr>
         <w:pStyle w:val="Literaturverzeichnis"/>
       </w:pPr>
       <w:r>
-        <w:t xml:space="preserve">21. Gigerenzer G. Statistical Rituals: The Replication Delusion and How We Got There. Advances in Methods and Practices in Psychological Science [Internet]. 2018 [cited 2018 Jun 19];2515245918771329. Available from:</w:t>
-      </w:r>
-      <w:r>
-        <w:t xml:space="preserve"> </w:t>
-      </w:r>
-      <w:hyperlink r:id="rId97">
+        <w:t xml:space="preserve">23. Gigerenzer G. Statistical Rituals: The Replication Delusion and How We Got There. Advances in Methods and Practices in Psychological Science [Internet]. 2018 [cited 2018 Jun 19];2515245918771329. Available from:</w:t>
+      </w:r>
+      <w:r>
+        <w:t xml:space="preserve"> </w:t>
+      </w:r>
+      <w:hyperlink r:id="rId104">
         <w:r>
           <w:rPr>
             <w:rStyle w:val="Hyperlink"/>
@@ -6064,19 +6179,19 @@
         </w:r>
       </w:hyperlink>
     </w:p>
-    <w:bookmarkEnd w:id="98"/>
-    <w:bookmarkStart w:id="100" w:name="ref-kepesHowTrustworthyScientific2013"/>
+    <w:bookmarkEnd w:id="105"/>
+    <w:bookmarkStart w:id="107" w:name="ref-kepesHowTrustworthyScientific2013"/>
     <w:p>
       <w:pPr>
         <w:pStyle w:val="Literaturverzeichnis"/>
       </w:pPr>
       <w:r>
-        <w:t xml:space="preserve">22. Kepes S, McDaniel MA. How Trustworthy Is the Scientific Literature in Industrial and Organizational Psychology? Ind Organ Psychol [Internet]. 2013 [cited 2015 Dec 8];6:252–68. Available from:</w:t>
-      </w:r>
-      <w:r>
-        <w:t xml:space="preserve"> </w:t>
-      </w:r>
-      <w:hyperlink r:id="rId99">
+        <w:t xml:space="preserve">24. Kepes S, McDaniel MA. How Trustworthy Is the Scientific Literature in Industrial and Organizational Psychology? Ind Organ Psychol [Internet]. 2013 [cited 2015 Dec 8];6:252–68. Available from:</w:t>
+      </w:r>
+      <w:r>
+        <w:t xml:space="preserve"> </w:t>
+      </w:r>
+      <w:hyperlink r:id="rId106">
         <w:r>
           <w:rPr>
             <w:rStyle w:val="Hyperlink"/>
@@ -6085,19 +6200,19 @@
         </w:r>
       </w:hyperlink>
     </w:p>
-    <w:bookmarkEnd w:id="100"/>
-    <w:bookmarkStart w:id="102" w:name="ref-nosekPreregistrationRevolution2018"/>
+    <w:bookmarkEnd w:id="107"/>
+    <w:bookmarkStart w:id="109" w:name="ref-nosekPreregistrationRevolution2018"/>
     <w:p>
       <w:pPr>
         <w:pStyle w:val="Literaturverzeichnis"/>
       </w:pPr>
       <w:r>
-        <w:t xml:space="preserve">23. Nosek BA, Ebersole CR, DeHaven AC, Mellor DT. The preregistration revolution. PNAS [Internet]. 2018 [cited 2018 Jul 30];201708274. Available from:</w:t>
-      </w:r>
-      <w:r>
-        <w:t xml:space="preserve"> </w:t>
-      </w:r>
-      <w:hyperlink r:id="rId101">
+        <w:t xml:space="preserve">25. Nosek BA, Ebersole CR, DeHaven AC, Mellor DT. The preregistration revolution. PNAS [Internet]. 2018 [cited 2018 Jul 30];201708274. Available from:</w:t>
+      </w:r>
+      <w:r>
+        <w:t xml:space="preserve"> </w:t>
+      </w:r>
+      <w:hyperlink r:id="rId108">
         <w:r>
           <w:rPr>
             <w:rStyle w:val="Hyperlink"/>
@@ -6106,19 +6221,19 @@
         </w:r>
       </w:hyperlink>
     </w:p>
-    <w:bookmarkEnd w:id="102"/>
-    <w:bookmarkStart w:id="104" w:name="ref-nosekScientificUtopiaII2012a"/>
+    <w:bookmarkEnd w:id="109"/>
+    <w:bookmarkStart w:id="111" w:name="ref-nosekScientificUtopiaII2012a"/>
     <w:p>
       <w:pPr>
         <w:pStyle w:val="Literaturverzeichnis"/>
       </w:pPr>
       <w:r>
-        <w:t xml:space="preserve">24. Nosek BA, Spies JR, Motyl M. Scientific Utopia II. Restructuring Incentives and Practices to Promote Truth Over Publishability. Perspectives on Psychological Science [Internet]. 2012 [cited 2015 Oct 6];7:615–31. Available from:</w:t>
-      </w:r>
-      <w:r>
-        <w:t xml:space="preserve"> </w:t>
-      </w:r>
-      <w:hyperlink r:id="rId103">
+        <w:t xml:space="preserve">26. Nosek BA, Spies JR, Motyl M. Scientific Utopia II. Restructuring Incentives and Practices to Promote Truth Over Publishability. Perspectives on Psychological Science [Internet]. 2012 [cited 2015 Oct 6];7:615–31. Available from:</w:t>
+      </w:r>
+      <w:r>
+        <w:t xml:space="preserve"> </w:t>
+      </w:r>
+      <w:hyperlink r:id="rId110">
         <w:r>
           <w:rPr>
             <w:rStyle w:val="Hyperlink"/>
@@ -6127,19 +6242,19 @@
         </w:r>
       </w:hyperlink>
     </w:p>
-    <w:bookmarkEnd w:id="104"/>
-    <w:bookmarkStart w:id="106" w:name="X130f2d4e0d83952aed0fe2192956f1ca71ec6d7"/>
+    <w:bookmarkEnd w:id="111"/>
+    <w:bookmarkStart w:id="113" w:name="X130f2d4e0d83952aed0fe2192956f1ca71ec6d7"/>
     <w:p>
       <w:pPr>
         <w:pStyle w:val="Literaturverzeichnis"/>
       </w:pPr>
       <w:r>
-        <w:t xml:space="preserve">25. Simmons JP, Nelson LD, Simonsohn U. False-Positive Psychology Undisclosed Flexibility in Data Collection and Analysis Allows Presenting Anything as Significant. Psychological Science [Internet]. 2011 [cited 2015 Nov 17];22:1359–66. Available from:</w:t>
-      </w:r>
-      <w:r>
-        <w:t xml:space="preserve"> </w:t>
-      </w:r>
-      <w:hyperlink r:id="rId105">
+        <w:t xml:space="preserve">27. Simmons JP, Nelson LD, Simonsohn U. False-Positive Psychology Undisclosed Flexibility in Data Collection and Analysis Allows Presenting Anything as Significant. Psychological Science [Internet]. 2011 [cited 2015 Nov 17];22:1359–66. Available from:</w:t>
+      </w:r>
+      <w:r>
+        <w:t xml:space="preserve"> </w:t>
+      </w:r>
+      <w:hyperlink r:id="rId112">
         <w:r>
           <w:rPr>
             <w:rStyle w:val="Hyperlink"/>
@@ -6148,19 +6263,19 @@
         </w:r>
       </w:hyperlink>
     </w:p>
-    <w:bookmarkEnd w:id="106"/>
-    <w:bookmarkStart w:id="108" w:name="ref-smaldinoNaturalSelectionBad2016"/>
+    <w:bookmarkEnd w:id="113"/>
+    <w:bookmarkStart w:id="115" w:name="ref-smaldinoNaturalSelectionBad2016"/>
     <w:p>
       <w:pPr>
         <w:pStyle w:val="Literaturverzeichnis"/>
       </w:pPr>
       <w:r>
-        <w:t xml:space="preserve">26. Smaldino PE, McElreath R. The natural selection of bad science. Open Science [Internet]. 2016 [cited 2016 Nov 22];3:160384. Available from:</w:t>
-      </w:r>
-      <w:r>
-        <w:t xml:space="preserve"> </w:t>
-      </w:r>
-      <w:hyperlink r:id="rId107">
+        <w:t xml:space="preserve">28. Smaldino PE, McElreath R. The natural selection of bad science. Open Science [Internet]. 2016 [cited 2016 Nov 22];3:160384. Available from:</w:t>
+      </w:r>
+      <w:r>
+        <w:t xml:space="preserve"> </w:t>
+      </w:r>
+      <w:hyperlink r:id="rId114">
         <w:r>
           <w:rPr>
             <w:rStyle w:val="Hyperlink"/>
@@ -6169,19 +6284,19 @@
         </w:r>
       </w:hyperlink>
     </w:p>
-    <w:bookmarkEnd w:id="108"/>
-    <w:bookmarkStart w:id="110" w:name="ref-stoddenEmpiricalAnalysisJournal2018"/>
+    <w:bookmarkEnd w:id="115"/>
+    <w:bookmarkStart w:id="117" w:name="ref-stoddenEmpiricalAnalysisJournal2018"/>
     <w:p>
       <w:pPr>
         <w:pStyle w:val="Literaturverzeichnis"/>
       </w:pPr>
       <w:r>
-        <w:t xml:space="preserve">27. Stodden V, Seiler J, Ma Z. An empirical analysis of journal policy effectiveness for computational reproducibility. PNAS [Internet]. 2018 [cited 2018 Apr 3];115:2584–9. Available from:</w:t>
-      </w:r>
-      <w:r>
-        <w:t xml:space="preserve"> </w:t>
-      </w:r>
-      <w:hyperlink r:id="rId109">
+        <w:t xml:space="preserve">29. Stodden V, Seiler J, Ma Z. An empirical analysis of journal policy effectiveness for computational reproducibility. PNAS [Internet]. 2018 [cited 2018 Apr 3];115:2584–9. Available from:</w:t>
+      </w:r>
+      <w:r>
+        <w:t xml:space="preserve"> </w:t>
+      </w:r>
+      <w:hyperlink r:id="rId116">
         <w:r>
           <w:rPr>
             <w:rStyle w:val="Hyperlink"/>
@@ -6190,32 +6305,32 @@
         </w:r>
       </w:hyperlink>
     </w:p>
-    <w:bookmarkEnd w:id="110"/>
-    <w:bookmarkStart w:id="111" w:name="X2d739b520fb786304de62a397406073999b188d"/>
+    <w:bookmarkEnd w:id="117"/>
+    <w:bookmarkStart w:id="118" w:name="X2d739b520fb786304de62a397406073999b188d"/>
     <w:p>
       <w:pPr>
         <w:pStyle w:val="Literaturverzeichnis"/>
       </w:pPr>
       <w:r>
-        <w:t xml:space="preserve">28. Nosek BA, Errington TM. Reproducibility in cancer biology: Making sense of replications. Elife. 2017;6:e23383.</w:t>
-      </w:r>
-      <w:r>
-        <w:t xml:space="preserve"> </w:t>
-      </w:r>
-    </w:p>
-    <w:bookmarkEnd w:id="111"/>
-    <w:bookmarkStart w:id="113" w:name="X9f378ca3e5fb22eb47d3996d87beb29ce38a008"/>
+        <w:t xml:space="preserve">30. Nosek BA, Errington TM. Reproducibility in cancer biology: Making sense of replications. Elife. 2017;6:e23383.</w:t>
+      </w:r>
+      <w:r>
+        <w:t xml:space="preserve"> </w:t>
+      </w:r>
+    </w:p>
+    <w:bookmarkEnd w:id="118"/>
+    <w:bookmarkStart w:id="120" w:name="X9f378ca3e5fb22eb47d3996d87beb29ce38a008"/>
     <w:p>
       <w:pPr>
         <w:pStyle w:val="Literaturverzeichnis"/>
       </w:pPr>
       <w:r>
-        <w:t xml:space="preserve">29. Expert Advisory Group on Data Access. EAGDA Report: Governance of Data Access [Internet]. the Wellcome Trust; 2015 [cited 2018 Sep 14]. Available from:</w:t>
-      </w:r>
-      <w:r>
-        <w:t xml:space="preserve"> </w:t>
-      </w:r>
-      <w:hyperlink r:id="rId112">
+        <w:t xml:space="preserve">31. Expert Advisory Group on Data Access. EAGDA Report: Governance of Data Access [Internet]. the Wellcome Trust; 2015 [cited 2018 Sep 14]. Available from:</w:t>
+      </w:r>
+      <w:r>
+        <w:t xml:space="preserve"> </w:t>
+      </w:r>
+      <w:hyperlink r:id="rId119">
         <w:r>
           <w:rPr>
             <w:rStyle w:val="Hyperlink"/>
@@ -6224,19 +6339,19 @@
         </w:r>
       </w:hyperlink>
     </w:p>
-    <w:bookmarkEnd w:id="113"/>
-    <w:bookmarkStart w:id="115" w:name="ref-vanpaemelAreWeWasting2015"/>
+    <w:bookmarkEnd w:id="120"/>
+    <w:bookmarkStart w:id="122" w:name="ref-vanpaemelAreWeWasting2015"/>
     <w:p>
       <w:pPr>
         <w:pStyle w:val="Literaturverzeichnis"/>
       </w:pPr>
       <w:r>
-        <w:t xml:space="preserve">30. Vanpaemel W, Vermorgen M, Deriemaecker L, Storms G. Are We Wasting a Good Crisis? The Availability of Psychological Research Data after the Storm. Collabra: Psychology [Internet]. 2015 [cited 2018 Sep 14];1. Available from:</w:t>
-      </w:r>
-      <w:r>
-        <w:t xml:space="preserve"> </w:t>
-      </w:r>
-      <w:hyperlink r:id="rId114">
+        <w:t xml:space="preserve">32. Vanpaemel W, Vermorgen M, Deriemaecker L, Storms G. Are We Wasting a Good Crisis? The Availability of Psychological Research Data after the Storm. Collabra: Psychology [Internet]. 2015 [cited 2018 Sep 14];1. Available from:</w:t>
+      </w:r>
+      <w:r>
+        <w:t xml:space="preserve"> </w:t>
+      </w:r>
+      <w:hyperlink r:id="rId121">
         <w:r>
           <w:rPr>
             <w:rStyle w:val="Hyperlink"/>
@@ -6245,19 +6360,19 @@
         </w:r>
       </w:hyperlink>
     </w:p>
-    <w:bookmarkEnd w:id="115"/>
-    <w:bookmarkStart w:id="117" w:name="ref-hallgrenPathDiagramsEnhancing2018"/>
+    <w:bookmarkEnd w:id="122"/>
+    <w:bookmarkStart w:id="124" w:name="ref-hallgrenPathDiagramsEnhancing2018"/>
     <w:p>
       <w:pPr>
         <w:pStyle w:val="Literaturverzeichnis"/>
       </w:pPr>
       <w:r>
-        <w:t xml:space="preserve">31. Hallgren KA, McCabe CJ, King KM, Atkins DC. Beyond path diagrams: Enhancing applied structural equation modeling research through data visualization. Addictive Behaviors [Internet]. 2018 [cited 2018 Sep 19]; Available from:</w:t>
-      </w:r>
-      <w:r>
-        <w:t xml:space="preserve"> </w:t>
-      </w:r>
-      <w:hyperlink r:id="rId116">
+        <w:t xml:space="preserve">33. Hallgren KA, McCabe CJ, King KM, Atkins DC. Beyond path diagrams: Enhancing applied structural equation modeling research through data visualization. Addictive Behaviors [Internet]. 2018 [cited 2018 Sep 19]; Available from:</w:t>
+      </w:r>
+      <w:r>
+        <w:t xml:space="preserve"> </w:t>
+      </w:r>
+      <w:hyperlink r:id="rId123">
         <w:r>
           <w:rPr>
             <w:rStyle w:val="Hyperlink"/>
@@ -6266,53 +6381,32 @@
         </w:r>
       </w:hyperlink>
     </w:p>
-    <w:bookmarkEnd w:id="117"/>
-    <w:bookmarkStart w:id="118" w:name="X944291a5f5944668f7560c568ae824042b83be9"/>
+    <w:bookmarkEnd w:id="124"/>
+    <w:bookmarkStart w:id="125" w:name="X944291a5f5944668f7560c568ae824042b83be9"/>
     <w:p>
       <w:pPr>
         <w:pStyle w:val="Literaturverzeichnis"/>
       </w:pPr>
       <w:r>
-        <w:t xml:space="preserve">32. R Core Team. R: A Language and Environment for Statistical Computing. Vienna, Austria: R Foundation for Statistical Computing; 2015.</w:t>
-      </w:r>
-      <w:r>
-        <w:t xml:space="preserve"> </w:t>
-      </w:r>
-    </w:p>
-    <w:bookmarkEnd w:id="118"/>
-    <w:bookmarkStart w:id="120" w:name="ref-hankonenLetMoveIt2016"/>
+        <w:t xml:space="preserve">34. R Core Team. R: A Language and Environment for Statistical Computing. Vienna, Austria: R Foundation for Statistical Computing; 2015.</w:t>
+      </w:r>
+      <w:r>
+        <w:t xml:space="preserve"> </w:t>
+      </w:r>
+    </w:p>
+    <w:bookmarkEnd w:id="125"/>
+    <w:bookmarkStart w:id="127" w:name="ref-heinoSimpleRationaleprovidingSMS2018"/>
     <w:p>
       <w:pPr>
         <w:pStyle w:val="Literaturverzeichnis"/>
       </w:pPr>
       <w:r>
-        <w:t xml:space="preserve">33. Hankonen N, Heino MTJ, Araujo-Soares V, Sniehotta FF, Sund R, Vasankari T, et al. “Let’s Move It” – a school-based multilevel intervention to increase physical activity and reduce sedentary behaviour among older adolescents in vocational secondary schools: A study protocol for a cluster-randomised trial. BMC Public Health [Internet]. 2016 [cited 2016 Oct 31];16:451–66. Available from:</w:t>
-      </w:r>
-      <w:r>
-        <w:t xml:space="preserve"> </w:t>
-      </w:r>
-      <w:hyperlink r:id="rId119">
-        <w:r>
-          <w:rPr>
-            <w:rStyle w:val="Hyperlink"/>
-          </w:rPr>
-          <w:t xml:space="preserve">http://dx.doi.org/10.1186/s12889-016-3094-x</w:t>
-        </w:r>
-      </w:hyperlink>
-    </w:p>
-    <w:bookmarkEnd w:id="120"/>
-    <w:bookmarkStart w:id="122" w:name="ref-heinoSimpleRationaleprovidingSMS2018"/>
-    <w:p>
-      <w:pPr>
-        <w:pStyle w:val="Literaturverzeichnis"/>
-      </w:pPr>
-      <w:r>
-        <w:t xml:space="preserve">34. Heino MTJ, Knittle K, Haukkala A, Vasankari T, Hankonen N. Simple and rationale-providing SMS reminders to promote accelerometer use: A within-trial randomised trial comparing persuasive messages. BMC Public Health [Internet]. 2018 [cited 2018 Dec 10];18:1352. Available from:</w:t>
-      </w:r>
-      <w:r>
-        <w:t xml:space="preserve"> </w:t>
-      </w:r>
-      <w:hyperlink r:id="rId121">
+        <w:t xml:space="preserve">35. Heino MTJ, Knittle K, Haukkala A, Vasankari T, Hankonen N. Simple and rationale-providing SMS reminders to promote accelerometer use: A within-trial randomised trial comparing persuasive messages. BMC Public Health [Internet]. 2018 [cited 2018 Dec 10];18:1352. Available from:</w:t>
+      </w:r>
+      <w:r>
+        <w:t xml:space="preserve"> </w:t>
+      </w:r>
+      <w:hyperlink r:id="rId126">
         <w:r>
           <w:rPr>
             <w:rStyle w:val="Hyperlink"/>
@@ -6321,19 +6415,19 @@
         </w:r>
       </w:hyperlink>
     </w:p>
-    <w:bookmarkEnd w:id="122"/>
-    <w:bookmarkStart w:id="124" w:name="ref-fagtNordicMonitoringDiet2012"/>
+    <w:bookmarkEnd w:id="127"/>
+    <w:bookmarkStart w:id="129" w:name="ref-fagtNordicMonitoringDiet2012"/>
     <w:p>
       <w:pPr>
         <w:pStyle w:val="Literaturverzeichnis"/>
       </w:pPr>
       <w:r>
-        <w:t xml:space="preserve">35. Fagt S, Andersen LF, Anderssen SA, Becker W, Borodulin K, Fogelholm M, et al. Nordic Monitoring of diet, physical activity and overweight : Validation of indicators [Internet]. Nordic Council of Ministers; 2012 [cited 2018 Jul 3]. Available from:</w:t>
-      </w:r>
-      <w:r>
-        <w:t xml:space="preserve"> </w:t>
-      </w:r>
-      <w:hyperlink r:id="rId123">
+        <w:t xml:space="preserve">36. Fagt S, Andersen LF, Anderssen SA, Becker W, Borodulin K, Fogelholm M, et al. Nordic Monitoring of diet, physical activity and overweight : Validation of indicators [Internet]. Nordic Council of Ministers; 2012 [cited 2018 Jul 3]. Available from:</w:t>
+      </w:r>
+      <w:r>
+        <w:t xml:space="preserve"> </w:t>
+      </w:r>
+      <w:hyperlink r:id="rId128">
         <w:r>
           <w:rPr>
             <w:rStyle w:val="Hyperlink"/>
@@ -6342,19 +6436,19 @@
         </w:r>
       </w:hyperlink>
     </w:p>
-    <w:bookmarkEnd w:id="124"/>
-    <w:bookmarkStart w:id="126" w:name="ref-arslanHowAutomaticallyDocument"/>
+    <w:bookmarkEnd w:id="129"/>
+    <w:bookmarkStart w:id="131" w:name="ref-arslanHowAutomaticallyDocument"/>
     <w:p>
       <w:pPr>
         <w:pStyle w:val="Literaturverzeichnis"/>
       </w:pPr>
       <w:r>
-        <w:t xml:space="preserve">36. Arslan RC. How to automatically document data with the codebook package to facilitate data re-use. Advances in Methods and Practices in Psychological Science [Internet]. [cited 2019 Mar 25]; Available from:</w:t>
-      </w:r>
-      <w:r>
-        <w:t xml:space="preserve"> </w:t>
-      </w:r>
-      <w:hyperlink r:id="rId125">
+        <w:t xml:space="preserve">37. Arslan RC. How to automatically document data with the codebook package to facilitate data re-use. Advances in Methods and Practices in Psychological Science [Internet]. [cited 2019 Mar 25]; Available from:</w:t>
+      </w:r>
+      <w:r>
+        <w:t xml:space="preserve"> </w:t>
+      </w:r>
+      <w:hyperlink r:id="rId130">
         <w:r>
           <w:rPr>
             <w:rStyle w:val="Hyperlink"/>
@@ -6363,19 +6457,19 @@
         </w:r>
       </w:hyperlink>
     </w:p>
-    <w:bookmarkEnd w:id="126"/>
-    <w:bookmarkStart w:id="128" w:name="X8f1d9b2b2c099302306f889481bc353bf11627c"/>
+    <w:bookmarkEnd w:id="131"/>
+    <w:bookmarkStart w:id="133" w:name="X8f1d9b2b2c099302306f889481bc353bf11627c"/>
     <w:p>
       <w:pPr>
         <w:pStyle w:val="Literaturverzeichnis"/>
       </w:pPr>
       <w:r>
-        <w:t xml:space="preserve">37. RStudio Team. RStudio: Integrated Development Environment for R [Internet]. Boston, MA: RStudio, Inc. 2015. Available from:</w:t>
-      </w:r>
-      <w:r>
-        <w:t xml:space="preserve"> </w:t>
-      </w:r>
-      <w:hyperlink r:id="rId127">
+        <w:t xml:space="preserve">38. RStudio Team. RStudio: Integrated Development Environment for R [Internet]. Boston, MA: RStudio, Inc. 2015. Available from:</w:t>
+      </w:r>
+      <w:r>
+        <w:t xml:space="preserve"> </w:t>
+      </w:r>
+      <w:hyperlink r:id="rId132">
         <w:r>
           <w:rPr>
             <w:rStyle w:val="Hyperlink"/>
@@ -6384,19 +6478,19 @@
         </w:r>
       </w:hyperlink>
     </w:p>
-    <w:bookmarkEnd w:id="128"/>
-    <w:bookmarkStart w:id="130" w:name="ref-R-base"/>
+    <w:bookmarkEnd w:id="133"/>
+    <w:bookmarkStart w:id="135" w:name="ref-R-base"/>
     <w:p>
       <w:pPr>
         <w:pStyle w:val="Literaturverzeichnis"/>
       </w:pPr>
       <w:r>
-        <w:t xml:space="preserve">38. R Core Team. R: A language and environment for statistical computing [Internet]. Vienna, Austria: R Foundation for Statistical Computing; 2018. Available from:</w:t>
-      </w:r>
-      <w:r>
-        <w:t xml:space="preserve"> </w:t>
-      </w:r>
-      <w:hyperlink r:id="rId129">
+        <w:t xml:space="preserve">39. R Core Team. R: A language and environment for statistical computing [Internet]. Vienna, Austria: R Foundation for Statistical Computing; 2018. Available from:</w:t>
+      </w:r>
+      <w:r>
+        <w:t xml:space="preserve"> </w:t>
+      </w:r>
+      <w:hyperlink r:id="rId134">
         <w:r>
           <w:rPr>
             <w:rStyle w:val="Hyperlink"/>
@@ -6405,19 +6499,19 @@
         </w:r>
       </w:hyperlink>
     </w:p>
-    <w:bookmarkEnd w:id="130"/>
-    <w:bookmarkStart w:id="132" w:name="ref-gardnerConfidenceIntervalsRather1986"/>
+    <w:bookmarkEnd w:id="135"/>
+    <w:bookmarkStart w:id="137" w:name="ref-gardnerConfidenceIntervalsRather1986"/>
     <w:p>
       <w:pPr>
         <w:pStyle w:val="Literaturverzeichnis"/>
       </w:pPr>
       <w:r>
-        <w:t xml:space="preserve">39. Gardner MJ, Altman DG. Confidence intervals rather than P values: Estimation rather than hypothesis testing. BMJ [Internet]. 1986 [cited 2018 Sep 20];292:746–50. Available from:</w:t>
-      </w:r>
-      <w:r>
-        <w:t xml:space="preserve"> </w:t>
-      </w:r>
-      <w:hyperlink r:id="rId131">
+        <w:t xml:space="preserve">40. Gardner MJ, Altman DG. Confidence intervals rather than P values: Estimation rather than hypothesis testing. BMJ [Internet]. 1986 [cited 2018 Sep 20];292:746–50. Available from:</w:t>
+      </w:r>
+      <w:r>
+        <w:t xml:space="preserve"> </w:t>
+      </w:r>
+      <w:hyperlink r:id="rId136">
         <w:r>
           <w:rPr>
             <w:rStyle w:val="Hyperlink"/>
@@ -6426,19 +6520,19 @@
         </w:r>
       </w:hyperlink>
     </w:p>
-    <w:bookmarkEnd w:id="132"/>
-    <w:bookmarkStart w:id="134" w:name="ref-sterneSiftingEvidenceWhat2001"/>
+    <w:bookmarkEnd w:id="137"/>
+    <w:bookmarkStart w:id="139" w:name="ref-sterneSiftingEvidenceWhat2001"/>
     <w:p>
       <w:pPr>
         <w:pStyle w:val="Literaturverzeichnis"/>
       </w:pPr>
       <w:r>
-        <w:t xml:space="preserve">40. Sterne JAC. Sifting the evidence—what’s wrong with significance tests? Another comment on the role of statistical methods. BMJ [Internet]. 2001 [cited 2018 Sep 20];322:226–31. Available from:</w:t>
-      </w:r>
-      <w:r>
-        <w:t xml:space="preserve"> </w:t>
-      </w:r>
-      <w:hyperlink r:id="rId133">
+        <w:t xml:space="preserve">41. Sterne JAC. Sifting the evidence—what’s wrong with significance tests? Another comment on the role of statistical methods. BMJ [Internet]. 2001 [cited 2018 Sep 20];322:226–31. Available from:</w:t>
+      </w:r>
+      <w:r>
+        <w:t xml:space="preserve"> </w:t>
+      </w:r>
+      <w:hyperlink r:id="rId138">
         <w:r>
           <w:rPr>
             <w:rStyle w:val="Hyperlink"/>
@@ -6447,19 +6541,19 @@
         </w:r>
       </w:hyperlink>
     </w:p>
-    <w:bookmarkEnd w:id="134"/>
-    <w:bookmarkStart w:id="136" w:name="ref-wassersteinASAStatementPValues2016"/>
+    <w:bookmarkEnd w:id="139"/>
+    <w:bookmarkStart w:id="141" w:name="ref-wassersteinASAStatementPValues2016"/>
     <w:p>
       <w:pPr>
         <w:pStyle w:val="Literaturverzeichnis"/>
       </w:pPr>
       <w:r>
-        <w:t xml:space="preserve">41. Wasserstein RL, Lazar NA. The ASA’s Statement on p-Values: Context, Process, and Purpose. The American Statistician [Internet]. 2016 [cited 2018 Nov 7];70:129–33. Available from:</w:t>
-      </w:r>
-      <w:r>
-        <w:t xml:space="preserve"> </w:t>
-      </w:r>
-      <w:hyperlink r:id="rId135">
+        <w:t xml:space="preserve">42. Wasserstein RL, Lazar NA. The ASA’s Statement on p-Values: Context, Process, and Purpose. The American Statistician [Internet]. 2016 [cited 2018 Nov 7];70:129–33. Available from:</w:t>
+      </w:r>
+      <w:r>
+        <w:t xml:space="preserve"> </w:t>
+      </w:r>
+      <w:hyperlink r:id="rId140">
         <w:r>
           <w:rPr>
             <w:rStyle w:val="Hyperlink"/>
@@ -6468,19 +6562,19 @@
         </w:r>
       </w:hyperlink>
     </w:p>
-    <w:bookmarkEnd w:id="136"/>
-    <w:bookmarkStart w:id="138" w:name="ref-petersDiamondPlotsTutorial2017"/>
+    <w:bookmarkEnd w:id="141"/>
+    <w:bookmarkStart w:id="143" w:name="ref-petersDiamondPlotsTutorial2017"/>
     <w:p>
       <w:pPr>
         <w:pStyle w:val="Literaturverzeichnis"/>
       </w:pPr>
       <w:r>
-        <w:t xml:space="preserve">42. Peters G-J. Diamond Plots: A tutorial to introduce a visualisation tool that facilitates interpretation and comparison of multiple sample estimates while respecting their inaccuracy. [cited 2019 Mar 16]; Available from:</w:t>
-      </w:r>
-      <w:r>
-        <w:t xml:space="preserve"> </w:t>
-      </w:r>
-      <w:hyperlink r:id="rId137">
+        <w:t xml:space="preserve">43. Peters G-J. Diamond Plots: A tutorial to introduce a visualisation tool that facilitates interpretation and comparison of multiple sample estimates while respecting their inaccuracy. [cited 2019 Mar 16]; Available from:</w:t>
+      </w:r>
+      <w:r>
+        <w:t xml:space="preserve"> </w:t>
+      </w:r>
+      <w:hyperlink r:id="rId142">
         <w:r>
           <w:rPr>
             <w:rStyle w:val="Hyperlink"/>
@@ -6489,32 +6583,32 @@
         </w:r>
       </w:hyperlink>
     </w:p>
-    <w:bookmarkEnd w:id="138"/>
-    <w:bookmarkStart w:id="139" w:name="ref-haslbeckStructureEstimationMixed2015"/>
+    <w:bookmarkEnd w:id="143"/>
+    <w:bookmarkStart w:id="144" w:name="ref-haslbeckStructureEstimationMixed2015"/>
     <w:p>
       <w:pPr>
         <w:pStyle w:val="Literaturverzeichnis"/>
       </w:pPr>
       <w:r>
-        <w:t xml:space="preserve">43. Haslbeck J, Waldorp LJ. Structure estimation for mixed graphical models in high-dimensional data. arXiv preprint arXiv:151005677. 2015;</w:t>
-      </w:r>
-      <w:r>
-        <w:t xml:space="preserve"> </w:t>
-      </w:r>
-    </w:p>
-    <w:bookmarkEnd w:id="139"/>
-    <w:bookmarkStart w:id="141" w:name="X001b74c0f7da9599d8b12d8de3111625c1802e2"/>
+        <w:t xml:space="preserve">44. Haslbeck J, Waldorp LJ. Structure estimation for mixed graphical models in high-dimensional data. arXiv preprint arXiv:151005677. 2015;</w:t>
+      </w:r>
+      <w:r>
+        <w:t xml:space="preserve"> </w:t>
+      </w:r>
+    </w:p>
+    <w:bookmarkEnd w:id="144"/>
+    <w:bookmarkStart w:id="146" w:name="X001b74c0f7da9599d8b12d8de3111625c1802e2"/>
     <w:p>
       <w:pPr>
         <w:pStyle w:val="Literaturverzeichnis"/>
       </w:pPr>
       <w:r>
-        <w:t xml:space="preserve">44. Tibshirani R. Regression shrinkage and selection via the lasso: A retrospective. Journal of the Royal Statistical Society: Series B (Statistical Methodology) [Internet]. 1996 [cited 2018 Jul 3];73:273–82. Available from:</w:t>
-      </w:r>
-      <w:r>
-        <w:t xml:space="preserve"> </w:t>
-      </w:r>
-      <w:hyperlink r:id="rId140">
+        <w:t xml:space="preserve">45. Tibshirani R. Regression shrinkage and selection via the lasso: A retrospective. Journal of the Royal Statistical Society: Series B (Statistical Methodology) [Internet]. 1996 [cited 2018 Jul 3];73:273–82. Available from:</w:t>
+      </w:r>
+      <w:r>
+        <w:t xml:space="preserve"> </w:t>
+      </w:r>
+      <w:hyperlink r:id="rId145">
         <w:r>
           <w:rPr>
             <w:rStyle w:val="Hyperlink"/>
@@ -6523,19 +6617,19 @@
         </w:r>
       </w:hyperlink>
     </w:p>
-    <w:bookmarkEnd w:id="141"/>
-    <w:bookmarkStart w:id="143" w:name="X1778070fe0e7fb3f737f6082868c7fc778162ea"/>
+    <w:bookmarkEnd w:id="146"/>
+    <w:bookmarkStart w:id="148" w:name="X1778070fe0e7fb3f737f6082868c7fc778162ea"/>
     <w:p>
       <w:pPr>
         <w:pStyle w:val="Literaturverzeichnis"/>
       </w:pPr>
       <w:r>
-        <w:t xml:space="preserve">45. Epskamp S, Fried EI. A Tutorial on Regularized Partial Correlation Networks. Psychological Methods [Internet]. 2018 [cited 2018 Jul 5]; Available from:</w:t>
-      </w:r>
-      <w:r>
-        <w:t xml:space="preserve"> </w:t>
-      </w:r>
-      <w:hyperlink r:id="rId142">
+        <w:t xml:space="preserve">46. Epskamp S, Fried EI. A Tutorial on Regularized Partial Correlation Networks. Psychological Methods [Internet]. 2018 [cited 2018 Jul 5]; Available from:</w:t>
+      </w:r>
+      <w:r>
+        <w:t xml:space="preserve"> </w:t>
+      </w:r>
+      <w:hyperlink r:id="rId147">
         <w:r>
           <w:rPr>
             <w:rStyle w:val="Hyperlink"/>
@@ -6544,32 +6638,32 @@
         </w:r>
       </w:hyperlink>
     </w:p>
-    <w:bookmarkEnd w:id="143"/>
-    <w:bookmarkStart w:id="144" w:name="ref-friedMovingForwardChallenges2017"/>
+    <w:bookmarkEnd w:id="148"/>
+    <w:bookmarkStart w:id="149" w:name="ref-friedMovingForwardChallenges2017"/>
     <w:p>
       <w:pPr>
         <w:pStyle w:val="Literaturverzeichnis"/>
       </w:pPr>
       <w:r>
-        <w:t xml:space="preserve">46. Fried EI, Cramer AO. Moving forward: Challenges and directions for psychopathological network theory and methodology. Perspectives on Psychological Science. 2017;12:999–1020.</w:t>
-      </w:r>
-      <w:r>
-        <w:t xml:space="preserve"> </w:t>
-      </w:r>
-    </w:p>
-    <w:bookmarkEnd w:id="144"/>
-    <w:bookmarkStart w:id="146" w:name="ref-dalegeFormalizedAccountAttitudes2016"/>
+        <w:t xml:space="preserve">47. Fried EI, Cramer AO. Moving forward: Challenges and directions for psychopathological network theory and methodology. Perspectives on Psychological Science. 2017;12:999–1020.</w:t>
+      </w:r>
+      <w:r>
+        <w:t xml:space="preserve"> </w:t>
+      </w:r>
+    </w:p>
+    <w:bookmarkEnd w:id="149"/>
+    <w:bookmarkStart w:id="151" w:name="ref-dalegeFormalizedAccountAttitudes2016"/>
     <w:p>
       <w:pPr>
         <w:pStyle w:val="Literaturverzeichnis"/>
       </w:pPr>
       <w:r>
-        <w:t xml:space="preserve">47. Dalege J, Borsboom D, van Harreveld F, van den Berg H, Conner M, van der Maas HLJ. Toward a formalized account of attitudes: The Causal Attitude Network (CAN) model. Psychological Review [Internet]. 2016 [cited 2017 Oct 12];123:2–22. Available from:</w:t>
-      </w:r>
-      <w:r>
-        <w:t xml:space="preserve"> </w:t>
-      </w:r>
-      <w:hyperlink r:id="rId145">
+        <w:t xml:space="preserve">48. Dalege J, Borsboom D, van Harreveld F, van den Berg H, Conner M, van der Maas HLJ. Toward a formalized account of attitudes: The Causal Attitude Network (CAN) model. Psychological Review [Internet]. 2016 [cited 2017 Oct 12];123:2–22. Available from:</w:t>
+      </w:r>
+      <w:r>
+        <w:t xml:space="preserve"> </w:t>
+      </w:r>
+      <w:hyperlink r:id="rId150">
         <w:r>
           <w:rPr>
             <w:rStyle w:val="Hyperlink"/>
@@ -6578,32 +6672,32 @@
         </w:r>
       </w:hyperlink>
     </w:p>
-    <w:bookmarkEnd w:id="146"/>
-    <w:bookmarkStart w:id="147" w:name="ref-dalegeNetworkStructureExplains2017"/>
+    <w:bookmarkEnd w:id="151"/>
+    <w:bookmarkStart w:id="152" w:name="ref-dalegeNetworkStructureExplains2017"/>
     <w:p>
       <w:pPr>
         <w:pStyle w:val="Literaturverzeichnis"/>
       </w:pPr>
       <w:r>
-        <w:t xml:space="preserve">48. Dalege J, Borsboom D, Harreveld F, Waldorp LJ, Maas HL. Network structure explains the impact of attitudes on voting decisions. Scientific reports. 2017;7:4909.</w:t>
-      </w:r>
-      <w:r>
-        <w:t xml:space="preserve"> </w:t>
-      </w:r>
-    </w:p>
-    <w:bookmarkEnd w:id="147"/>
-    <w:bookmarkStart w:id="149" w:name="ref-mottusWhyTraitsCome2017"/>
+        <w:t xml:space="preserve">49. Dalege J, Borsboom D, Harreveld F, Waldorp LJ, Maas HL. Network structure explains the impact of attitudes on voting decisions. Scientific reports. 2017;7:4909.</w:t>
+      </w:r>
+      <w:r>
+        <w:t xml:space="preserve"> </w:t>
+      </w:r>
+    </w:p>
+    <w:bookmarkEnd w:id="152"/>
+    <w:bookmarkStart w:id="154" w:name="ref-mottusWhyTraitsCome2017"/>
     <w:p>
       <w:pPr>
         <w:pStyle w:val="Literaturverzeichnis"/>
       </w:pPr>
       <w:r>
-        <w:t xml:space="preserve">49. Mõttus R, Allerhand M. Why do traits come together? The underlying trait and network approaches. SAGE handbook of personality and individual differences [Internet]. 2017 [cited 2017 Apr 9];1:1–22. Available from:</w:t>
-      </w:r>
-      <w:r>
-        <w:t xml:space="preserve"> </w:t>
-      </w:r>
-      <w:hyperlink r:id="rId148">
+        <w:t xml:space="preserve">50. Mõttus R, Allerhand M. Why do traits come together? The underlying trait and network approaches. SAGE handbook of personality and individual differences [Internet]. 2017 [cited 2017 Apr 9];1:1–22. Available from:</w:t>
+      </w:r>
+      <w:r>
+        <w:t xml:space="preserve"> </w:t>
+      </w:r>
+      <w:hyperlink r:id="rId153">
         <w:r>
           <w:rPr>
             <w:rStyle w:val="Hyperlink"/>
@@ -6612,19 +6706,19 @@
         </w:r>
       </w:hyperlink>
     </w:p>
-    <w:bookmarkEnd w:id="149"/>
-    <w:bookmarkStart w:id="151" w:name="Xe87f10a2fba14ffda1008fbbf37d5e5a4bcbfc2"/>
+    <w:bookmarkEnd w:id="154"/>
+    <w:bookmarkStart w:id="156" w:name="Xe87f10a2fba14ffda1008fbbf37d5e5a4bcbfc2"/>
     <w:p>
       <w:pPr>
         <w:pStyle w:val="Literaturverzeichnis"/>
       </w:pPr>
       <w:r>
-        <w:t xml:space="preserve">50. Van Der Maas HLJ, Kan K-J, Marsman M, Stevenson CE. Network Models for Cognitive Development and Intelligence. Journal of Intelligence [Internet]. 2017 [cited 2018 Jul 5];5:16. Available from:</w:t>
-      </w:r>
-      <w:r>
-        <w:t xml:space="preserve"> </w:t>
-      </w:r>
-      <w:hyperlink r:id="rId150">
+        <w:t xml:space="preserve">51. Van Der Maas HLJ, Kan K-J, Marsman M, Stevenson CE. Network Models for Cognitive Development and Intelligence. Journal of Intelligence [Internet]. 2017 [cited 2018 Jul 5];5:16. Available from:</w:t>
+      </w:r>
+      <w:r>
+        <w:t xml:space="preserve"> </w:t>
+      </w:r>
+      <w:hyperlink r:id="rId155">
         <w:r>
           <w:rPr>
             <w:rStyle w:val="Hyperlink"/>
@@ -6633,19 +6727,19 @@
         </w:r>
       </w:hyperlink>
     </w:p>
-    <w:bookmarkEnd w:id="151"/>
-    <w:bookmarkStart w:id="153" w:name="ref-friedMentalDisordersNetworks2017a"/>
+    <w:bookmarkEnd w:id="156"/>
+    <w:bookmarkStart w:id="158" w:name="ref-friedMentalDisordersNetworks2017a"/>
     <w:p>
       <w:pPr>
         <w:pStyle w:val="Literaturverzeichnis"/>
       </w:pPr>
       <w:r>
-        <w:t xml:space="preserve">51. Fried EI, Borkulo CD van, Cramer AOJ, Boschloo L, Schoevers RA, Borsboom D. Mental disorders as networks of problems: A review of recent insights. Soc Psychiatry Psychiatr Epidemiol [Internet]. 2017 [cited 2018 Jul 5];52:1–10. Available from:</w:t>
-      </w:r>
-      <w:r>
-        <w:t xml:space="preserve"> </w:t>
-      </w:r>
-      <w:hyperlink r:id="rId152">
+        <w:t xml:space="preserve">52. Fried EI, Borkulo CD van, Cramer AOJ, Boschloo L, Schoevers RA, Borsboom D. Mental disorders as networks of problems: A review of recent insights. Soc Psychiatry Psychiatr Epidemiol [Internet]. 2017 [cited 2018 Jul 5];52:1–10. Available from:</w:t>
+      </w:r>
+      <w:r>
+        <w:t xml:space="preserve"> </w:t>
+      </w:r>
+      <w:hyperlink r:id="rId157">
         <w:r>
           <w:rPr>
             <w:rStyle w:val="Hyperlink"/>
@@ -6654,19 +6748,19 @@
         </w:r>
       </w:hyperlink>
     </w:p>
-    <w:bookmarkEnd w:id="153"/>
-    <w:bookmarkStart w:id="155" w:name="ref-brigantiNetworkAnalysisEmpathy2018"/>
+    <w:bookmarkEnd w:id="158"/>
+    <w:bookmarkStart w:id="160" w:name="ref-brigantiNetworkAnalysisEmpathy2018"/>
     <w:p>
       <w:pPr>
         <w:pStyle w:val="Literaturverzeichnis"/>
       </w:pPr>
       <w:r>
-        <w:t xml:space="preserve">52. Briganti G, Kempenaers C, Braun S, Fried EI, Linkowski P. Network analysis of empathy items from the interpersonal reactivity index in 1973 young adults. Psychiatry Research [Internet]. 2018 [cited 2018 Jul 5];265:87–92. Available from:</w:t>
-      </w:r>
-      <w:r>
-        <w:t xml:space="preserve"> </w:t>
-      </w:r>
-      <w:hyperlink r:id="rId154">
+        <w:t xml:space="preserve">53. Briganti G, Kempenaers C, Braun S, Fried EI, Linkowski P. Network analysis of empathy items from the interpersonal reactivity index in 1973 young adults. Psychiatry Research [Internet]. 2018 [cited 2018 Jul 5];265:87–92. Available from:</w:t>
+      </w:r>
+      <w:r>
+        <w:t xml:space="preserve"> </w:t>
+      </w:r>
+      <w:hyperlink r:id="rId159">
         <w:r>
           <w:rPr>
             <w:rStyle w:val="Hyperlink"/>
@@ -6675,32 +6769,32 @@
         </w:r>
       </w:hyperlink>
     </w:p>
-    <w:bookmarkEnd w:id="155"/>
-    <w:bookmarkStart w:id="156" w:name="ref-dalegeNetworkAnalysisAttitudes2017"/>
+    <w:bookmarkEnd w:id="160"/>
+    <w:bookmarkStart w:id="161" w:name="ref-dalegeNetworkAnalysisAttitudes2017"/>
     <w:p>
       <w:pPr>
         <w:pStyle w:val="Literaturverzeichnis"/>
       </w:pPr>
       <w:r>
-        <w:t xml:space="preserve">53. Dalege J, Borsboom D, van Harreveld F, van der Maas HL. Network analysis on attitudes: A brief tutorial. Social psychological and personality science. 2017;8:528–37.</w:t>
-      </w:r>
-      <w:r>
-        <w:t xml:space="preserve"> </w:t>
-      </w:r>
-    </w:p>
-    <w:bookmarkEnd w:id="156"/>
-    <w:bookmarkStart w:id="158" w:name="Xf0a9df688e789b7c4a5fa13897103480f235c0c"/>
+        <w:t xml:space="preserve">54. Dalege J, Borsboom D, van Harreveld F, van der Maas HL. Network analysis on attitudes: A brief tutorial. Social psychological and personality science. 2017;8:528–37.</w:t>
+      </w:r>
+      <w:r>
+        <w:t xml:space="preserve"> </w:t>
+      </w:r>
+    </w:p>
+    <w:bookmarkEnd w:id="161"/>
+    <w:bookmarkStart w:id="163" w:name="Xf0a9df688e789b7c4a5fa13897103480f235c0c"/>
     <w:p>
       <w:pPr>
         <w:pStyle w:val="Literaturverzeichnis"/>
       </w:pPr>
       <w:r>
-        <w:t xml:space="preserve">54. Epskamp S, Borsboom D, Fried EI. Estimating psychological networks and their accuracy: A tutorial paper. Behav Res Methods [Internet]. 2018 [cited 2019 Mar 29];50:195–212. Available from:</w:t>
-      </w:r>
-      <w:r>
-        <w:t xml:space="preserve"> </w:t>
-      </w:r>
-      <w:hyperlink r:id="rId157">
+        <w:t xml:space="preserve">55. Epskamp S, Borsboom D, Fried EI. Estimating psychological networks and their accuracy: A tutorial paper. Behav Res Methods [Internet]. 2018 [cited 2019 Mar 29];50:195–212. Available from:</w:t>
+      </w:r>
+      <w:r>
+        <w:t xml:space="preserve"> </w:t>
+      </w:r>
+      <w:hyperlink r:id="rId162">
         <w:r>
           <w:rPr>
             <w:rStyle w:val="Hyperlink"/>
@@ -6709,19 +6803,19 @@
         </w:r>
       </w:hyperlink>
     </w:p>
-    <w:bookmarkEnd w:id="158"/>
-    <w:bookmarkStart w:id="160" w:name="ref-costantiniStateARtPersonality2015"/>
+    <w:bookmarkEnd w:id="163"/>
+    <w:bookmarkStart w:id="165" w:name="ref-costantiniStateARtPersonality2015"/>
     <w:p>
       <w:pPr>
         <w:pStyle w:val="Literaturverzeichnis"/>
       </w:pPr>
       <w:r>
-        <w:t xml:space="preserve">55. Costantini G, Epskamp S, Borsboom D, Perugini M, Mõttus R, Waldorp LJ, et al. State of the aRt personality research: A tutorial on network analysis of personality data in R. Journal of Research in Personality [Internet]. 2015 [cited 2016 Jun 15];54:13–29. Available from:</w:t>
-      </w:r>
-      <w:r>
-        <w:t xml:space="preserve"> </w:t>
-      </w:r>
-      <w:hyperlink r:id="rId159">
+        <w:t xml:space="preserve">56. Costantini G, Epskamp S, Borsboom D, Perugini M, Mõttus R, Waldorp LJ, et al. State of the aRt personality research: A tutorial on network analysis of personality data in R. Journal of Research in Personality [Internet]. 2015 [cited 2016 Jun 15];54:13–29. Available from:</w:t>
+      </w:r>
+      <w:r>
+        <w:t xml:space="preserve"> </w:t>
+      </w:r>
+      <w:hyperlink r:id="rId164">
         <w:r>
           <w:rPr>
             <w:rStyle w:val="Hyperlink"/>
@@ -6730,19 +6824,19 @@
         </w:r>
       </w:hyperlink>
     </w:p>
-    <w:bookmarkEnd w:id="160"/>
-    <w:bookmarkStart w:id="162" w:name="X7bf5e61c37117f433478966081011086c956674"/>
+    <w:bookmarkEnd w:id="165"/>
+    <w:bookmarkStart w:id="167" w:name="X7bf5e61c37117f433478966081011086c956674"/>
     <w:p>
       <w:pPr>
         <w:pStyle w:val="Literaturverzeichnis"/>
       </w:pPr>
       <w:r>
-        <w:t xml:space="preserve">56. Costantini G, Richetin J, Preti E, Casini E, Epskamp S, Perugini M. Stability and variability of personality networks. A tutorial on recent developments in network psychometrics. Personality and Individual Differences [Internet]. 2017 [cited 2018 Jul 5]; Available from:</w:t>
-      </w:r>
-      <w:r>
-        <w:t xml:space="preserve"> </w:t>
-      </w:r>
-      <w:hyperlink r:id="rId161">
+        <w:t xml:space="preserve">57. Costantini G, Richetin J, Preti E, Casini E, Epskamp S, Perugini M. Stability and variability of personality networks. A tutorial on recent developments in network psychometrics. Personality and Individual Differences [Internet]. 2017 [cited 2018 Jul 5]; Available from:</w:t>
+      </w:r>
+      <w:r>
+        <w:t xml:space="preserve"> </w:t>
+      </w:r>
+      <w:hyperlink r:id="rId166">
         <w:r>
           <w:rPr>
             <w:rStyle w:val="Hyperlink"/>
@@ -6751,19 +6845,19 @@
         </w:r>
       </w:hyperlink>
     </w:p>
-    <w:bookmarkEnd w:id="162"/>
-    <w:bookmarkStart w:id="164" w:name="ref-heveyNetworkAnalysisBrief2018"/>
+    <w:bookmarkEnd w:id="167"/>
+    <w:bookmarkStart w:id="169" w:name="ref-heveyNetworkAnalysisBrief2018"/>
     <w:p>
       <w:pPr>
         <w:pStyle w:val="Literaturverzeichnis"/>
       </w:pPr>
       <w:r>
-        <w:t xml:space="preserve">57. Hevey D. Network analysis: A brief overview and tutorial. Health Psychology and Behavioral Medicine [Internet]. 2018 [cited 2018 Sep 26];6:301–28. Available from:</w:t>
-      </w:r>
-      <w:r>
-        <w:t xml:space="preserve"> </w:t>
-      </w:r>
-      <w:hyperlink r:id="rId163">
+        <w:t xml:space="preserve">58. Hevey D. Network analysis: A brief overview and tutorial. Health Psychology and Behavioral Medicine [Internet]. 2018 [cited 2018 Sep 26];6:301–28. Available from:</w:t>
+      </w:r>
+      <w:r>
+        <w:t xml:space="preserve"> </w:t>
+      </w:r>
+      <w:hyperlink r:id="rId168">
         <w:r>
           <w:rPr>
             <w:rStyle w:val="Hyperlink"/>
@@ -6772,19 +6866,19 @@
         </w:r>
       </w:hyperlink>
     </w:p>
-    <w:bookmarkEnd w:id="164"/>
-    <w:bookmarkStart w:id="166" w:name="ref-heinoBayesianEvaluationBehavior2018"/>
+    <w:bookmarkEnd w:id="169"/>
+    <w:bookmarkStart w:id="171" w:name="ref-heinoBayesianEvaluationBehavior2018"/>
     <w:p>
       <w:pPr>
         <w:pStyle w:val="Literaturverzeichnis"/>
       </w:pPr>
       <w:r>
-        <w:t xml:space="preserve">58. Heino MTJ, Vuorre M, Hankonen N. Bayesian evaluation of behavior change interventions: A brief introduction and a practical example. Health Psychology and Behavioral Medicine [Internet]. 2018 [cited 2018 Sep 5];6:49–78. Available from:</w:t>
-      </w:r>
-      <w:r>
-        <w:t xml:space="preserve"> </w:t>
-      </w:r>
-      <w:hyperlink r:id="rId165">
+        <w:t xml:space="preserve">59. Heino MTJ, Vuorre M, Hankonen N. Bayesian evaluation of behavior change interventions: A brief introduction and a practical example. Health Psychology and Behavioral Medicine [Internet]. 2018 [cited 2018 Sep 5];6:49–78. Available from:</w:t>
+      </w:r>
+      <w:r>
+        <w:t xml:space="preserve"> </w:t>
+      </w:r>
+      <w:hyperlink r:id="rId170">
         <w:r>
           <w:rPr>
             <w:rStyle w:val="Hyperlink"/>
@@ -6793,19 +6887,19 @@
         </w:r>
       </w:hyperlink>
     </w:p>
-    <w:bookmarkEnd w:id="166"/>
-    <w:bookmarkStart w:id="168" w:name="X4196ae494a26ea095aeda111afe16ae359dd85d"/>
+    <w:bookmarkEnd w:id="171"/>
+    <w:bookmarkStart w:id="173" w:name="X4196ae494a26ea095aeda111afe16ae359dd85d"/>
     <w:p>
       <w:pPr>
         <w:pStyle w:val="Literaturverzeichnis"/>
       </w:pPr>
       <w:r>
-        <w:t xml:space="preserve">59. Kievit RA, Frankenhuis WE, Waldorp LJ, Borsboom D. Simpson’s paradox in psychological science: A practical guide. Front Psychol [Internet]. 2013 [cited 2018 Jul 11];4. Available from:</w:t>
-      </w:r>
-      <w:r>
-        <w:t xml:space="preserve"> </w:t>
-      </w:r>
-      <w:hyperlink r:id="rId167">
+        <w:t xml:space="preserve">60. Kievit RA, Frankenhuis WE, Waldorp LJ, Borsboom D. Simpson’s paradox in psychological science: A practical guide. Front Psychol [Internet]. 2013 [cited 2018 Jul 11];4. Available from:</w:t>
+      </w:r>
+      <w:r>
+        <w:t xml:space="preserve"> </w:t>
+      </w:r>
+      <w:hyperlink r:id="rId172">
         <w:r>
           <w:rPr>
             <w:rStyle w:val="Hyperlink"/>
@@ -6814,19 +6908,19 @@
         </w:r>
       </w:hyperlink>
     </w:p>
-    <w:bookmarkEnd w:id="168"/>
-    <w:bookmarkStart w:id="170" w:name="ref-molenaarLatentVariableModels2010"/>
+    <w:bookmarkEnd w:id="173"/>
+    <w:bookmarkStart w:id="175" w:name="ref-molenaarLatentVariableModels2010"/>
     <w:p>
       <w:pPr>
         <w:pStyle w:val="Literaturverzeichnis"/>
       </w:pPr>
       <w:r>
-        <w:t xml:space="preserve">60. Molenaar PCM. Latent variable models are network models. Behavioral and Brain Sciences [Internet]. 2010 [cited 2018 Feb 5];33:166–6. Available from:</w:t>
-      </w:r>
-      <w:r>
-        <w:t xml:space="preserve"> </w:t>
-      </w:r>
-      <w:hyperlink r:id="rId169">
+        <w:t xml:space="preserve">61. Molenaar PCM. Latent variable models are network models. Behavioral and Brain Sciences [Internet]. 2010 [cited 2018 Feb 5];33:166–6. Available from:</w:t>
+      </w:r>
+      <w:r>
+        <w:t xml:space="preserve"> </w:t>
+      </w:r>
+      <w:hyperlink r:id="rId174">
         <w:r>
           <w:rPr>
             <w:rStyle w:val="Hyperlink"/>
@@ -6835,19 +6929,19 @@
         </w:r>
       </w:hyperlink>
     </w:p>
-    <w:bookmarkEnd w:id="170"/>
-    <w:bookmarkStart w:id="172" w:name="Xd9fb7d494e169d248ddbb5d6bd5b99577bd7259"/>
+    <w:bookmarkEnd w:id="175"/>
+    <w:bookmarkStart w:id="177" w:name="Xd9fb7d494e169d248ddbb5d6bd5b99577bd7259"/>
     <w:p>
       <w:pPr>
         <w:pStyle w:val="Literaturverzeichnis"/>
       </w:pPr>
       <w:r>
-        <w:t xml:space="preserve">61. Husu P, Suni J, Vähä-Ypyä H, Sievänen H, Tokola K, Valkeinen H, et al. Objectively measured sedentary behavior and physical activity in a sample of Finnish adults: A cross-sectional study. BMC Public Health [Internet]. 2016 [cited 2018 Nov 14];16. Available from:</w:t>
-      </w:r>
-      <w:r>
-        <w:t xml:space="preserve"> </w:t>
-      </w:r>
-      <w:hyperlink r:id="rId171">
+        <w:t xml:space="preserve">62. Husu P, Suni J, Vähä-Ypyä H, Sievänen H, Tokola K, Valkeinen H, et al. Objectively measured sedentary behavior and physical activity in a sample of Finnish adults: A cross-sectional study. BMC Public Health [Internet]. 2016 [cited 2018 Nov 14];16. Available from:</w:t>
+      </w:r>
+      <w:r>
+        <w:t xml:space="preserve"> </w:t>
+      </w:r>
+      <w:hyperlink r:id="rId176">
         <w:r>
           <w:rPr>
             <w:rStyle w:val="Hyperlink"/>
@@ -6856,19 +6950,19 @@
         </w:r>
       </w:hyperlink>
     </w:p>
-    <w:bookmarkEnd w:id="172"/>
-    <w:bookmarkStart w:id="174" w:name="ref-michieEffectiveTechniquesHealthy2009"/>
+    <w:bookmarkEnd w:id="177"/>
+    <w:bookmarkStart w:id="179" w:name="ref-michieEffectiveTechniquesHealthy2009"/>
     <w:p>
       <w:pPr>
         <w:pStyle w:val="Literaturverzeichnis"/>
       </w:pPr>
       <w:r>
-        <w:t xml:space="preserve">62. Michie S, Abraham C, Whittington C, McAteer J, Gupta S. Effective techniques in healthy eating and physical activity interventions: A meta-regression. Health Psychology [Internet]. 2009 [cited 2016 Feb 19];28:690–701. Available from:</w:t>
-      </w:r>
-      <w:r>
-        <w:t xml:space="preserve"> </w:t>
-      </w:r>
-      <w:hyperlink r:id="rId173">
+        <w:t xml:space="preserve">63. Michie S, Abraham C, Whittington C, McAteer J, Gupta S. Effective techniques in healthy eating and physical activity interventions: A meta-regression. Health Psychology [Internet]. 2009 [cited 2016 Feb 19];28:690–701. Available from:</w:t>
+      </w:r>
+      <w:r>
+        <w:t xml:space="preserve"> </w:t>
+      </w:r>
+      <w:hyperlink r:id="rId178">
         <w:r>
           <w:rPr>
             <w:rStyle w:val="Hyperlink"/>
@@ -6877,19 +6971,19 @@
         </w:r>
       </w:hyperlink>
     </w:p>
-    <w:bookmarkEnd w:id="174"/>
-    <w:bookmarkStart w:id="176" w:name="ref-rousseletDifferencesMeansRobust2017"/>
+    <w:bookmarkEnd w:id="179"/>
+    <w:bookmarkStart w:id="181" w:name="ref-rousseletDifferencesMeansRobust2017"/>
     <w:p>
       <w:pPr>
         <w:pStyle w:val="Literaturverzeichnis"/>
       </w:pPr>
       <w:r>
-        <w:t xml:space="preserve">63. Rousselet GA, Pernet CR, Wilcox RR. Beyond differences in means: Robust graphical methods to compare two groups in neuroscience. European Journal of Neuroscience [Internet]. 2017 [cited 2019 Feb 27];46:1738–48. Available from:</w:t>
-      </w:r>
-      <w:r>
-        <w:t xml:space="preserve"> </w:t>
-      </w:r>
-      <w:hyperlink r:id="rId175">
+        <w:t xml:space="preserve">64. Rousselet GA, Pernet CR, Wilcox RR. Beyond differences in means: Robust graphical methods to compare two groups in neuroscience. European Journal of Neuroscience [Internet]. 2017 [cited 2019 Feb 27];46:1738–48. Available from:</w:t>
+      </w:r>
+      <w:r>
+        <w:t xml:space="preserve"> </w:t>
+      </w:r>
+      <w:hyperlink r:id="rId180">
         <w:r>
           <w:rPr>
             <w:rStyle w:val="Hyperlink"/>
@@ -6898,32 +6992,74 @@
         </w:r>
       </w:hyperlink>
     </w:p>
-    <w:bookmarkEnd w:id="176"/>
-    <w:bookmarkStart w:id="177" w:name="Xab828903f6fd32fbfb72510affe4862317c55de"/>
+    <w:bookmarkEnd w:id="181"/>
+    <w:bookmarkStart w:id="183" w:name="X6573ff1513357a3d5ebfcd05e2e6ed4d4295dc7"/>
     <w:p>
       <w:pPr>
         <w:pStyle w:val="Literaturverzeichnis"/>
       </w:pPr>
       <w:r>
-        <w:t xml:space="preserve">64. Guloksuz S, Pries LK, Van Os J. Application of network methods for understanding mental disorders: Pitfalls and promise. Psychological medicine. 2017;47:2743–52.</w:t>
-      </w:r>
-      <w:r>
-        <w:t xml:space="preserve"> </w:t>
-      </w:r>
-    </w:p>
-    <w:bookmarkEnd w:id="177"/>
-    <w:bookmarkStart w:id="179" w:name="X97cc252a6b1377842c107dd4431a6a24a0c82fe"/>
+        <w:t xml:space="preserve">65. Bringmann LF, Eronen MI. Heating up the measurement debate: What psychologists can learn from the history of physics. Theory &amp; Psychology [Internet]. 2016 [cited 2019 Apr 1];26:27–43. Available from:</w:t>
+      </w:r>
+      <w:r>
+        <w:t xml:space="preserve"> </w:t>
+      </w:r>
+      <w:hyperlink r:id="rId182">
+        <w:r>
+          <w:rPr>
+            <w:rStyle w:val="Hyperlink"/>
+          </w:rPr>
+          <w:t xml:space="preserve">https://doi.org/10.1177/0959354315617253</w:t>
+        </w:r>
+      </w:hyperlink>
+    </w:p>
+    <w:bookmarkEnd w:id="183"/>
+    <w:bookmarkStart w:id="185" w:name="X89972f2c9635569c45434f0156e9405fed2e660"/>
     <w:p>
       <w:pPr>
         <w:pStyle w:val="Literaturverzeichnis"/>
       </w:pPr>
       <w:r>
-        <w:t xml:space="preserve">65. Rohrer JM. Thinking Clearly About Correlations and Causation: Graphical Causal Models for Observational Data. Advances in Methods and Practices in Psychological Science [Internet]. 2018 [cited 2018 Nov 16];1:27–42. Available from:</w:t>
-      </w:r>
-      <w:r>
-        <w:t xml:space="preserve"> </w:t>
-      </w:r>
-      <w:hyperlink r:id="rId178">
+        <w:t xml:space="preserve">66. Flake JK, Fried EI. Measurement Schmeasurement: Questionable Measurement Practices and How to Avoid Them. 2019 [cited 2019 Apr 2]; Available from:</w:t>
+      </w:r>
+      <w:r>
+        <w:t xml:space="preserve"> </w:t>
+      </w:r>
+      <w:hyperlink r:id="rId184">
+        <w:r>
+          <w:rPr>
+            <w:rStyle w:val="Hyperlink"/>
+          </w:rPr>
+          <w:t xml:space="preserve">https://osf.io/hs7wm</w:t>
+        </w:r>
+      </w:hyperlink>
+    </w:p>
+    <w:bookmarkEnd w:id="185"/>
+    <w:bookmarkStart w:id="186" w:name="Xab828903f6fd32fbfb72510affe4862317c55de"/>
+    <w:p>
+      <w:pPr>
+        <w:pStyle w:val="Literaturverzeichnis"/>
+      </w:pPr>
+      <w:r>
+        <w:t xml:space="preserve">67. Guloksuz S, Pries LK, Van Os J. Application of network methods for understanding mental disorders: Pitfalls and promise. Psychological medicine. 2017;47:2743–52.</w:t>
+      </w:r>
+      <w:r>
+        <w:t xml:space="preserve"> </w:t>
+      </w:r>
+    </w:p>
+    <w:bookmarkEnd w:id="186"/>
+    <w:bookmarkStart w:id="188" w:name="X97cc252a6b1377842c107dd4431a6a24a0c82fe"/>
+    <w:p>
+      <w:pPr>
+        <w:pStyle w:val="Literaturverzeichnis"/>
+      </w:pPr>
+      <w:r>
+        <w:t xml:space="preserve">68. Rohrer JM. Thinking Clearly About Correlations and Causation: Graphical Causal Models for Observational Data. Advances in Methods and Practices in Psychological Science [Internet]. 2018 [cited 2018 Nov 16];1:27–42. Available from:</w:t>
+      </w:r>
+      <w:r>
+        <w:t xml:space="preserve"> </w:t>
+      </w:r>
+      <w:hyperlink r:id="rId187">
         <w:r>
           <w:rPr>
             <w:rStyle w:val="Hyperlink"/>
@@ -6932,32 +7068,32 @@
         </w:r>
       </w:hyperlink>
     </w:p>
-    <w:bookmarkEnd w:id="179"/>
-    <w:bookmarkStart w:id="180" w:name="ref-danielsAverageMan1952"/>
+    <w:bookmarkEnd w:id="188"/>
+    <w:bookmarkStart w:id="189" w:name="ref-danielsAverageMan1952"/>
     <w:p>
       <w:pPr>
         <w:pStyle w:val="Literaturverzeichnis"/>
       </w:pPr>
       <w:r>
-        <w:t xml:space="preserve">66. Daniels GS. The" Average Man"? AIR FORCE AEROSPACE MEDICAL RESEARCH LAB WRIGHT-PATTERSON AFB OH; 1952.</w:t>
-      </w:r>
-      <w:r>
-        <w:t xml:space="preserve"> </w:t>
-      </w:r>
-    </w:p>
-    <w:bookmarkEnd w:id="180"/>
-    <w:bookmarkStart w:id="182" w:name="Xadd6a0089e01a96003026b7e0726bd44b1855a1"/>
+        <w:t xml:space="preserve">69. Daniels GS. The" Average Man"? AIR FORCE AEROSPACE MEDICAL RESEARCH LAB WRIGHT-PATTERSON AFB OH; 1952.</w:t>
+      </w:r>
+      <w:r>
+        <w:t xml:space="preserve"> </w:t>
+      </w:r>
+    </w:p>
+    <w:bookmarkEnd w:id="189"/>
+    <w:bookmarkStart w:id="191" w:name="Xadd6a0089e01a96003026b7e0726bd44b1855a1"/>
     <w:p>
       <w:pPr>
         <w:pStyle w:val="Literaturverzeichnis"/>
       </w:pPr>
       <w:r>
-        <w:t xml:space="preserve">67. Fisher AJ, Medaglia JD, Jeronimus BF. Lack of group-to-individual generalizability is a threat to human subjects research. PNAS [Internet]. 2018 [cited 2018 Aug 16];201711978. Available from:</w:t>
-      </w:r>
-      <w:r>
-        <w:t xml:space="preserve"> </w:t>
-      </w:r>
-      <w:hyperlink r:id="rId181">
+        <w:t xml:space="preserve">70. Fisher AJ, Medaglia JD, Jeronimus BF. Lack of group-to-individual generalizability is a threat to human subjects research. PNAS [Internet]. 2018 [cited 2018 Aug 16];201711978. Available from:</w:t>
+      </w:r>
+      <w:r>
+        <w:t xml:space="preserve"> </w:t>
+      </w:r>
+      <w:hyperlink r:id="rId190">
         <w:r>
           <w:rPr>
             <w:rStyle w:val="Hyperlink"/>
@@ -6966,21 +7102,21 @@
         </w:r>
       </w:hyperlink>
     </w:p>
-    <w:bookmarkEnd w:id="182"/>
-    <w:bookmarkStart w:id="183" w:name="Xf532b15967a7cfa27c78a041c455736116ef412"/>
+    <w:bookmarkEnd w:id="191"/>
+    <w:bookmarkStart w:id="192" w:name="Xf532b15967a7cfa27c78a041c455736116ef412"/>
     <w:p>
       <w:pPr>
         <w:pStyle w:val="Literaturverzeichnis"/>
       </w:pPr>
       <w:r>
-        <w:t xml:space="preserve">68. Rickles D. Causality in complex interventions. Med Health Care Philos. 2009;12:77–90.</w:t>
-      </w:r>
-      <w:r>
-        <w:t xml:space="preserve"> </w:t>
-      </w:r>
-    </w:p>
-    <w:bookmarkEnd w:id="183"/>
-    <w:bookmarkEnd w:id="184"/>
+        <w:t xml:space="preserve">71. Rickles D. Causality in complex interventions. Med Health Care Philos. 2009;12:77–90.</w:t>
+      </w:r>
+      <w:r>
+        <w:t xml:space="preserve"> </w:t>
+      </w:r>
+    </w:p>
+    <w:bookmarkEnd w:id="192"/>
+    <w:bookmarkEnd w:id="193"/>
     <w:sectPr>
       <w:pgSz w:w="12240" w:h="15840"/>
       <w:pgMar w:top="1418" w:right="1418" w:bottom="1418" w:left="1418" w:header="720" w:footer="720" w:gutter="0"/>

</xml_diff>

<commit_message>
Link to published paper added to index
</commit_message>
<xml_diff>
--- a/_baseline-manuscript.docx
+++ b/_baseline-manuscript.docx
@@ -17,7 +17,7 @@
         <w:tblLook w:val="07C0" w:firstRow="0" w:lastRow="1" w:firstColumn="1" w:lastColumn="1" w:noHBand="1" w:noVBand="1"/>
       </w:tblPr>
       <w:tblGrid>
-        <w:gridCol w:w="9620"/>
+        <w:gridCol w:w="9404"/>
       </w:tblGrid>
       <w:tr>
         <w:tc>
@@ -319,66 +319,11 @@
     </w:tbl>
     <w:p>
       <w:pPr>
-        <w:pStyle w:val="BodyText"/>
-      </w:pPr>
-      <w:r>
-        <w:t> </w:t>
-      </w:r>
-    </w:p>
-    <w:p>
-      <w:pPr>
-        <w:pStyle w:val="BodyText"/>
-      </w:pPr>
-      <w:r>
-        <w:t> </w:t>
-      </w:r>
-    </w:p>
-    <w:p>
-      <w:pPr>
-        <w:pStyle w:val="BodyText"/>
-      </w:pPr>
-      <w:r>
-        <w:t> </w:t>
-      </w:r>
-    </w:p>
-    <w:p>
-      <w:pPr>
-        <w:pStyle w:val="BodyText"/>
-      </w:pPr>
-      <w:r>
-        <w:t> </w:t>
-      </w:r>
-    </w:p>
-    <w:p>
-      <w:pPr>
-        <w:pStyle w:val="BodyText"/>
-      </w:pPr>
-      <w:r>
-        <w:lastRenderedPageBreak/>
-        <w:t> </w:t>
-      </w:r>
-    </w:p>
-    <w:p>
-      <w:pPr>
-        <w:pStyle w:val="BodyText"/>
-      </w:pPr>
-      <w:r>
-        <w:t> </w:t>
-      </w:r>
-    </w:p>
-    <w:p>
-      <w:pPr>
-        <w:pStyle w:val="BodyText"/>
-      </w:pPr>
-      <w:r>
-        <w:t> </w:t>
-      </w:r>
-    </w:p>
-    <w:p>
-      <w:pPr>
         <w:pStyle w:val="Heading1"/>
       </w:pPr>
       <w:bookmarkStart w:id="0" w:name="author-note"/>
+      <w:bookmarkStart w:id="1" w:name="_GoBack"/>
+      <w:bookmarkEnd w:id="1"/>
       <w:r>
         <w:t>Author note</w:t>
       </w:r>
@@ -462,14 +407,14 @@
         <w:pStyle w:val="BodyText"/>
       </w:pPr>
       <w:r>
-        <w:t xml:space="preserve">Conclusions: Data-visualisation and data exploration techniques (e.g. network analysis) can help reveal the dynamics involved in complex multi-causal systems – a challenging task with </w:t>
+        <w:t>Conclusions: Data-visualisation and data exploration techniques (e.g. network analysis) can help reveal the dynamics involved in complex multi-causal systems – a challenging task with traditional data presentations. The benefits of presenting</w:t>
+      </w:r>
+      <w:r>
+        <w:t xml:space="preserve"> complex data visually should encourage </w:t>
       </w:r>
       <w:r>
         <w:lastRenderedPageBreak/>
-        <w:t>traditional data presentations. The benefits of presenting</w:t>
-      </w:r>
-      <w:r>
-        <w:t xml:space="preserve"> complex data visually should encourage researchers to publish extensive analyses and descriptions as website supplements, which would increase the speed and quality of scientific communication, as well as help to address the crisis of reduced confidence i</w:t>
+        <w:t>researchers to publish extensive analyses and descriptions as website supplements, which would increase the speed and quality of scientific communication, as well as help to address the crisis of reduced confidence i</w:t>
       </w:r>
       <w:r>
         <w:t>n research findings. We hope that this example will serve as a template for other investigators to improve upon in the future.</w:t>
@@ -513,11 +458,11 @@
       <w:pPr>
         <w:pStyle w:val="Heading1"/>
       </w:pPr>
-      <w:bookmarkStart w:id="1" w:name="background"/>
+      <w:bookmarkStart w:id="2" w:name="background"/>
       <w:r>
         <w:t>Background</w:t>
       </w:r>
-      <w:bookmarkEnd w:id="1"/>
+      <w:bookmarkEnd w:id="2"/>
     </w:p>
     <w:p>
       <w:pPr>
@@ -694,12 +639,12 @@
       <w:pPr>
         <w:pStyle w:val="Heading1"/>
       </w:pPr>
-      <w:bookmarkStart w:id="2" w:name="methods"/>
+      <w:bookmarkStart w:id="3" w:name="methods"/>
       <w:r>
         <w:lastRenderedPageBreak/>
         <w:t>Methods</w:t>
       </w:r>
-      <w:bookmarkEnd w:id="2"/>
+      <w:bookmarkEnd w:id="3"/>
     </w:p>
     <w:p>
       <w:pPr>
@@ -778,12 +723,12 @@
       <w:pPr>
         <w:pStyle w:val="Heading2"/>
       </w:pPr>
-      <w:bookmarkStart w:id="3" w:name="measures"/>
+      <w:bookmarkStart w:id="4" w:name="measures"/>
       <w:r>
         <w:lastRenderedPageBreak/>
         <w:t>Measures</w:t>
       </w:r>
-      <w:bookmarkEnd w:id="3"/>
+      <w:bookmarkEnd w:id="4"/>
     </w:p>
     <w:p>
       <w:pPr>
@@ -812,11 +757,11 @@
         <w:pStyle w:val="Heading3"/>
         <w:framePr w:wrap="around"/>
       </w:pPr>
-      <w:bookmarkStart w:id="4" w:name="primary-outcome-variables-of-the-trial"/>
+      <w:bookmarkStart w:id="5" w:name="primary-outcome-variables-of-the-trial"/>
       <w:r>
         <w:t>Primary outcome variables of the trial</w:t>
       </w:r>
-      <w:bookmarkEnd w:id="4"/>
+      <w:bookmarkEnd w:id="5"/>
     </w:p>
     <w:p>
       <w:pPr>
@@ -903,11 +848,11 @@
         <w:pStyle w:val="Heading3"/>
         <w:framePr w:wrap="around"/>
       </w:pPr>
-      <w:bookmarkStart w:id="5" w:name="theoretical-predictors-of-pa"/>
+      <w:bookmarkStart w:id="6" w:name="theoretical-predictors-of-pa"/>
       <w:r>
         <w:t>Theoretical predictors of PA</w:t>
       </w:r>
-      <w:bookmarkEnd w:id="5"/>
+      <w:bookmarkEnd w:id="6"/>
     </w:p>
     <w:p>
       <w:pPr>
@@ -947,11 +892,11 @@
       <w:pPr>
         <w:pStyle w:val="Heading2"/>
       </w:pPr>
-      <w:bookmarkStart w:id="6" w:name="statistical-analysis"/>
+      <w:bookmarkStart w:id="7" w:name="statistical-analysis"/>
       <w:r>
         <w:t>Statistical analysis</w:t>
       </w:r>
-      <w:bookmarkEnd w:id="6"/>
+      <w:bookmarkEnd w:id="7"/>
     </w:p>
     <w:p>
       <w:pPr>
@@ -1110,11 +1055,11 @@
       <w:pPr>
         <w:pStyle w:val="Heading1"/>
       </w:pPr>
-      <w:bookmarkStart w:id="7" w:name="findings"/>
+      <w:bookmarkStart w:id="8" w:name="findings"/>
       <w:r>
         <w:t>Findings</w:t>
       </w:r>
-      <w:bookmarkEnd w:id="7"/>
+      <w:bookmarkEnd w:id="8"/>
     </w:p>
     <w:p>
       <w:pPr>
@@ -1173,12 +1118,12 @@
         <w:tblLook w:val="07E0" w:firstRow="1" w:lastRow="1" w:firstColumn="1" w:lastColumn="1" w:noHBand="1" w:noVBand="1"/>
       </w:tblPr>
       <w:tblGrid>
-        <w:gridCol w:w="2145"/>
-        <w:gridCol w:w="1484"/>
-        <w:gridCol w:w="1484"/>
-        <w:gridCol w:w="1484"/>
-        <w:gridCol w:w="1484"/>
-        <w:gridCol w:w="1539"/>
+        <w:gridCol w:w="2107"/>
+        <w:gridCol w:w="1448"/>
+        <w:gridCol w:w="1448"/>
+        <w:gridCol w:w="1448"/>
+        <w:gridCol w:w="1448"/>
+        <w:gridCol w:w="1505"/>
       </w:tblGrid>
       <w:tr>
         <w:trPr>
@@ -1847,11 +1792,11 @@
         <w:tblLook w:val="07E0" w:firstRow="1" w:lastRow="1" w:firstColumn="1" w:lastColumn="1" w:noHBand="1" w:noVBand="1"/>
       </w:tblPr>
       <w:tblGrid>
-        <w:gridCol w:w="4322"/>
-        <w:gridCol w:w="984"/>
-        <w:gridCol w:w="1618"/>
-        <w:gridCol w:w="920"/>
-        <w:gridCol w:w="1080"/>
+        <w:gridCol w:w="3934"/>
+        <w:gridCol w:w="960"/>
+        <w:gridCol w:w="1888"/>
+        <w:gridCol w:w="883"/>
+        <w:gridCol w:w="1043"/>
         <w:gridCol w:w="696"/>
       </w:tblGrid>
       <w:tr>
@@ -2601,12 +2546,12 @@
         <w:tblLook w:val="07E0" w:firstRow="1" w:lastRow="1" w:firstColumn="1" w:lastColumn="1" w:noHBand="1" w:noVBand="1"/>
       </w:tblPr>
       <w:tblGrid>
-        <w:gridCol w:w="923"/>
+        <w:gridCol w:w="924"/>
         <w:gridCol w:w="1376"/>
-        <w:gridCol w:w="1834"/>
-        <w:gridCol w:w="1829"/>
-        <w:gridCol w:w="1829"/>
-        <w:gridCol w:w="1829"/>
+        <w:gridCol w:w="1779"/>
+        <w:gridCol w:w="1775"/>
+        <w:gridCol w:w="1775"/>
+        <w:gridCol w:w="1775"/>
       </w:tblGrid>
       <w:tr>
         <w:trPr>
@@ -3075,14 +3020,14 @@
               <w:rPr>
                 <w:lang w:val="sv-SE"/>
               </w:rPr>
-              <w:t xml:space="preserve">M=89.6; SD=39.1; skewness=0.7; kurtosis= 0.2; </w:t>
+              <w:t xml:space="preserve">M=89.6; SD=39.1; skewness=0.7; </w:t>
             </w:r>
             <w:r>
               <w:rPr>
                 <w:lang w:val="sv-SE"/>
               </w:rPr>
               <w:lastRenderedPageBreak/>
-              <w:t>n=50</w:t>
+              <w:t>kurtosis= 0.2; n=50</w:t>
             </w:r>
           </w:p>
         </w:tc>
@@ -3102,14 +3047,14 @@
                 <w:lang w:val="sv-SE"/>
               </w:rPr>
               <w:lastRenderedPageBreak/>
-              <w:t xml:space="preserve">M=71.2; SD=43.9; skewness=0.9; kurtosis= 0.5; </w:t>
+              <w:t xml:space="preserve">M=71.2; SD=43.9; skewness=0.9; </w:t>
             </w:r>
             <w:r>
               <w:rPr>
                 <w:lang w:val="sv-SE"/>
               </w:rPr>
               <w:lastRenderedPageBreak/>
-              <w:t>n=28</w:t>
+              <w:t>kurtosis= 0.5; n=28</w:t>
             </w:r>
           </w:p>
         </w:tc>
@@ -3129,14 +3074,14 @@
                 <w:lang w:val="sv-SE"/>
               </w:rPr>
               <w:lastRenderedPageBreak/>
-              <w:t xml:space="preserve">M=72.8; SD=31.0; skewness=0.4; kurtosis=-0.8; </w:t>
+              <w:t xml:space="preserve">M=72.8; SD=31.0; skewness=0.4; </w:t>
             </w:r>
             <w:r>
               <w:rPr>
                 <w:lang w:val="sv-SE"/>
               </w:rPr>
               <w:lastRenderedPageBreak/>
-              <w:t>n=93</w:t>
+              <w:t>kurtosis=-0.8; n=93</w:t>
             </w:r>
           </w:p>
         </w:tc>
@@ -3156,20 +3101,20 @@
                 <w:lang w:val="sv-SE"/>
               </w:rPr>
               <w:lastRenderedPageBreak/>
-              <w:t>M=54.1; SD=25.1; skewness=1.3; kur</w:t>
-            </w:r>
-            <w:r>
-              <w:rPr>
-                <w:lang w:val="sv-SE"/>
-              </w:rPr>
-              <w:t xml:space="preserve">tosis= 1.5; </w:t>
+              <w:t xml:space="preserve">M=54.1; SD=25.1; skewness=1.3; </w:t>
             </w:r>
             <w:r>
               <w:rPr>
                 <w:lang w:val="sv-SE"/>
               </w:rPr>
               <w:lastRenderedPageBreak/>
-              <w:t>n=65</w:t>
+              <w:t>kur</w:t>
+            </w:r>
+            <w:r>
+              <w:rPr>
+                <w:lang w:val="sv-SE"/>
+              </w:rPr>
+              <w:t>tosis= 1.5; n=65</w:t>
             </w:r>
           </w:p>
         </w:tc>
@@ -3180,7 +3125,6 @@
         <w:pStyle w:val="BodyText"/>
       </w:pPr>
       <w:r>
-        <w:lastRenderedPageBreak/>
         <w:t>Figure 2 displays an augmented density plot, representing and elaborating on information from table 3. The density curves can be read like a histogram, but the shape is not dependent on the bar width. They also help illustrate differences</w:t>
       </w:r>
       <w:r>
@@ -3276,14 +3220,14 @@
         </w:r>
       </w:hyperlink>
       <w:r>
-        <w:t>), showing hours of accelerometer-measured moderate-to-vigorous physical activity for different educational tracks. Midpoints of diamonds indicate means, endpoints 95% credible</w:t>
-      </w:r>
-      <w:r>
-        <w:t xml:space="preserve"> intervals (see (Heino et al., 2018b) for interpretation). Individual observations are </w:t>
+        <w:t xml:space="preserve">), showing hours of accelerometer-measured moderate-to-vigorous physical activity for different educational tracks. Midpoints of diamonds indicate means, endpoints 95% </w:t>
       </w:r>
       <w:r>
         <w:lastRenderedPageBreak/>
-        <w:t xml:space="preserve">presented under the density curves, with random scatter on the y-axis to ease inspection. Nur = Practical nurse, HRC = Hotel, restaurant and catering, BA = Business and </w:t>
+        <w:t>credible</w:t>
+      </w:r>
+      <w:r>
+        <w:t xml:space="preserve"> intervals (see (Heino et al., 2018b) for interpretation). Individual observations are presented under the density curves, with random scatter on the y-axis to ease inspection. Nur = Practical nurse, HRC = Hotel, restaurant and catering, BA = Business and </w:t>
       </w:r>
       <w:r>
         <w:t>administration, IT = Information and communications technology.</w:t>
@@ -3367,11 +3311,11 @@
       <w:pPr>
         <w:pStyle w:val="Heading2"/>
       </w:pPr>
-      <w:bookmarkStart w:id="8" w:name="theoretical-determinants"/>
+      <w:bookmarkStart w:id="9" w:name="theoretical-determinants"/>
       <w:r>
         <w:t>Theoretical determinants</w:t>
       </w:r>
-      <w:bookmarkEnd w:id="8"/>
+      <w:bookmarkEnd w:id="9"/>
     </w:p>
     <w:p>
       <w:pPr>
@@ -3419,12 +3363,12 @@
         <w:tblLook w:val="07E0" w:firstRow="1" w:lastRow="1" w:firstColumn="1" w:lastColumn="1" w:noHBand="1" w:noVBand="1"/>
       </w:tblPr>
       <w:tblGrid>
-        <w:gridCol w:w="2262"/>
-        <w:gridCol w:w="1249"/>
-        <w:gridCol w:w="1262"/>
-        <w:gridCol w:w="1942"/>
-        <w:gridCol w:w="1502"/>
-        <w:gridCol w:w="1403"/>
+        <w:gridCol w:w="2216"/>
+        <w:gridCol w:w="1216"/>
+        <w:gridCol w:w="1229"/>
+        <w:gridCol w:w="1909"/>
+        <w:gridCol w:w="1469"/>
+        <w:gridCol w:w="1365"/>
       </w:tblGrid>
       <w:tr>
         <w:trPr>
@@ -3863,6 +3807,7 @@
               <w:pStyle w:val="Compact"/>
             </w:pPr>
             <w:r>
+              <w:lastRenderedPageBreak/>
               <w:t>PA descriptive norm</w:t>
             </w:r>
           </w:p>
@@ -3876,42 +3821,6 @@
               <w:pStyle w:val="Compact"/>
             </w:pPr>
             <w:r>
-              <w:t xml:space="preserve">4.3 (4.1 - </w:t>
-            </w:r>
-            <w:r>
-              <w:lastRenderedPageBreak/>
-              <w:t>4.5)</w:t>
-            </w:r>
-          </w:p>
-        </w:tc>
-        <w:tc>
-          <w:tcPr>
-            <w:tcW w:w="0" w:type="auto"/>
-          </w:tcPr>
-          <w:p>
-            <w:pPr>
-              <w:pStyle w:val="Compact"/>
-            </w:pPr>
-            <w:r>
-              <w:lastRenderedPageBreak/>
-              <w:t xml:space="preserve">4.6 (4.4 - </w:t>
-            </w:r>
-            <w:r>
-              <w:lastRenderedPageBreak/>
-              <w:t>4.7)</w:t>
-            </w:r>
-          </w:p>
-        </w:tc>
-        <w:tc>
-          <w:tcPr>
-            <w:tcW w:w="0" w:type="auto"/>
-          </w:tcPr>
-          <w:p>
-            <w:pPr>
-              <w:pStyle w:val="Compact"/>
-            </w:pPr>
-            <w:r>
-              <w:lastRenderedPageBreak/>
               <w:t>4.3 (4.1 - 4.5)</w:t>
             </w:r>
           </w:p>
@@ -3925,29 +3834,46 @@
               <w:pStyle w:val="Compact"/>
             </w:pPr>
             <w:r>
-              <w:t xml:space="preserve">4.5 (4.3 - </w:t>
-            </w:r>
-            <w:r>
-              <w:lastRenderedPageBreak/>
-              <w:t>4.7)</w:t>
-            </w:r>
-          </w:p>
-        </w:tc>
-        <w:tc>
-          <w:tcPr>
-            <w:tcW w:w="0" w:type="auto"/>
-          </w:tcPr>
-          <w:p>
-            <w:pPr>
-              <w:pStyle w:val="Compact"/>
-            </w:pPr>
-            <w:r>
-              <w:lastRenderedPageBreak/>
-              <w:t xml:space="preserve">4.4 (4.2 - </w:t>
-            </w:r>
-            <w:r>
-              <w:lastRenderedPageBreak/>
-              <w:t>4.6)</w:t>
+              <w:t>4.6 (4.4 - 4.7)</w:t>
+            </w:r>
+          </w:p>
+        </w:tc>
+        <w:tc>
+          <w:tcPr>
+            <w:tcW w:w="0" w:type="auto"/>
+          </w:tcPr>
+          <w:p>
+            <w:pPr>
+              <w:pStyle w:val="Compact"/>
+            </w:pPr>
+            <w:r>
+              <w:t>4.3 (4.1 - 4.5)</w:t>
+            </w:r>
+          </w:p>
+        </w:tc>
+        <w:tc>
+          <w:tcPr>
+            <w:tcW w:w="0" w:type="auto"/>
+          </w:tcPr>
+          <w:p>
+            <w:pPr>
+              <w:pStyle w:val="Compact"/>
+            </w:pPr>
+            <w:r>
+              <w:t>4.5 (4.3 - 4.7)</w:t>
+            </w:r>
+          </w:p>
+        </w:tc>
+        <w:tc>
+          <w:tcPr>
+            <w:tcW w:w="0" w:type="auto"/>
+          </w:tcPr>
+          <w:p>
+            <w:pPr>
+              <w:pStyle w:val="Compact"/>
+            </w:pPr>
+            <w:r>
+              <w:t>4.4 (4.2 - 4.6)</w:t>
             </w:r>
           </w:p>
         </w:tc>
@@ -3962,7 +3888,6 @@
               <w:pStyle w:val="Compact"/>
             </w:pPr>
             <w:r>
-              <w:lastRenderedPageBreak/>
               <w:t>PA injunctive norm</w:t>
             </w:r>
           </w:p>
@@ -5116,11 +5041,11 @@
         <w:pStyle w:val="Heading3"/>
         <w:framePr w:wrap="around"/>
       </w:pPr>
-      <w:bookmarkStart w:id="9" w:name="behaviour-change-technique-usage"/>
+      <w:bookmarkStart w:id="10" w:name="behaviour-change-technique-usage"/>
       <w:r>
         <w:t>Behaviour change technique usage</w:t>
       </w:r>
-      <w:bookmarkEnd w:id="9"/>
+      <w:bookmarkEnd w:id="10"/>
     </w:p>
     <w:p>
       <w:pPr>
@@ -5312,11 +5237,11 @@
       <w:pPr>
         <w:pStyle w:val="Heading2"/>
       </w:pPr>
-      <w:bookmarkStart w:id="10" w:name="demonstration-of-network-analysis"/>
+      <w:bookmarkStart w:id="11" w:name="demonstration-of-network-analysis"/>
       <w:r>
         <w:t>Demonstration of network analysis</w:t>
       </w:r>
-      <w:bookmarkEnd w:id="10"/>
+      <w:bookmarkEnd w:id="11"/>
     </w:p>
     <w:p>
       <w:pPr>
@@ -5451,11 +5376,11 @@
       <w:pPr>
         <w:pStyle w:val="Heading1"/>
       </w:pPr>
-      <w:bookmarkStart w:id="11" w:name="conclusions"/>
+      <w:bookmarkStart w:id="12" w:name="conclusions"/>
       <w:r>
         <w:t>Conclusions</w:t>
       </w:r>
-      <w:bookmarkEnd w:id="11"/>
+      <w:bookmarkEnd w:id="12"/>
     </w:p>
     <w:p>
       <w:pPr>
@@ -5675,12 +5600,7 @@
         <w:t>nted here have a role in detecting unintended effects commonly observed in complex systems (Moore et al., 2019). In such trials, the graphical representation of data retains its importance in conveying information, which promotes non-dichotomous thinking a</w:t>
       </w:r>
       <w:r>
-        <w:t>bout statistical significance</w:t>
-      </w:r>
-      <w:bookmarkStart w:id="12" w:name="_GoBack"/>
-      <w:bookmarkEnd w:id="12"/>
-      <w:r>
-        <w:t xml:space="preserve"> tests or confidence intervals (Amrhein, Greenland, &amp; McShane, 2019; Mayo, 2018, p. 10), and elaborate supplements can act as a platform to present robustness tests and assumption explorations in.</w:t>
+        <w:t>bout statistical significance tests or confidence intervals (Amrhein, Greenland, &amp; McShane, 2019; Mayo, 2018, p. 10), and elaborate supplements can act as a platform to present robustness tests and assumption explorations in.</w:t>
       </w:r>
     </w:p>
     <w:p>

</xml_diff>